<commit_message>
big refactor not even tested
</commit_message>
<xml_diff>
--- a/docs/memoria.docx
+++ b/docs/memoria.docx
@@ -1,6 +1,6 @@
 
 <file path=word/document.xml><?xml version="1.0" encoding="utf-8"?>
-<w:document xmlns:ve="http://schemas.openxmlformats.org/markup-compatibility/2006" xmlns:o="urn:schemas-microsoft-com:office:office" xmlns:r="http://schemas.openxmlformats.org/officeDocument/2006/relationships" xmlns:m="http://schemas.openxmlformats.org/officeDocument/2006/math" xmlns:v="urn:schemas-microsoft-com:vml" xmlns:wp="http://schemas.openxmlformats.org/drawingml/2006/wordprocessingDrawing" xmlns:w10="urn:schemas-microsoft-com:office:word" xmlns:w="http://schemas.openxmlformats.org/wordprocessingml/2006/main" xmlns:wne="http://schemas.microsoft.com/office/word/2006/wordml">
+<w:document xmlns:wpc="http://schemas.microsoft.com/office/word/2010/wordprocessingCanvas" xmlns:mc="http://schemas.openxmlformats.org/markup-compatibility/2006" xmlns:o="urn:schemas-microsoft-com:office:office" xmlns:r="http://schemas.openxmlformats.org/officeDocument/2006/relationships" xmlns:m="http://schemas.openxmlformats.org/officeDocument/2006/math" xmlns:v="urn:schemas-microsoft-com:vml" xmlns:wp14="http://schemas.microsoft.com/office/word/2010/wordprocessingDrawing" xmlns:wp="http://schemas.openxmlformats.org/drawingml/2006/wordprocessingDrawing" xmlns:w10="urn:schemas-microsoft-com:office:word" xmlns:w="http://schemas.openxmlformats.org/wordprocessingml/2006/main" xmlns:w14="http://schemas.microsoft.com/office/word/2010/wordml" xmlns:wpg="http://schemas.microsoft.com/office/word/2010/wordprocessingGroup" xmlns:wpi="http://schemas.microsoft.com/office/word/2010/wordprocessingInk" xmlns:wne="http://schemas.microsoft.com/office/word/2006/wordml" xmlns:wps="http://schemas.microsoft.com/office/word/2010/wordprocessingShape" mc:Ignorable="w14 wp14">
   <w:body>
     <w:p>
       <w:pPr>
@@ -432,16 +432,7 @@
           <w:sz w:val="20"/>
           <w:szCs w:val="20"/>
         </w:rPr>
-        <w:t xml:space="preserve">Cruzar los padres con probabilidad </w:t>
-      </w:r>
-      <w:proofErr w:type="spellStart"/>
-      <w:r>
-        <w:rPr>
-          <w:rFonts w:ascii="Courier New" w:hAnsi="Courier New" w:cs="Courier New"/>
-          <w:sz w:val="20"/>
-          <w:szCs w:val="20"/>
-        </w:rPr>
-        <w:t>p</w:t>
+        <w:t>Cruzar los padres con probabilidad p</w:t>
       </w:r>
       <w:r>
         <w:rPr>
@@ -452,7 +443,6 @@
         </w:rPr>
         <w:t>c</w:t>
       </w:r>
-      <w:proofErr w:type="spellEnd"/>
     </w:p>
     <w:p>
       <w:pPr>
@@ -737,11 +727,137 @@
     </w:p>
     <w:p>
       <w:pPr>
+        <w:rPr>
+          <w:lang w:eastAsia="es-ES" w:bidi="ar-SA"/>
+        </w:rPr>
+      </w:pPr>
+      <w:r>
+        <w:rPr>
+          <w:lang w:eastAsia="es-ES" w:bidi="ar-SA"/>
+        </w:rPr>
+        <w:t>En este algoritmo se forma un vector compuesto por los genes de</w:t>
+      </w:r>
+      <w:r>
+        <w:rPr>
+          <w:lang w:eastAsia="es-ES" w:bidi="ar-SA"/>
+        </w:rPr>
+        <w:t>l individuo</w:t>
+      </w:r>
+      <w:r>
+        <w:rPr>
+          <w:lang w:eastAsia="es-ES" w:bidi="ar-SA"/>
+        </w:rPr>
+        <w:t>. A continuación se selecciona un punto de corte en el vector de forma aleatoria</w:t>
+      </w:r>
+      <w:r>
+        <w:rPr>
+          <w:lang w:eastAsia="es-ES" w:bidi="ar-SA"/>
+        </w:rPr>
+        <w:t xml:space="preserve"> generando dos segmentos diferenciados en cada vector</w:t>
+      </w:r>
+      <w:r>
+        <w:rPr>
+          <w:lang w:eastAsia="es-ES" w:bidi="ar-SA"/>
+        </w:rPr>
+        <w:t xml:space="preserve">. </w:t>
+      </w:r>
+      <w:r>
+        <w:rPr>
+          <w:lang w:eastAsia="es-ES" w:bidi="ar-SA"/>
+        </w:rPr>
+        <w:t>Las colas resultantes de cada vector se intercambian entre sí resultando dos vectores descendientes que heredan información genética de cada uno de los padres.</w:t>
+      </w:r>
+    </w:p>
+    <w:p>
+      <w:pPr>
         <w:pStyle w:val="Ttulo3"/>
       </w:pPr>
       <w:r>
-        <w:t>Cruce en varios puntos</w:t>
-      </w:r>
+        <w:t>Cruce en dos puntos</w:t>
+      </w:r>
+    </w:p>
+    <w:p>
+      <w:pPr>
+        <w:rPr>
+          <w:lang w:eastAsia="es-ES" w:bidi="ar-SA"/>
+        </w:rPr>
+      </w:pPr>
+      <w:r>
+        <w:rPr>
+          <w:lang w:eastAsia="es-ES" w:bidi="ar-SA"/>
+        </w:rPr>
+        <w:t>Se trata de una evolución del algoritmo de cruce en un punto. En este caso se seleccionan dos puntos en el vector de genes. Se intercambian entre ambos vectores los intervalos delimitados por los dos puntos.</w:t>
+      </w:r>
+    </w:p>
+    <w:p>
+      <w:pPr>
+        <w:pStyle w:val="Ttulo2"/>
+      </w:pPr>
+      <w:r>
+        <w:t xml:space="preserve"> Operador de mutación</w:t>
+      </w:r>
+    </w:p>
+    <w:p>
+      <w:r>
+        <w:t>Se trata de un operador que provoca que se modifique alguno de los genes del individuo</w:t>
+      </w:r>
+      <w:r>
+        <w:t xml:space="preserve"> con un valor aleatorio</w:t>
+      </w:r>
+      <w:r>
+        <w:t>.</w:t>
+      </w:r>
+      <w:r>
+        <w:t xml:space="preserve"> Esto suele hacerse con una probabilidad preestablecida generalmente muy baja. </w:t>
+      </w:r>
+    </w:p>
+    <w:p>
+      <w:r>
+        <w:t>El efecto de este operador es el de mantener la diversidad genética de una población, escapar de los óptimos locales y desplazar a los individuos hacia zonas del espacio de búsqueda que no pueden alcanzarse mediante el resto de operadores.</w:t>
+      </w:r>
+    </w:p>
+    <w:p>
+      <w:pPr>
+        <w:pStyle w:val="Ttulo2"/>
+      </w:pPr>
+      <w:r>
+        <w:lastRenderedPageBreak/>
+        <w:t>Inconvenientes de los algoritmos genéticos</w:t>
+      </w:r>
+    </w:p>
+    <w:p>
+      <w:r>
+        <w:t xml:space="preserve">En numerosas ocasiones los algoritmos genéticos tienden a converger hacia valores óptimos locales en lugar de </w:t>
+      </w:r>
+      <w:proofErr w:type="spellStart"/>
+      <w:r>
+        <w:t>soluciónes</w:t>
+      </w:r>
+      <w:proofErr w:type="spellEnd"/>
+      <w:r>
+        <w:t xml:space="preserve"> </w:t>
+      </w:r>
+      <w:proofErr w:type="spellStart"/>
+      <w:r>
+        <w:t>ótimas</w:t>
+      </w:r>
+      <w:proofErr w:type="spellEnd"/>
+      <w:r>
+        <w:t xml:space="preserve"> globales del problema. Tienden a buscar mejoras a corto plazo desdeñando mejoras a largo plazo. Este problema puede </w:t>
+      </w:r>
+      <w:r>
+        <w:t xml:space="preserve">solventarse modificando la función de </w:t>
+      </w:r>
+      <w:proofErr w:type="spellStart"/>
+      <w:r>
+        <w:t>evaluaicón</w:t>
+      </w:r>
+      <w:proofErr w:type="spellEnd"/>
+      <w:r>
+        <w:t>, aumentando la probabilidad de mutación o mediante el uso de operadores de selección que mantengan la diversidad genética en la población.</w:t>
+      </w:r>
+      <w:bookmarkStart w:id="1" w:name="_GoBack"/>
+      <w:bookmarkEnd w:id="1"/>
     </w:p>
     <w:p>
       <w:pPr>
@@ -2313,7 +2429,7 @@
       <w:tblPr>
         <w:tblStyle w:val="Tablaconcuadrcula"/>
         <w:tblW w:w="5000" w:type="pct"/>
-        <w:tblLook w:val="01E0"/>
+        <w:tblLook w:val="01E0" w:firstRow="1" w:lastRow="1" w:firstColumn="1" w:lastColumn="1" w:noHBand="0" w:noVBand="0"/>
       </w:tblPr>
       <w:tblGrid>
         <w:gridCol w:w="2196"/>
@@ -2600,7 +2716,7 @@
       <w:tblPr>
         <w:tblStyle w:val="Tablaconcuadrcula"/>
         <w:tblW w:w="5000" w:type="pct"/>
-        <w:tblLook w:val="01E0"/>
+        <w:tblLook w:val="01E0" w:firstRow="1" w:lastRow="1" w:firstColumn="1" w:lastColumn="1" w:noHBand="0" w:noVBand="0"/>
       </w:tblPr>
       <w:tblGrid>
         <w:gridCol w:w="2196"/>
@@ -2899,7 +3015,7 @@
       <w:tblPr>
         <w:tblStyle w:val="Tablaconcuadrcula"/>
         <w:tblW w:w="5000" w:type="pct"/>
-        <w:tblLook w:val="01E0"/>
+        <w:tblLook w:val="01E0" w:firstRow="1" w:lastRow="1" w:firstColumn="1" w:lastColumn="1" w:noHBand="0" w:noVBand="0"/>
       </w:tblPr>
       <w:tblGrid>
         <w:gridCol w:w="2196"/>
@@ -3191,7 +3307,7 @@
       <w:tblPr>
         <w:tblStyle w:val="Tablaconcuadrcula"/>
         <w:tblW w:w="5000" w:type="pct"/>
-        <w:tblLook w:val="01E0"/>
+        <w:tblLook w:val="01E0" w:firstRow="1" w:lastRow="1" w:firstColumn="1" w:lastColumn="1" w:noHBand="0" w:noVBand="0"/>
       </w:tblPr>
       <w:tblGrid>
         <w:gridCol w:w="2196"/>
@@ -3607,7 +3723,7 @@
       <w:tblPr>
         <w:tblStyle w:val="Tablaconcuadrcula"/>
         <w:tblW w:w="5000" w:type="pct"/>
-        <w:tblLook w:val="01E0"/>
+        <w:tblLook w:val="01E0" w:firstRow="1" w:lastRow="1" w:firstColumn="1" w:lastColumn="1" w:noHBand="0" w:noVBand="0"/>
       </w:tblPr>
       <w:tblGrid>
         <w:gridCol w:w="2196"/>
@@ -3937,7 +4053,7 @@
       <w:tblPr>
         <w:tblStyle w:val="Tablaconcuadrcula"/>
         <w:tblW w:w="5000" w:type="pct"/>
-        <w:tblLook w:val="01E0"/>
+        <w:tblLook w:val="01E0" w:firstRow="1" w:lastRow="1" w:firstColumn="1" w:lastColumn="1" w:noHBand="0" w:noVBand="0"/>
       </w:tblPr>
       <w:tblGrid>
         <w:gridCol w:w="2196"/>
@@ -4248,7 +4364,7 @@
       <w:tblPr>
         <w:tblStyle w:val="Tablaconcuadrcula"/>
         <w:tblW w:w="5000" w:type="pct"/>
-        <w:tblLook w:val="01E0"/>
+        <w:tblLook w:val="01E0" w:firstRow="1" w:lastRow="1" w:firstColumn="1" w:lastColumn="1" w:noHBand="0" w:noVBand="0"/>
       </w:tblPr>
       <w:tblGrid>
         <w:gridCol w:w="2196"/>
@@ -4565,7 +4681,7 @@
       <w:tblPr>
         <w:tblStyle w:val="Tablaconcuadrcula"/>
         <w:tblW w:w="5000" w:type="pct"/>
-        <w:tblLook w:val="01E0"/>
+        <w:tblLook w:val="01E0" w:firstRow="1" w:lastRow="1" w:firstColumn="1" w:lastColumn="1" w:noHBand="0" w:noVBand="0"/>
       </w:tblPr>
       <w:tblGrid>
         <w:gridCol w:w="2196"/>
@@ -5008,7 +5124,7 @@
       <w:tblPr>
         <w:tblStyle w:val="Tablaconcuadrcula"/>
         <w:tblW w:w="5000" w:type="pct"/>
-        <w:tblLook w:val="01E0"/>
+        <w:tblLook w:val="01E0" w:firstRow="1" w:lastRow="1" w:firstColumn="1" w:lastColumn="1" w:noHBand="0" w:noVBand="0"/>
       </w:tblPr>
       <w:tblGrid>
         <w:gridCol w:w="2196"/>
@@ -5490,7 +5606,7 @@
       <w:tblPr>
         <w:tblStyle w:val="Tablaconcuadrcula"/>
         <w:tblW w:w="5000" w:type="pct"/>
-        <w:tblLook w:val="01E0"/>
+        <w:tblLook w:val="01E0" w:firstRow="1" w:lastRow="1" w:firstColumn="1" w:lastColumn="1" w:noHBand="0" w:noVBand="0"/>
       </w:tblPr>
       <w:tblGrid>
         <w:gridCol w:w="2196"/>
@@ -5906,7 +6022,7 @@
       <w:tblPr>
         <w:tblStyle w:val="Tablaconcuadrcula"/>
         <w:tblW w:w="5000" w:type="pct"/>
-        <w:tblLook w:val="01E0"/>
+        <w:tblLook w:val="01E0" w:firstRow="1" w:lastRow="1" w:firstColumn="1" w:lastColumn="1" w:noHBand="0" w:noVBand="0"/>
       </w:tblPr>
       <w:tblGrid>
         <w:gridCol w:w="2196"/>
@@ -6260,7 +6376,7 @@
                     <pic:cNvPicPr/>
                   </pic:nvPicPr>
                   <pic:blipFill>
-                    <a:blip r:embed="rId6" cstate="print"/>
+                    <a:blip r:embed="rId7" cstate="print"/>
                     <a:stretch>
                       <a:fillRect/>
                     </a:stretch>
@@ -7796,8 +7912,6 @@
         </w:rPr>
         <w:t>Configuración</w:t>
       </w:r>
-      <w:bookmarkStart w:id="1" w:name="_GoBack"/>
-      <w:bookmarkEnd w:id="1"/>
     </w:p>
     <w:p>
       <w:pPr>
@@ -7834,7 +7948,7 @@
                     <pic:cNvPicPr/>
                   </pic:nvPicPr>
                   <pic:blipFill>
-                    <a:blip r:embed="rId6" cstate="print"/>
+                    <a:blip r:embed="rId7" cstate="print"/>
                     <a:stretch>
                       <a:fillRect/>
                     </a:stretch>
@@ -8017,7 +8131,7 @@
 </file>
 
 <file path=word/comments.xml><?xml version="1.0" encoding="utf-8"?>
-<w:comments xmlns:ve="http://schemas.openxmlformats.org/markup-compatibility/2006" xmlns:o="urn:schemas-microsoft-com:office:office" xmlns:r="http://schemas.openxmlformats.org/officeDocument/2006/relationships" xmlns:m="http://schemas.openxmlformats.org/officeDocument/2006/math" xmlns:v="urn:schemas-microsoft-com:vml" xmlns:wp="http://schemas.openxmlformats.org/drawingml/2006/wordprocessingDrawing" xmlns:w10="urn:schemas-microsoft-com:office:word" xmlns:w="http://schemas.openxmlformats.org/wordprocessingml/2006/main" xmlns:wne="http://schemas.microsoft.com/office/word/2006/wordml">
+<w:comments xmlns:wpc="http://schemas.microsoft.com/office/word/2010/wordprocessingCanvas" xmlns:mc="http://schemas.openxmlformats.org/markup-compatibility/2006" xmlns:o="urn:schemas-microsoft-com:office:office" xmlns:r="http://schemas.openxmlformats.org/officeDocument/2006/relationships" xmlns:m="http://schemas.openxmlformats.org/officeDocument/2006/math" xmlns:v="urn:schemas-microsoft-com:vml" xmlns:wp14="http://schemas.microsoft.com/office/word/2010/wordprocessingDrawing" xmlns:wp="http://schemas.openxmlformats.org/drawingml/2006/wordprocessingDrawing" xmlns:w10="urn:schemas-microsoft-com:office:word" xmlns:w="http://schemas.openxmlformats.org/wordprocessingml/2006/main" xmlns:w14="http://schemas.microsoft.com/office/word/2010/wordml" xmlns:wpg="http://schemas.microsoft.com/office/word/2010/wordprocessingGroup" xmlns:wpi="http://schemas.microsoft.com/office/word/2010/wordprocessingInk" xmlns:wne="http://schemas.microsoft.com/office/word/2006/wordml" xmlns:wps="http://schemas.microsoft.com/office/word/2010/wordprocessingShape" mc:Ignorable="w14 wp14">
   <w:comment w:id="0" w:author="fpb" w:date="2015-06-18T20:40:00Z" w:initials="f">
     <w:p>
       <w:r>
@@ -8040,7 +8154,7 @@
 </file>
 
 <file path=word/numbering.xml><?xml version="1.0" encoding="utf-8"?>
-<w:numbering xmlns:ve="http://schemas.openxmlformats.org/markup-compatibility/2006" xmlns:o="urn:schemas-microsoft-com:office:office" xmlns:r="http://schemas.openxmlformats.org/officeDocument/2006/relationships" xmlns:m="http://schemas.openxmlformats.org/officeDocument/2006/math" xmlns:v="urn:schemas-microsoft-com:vml" xmlns:wp="http://schemas.openxmlformats.org/drawingml/2006/wordprocessingDrawing" xmlns:w10="urn:schemas-microsoft-com:office:word" xmlns:w="http://schemas.openxmlformats.org/wordprocessingml/2006/main" xmlns:wne="http://schemas.microsoft.com/office/word/2006/wordml">
+<w:numbering xmlns:wpc="http://schemas.microsoft.com/office/word/2010/wordprocessingCanvas" xmlns:mc="http://schemas.openxmlformats.org/markup-compatibility/2006" xmlns:o="urn:schemas-microsoft-com:office:office" xmlns:r="http://schemas.openxmlformats.org/officeDocument/2006/relationships" xmlns:m="http://schemas.openxmlformats.org/officeDocument/2006/math" xmlns:v="urn:schemas-microsoft-com:vml" xmlns:wp14="http://schemas.microsoft.com/office/word/2010/wordprocessingDrawing" xmlns:wp="http://schemas.openxmlformats.org/drawingml/2006/wordprocessingDrawing" xmlns:w10="urn:schemas-microsoft-com:office:word" xmlns:w="http://schemas.openxmlformats.org/wordprocessingml/2006/main" xmlns:w14="http://schemas.microsoft.com/office/word/2010/wordml" xmlns:wpg="http://schemas.microsoft.com/office/word/2010/wordprocessingGroup" xmlns:wpi="http://schemas.microsoft.com/office/word/2010/wordprocessingInk" xmlns:wne="http://schemas.microsoft.com/office/word/2006/wordml" xmlns:wps="http://schemas.microsoft.com/office/word/2010/wordprocessingShape" mc:Ignorable="w14 wp14">
   <w:abstractNum w:abstractNumId="0">
     <w:nsid w:val="FFFFFF1D"/>
     <w:multiLevelType w:val="multilevel"/>
@@ -8645,7 +8759,7 @@
   <w:abstractNum w:abstractNumId="5">
     <w:nsid w:val="1931263B"/>
     <w:multiLevelType w:val="multilevel"/>
-    <w:tmpl w:val="F0DCC5B2"/>
+    <w:tmpl w:val="DA50C5C2"/>
     <w:lvl w:ilvl="0">
       <w:start w:val="1"/>
       <w:numFmt w:val="decimal"/>
@@ -12741,7 +12855,7 @@
 </file>
 
 <file path=word/styles.xml><?xml version="1.0" encoding="utf-8"?>
-<w:styles xmlns:r="http://schemas.openxmlformats.org/officeDocument/2006/relationships" xmlns:w="http://schemas.openxmlformats.org/wordprocessingml/2006/main">
+<w:styles xmlns:mc="http://schemas.openxmlformats.org/markup-compatibility/2006" xmlns:r="http://schemas.openxmlformats.org/officeDocument/2006/relationships" xmlns:w="http://schemas.openxmlformats.org/wordprocessingml/2006/main" xmlns:w14="http://schemas.microsoft.com/office/word/2010/wordml" mc:Ignorable="w14">
   <w:docDefaults>
     <w:rPrDefault>
       <w:rPr>
@@ -13134,7 +13248,6 @@
     <w:uiPriority w:val="99"/>
     <w:semiHidden/>
     <w:unhideWhenUsed/>
-    <w:qFormat/>
     <w:tblPr>
       <w:tblInd w:w="0" w:type="dxa"/>
       <w:tblCellMar>
@@ -13589,7 +13702,6 @@
       <w:lang w:val="es-ES" w:eastAsia="es-ES" w:bidi="ar-SA"/>
     </w:rPr>
     <w:tblPr>
-      <w:tblInd w:w="0" w:type="dxa"/>
       <w:tblBorders>
         <w:top w:val="single" w:sz="4" w:space="0" w:color="auto"/>
         <w:left w:val="single" w:sz="4" w:space="0" w:color="auto"/>
@@ -13598,12 +13710,6 @@
         <w:insideH w:val="single" w:sz="4" w:space="0" w:color="auto"/>
         <w:insideV w:val="single" w:sz="4" w:space="0" w:color="auto"/>
       </w:tblBorders>
-      <w:tblCellMar>
-        <w:top w:w="0" w:type="dxa"/>
-        <w:left w:w="108" w:type="dxa"/>
-        <w:bottom w:w="0" w:type="dxa"/>
-        <w:right w:w="108" w:type="dxa"/>
-      </w:tblCellMar>
     </w:tblPr>
   </w:style>
   <w:style w:type="paragraph" w:customStyle="1" w:styleId="NoteLevel11">
@@ -13879,6 +13985,9 @@
     <w:rPr>
       <w:b/>
       <w:bCs/>
+      <w:sz w:val="20"/>
+      <w:szCs w:val="20"/>
+      <w:lang w:val="es-ES"/>
     </w:rPr>
   </w:style>
 </w:styles>

</xml_diff>

<commit_message>
Nuevos diagramas + avance en memoria
</commit_message>
<xml_diff>
--- a/docs/memoria.docx
+++ b/docs/memoria.docx
@@ -5,10 +5,6 @@
     <w:p>
       <w:pPr>
         <w:pStyle w:val="Ttulo1"/>
-        <w:numPr>
-          <w:ilvl w:val="0"/>
-          <w:numId w:val="3"/>
-        </w:numPr>
       </w:pPr>
       <w:r>
         <w:t>Resumen</w:t>
@@ -17,10 +13,6 @@
     <w:p>
       <w:pPr>
         <w:pStyle w:val="Ttulo1"/>
-        <w:numPr>
-          <w:ilvl w:val="0"/>
-          <w:numId w:val="3"/>
-        </w:numPr>
       </w:pPr>
       <w:r>
         <w:lastRenderedPageBreak/>
@@ -30,10 +22,6 @@
     <w:p>
       <w:pPr>
         <w:pStyle w:val="Ttulo1"/>
-        <w:numPr>
-          <w:ilvl w:val="0"/>
-          <w:numId w:val="3"/>
-        </w:numPr>
       </w:pPr>
       <w:r>
         <w:lastRenderedPageBreak/>
@@ -48,10 +36,6 @@
     <w:p>
       <w:pPr>
         <w:pStyle w:val="Ttulo1"/>
-        <w:numPr>
-          <w:ilvl w:val="0"/>
-          <w:numId w:val="3"/>
-        </w:numPr>
       </w:pPr>
       <w:r>
         <w:lastRenderedPageBreak/>
@@ -77,11 +61,9 @@
       <w:r>
         <w:t xml:space="preserve">Los algoritmos genéticos se apoyan en los </w:t>
       </w:r>
-      <w:proofErr w:type="spellStart"/>
-      <w:r>
-        <w:t>principos</w:t>
-      </w:r>
-      <w:proofErr w:type="spellEnd"/>
+      <w:r>
+        <w:t>principios</w:t>
+      </w:r>
       <w:r>
         <w:t xml:space="preserve"> de la evolución mediante selección natural, enunciados por Charles Darwin en su libro El Origen de las especies. Estos principios pueden resumirse así:</w:t>
       </w:r>
@@ -91,7 +73,7 @@
         <w:pStyle w:val="Prrafodelista"/>
         <w:numPr>
           <w:ilvl w:val="0"/>
-          <w:numId w:val="46"/>
+          <w:numId w:val="32"/>
         </w:numPr>
       </w:pPr>
       <w:r>
@@ -103,7 +85,7 @@
         <w:pStyle w:val="Prrafodelista"/>
         <w:numPr>
           <w:ilvl w:val="0"/>
-          <w:numId w:val="46"/>
+          <w:numId w:val="32"/>
         </w:numPr>
       </w:pPr>
       <w:r>
@@ -115,7 +97,7 @@
         <w:pStyle w:val="Prrafodelista"/>
         <w:numPr>
           <w:ilvl w:val="0"/>
-          <w:numId w:val="46"/>
+          <w:numId w:val="32"/>
         </w:numPr>
       </w:pPr>
       <w:r>
@@ -127,7 +109,7 @@
         <w:pStyle w:val="Prrafodelista"/>
         <w:numPr>
           <w:ilvl w:val="0"/>
-          <w:numId w:val="46"/>
+          <w:numId w:val="32"/>
         </w:numPr>
       </w:pPr>
       <w:r>
@@ -144,7 +126,7 @@
         <w:pStyle w:val="Prrafodelista"/>
         <w:numPr>
           <w:ilvl w:val="0"/>
-          <w:numId w:val="47"/>
+          <w:numId w:val="33"/>
         </w:numPr>
       </w:pPr>
       <w:r>
@@ -156,7 +138,7 @@
         <w:pStyle w:val="Prrafodelista"/>
         <w:numPr>
           <w:ilvl w:val="0"/>
-          <w:numId w:val="47"/>
+          <w:numId w:val="33"/>
         </w:numPr>
       </w:pPr>
       <w:r>
@@ -168,7 +150,7 @@
         <w:pStyle w:val="Prrafodelista"/>
         <w:numPr>
           <w:ilvl w:val="0"/>
-          <w:numId w:val="47"/>
+          <w:numId w:val="33"/>
         </w:numPr>
       </w:pPr>
       <w:r>
@@ -180,17 +162,15 @@
         <w:pStyle w:val="Prrafodelista"/>
         <w:numPr>
           <w:ilvl w:val="0"/>
-          <w:numId w:val="47"/>
+          <w:numId w:val="33"/>
         </w:numPr>
       </w:pPr>
       <w:r>
         <w:t xml:space="preserve">Un operador emparejamiento o reproducción, que dará lugar a nuevos individuos en la siguiente </w:t>
       </w:r>
-      <w:proofErr w:type="spellStart"/>
-      <w:r>
-        <w:t>genreración</w:t>
-      </w:r>
-      <w:proofErr w:type="spellEnd"/>
+      <w:r>
+        <w:t>generación</w:t>
+      </w:r>
       <w:r>
         <w:t>.</w:t>
       </w:r>
@@ -200,7 +180,7 @@
         <w:pStyle w:val="Prrafodelista"/>
         <w:numPr>
           <w:ilvl w:val="0"/>
-          <w:numId w:val="47"/>
+          <w:numId w:val="33"/>
         </w:numPr>
       </w:pPr>
       <w:r>
@@ -211,17 +191,103 @@
       <w:r>
         <w:t xml:space="preserve">En cada generación se crea un nuevo </w:t>
       </w:r>
-      <w:proofErr w:type="spellStart"/>
-      <w:r>
-        <w:t>conjutno</w:t>
-      </w:r>
-      <w:proofErr w:type="spellEnd"/>
+      <w:r>
+        <w:t>conjunto</w:t>
+      </w:r>
       <w:r>
         <w:t xml:space="preserve"> de individuos utilizando el material genético de los mejores individuos de la generación anterior.</w:t>
       </w:r>
     </w:p>
     <w:p>
       <w:pPr>
+        <w:pStyle w:val="Prrafodelista"/>
+        <w:keepNext/>
+        <w:numPr>
+          <w:ilvl w:val="0"/>
+          <w:numId w:val="2"/>
+        </w:numPr>
+        <w:spacing w:before="600" w:after="120"/>
+        <w:outlineLvl w:val="1"/>
+        <w:rPr>
+          <w:rFonts w:asciiTheme="majorHAnsi" w:eastAsiaTheme="majorEastAsia" w:hAnsiTheme="majorHAnsi" w:cstheme="majorBidi"/>
+          <w:b/>
+          <w:bCs/>
+          <w:i/>
+          <w:iCs/>
+          <w:vanish/>
+          <w:sz w:val="28"/>
+          <w:szCs w:val="28"/>
+        </w:rPr>
+      </w:pPr>
+    </w:p>
+    <w:p>
+      <w:pPr>
+        <w:pStyle w:val="Prrafodelista"/>
+        <w:keepNext/>
+        <w:numPr>
+          <w:ilvl w:val="0"/>
+          <w:numId w:val="2"/>
+        </w:numPr>
+        <w:spacing w:before="600" w:after="120"/>
+        <w:outlineLvl w:val="1"/>
+        <w:rPr>
+          <w:rFonts w:asciiTheme="majorHAnsi" w:eastAsiaTheme="majorEastAsia" w:hAnsiTheme="majorHAnsi" w:cstheme="majorBidi"/>
+          <w:b/>
+          <w:bCs/>
+          <w:i/>
+          <w:iCs/>
+          <w:vanish/>
+          <w:sz w:val="28"/>
+          <w:szCs w:val="28"/>
+        </w:rPr>
+      </w:pPr>
+    </w:p>
+    <w:p>
+      <w:pPr>
+        <w:pStyle w:val="Prrafodelista"/>
+        <w:keepNext/>
+        <w:numPr>
+          <w:ilvl w:val="0"/>
+          <w:numId w:val="2"/>
+        </w:numPr>
+        <w:spacing w:before="600" w:after="120"/>
+        <w:outlineLvl w:val="1"/>
+        <w:rPr>
+          <w:rFonts w:asciiTheme="majorHAnsi" w:eastAsiaTheme="majorEastAsia" w:hAnsiTheme="majorHAnsi" w:cstheme="majorBidi"/>
+          <w:b/>
+          <w:bCs/>
+          <w:i/>
+          <w:iCs/>
+          <w:vanish/>
+          <w:sz w:val="28"/>
+          <w:szCs w:val="28"/>
+        </w:rPr>
+      </w:pPr>
+    </w:p>
+    <w:p>
+      <w:pPr>
+        <w:pStyle w:val="Prrafodelista"/>
+        <w:keepNext/>
+        <w:numPr>
+          <w:ilvl w:val="0"/>
+          <w:numId w:val="2"/>
+        </w:numPr>
+        <w:spacing w:before="600" w:after="120"/>
+        <w:outlineLvl w:val="1"/>
+        <w:rPr>
+          <w:rFonts w:asciiTheme="majorHAnsi" w:eastAsiaTheme="majorEastAsia" w:hAnsiTheme="majorHAnsi" w:cstheme="majorBidi"/>
+          <w:b/>
+          <w:bCs/>
+          <w:i/>
+          <w:iCs/>
+          <w:vanish/>
+          <w:sz w:val="28"/>
+          <w:szCs w:val="28"/>
+        </w:rPr>
+      </w:pPr>
+    </w:p>
+    <w:p>
+      <w:pPr>
         <w:pStyle w:val="Ttulo2"/>
       </w:pPr>
       <w:r>
@@ -237,19 +303,15 @@
       <w:r>
         <w:t xml:space="preserve">Habitualmente, la </w:t>
       </w:r>
-      <w:proofErr w:type="spellStart"/>
-      <w:r>
-        <w:t>teroría</w:t>
-      </w:r>
-      <w:proofErr w:type="spellEnd"/>
+      <w:r>
+        <w:t>teoría</w:t>
+      </w:r>
       <w:r>
         <w:t xml:space="preserve"> clásica de algoritmos genéticos utiliza par </w:t>
       </w:r>
-      <w:proofErr w:type="spellStart"/>
-      <w:r>
-        <w:t>ala</w:t>
-      </w:r>
-      <w:proofErr w:type="spellEnd"/>
+      <w:r>
+        <w:t>a la</w:t>
+      </w:r>
       <w:r>
         <w:t xml:space="preserve"> representación la idea de cromosoma. Un cromosoma es</w:t>
       </w:r>
@@ -262,11 +324,9 @@
       <w:r>
         <w:t xml:space="preserve">. Cada uno de estos parámetros </w:t>
       </w:r>
-      <w:proofErr w:type="gramStart"/>
-      <w:r>
-        <w:t>reciben</w:t>
-      </w:r>
-      <w:proofErr w:type="gramEnd"/>
+      <w:r>
+        <w:t>recibe</w:t>
+      </w:r>
       <w:r>
         <w:t xml:space="preserve"> el nombre de gen.</w:t>
       </w:r>
@@ -278,6 +338,7 @@
     </w:p>
     <w:p>
       <w:r>
+        <w:lastRenderedPageBreak/>
         <w:t>Sin embargo, también pueden existir  representaciones que asignen a cada cromosoma un valor entero, real o cualquier otro tipo de datos específicos al campo de aplicación del algoritmo.</w:t>
       </w:r>
     </w:p>
@@ -286,7 +347,6 @@
         <w:pStyle w:val="Ttulo2"/>
       </w:pPr>
       <w:r>
-        <w:lastRenderedPageBreak/>
         <w:t>Algoritmo general</w:t>
       </w:r>
     </w:p>
@@ -302,11 +362,9 @@
       <w:r>
         <w:t xml:space="preserve">El funcionamiento genérico de un algoritmo genético </w:t>
       </w:r>
-      <w:proofErr w:type="spellStart"/>
-      <w:r>
-        <w:t>podrái</w:t>
-      </w:r>
-      <w:proofErr w:type="spellEnd"/>
+      <w:r>
+        <w:t>podría</w:t>
+      </w:r>
       <w:r>
         <w:t xml:space="preserve"> ser el siguiente</w:t>
       </w:r>
@@ -491,15 +549,7 @@
     </w:p>
     <w:p>
       <w:r>
-        <w:t xml:space="preserve">El criterio de terminación </w:t>
-      </w:r>
-      <w:proofErr w:type="gramStart"/>
-      <w:r>
-        <w:t>pueden</w:t>
-      </w:r>
-      <w:proofErr w:type="gramEnd"/>
-      <w:r>
-        <w:t xml:space="preserve"> ser variados:</w:t>
+        <w:t>Los criterios de terminación pueden ser variados:</w:t>
       </w:r>
     </w:p>
     <w:p>
@@ -507,7 +557,7 @@
         <w:pStyle w:val="Prrafodelista"/>
         <w:numPr>
           <w:ilvl w:val="0"/>
-          <w:numId w:val="48"/>
+          <w:numId w:val="34"/>
         </w:numPr>
       </w:pPr>
       <w:r>
@@ -519,7 +569,7 @@
         <w:pStyle w:val="Prrafodelista"/>
         <w:numPr>
           <w:ilvl w:val="0"/>
-          <w:numId w:val="48"/>
+          <w:numId w:val="34"/>
         </w:numPr>
       </w:pPr>
       <w:r>
@@ -531,7 +581,7 @@
         <w:pStyle w:val="Prrafodelista"/>
         <w:numPr>
           <w:ilvl w:val="0"/>
-          <w:numId w:val="48"/>
+          <w:numId w:val="34"/>
         </w:numPr>
       </w:pPr>
       <w:r>
@@ -552,386 +602,6 @@
     <w:p>
       <w:r>
         <w:t>Este operador sirve para extraer individuos de una población, de modo que la probabilidad de extracción de un individuo sea proporcional al valor tomado por la función de calidad. De este modo Existen diversos métodos.</w:t>
-      </w:r>
-    </w:p>
-    <w:p>
-      <w:pPr>
-        <w:pStyle w:val="Ttulo3"/>
-      </w:pPr>
-      <w:r>
-        <w:t>Método de la ruleta</w:t>
-      </w:r>
-    </w:p>
-    <w:p>
-      <w:pPr>
-        <w:rPr>
-          <w:lang w:eastAsia="es-ES" w:bidi="ar-SA"/>
-        </w:rPr>
-      </w:pPr>
-      <w:r>
-        <w:rPr>
-          <w:lang w:eastAsia="es-ES" w:bidi="ar-SA"/>
-        </w:rPr>
-        <w:t xml:space="preserve">Se trata de un método de selección entre N elementos no </w:t>
-      </w:r>
-      <w:proofErr w:type="spellStart"/>
-      <w:r>
-        <w:rPr>
-          <w:lang w:eastAsia="es-ES" w:bidi="ar-SA"/>
-        </w:rPr>
-        <w:t>equiprobables</w:t>
-      </w:r>
-      <w:proofErr w:type="spellEnd"/>
-      <w:r>
-        <w:rPr>
-          <w:lang w:eastAsia="es-ES" w:bidi="ar-SA"/>
-        </w:rPr>
-        <w:t>. A</w:t>
-      </w:r>
-      <w:r>
-        <w:rPr>
-          <w:lang w:eastAsia="es-ES" w:bidi="ar-SA"/>
-        </w:rPr>
-        <w:t xml:space="preserve"> </w:t>
-      </w:r>
-      <w:r>
-        <w:rPr>
-          <w:lang w:eastAsia="es-ES" w:bidi="ar-SA"/>
-        </w:rPr>
-        <w:t>cada uno de los individuos se le asigna una probabilidad acumulada en función de su calidad. Se genera un número aleatorio dentro del rango 0,1 y se selecciona el individuo correspondiente.</w:t>
-      </w:r>
-    </w:p>
-    <w:p>
-      <w:pPr>
-        <w:rPr>
-          <w:lang w:eastAsia="es-ES" w:bidi="ar-SA"/>
-        </w:rPr>
-      </w:pPr>
-      <w:r>
-        <w:rPr>
-          <w:lang w:eastAsia="es-ES" w:bidi="ar-SA"/>
-        </w:rPr>
-        <w:tab/>
-      </w:r>
-    </w:p>
-    <w:p>
-      <w:pPr>
-        <w:pStyle w:val="Ttulo3"/>
-      </w:pPr>
-      <w:r>
-        <w:lastRenderedPageBreak/>
-        <w:t>Selección por torneo</w:t>
-      </w:r>
-    </w:p>
-    <w:p>
-      <w:pPr>
-        <w:rPr>
-          <w:lang w:eastAsia="es-ES" w:bidi="ar-SA"/>
-        </w:rPr>
-      </w:pPr>
-      <w:r>
-        <w:rPr>
-          <w:lang w:eastAsia="es-ES" w:bidi="ar-SA"/>
-        </w:rPr>
-        <w:t>En la selección por torneo, se elige un número de individuos de forma aleatoria de entre los individuos de la población. Los individuos seleccionados se comparan entre sí y se elige el que tiene mayor aptitud.</w:t>
-      </w:r>
-    </w:p>
-    <w:p>
-      <w:pPr>
-        <w:rPr>
-          <w:lang w:eastAsia="es-ES" w:bidi="ar-SA"/>
-        </w:rPr>
-      </w:pPr>
-      <w:r>
-        <w:rPr>
-          <w:lang w:eastAsia="es-ES" w:bidi="ar-SA"/>
-        </w:rPr>
-        <w:t xml:space="preserve">En función del número de individuos que participen en el torneo se modifica la presión de </w:t>
-      </w:r>
-      <w:proofErr w:type="spellStart"/>
-      <w:r>
-        <w:rPr>
-          <w:lang w:eastAsia="es-ES" w:bidi="ar-SA"/>
-        </w:rPr>
-        <w:t>selección.Cuando</w:t>
-      </w:r>
-      <w:proofErr w:type="spellEnd"/>
-      <w:r>
-        <w:rPr>
-          <w:lang w:eastAsia="es-ES" w:bidi="ar-SA"/>
-        </w:rPr>
-        <w:t xml:space="preserve"> el número de individuos es elevado, la presión de selección es alta, los peores individuos apenas tienen posibilidades de ser seleccionados y la búsqueda de soluciones se centra en el espacio próximo a las mejores soluciones actuales. Por el contrario cuando el número de individuos es reducido, los peores tienen más posibilidades de ser seleccionados y la búsqueda de soluciones puede explorar nuevas regiones del espacio de búsqueda.</w:t>
-      </w:r>
-    </w:p>
-    <w:p>
-      <w:pPr>
-        <w:pStyle w:val="Ttulo2"/>
-        <w:rPr>
-          <w:lang w:eastAsia="es-ES" w:bidi="ar-SA"/>
-        </w:rPr>
-      </w:pPr>
-      <w:r>
-        <w:rPr>
-          <w:lang w:eastAsia="es-ES" w:bidi="ar-SA"/>
-        </w:rPr>
-        <w:t>Operador de cruce</w:t>
-      </w:r>
-    </w:p>
-    <w:p>
-      <w:pPr>
-        <w:rPr>
-          <w:lang w:eastAsia="es-ES" w:bidi="ar-SA"/>
-        </w:rPr>
-      </w:pPr>
-      <w:r>
-        <w:rPr>
-          <w:lang w:eastAsia="es-ES" w:bidi="ar-SA"/>
-        </w:rPr>
-        <w:t xml:space="preserve">El </w:t>
-      </w:r>
-      <w:proofErr w:type="spellStart"/>
-      <w:r>
-        <w:rPr>
-          <w:lang w:eastAsia="es-ES" w:bidi="ar-SA"/>
-        </w:rPr>
-        <w:t>operdor</w:t>
-      </w:r>
-      <w:proofErr w:type="spellEnd"/>
-      <w:r>
-        <w:rPr>
-          <w:lang w:eastAsia="es-ES" w:bidi="ar-SA"/>
-        </w:rPr>
-        <w:t xml:space="preserve"> de cruce intercambia información genética entre dos individuos de la población. </w:t>
-      </w:r>
-    </w:p>
-    <w:p>
-      <w:pPr>
-        <w:rPr>
-          <w:lang w:eastAsia="es-ES" w:bidi="ar-SA"/>
-        </w:rPr>
-      </w:pPr>
-      <w:r>
-        <w:rPr>
-          <w:lang w:eastAsia="es-ES" w:bidi="ar-SA"/>
-        </w:rPr>
-        <w:t>Existen diversos algoritmos de cruce.</w:t>
-      </w:r>
-    </w:p>
-    <w:p>
-      <w:pPr>
-        <w:pStyle w:val="Ttulo3"/>
-      </w:pPr>
-      <w:r>
-        <w:t>Cruce en un punto</w:t>
-      </w:r>
-    </w:p>
-    <w:p>
-      <w:pPr>
-        <w:rPr>
-          <w:lang w:eastAsia="es-ES" w:bidi="ar-SA"/>
-        </w:rPr>
-      </w:pPr>
-      <w:r>
-        <w:rPr>
-          <w:lang w:eastAsia="es-ES" w:bidi="ar-SA"/>
-        </w:rPr>
-        <w:t>En este algoritmo se forma un vector compuesto por los genes de</w:t>
-      </w:r>
-      <w:r>
-        <w:rPr>
-          <w:lang w:eastAsia="es-ES" w:bidi="ar-SA"/>
-        </w:rPr>
-        <w:t>l individuo</w:t>
-      </w:r>
-      <w:r>
-        <w:rPr>
-          <w:lang w:eastAsia="es-ES" w:bidi="ar-SA"/>
-        </w:rPr>
-        <w:t>. A continuación se selecciona un punto de corte en el vector de forma aleatoria</w:t>
-      </w:r>
-      <w:r>
-        <w:rPr>
-          <w:lang w:eastAsia="es-ES" w:bidi="ar-SA"/>
-        </w:rPr>
-        <w:t xml:space="preserve"> generando dos segmentos diferenciados en cada vector</w:t>
-      </w:r>
-      <w:r>
-        <w:rPr>
-          <w:lang w:eastAsia="es-ES" w:bidi="ar-SA"/>
-        </w:rPr>
-        <w:t xml:space="preserve">. </w:t>
-      </w:r>
-      <w:r>
-        <w:rPr>
-          <w:lang w:eastAsia="es-ES" w:bidi="ar-SA"/>
-        </w:rPr>
-        <w:t>Las colas resultantes de cada vector se intercambian entre sí resultando dos vectores descendientes que heredan información genética de cada uno de los padres.</w:t>
-      </w:r>
-    </w:p>
-    <w:p>
-      <w:pPr>
-        <w:pStyle w:val="Ttulo3"/>
-      </w:pPr>
-      <w:r>
-        <w:t>Cruce en dos puntos</w:t>
-      </w:r>
-    </w:p>
-    <w:p>
-      <w:pPr>
-        <w:rPr>
-          <w:lang w:eastAsia="es-ES" w:bidi="ar-SA"/>
-        </w:rPr>
-      </w:pPr>
-      <w:r>
-        <w:rPr>
-          <w:lang w:eastAsia="es-ES" w:bidi="ar-SA"/>
-        </w:rPr>
-        <w:t>Se trata de una evolución del algoritmo de cruce en un punto. En este caso se seleccionan dos puntos en el vector de genes. Se intercambian entre ambos vectores los intervalos delimitados por los dos puntos.</w:t>
-      </w:r>
-    </w:p>
-    <w:p>
-      <w:pPr>
-        <w:pStyle w:val="Ttulo2"/>
-      </w:pPr>
-      <w:r>
-        <w:t xml:space="preserve"> Operador de mutación</w:t>
-      </w:r>
-    </w:p>
-    <w:p>
-      <w:r>
-        <w:t>Se trata de un operador que provoca que se modifique alguno de los genes del individuo</w:t>
-      </w:r>
-      <w:r>
-        <w:t xml:space="preserve"> con un valor aleatorio</w:t>
-      </w:r>
-      <w:r>
-        <w:t>.</w:t>
-      </w:r>
-      <w:r>
-        <w:t xml:space="preserve"> Esto suele hacerse con una probabilidad preestablecida generalmente muy baja. </w:t>
-      </w:r>
-    </w:p>
-    <w:p>
-      <w:r>
-        <w:t>El efecto de este operador es el de mantener la diversidad genética de una población, escapar de los óptimos locales y desplazar a los individuos hacia zonas del espacio de búsqueda que no pueden alcanzarse mediante el resto de operadores.</w:t>
-      </w:r>
-    </w:p>
-    <w:p>
-      <w:pPr>
-        <w:pStyle w:val="Ttulo2"/>
-      </w:pPr>
-      <w:r>
-        <w:lastRenderedPageBreak/>
-        <w:t>Inconvenientes de los algoritmos genéticos</w:t>
-      </w:r>
-    </w:p>
-    <w:p>
-      <w:r>
-        <w:t xml:space="preserve">En numerosas ocasiones los algoritmos genéticos tienden a converger hacia valores óptimos locales en lugar de </w:t>
-      </w:r>
-      <w:proofErr w:type="spellStart"/>
-      <w:r>
-        <w:t>soluciónes</w:t>
-      </w:r>
-      <w:proofErr w:type="spellEnd"/>
-      <w:r>
-        <w:t xml:space="preserve"> </w:t>
-      </w:r>
-      <w:proofErr w:type="spellStart"/>
-      <w:r>
-        <w:t>ótimas</w:t>
-      </w:r>
-      <w:proofErr w:type="spellEnd"/>
-      <w:r>
-        <w:t xml:space="preserve"> globales del problema. Tienden a buscar mejoras a corto plazo desdeñando mejoras a largo plazo. Este problema puede </w:t>
-      </w:r>
-      <w:r>
-        <w:t xml:space="preserve">solventarse modificando la función de </w:t>
-      </w:r>
-      <w:proofErr w:type="spellStart"/>
-      <w:r>
-        <w:t>evaluaicón</w:t>
-      </w:r>
-      <w:proofErr w:type="spellEnd"/>
-      <w:r>
-        <w:t>, aumentando la probabilidad de mutación o mediante el uso de operadores de selección que mantengan la diversidad genética en la población.</w:t>
-      </w:r>
-      <w:bookmarkStart w:id="1" w:name="_GoBack"/>
-      <w:bookmarkEnd w:id="1"/>
-    </w:p>
-    <w:p>
-      <w:pPr>
-        <w:pStyle w:val="Ttulo1"/>
-        <w:numPr>
-          <w:ilvl w:val="0"/>
-          <w:numId w:val="3"/>
-        </w:numPr>
-      </w:pPr>
-      <w:r>
-        <w:lastRenderedPageBreak/>
-        <w:t>Diseño</w:t>
-      </w:r>
-    </w:p>
-    <w:p>
-      <w:pPr>
-        <w:spacing w:after="0"/>
-        <w:rPr>
-          <w:rFonts w:ascii="Times New Roman" w:eastAsia="Times New Roman" w:hAnsi="Times New Roman"/>
-          <w:lang w:eastAsia="es-ES" w:bidi="ar-SA"/>
-        </w:rPr>
-      </w:pPr>
-      <w:r>
-        <w:rPr>
-          <w:rFonts w:ascii="Times New Roman" w:eastAsia="Times New Roman" w:hAnsi="Times New Roman"/>
-          <w:lang w:eastAsia="es-ES" w:bidi="ar-SA"/>
-        </w:rPr>
-        <w:t>Con los requisitos, análisis de casos de uso, etc. También debes de especificar los componentes que tiene, poner un diagrama de clases e indicar que hace cada una de ellas. Indicar cómo se evalúan las expresiones, cómo se organiza la interfaz gráfica... No incluyas código (esto irá en el CD) a no ser que fuese imprescindible. Se trata de documentar las clases indicando que hacen y cómo está organizada la aplicación no de describir exhaustivamente cada línea del programa...</w:t>
-      </w:r>
-    </w:p>
-    <w:p>
-      <w:pPr>
-        <w:pStyle w:val="Ttulo2"/>
-        <w:numPr>
-          <w:ilvl w:val="1"/>
-          <w:numId w:val="3"/>
-        </w:numPr>
-        <w:rPr>
-          <w:rFonts w:eastAsia="Times New Roman"/>
-          <w:lang w:eastAsia="es-ES" w:bidi="ar-SA"/>
-        </w:rPr>
-      </w:pPr>
-      <w:r>
-        <w:rPr>
-          <w:rFonts w:eastAsia="Times New Roman"/>
-          <w:lang w:eastAsia="es-ES" w:bidi="ar-SA"/>
-        </w:rPr>
-        <w:t>Requisitos</w:t>
-      </w:r>
-    </w:p>
-    <w:p>
-      <w:pPr>
-        <w:rPr>
-          <w:lang w:eastAsia="es-ES" w:bidi="ar-SA"/>
-        </w:rPr>
-      </w:pPr>
-      <w:r>
-        <w:rPr>
-          <w:lang w:eastAsia="es-ES" w:bidi="ar-SA"/>
-        </w:rPr>
-        <w:t>El objetivo de este proyecto es el de desarrollar una herramienta software para resolver problemas de optimización mediante el uso de algoritmos genéticos. El problema de optimización estará expresado en forma de una función de coste que puede tomar únicamente valores positivos.</w:t>
-      </w:r>
-    </w:p>
-    <w:p>
-      <w:pPr>
-        <w:rPr>
-          <w:lang w:eastAsia="es-ES" w:bidi="ar-SA"/>
-        </w:rPr>
-      </w:pPr>
-      <w:r>
-        <w:rPr>
-          <w:lang w:eastAsia="es-ES" w:bidi="ar-SA"/>
-        </w:rPr>
-        <w:t>En el análisis del problema se han detectado los siguientes requisitos funcionales.</w:t>
       </w:r>
     </w:p>
     <w:p>
@@ -940,7 +610,7 @@
         <w:keepNext/>
         <w:numPr>
           <w:ilvl w:val="0"/>
-          <w:numId w:val="22"/>
+          <w:numId w:val="12"/>
         </w:numPr>
         <w:spacing w:before="480" w:after="60"/>
         <w:outlineLvl w:val="2"/>
@@ -961,7 +631,7 @@
         <w:keepNext/>
         <w:numPr>
           <w:ilvl w:val="0"/>
-          <w:numId w:val="22"/>
+          <w:numId w:val="12"/>
         </w:numPr>
         <w:spacing w:before="480" w:after="60"/>
         <w:outlineLvl w:val="2"/>
@@ -982,7 +652,7 @@
         <w:keepNext/>
         <w:numPr>
           <w:ilvl w:val="0"/>
-          <w:numId w:val="22"/>
+          <w:numId w:val="12"/>
         </w:numPr>
         <w:spacing w:before="480" w:after="60"/>
         <w:outlineLvl w:val="2"/>
@@ -1003,7 +673,7 @@
         <w:keepNext/>
         <w:numPr>
           <w:ilvl w:val="0"/>
-          <w:numId w:val="22"/>
+          <w:numId w:val="12"/>
         </w:numPr>
         <w:spacing w:before="480" w:after="60"/>
         <w:outlineLvl w:val="2"/>
@@ -1023,8 +693,8 @@
         <w:pStyle w:val="Prrafodelista"/>
         <w:keepNext/>
         <w:numPr>
-          <w:ilvl w:val="0"/>
-          <w:numId w:val="22"/>
+          <w:ilvl w:val="1"/>
+          <w:numId w:val="12"/>
         </w:numPr>
         <w:spacing w:before="480" w:after="60"/>
         <w:outlineLvl w:val="2"/>
@@ -1045,7 +715,7 @@
         <w:keepNext/>
         <w:numPr>
           <w:ilvl w:val="1"/>
-          <w:numId w:val="22"/>
+          <w:numId w:val="12"/>
         </w:numPr>
         <w:spacing w:before="480" w:after="60"/>
         <w:outlineLvl w:val="2"/>
@@ -1062,6 +732,540 @@
     </w:p>
     <w:p>
       <w:pPr>
+        <w:pStyle w:val="Prrafodelista"/>
+        <w:keepNext/>
+        <w:numPr>
+          <w:ilvl w:val="1"/>
+          <w:numId w:val="12"/>
+        </w:numPr>
+        <w:spacing w:before="480" w:after="60"/>
+        <w:outlineLvl w:val="2"/>
+        <w:rPr>
+          <w:rFonts w:asciiTheme="majorHAnsi" w:eastAsiaTheme="majorEastAsia" w:hAnsiTheme="majorHAnsi" w:cstheme="majorBidi"/>
+          <w:b/>
+          <w:bCs/>
+          <w:vanish/>
+          <w:sz w:val="26"/>
+          <w:szCs w:val="26"/>
+          <w:lang w:eastAsia="es-ES" w:bidi="ar-SA"/>
+        </w:rPr>
+      </w:pPr>
+    </w:p>
+    <w:p>
+      <w:pPr>
+        <w:pStyle w:val="Ttulo3"/>
+      </w:pPr>
+      <w:r>
+        <w:t>Método de la ruleta</w:t>
+      </w:r>
+    </w:p>
+    <w:p>
+      <w:pPr>
+        <w:rPr>
+          <w:lang w:eastAsia="es-ES" w:bidi="ar-SA"/>
+        </w:rPr>
+      </w:pPr>
+      <w:r>
+        <w:rPr>
+          <w:lang w:eastAsia="es-ES" w:bidi="ar-SA"/>
+        </w:rPr>
+        <w:t>Se trata de un método de selección entre N elementos no equiprobables. A</w:t>
+      </w:r>
+      <w:r>
+        <w:rPr>
+          <w:lang w:eastAsia="es-ES" w:bidi="ar-SA"/>
+        </w:rPr>
+        <w:t xml:space="preserve"> </w:t>
+      </w:r>
+      <w:r>
+        <w:rPr>
+          <w:lang w:eastAsia="es-ES" w:bidi="ar-SA"/>
+        </w:rPr>
+        <w:t>cada uno de los individuos se le asigna una probabilidad acumulada en función de su calidad. Se genera un número aleatorio dentro del rango 0,1 y se selecciona el individuo correspondiente.</w:t>
+      </w:r>
+    </w:p>
+    <w:p>
+      <w:pPr>
+        <w:rPr>
+          <w:lang w:eastAsia="es-ES" w:bidi="ar-SA"/>
+        </w:rPr>
+      </w:pPr>
+      <w:r>
+        <w:rPr>
+          <w:lang w:eastAsia="es-ES" w:bidi="ar-SA"/>
+        </w:rPr>
+        <w:tab/>
+      </w:r>
+    </w:p>
+    <w:p>
+      <w:pPr>
+        <w:pStyle w:val="Ttulo3"/>
+      </w:pPr>
+      <w:r>
+        <w:t>Selección por torneo</w:t>
+      </w:r>
+    </w:p>
+    <w:p>
+      <w:pPr>
+        <w:rPr>
+          <w:lang w:eastAsia="es-ES" w:bidi="ar-SA"/>
+        </w:rPr>
+      </w:pPr>
+      <w:r>
+        <w:rPr>
+          <w:lang w:eastAsia="es-ES" w:bidi="ar-SA"/>
+        </w:rPr>
+        <w:t>En la selección por torneo, se elige un número de individuos de forma aleatoria de entre los individuos de la población. Los individuos seleccionados se comparan entre sí y se elige el que tiene mayor aptitud.</w:t>
+      </w:r>
+    </w:p>
+    <w:p>
+      <w:pPr>
+        <w:rPr>
+          <w:lang w:eastAsia="es-ES" w:bidi="ar-SA"/>
+        </w:rPr>
+      </w:pPr>
+      <w:r>
+        <w:rPr>
+          <w:lang w:eastAsia="es-ES" w:bidi="ar-SA"/>
+        </w:rPr>
+        <w:t xml:space="preserve">En función del número de individuos que participen en el torneo se modifica la presión de </w:t>
+      </w:r>
+      <w:r>
+        <w:rPr>
+          <w:lang w:eastAsia="es-ES" w:bidi="ar-SA"/>
+        </w:rPr>
+        <w:t>selección. Cuando</w:t>
+      </w:r>
+      <w:r>
+        <w:rPr>
+          <w:lang w:eastAsia="es-ES" w:bidi="ar-SA"/>
+        </w:rPr>
+        <w:t xml:space="preserve"> el número de individuos es elevado, la presión de selección es alta, los peores individuos apenas tienen posibilidades de ser seleccionados y la búsqueda de soluciones se centra en el espacio próximo a las mejores soluciones actuales. Por el contrario cuando el número de individuos es reducido, los peores tienen más posibilidades de ser seleccionados y la búsqueda de soluciones puede explorar nuevas regiones del espacio de búsqueda.</w:t>
+      </w:r>
+    </w:p>
+    <w:p>
+      <w:pPr>
+        <w:pStyle w:val="Ttulo2"/>
+        <w:rPr>
+          <w:lang w:eastAsia="es-ES" w:bidi="ar-SA"/>
+        </w:rPr>
+      </w:pPr>
+      <w:r>
+        <w:rPr>
+          <w:lang w:eastAsia="es-ES" w:bidi="ar-SA"/>
+        </w:rPr>
+        <w:t>Operador de cruce</w:t>
+      </w:r>
+    </w:p>
+    <w:p>
+      <w:pPr>
+        <w:rPr>
+          <w:lang w:eastAsia="es-ES" w:bidi="ar-SA"/>
+        </w:rPr>
+      </w:pPr>
+      <w:r>
+        <w:rPr>
+          <w:lang w:eastAsia="es-ES" w:bidi="ar-SA"/>
+        </w:rPr>
+        <w:t xml:space="preserve">El </w:t>
+      </w:r>
+      <w:r>
+        <w:rPr>
+          <w:lang w:eastAsia="es-ES" w:bidi="ar-SA"/>
+        </w:rPr>
+        <w:t>operador</w:t>
+      </w:r>
+      <w:r>
+        <w:rPr>
+          <w:lang w:eastAsia="es-ES" w:bidi="ar-SA"/>
+        </w:rPr>
+        <w:t xml:space="preserve"> de cruce intercambia información genética entre dos individuos de la población. </w:t>
+      </w:r>
+    </w:p>
+    <w:p>
+      <w:pPr>
+        <w:rPr>
+          <w:lang w:eastAsia="es-ES" w:bidi="ar-SA"/>
+        </w:rPr>
+      </w:pPr>
+      <w:r>
+        <w:rPr>
+          <w:lang w:eastAsia="es-ES" w:bidi="ar-SA"/>
+        </w:rPr>
+        <w:t>Existen diversos algoritmos de cruce.</w:t>
+      </w:r>
+    </w:p>
+    <w:p>
+      <w:pPr>
+        <w:pStyle w:val="Ttulo3"/>
+        <w:numPr>
+          <w:ilvl w:val="2"/>
+          <w:numId w:val="36"/>
+        </w:numPr>
+      </w:pPr>
+      <w:r>
+        <w:t>Cruce en un punto</w:t>
+      </w:r>
+    </w:p>
+    <w:p>
+      <w:pPr>
+        <w:rPr>
+          <w:lang w:eastAsia="es-ES" w:bidi="ar-SA"/>
+        </w:rPr>
+      </w:pPr>
+      <w:r>
+        <w:rPr>
+          <w:lang w:eastAsia="es-ES" w:bidi="ar-SA"/>
+        </w:rPr>
+        <w:t>En este algoritmo se forma un vector compuesto por los genes de</w:t>
+      </w:r>
+      <w:r>
+        <w:rPr>
+          <w:lang w:eastAsia="es-ES" w:bidi="ar-SA"/>
+        </w:rPr>
+        <w:t>l individuo</w:t>
+      </w:r>
+      <w:r>
+        <w:rPr>
+          <w:lang w:eastAsia="es-ES" w:bidi="ar-SA"/>
+        </w:rPr>
+        <w:t>. A continuación se selecciona un punto de corte en el vector de forma aleatoria</w:t>
+      </w:r>
+      <w:r>
+        <w:rPr>
+          <w:lang w:eastAsia="es-ES" w:bidi="ar-SA"/>
+        </w:rPr>
+        <w:t xml:space="preserve"> generando dos segmentos diferenciados en cada vector</w:t>
+      </w:r>
+      <w:r>
+        <w:rPr>
+          <w:lang w:eastAsia="es-ES" w:bidi="ar-SA"/>
+        </w:rPr>
+        <w:t xml:space="preserve">. </w:t>
+      </w:r>
+      <w:r>
+        <w:rPr>
+          <w:lang w:eastAsia="es-ES" w:bidi="ar-SA"/>
+        </w:rPr>
+        <w:t>Las colas resultantes de cada vector se intercambian entre sí resultando dos vectores descendientes que heredan información genética de cada uno de los padres.</w:t>
+      </w:r>
+    </w:p>
+    <w:p>
+      <w:pPr>
+        <w:pStyle w:val="Ttulo3"/>
+      </w:pPr>
+      <w:r>
+        <w:t>Cruce en dos puntos</w:t>
+      </w:r>
+    </w:p>
+    <w:p>
+      <w:pPr>
+        <w:rPr>
+          <w:lang w:eastAsia="es-ES" w:bidi="ar-SA"/>
+        </w:rPr>
+      </w:pPr>
+      <w:r>
+        <w:rPr>
+          <w:lang w:eastAsia="es-ES" w:bidi="ar-SA"/>
+        </w:rPr>
+        <w:t>Se trata de una evolución del algoritmo de cruce en un punto. En este caso se seleccionan dos puntos en el vector de genes. Se intercambian entre ambos vectores los intervalos delimitados por los dos puntos.</w:t>
+      </w:r>
+    </w:p>
+    <w:p>
+      <w:pPr>
+        <w:pStyle w:val="Ttulo2"/>
+      </w:pPr>
+      <w:r>
+        <w:lastRenderedPageBreak/>
+        <w:t xml:space="preserve"> Operador de mutación</w:t>
+      </w:r>
+    </w:p>
+    <w:p>
+      <w:r>
+        <w:t>Se trata de un operador que provoca que se modifique alguno de los genes del individuo</w:t>
+      </w:r>
+      <w:r>
+        <w:t xml:space="preserve"> con un valor aleatorio</w:t>
+      </w:r>
+      <w:r>
+        <w:t>.</w:t>
+      </w:r>
+      <w:r>
+        <w:t xml:space="preserve"> Esto suele hacerse con una probabilidad preestablecida generalmente muy baja. </w:t>
+      </w:r>
+    </w:p>
+    <w:p>
+      <w:r>
+        <w:t>El efecto de este operador es el de mantener la diversidad genética de una población, escapar de los óptimos locales y desplazar a los individuos hacia zonas del espacio de búsqueda que no pueden alcanzarse mediante el resto de operadores.</w:t>
+      </w:r>
+    </w:p>
+    <w:p>
+      <w:pPr>
+        <w:pStyle w:val="Ttulo2"/>
+      </w:pPr>
+      <w:r>
+        <w:t>Limitaciones</w:t>
+      </w:r>
+      <w:r>
+        <w:t xml:space="preserve"> de los algoritmos genéticos</w:t>
+      </w:r>
+    </w:p>
+    <w:p>
+      <w:r>
+        <w:t xml:space="preserve">En numerosas ocasiones los algoritmos genéticos tienden a converger hacia valores óptimos locales en lugar de </w:t>
+      </w:r>
+      <w:r>
+        <w:t>soluciones</w:t>
+      </w:r>
+      <w:r>
+        <w:t xml:space="preserve"> </w:t>
+      </w:r>
+      <w:r>
+        <w:t>óptimas</w:t>
+      </w:r>
+      <w:r>
+        <w:t xml:space="preserve"> globales del problema. Tienden a buscar mejoras a corto plazo desdeñando mejoras a largo plazo. Este problema puede </w:t>
+      </w:r>
+      <w:r>
+        <w:t xml:space="preserve">solventarse modificando la función de </w:t>
+      </w:r>
+      <w:r>
+        <w:t>evaluación</w:t>
+      </w:r>
+      <w:r>
+        <w:t>, aumentando la probabilidad de mutación o mediante el uso de operadores de selección que mantengan la diversidad genética en la población.</w:t>
+      </w:r>
+    </w:p>
+    <w:p>
+      <w:pPr>
+        <w:pStyle w:val="Ttulo1"/>
+      </w:pPr>
+      <w:r>
+        <w:lastRenderedPageBreak/>
+        <w:t>Diseño</w:t>
+      </w:r>
+    </w:p>
+    <w:p>
+      <w:pPr>
+        <w:spacing w:after="0"/>
+        <w:rPr>
+          <w:rFonts w:ascii="Times New Roman" w:eastAsia="Times New Roman" w:hAnsi="Times New Roman"/>
+          <w:lang w:eastAsia="es-ES" w:bidi="ar-SA"/>
+        </w:rPr>
+      </w:pPr>
+      <w:r>
+        <w:rPr>
+          <w:rFonts w:ascii="Times New Roman" w:eastAsia="Times New Roman" w:hAnsi="Times New Roman"/>
+          <w:lang w:eastAsia="es-ES" w:bidi="ar-SA"/>
+        </w:rPr>
+        <w:t>Con los requisitos, análisis de casos de uso, etc. También debes de especificar los componentes que tiene, poner un diagrama de clases e indicar que hace cada una de ellas. Indicar cómo se evalúan las expresiones, cómo se organiza la interfaz gráfica... No incluyas código (esto irá en el CD) a no ser que fuese imprescindible. Se trata de documentar las clases indicando que hacen y cómo está organizada la aplicación no de describir exhaustivamente cada línea del programa...</w:t>
+      </w:r>
+    </w:p>
+    <w:p>
+      <w:pPr>
+        <w:pStyle w:val="Prrafodelista"/>
+        <w:keepNext/>
+        <w:numPr>
+          <w:ilvl w:val="0"/>
+          <w:numId w:val="37"/>
+        </w:numPr>
+        <w:spacing w:before="600" w:after="120"/>
+        <w:outlineLvl w:val="1"/>
+        <w:rPr>
+          <w:rFonts w:asciiTheme="majorHAnsi" w:eastAsia="Times New Roman" w:hAnsiTheme="majorHAnsi" w:cstheme="majorBidi"/>
+          <w:b/>
+          <w:bCs/>
+          <w:i/>
+          <w:iCs/>
+          <w:vanish/>
+          <w:sz w:val="28"/>
+          <w:szCs w:val="28"/>
+          <w:lang w:eastAsia="es-ES" w:bidi="ar-SA"/>
+        </w:rPr>
+      </w:pPr>
+    </w:p>
+    <w:p>
+      <w:pPr>
+        <w:pStyle w:val="Prrafodelista"/>
+        <w:keepNext/>
+        <w:numPr>
+          <w:ilvl w:val="0"/>
+          <w:numId w:val="37"/>
+        </w:numPr>
+        <w:spacing w:before="600" w:after="120"/>
+        <w:outlineLvl w:val="1"/>
+        <w:rPr>
+          <w:rFonts w:asciiTheme="majorHAnsi" w:eastAsia="Times New Roman" w:hAnsiTheme="majorHAnsi" w:cstheme="majorBidi"/>
+          <w:b/>
+          <w:bCs/>
+          <w:i/>
+          <w:iCs/>
+          <w:vanish/>
+          <w:sz w:val="28"/>
+          <w:szCs w:val="28"/>
+          <w:lang w:eastAsia="es-ES" w:bidi="ar-SA"/>
+        </w:rPr>
+      </w:pPr>
+    </w:p>
+    <w:p>
+      <w:pPr>
+        <w:pStyle w:val="Prrafodelista"/>
+        <w:keepNext/>
+        <w:numPr>
+          <w:ilvl w:val="0"/>
+          <w:numId w:val="37"/>
+        </w:numPr>
+        <w:spacing w:before="600" w:after="120"/>
+        <w:outlineLvl w:val="1"/>
+        <w:rPr>
+          <w:rFonts w:asciiTheme="majorHAnsi" w:eastAsia="Times New Roman" w:hAnsiTheme="majorHAnsi" w:cstheme="majorBidi"/>
+          <w:b/>
+          <w:bCs/>
+          <w:i/>
+          <w:iCs/>
+          <w:vanish/>
+          <w:sz w:val="28"/>
+          <w:szCs w:val="28"/>
+          <w:lang w:eastAsia="es-ES" w:bidi="ar-SA"/>
+        </w:rPr>
+      </w:pPr>
+    </w:p>
+    <w:p>
+      <w:pPr>
+        <w:pStyle w:val="Prrafodelista"/>
+        <w:keepNext/>
+        <w:numPr>
+          <w:ilvl w:val="0"/>
+          <w:numId w:val="37"/>
+        </w:numPr>
+        <w:spacing w:before="600" w:after="120"/>
+        <w:outlineLvl w:val="1"/>
+        <w:rPr>
+          <w:rFonts w:asciiTheme="majorHAnsi" w:eastAsia="Times New Roman" w:hAnsiTheme="majorHAnsi" w:cstheme="majorBidi"/>
+          <w:b/>
+          <w:bCs/>
+          <w:i/>
+          <w:iCs/>
+          <w:vanish/>
+          <w:sz w:val="28"/>
+          <w:szCs w:val="28"/>
+          <w:lang w:eastAsia="es-ES" w:bidi="ar-SA"/>
+        </w:rPr>
+      </w:pPr>
+    </w:p>
+    <w:p>
+      <w:pPr>
+        <w:pStyle w:val="Prrafodelista"/>
+        <w:keepNext/>
+        <w:numPr>
+          <w:ilvl w:val="0"/>
+          <w:numId w:val="37"/>
+        </w:numPr>
+        <w:spacing w:before="600" w:after="120"/>
+        <w:outlineLvl w:val="1"/>
+        <w:rPr>
+          <w:rFonts w:asciiTheme="majorHAnsi" w:eastAsia="Times New Roman" w:hAnsiTheme="majorHAnsi" w:cstheme="majorBidi"/>
+          <w:b/>
+          <w:bCs/>
+          <w:i/>
+          <w:iCs/>
+          <w:vanish/>
+          <w:sz w:val="28"/>
+          <w:szCs w:val="28"/>
+          <w:lang w:eastAsia="es-ES" w:bidi="ar-SA"/>
+        </w:rPr>
+      </w:pPr>
+    </w:p>
+    <w:p>
+      <w:pPr>
+        <w:pStyle w:val="Ttulo2"/>
+        <w:numPr>
+          <w:ilvl w:val="1"/>
+          <w:numId w:val="37"/>
+        </w:numPr>
+        <w:rPr>
+          <w:rFonts w:eastAsia="Times New Roman"/>
+          <w:lang w:eastAsia="es-ES" w:bidi="ar-SA"/>
+        </w:rPr>
+      </w:pPr>
+      <w:r>
+        <w:rPr>
+          <w:rFonts w:eastAsia="Times New Roman"/>
+          <w:lang w:eastAsia="es-ES" w:bidi="ar-SA"/>
+        </w:rPr>
+        <w:t>Requisitos</w:t>
+      </w:r>
+    </w:p>
+    <w:p>
+      <w:pPr>
+        <w:rPr>
+          <w:lang w:eastAsia="es-ES" w:bidi="ar-SA"/>
+        </w:rPr>
+      </w:pPr>
+      <w:r>
+        <w:rPr>
+          <w:lang w:eastAsia="es-ES" w:bidi="ar-SA"/>
+        </w:rPr>
+        <w:t>El objetivo de este proyecto es el de desarrollar una herramienta software para resolver problemas de optimización mediante el uso de algoritmos genéticos. El problema de optimización estará expresado en forma de una función de coste que puede tomar únicamente valores positivos.</w:t>
+      </w:r>
+    </w:p>
+    <w:p>
+      <w:pPr>
+        <w:rPr>
+          <w:lang w:eastAsia="es-ES" w:bidi="ar-SA"/>
+        </w:rPr>
+      </w:pPr>
+      <w:r>
+        <w:rPr>
+          <w:lang w:eastAsia="es-ES" w:bidi="ar-SA"/>
+        </w:rPr>
+        <w:t>En el análisis del problema se han detectado los siguientes requisitos funcionales.</w:t>
+      </w:r>
+    </w:p>
+    <w:p>
+      <w:pPr>
+        <w:pStyle w:val="Prrafodelista"/>
+        <w:keepNext/>
+        <w:numPr>
+          <w:ilvl w:val="0"/>
+          <w:numId w:val="12"/>
+        </w:numPr>
+        <w:spacing w:before="480" w:after="60"/>
+        <w:outlineLvl w:val="2"/>
+        <w:rPr>
+          <w:rFonts w:asciiTheme="majorHAnsi" w:eastAsiaTheme="majorEastAsia" w:hAnsiTheme="majorHAnsi" w:cstheme="majorBidi"/>
+          <w:b/>
+          <w:bCs/>
+          <w:vanish/>
+          <w:sz w:val="26"/>
+          <w:szCs w:val="26"/>
+          <w:lang w:eastAsia="es-ES" w:bidi="ar-SA"/>
+        </w:rPr>
+      </w:pPr>
+    </w:p>
+    <w:p>
+      <w:pPr>
+        <w:pStyle w:val="Prrafodelista"/>
+        <w:keepNext/>
+        <w:numPr>
+          <w:ilvl w:val="1"/>
+          <w:numId w:val="12"/>
+        </w:numPr>
+        <w:spacing w:before="480" w:after="60"/>
+        <w:outlineLvl w:val="2"/>
+        <w:rPr>
+          <w:rFonts w:asciiTheme="majorHAnsi" w:eastAsiaTheme="majorEastAsia" w:hAnsiTheme="majorHAnsi" w:cstheme="majorBidi"/>
+          <w:b/>
+          <w:bCs/>
+          <w:vanish/>
+          <w:sz w:val="26"/>
+          <w:szCs w:val="26"/>
+          <w:lang w:eastAsia="es-ES" w:bidi="ar-SA"/>
+        </w:rPr>
+      </w:pPr>
+    </w:p>
+    <w:p>
+      <w:pPr>
         <w:pStyle w:val="Ttulo3"/>
       </w:pPr>
       <w:r>
@@ -1161,7 +1365,7 @@
         <w:pStyle w:val="Prrafodelista"/>
         <w:numPr>
           <w:ilvl w:val="0"/>
-          <w:numId w:val="23"/>
+          <w:numId w:val="13"/>
         </w:numPr>
         <w:rPr>
           <w:lang w:eastAsia="es-ES" w:bidi="ar-SA"/>
@@ -1185,7 +1389,7 @@
         <w:pStyle w:val="Prrafodelista"/>
         <w:numPr>
           <w:ilvl w:val="0"/>
-          <w:numId w:val="23"/>
+          <w:numId w:val="13"/>
         </w:numPr>
         <w:rPr>
           <w:lang w:eastAsia="es-ES" w:bidi="ar-SA"/>
@@ -1209,7 +1413,7 @@
         <w:pStyle w:val="Prrafodelista"/>
         <w:numPr>
           <w:ilvl w:val="0"/>
-          <w:numId w:val="23"/>
+          <w:numId w:val="13"/>
         </w:numPr>
         <w:rPr>
           <w:lang w:eastAsia="es-ES" w:bidi="ar-SA"/>
@@ -1266,7 +1470,7 @@
         <w:pStyle w:val="Prrafodelista"/>
         <w:numPr>
           <w:ilvl w:val="0"/>
-          <w:numId w:val="23"/>
+          <w:numId w:val="13"/>
         </w:numPr>
         <w:rPr>
           <w:lang w:eastAsia="es-ES" w:bidi="ar-SA"/>
@@ -1366,6 +1570,7 @@
         <w:rPr>
           <w:lang w:eastAsia="es-ES" w:bidi="ar-SA"/>
         </w:rPr>
+        <w:lastRenderedPageBreak/>
         <w:t>Cada uno de los genes es un número real acotado entre un valor mínimo y un valor máximo.</w:t>
       </w:r>
     </w:p>
@@ -1377,7 +1582,6 @@
         <w:rPr>
           <w:lang w:eastAsia="es-ES" w:bidi="ar-SA"/>
         </w:rPr>
-        <w:lastRenderedPageBreak/>
         <w:t>x</w:t>
       </w:r>
       <w:r>
@@ -1553,6 +1757,7 @@
         <w:pStyle w:val="Ttulo3"/>
       </w:pPr>
       <w:r>
+        <w:lastRenderedPageBreak/>
         <w:t>Introducción de la probabilidad de mutación</w:t>
       </w:r>
     </w:p>
@@ -1595,7 +1800,7 @@
         <w:pStyle w:val="Prrafodelista"/>
         <w:numPr>
           <w:ilvl w:val="0"/>
-          <w:numId w:val="28"/>
+          <w:numId w:val="15"/>
         </w:numPr>
         <w:rPr>
           <w:lang w:eastAsia="es-ES" w:bidi="ar-SA"/>
@@ -1605,7 +1810,6 @@
         <w:rPr>
           <w:lang w:eastAsia="es-ES" w:bidi="ar-SA"/>
         </w:rPr>
-        <w:lastRenderedPageBreak/>
         <w:t>Método de la ruleta</w:t>
       </w:r>
     </w:p>
@@ -1614,7 +1818,7 @@
         <w:pStyle w:val="Prrafodelista"/>
         <w:numPr>
           <w:ilvl w:val="0"/>
-          <w:numId w:val="28"/>
+          <w:numId w:val="15"/>
         </w:numPr>
         <w:rPr>
           <w:lang w:eastAsia="es-ES" w:bidi="ar-SA"/>
@@ -1653,7 +1857,7 @@
         <w:pStyle w:val="Prrafodelista"/>
         <w:numPr>
           <w:ilvl w:val="0"/>
-          <w:numId w:val="24"/>
+          <w:numId w:val="14"/>
         </w:numPr>
         <w:rPr>
           <w:lang w:eastAsia="es-ES" w:bidi="ar-SA"/>
@@ -1677,7 +1881,7 @@
         <w:pStyle w:val="Prrafodelista"/>
         <w:numPr>
           <w:ilvl w:val="0"/>
-          <w:numId w:val="24"/>
+          <w:numId w:val="14"/>
         </w:numPr>
         <w:rPr>
           <w:lang w:eastAsia="es-ES" w:bidi="ar-SA"/>
@@ -1764,6 +1968,7 @@
         <w:pStyle w:val="Ttulo3"/>
       </w:pPr>
       <w:r>
+        <w:lastRenderedPageBreak/>
         <w:t>Operador de cruce</w:t>
       </w:r>
     </w:p>
@@ -1837,14 +2042,7 @@
         <w:rPr>
           <w:lang w:eastAsia="es-ES" w:bidi="ar-SA"/>
         </w:rPr>
-        <w:t xml:space="preserve">Debe ejecutarse un algoritmo genético según la configuración introducida. El número de eras determinará el número de ejecuciones distintas del algoritmo que se realizarán. El número de generaciones determinará el número de iteraciones que realizará el </w:t>
-      </w:r>
-      <w:r>
-        <w:rPr>
-          <w:lang w:eastAsia="es-ES" w:bidi="ar-SA"/>
-        </w:rPr>
-        <w:lastRenderedPageBreak/>
-        <w:t>algoritmo. El tamaño de la población determinará el número de elementos con los que trabajará y las probabilidades de mutación y de cruce determinarán la probabilidad con que se aplicarán los operadores de mutación y de cruce.</w:t>
+        <w:t>Debe ejecutarse un algoritmo genético según la configuración introducida. El número de eras determinará el número de ejecuciones distintas del algoritmo que se realizarán. El número de generaciones determinará el número de iteraciones que realizará el algoritmo. El tamaño de la población determinará el número de elementos con los que trabajará y las probabilidades de mutación y de cruce determinarán la probabilidad con que se aplicarán los operadores de mutación y de cruce.</w:t>
       </w:r>
     </w:p>
     <w:p>
@@ -1924,7 +2122,7 @@
         <w:pStyle w:val="Prrafodelista"/>
         <w:numPr>
           <w:ilvl w:val="0"/>
-          <w:numId w:val="30"/>
+          <w:numId w:val="16"/>
         </w:numPr>
         <w:rPr>
           <w:lang w:eastAsia="es-ES" w:bidi="ar-SA"/>
@@ -1942,7 +2140,7 @@
         <w:pStyle w:val="Prrafodelista"/>
         <w:numPr>
           <w:ilvl w:val="0"/>
-          <w:numId w:val="30"/>
+          <w:numId w:val="16"/>
         </w:numPr>
         <w:rPr>
           <w:lang w:eastAsia="es-ES" w:bidi="ar-SA"/>
@@ -1960,7 +2158,7 @@
         <w:pStyle w:val="Prrafodelista"/>
         <w:numPr>
           <w:ilvl w:val="0"/>
-          <w:numId w:val="30"/>
+          <w:numId w:val="16"/>
         </w:numPr>
         <w:rPr>
           <w:lang w:eastAsia="es-ES" w:bidi="ar-SA"/>
@@ -1978,7 +2176,7 @@
         <w:pStyle w:val="Prrafodelista"/>
         <w:numPr>
           <w:ilvl w:val="0"/>
-          <w:numId w:val="30"/>
+          <w:numId w:val="16"/>
         </w:numPr>
         <w:rPr>
           <w:lang w:eastAsia="es-ES" w:bidi="ar-SA"/>
@@ -1996,7 +2194,7 @@
         <w:pStyle w:val="Prrafodelista"/>
         <w:numPr>
           <w:ilvl w:val="0"/>
-          <w:numId w:val="30"/>
+          <w:numId w:val="16"/>
         </w:numPr>
         <w:rPr>
           <w:lang w:eastAsia="es-ES" w:bidi="ar-SA"/>
@@ -2014,7 +2212,7 @@
         <w:pStyle w:val="Prrafodelista"/>
         <w:numPr>
           <w:ilvl w:val="0"/>
-          <w:numId w:val="30"/>
+          <w:numId w:val="16"/>
         </w:numPr>
         <w:rPr>
           <w:lang w:eastAsia="es-ES" w:bidi="ar-SA"/>
@@ -2032,7 +2230,7 @@
         <w:pStyle w:val="Prrafodelista"/>
         <w:numPr>
           <w:ilvl w:val="0"/>
-          <w:numId w:val="30"/>
+          <w:numId w:val="16"/>
         </w:numPr>
         <w:rPr>
           <w:lang w:eastAsia="es-ES" w:bidi="ar-SA"/>
@@ -2042,6 +2240,7 @@
         <w:rPr>
           <w:lang w:eastAsia="es-ES" w:bidi="ar-SA"/>
         </w:rPr>
+        <w:lastRenderedPageBreak/>
         <w:t>Mejora porcentual obtenido en el mejor valor de la función de coste en la generación anterior.</w:t>
       </w:r>
     </w:p>
@@ -2050,7 +2249,7 @@
         <w:pStyle w:val="Prrafodelista"/>
         <w:numPr>
           <w:ilvl w:val="0"/>
-          <w:numId w:val="30"/>
+          <w:numId w:val="16"/>
         </w:numPr>
         <w:rPr>
           <w:lang w:eastAsia="es-ES" w:bidi="ar-SA"/>
@@ -2101,7 +2300,7 @@
         <w:pStyle w:val="Prrafodelista"/>
         <w:numPr>
           <w:ilvl w:val="0"/>
-          <w:numId w:val="31"/>
+          <w:numId w:val="17"/>
         </w:numPr>
         <w:rPr>
           <w:lang w:eastAsia="es-ES" w:bidi="ar-SA"/>
@@ -2119,7 +2318,7 @@
         <w:pStyle w:val="Prrafodelista"/>
         <w:numPr>
           <w:ilvl w:val="0"/>
-          <w:numId w:val="31"/>
+          <w:numId w:val="17"/>
         </w:numPr>
         <w:rPr>
           <w:lang w:eastAsia="es-ES" w:bidi="ar-SA"/>
@@ -2156,7 +2355,7 @@
         <w:pStyle w:val="Prrafodelista"/>
         <w:numPr>
           <w:ilvl w:val="0"/>
-          <w:numId w:val="32"/>
+          <w:numId w:val="18"/>
         </w:numPr>
         <w:rPr>
           <w:lang w:eastAsia="es-ES" w:bidi="ar-SA"/>
@@ -2174,7 +2373,6 @@
         <w:pStyle w:val="Ttulo3"/>
       </w:pPr>
       <w:r>
-        <w:lastRenderedPageBreak/>
         <w:t>Guardado de la configuración</w:t>
       </w:r>
     </w:p>
@@ -2196,7 +2394,7 @@
         <w:pStyle w:val="Prrafodelista"/>
         <w:numPr>
           <w:ilvl w:val="0"/>
-          <w:numId w:val="32"/>
+          <w:numId w:val="18"/>
         </w:numPr>
         <w:rPr>
           <w:lang w:eastAsia="es-ES" w:bidi="ar-SA"/>
@@ -2214,7 +2412,7 @@
         <w:pStyle w:val="Prrafodelista"/>
         <w:numPr>
           <w:ilvl w:val="0"/>
-          <w:numId w:val="32"/>
+          <w:numId w:val="18"/>
         </w:numPr>
         <w:rPr>
           <w:lang w:eastAsia="es-ES" w:bidi="ar-SA"/>
@@ -2232,7 +2430,7 @@
         <w:pStyle w:val="Prrafodelista"/>
         <w:numPr>
           <w:ilvl w:val="0"/>
-          <w:numId w:val="32"/>
+          <w:numId w:val="18"/>
         </w:numPr>
         <w:rPr>
           <w:lang w:eastAsia="es-ES" w:bidi="ar-SA"/>
@@ -2250,7 +2448,7 @@
         <w:pStyle w:val="Prrafodelista"/>
         <w:numPr>
           <w:ilvl w:val="0"/>
-          <w:numId w:val="32"/>
+          <w:numId w:val="18"/>
         </w:numPr>
         <w:rPr>
           <w:lang w:eastAsia="es-ES" w:bidi="ar-SA"/>
@@ -2268,7 +2466,7 @@
         <w:pStyle w:val="Prrafodelista"/>
         <w:numPr>
           <w:ilvl w:val="0"/>
-          <w:numId w:val="32"/>
+          <w:numId w:val="18"/>
         </w:numPr>
         <w:rPr>
           <w:lang w:eastAsia="es-ES" w:bidi="ar-SA"/>
@@ -2286,7 +2484,7 @@
         <w:pStyle w:val="Prrafodelista"/>
         <w:numPr>
           <w:ilvl w:val="0"/>
-          <w:numId w:val="32"/>
+          <w:numId w:val="18"/>
         </w:numPr>
         <w:rPr>
           <w:lang w:eastAsia="es-ES" w:bidi="ar-SA"/>
@@ -2304,7 +2502,7 @@
         <w:pStyle w:val="Prrafodelista"/>
         <w:numPr>
           <w:ilvl w:val="0"/>
-          <w:numId w:val="32"/>
+          <w:numId w:val="18"/>
         </w:numPr>
         <w:rPr>
           <w:lang w:eastAsia="es-ES" w:bidi="ar-SA"/>
@@ -2322,7 +2520,7 @@
         <w:pStyle w:val="Prrafodelista"/>
         <w:numPr>
           <w:ilvl w:val="0"/>
-          <w:numId w:val="32"/>
+          <w:numId w:val="18"/>
         </w:numPr>
         <w:rPr>
           <w:lang w:eastAsia="es-ES" w:bidi="ar-SA"/>
@@ -2340,7 +2538,7 @@
         <w:pStyle w:val="Prrafodelista"/>
         <w:numPr>
           <w:ilvl w:val="0"/>
-          <w:numId w:val="32"/>
+          <w:numId w:val="18"/>
         </w:numPr>
         <w:rPr>
           <w:lang w:eastAsia="es-ES" w:bidi="ar-SA"/>
@@ -2358,6 +2556,7 @@
         <w:pStyle w:val="Ttulo3"/>
       </w:pPr>
       <w:r>
+        <w:lastRenderedPageBreak/>
         <w:t>Carga de la configuración guardada</w:t>
       </w:r>
     </w:p>
@@ -2377,10 +2576,6 @@
     <w:p>
       <w:pPr>
         <w:pStyle w:val="Ttulo2"/>
-        <w:numPr>
-          <w:ilvl w:val="1"/>
-          <w:numId w:val="3"/>
-        </w:numPr>
         <w:rPr>
           <w:rFonts w:eastAsia="Times New Roman"/>
           <w:lang w:eastAsia="es-ES" w:bidi="ar-SA"/>
@@ -2583,7 +2778,6 @@
               </w:rPr>
             </w:pPr>
             <w:r>
-              <w:lastRenderedPageBreak/>
               <w:t>Ninguna</w:t>
             </w:r>
           </w:p>
@@ -2609,7 +2803,6 @@
                 <w:sz w:val="26"/>
                 <w:szCs w:val="26"/>
               </w:rPr>
-              <w:lastRenderedPageBreak/>
               <w:t>Flujo Normal:</w:t>
             </w:r>
           </w:p>
@@ -2742,6 +2935,7 @@
                 <w:sz w:val="26"/>
                 <w:szCs w:val="26"/>
               </w:rPr>
+              <w:lastRenderedPageBreak/>
               <w:t>CU2</w:t>
             </w:r>
           </w:p>
@@ -2995,7 +3189,6 @@
               </w:rPr>
             </w:pPr>
             <w:r>
-              <w:lastRenderedPageBreak/>
               <w:t>No aplica</w:t>
             </w:r>
           </w:p>
@@ -3142,6 +3335,7 @@
               <w:rPr>
                 <w:rFonts w:eastAsia="MS Gothic"/>
               </w:rPr>
+              <w:lastRenderedPageBreak/>
               <w:t>El usuario final</w:t>
             </w:r>
           </w:p>
@@ -3167,6 +3361,7 @@
                 <w:sz w:val="26"/>
                 <w:szCs w:val="26"/>
               </w:rPr>
+              <w:lastRenderedPageBreak/>
               <w:t>Precondiciones:</w:t>
             </w:r>
           </w:p>
@@ -3469,7 +3664,6 @@
               <w:rPr>
                 <w:rFonts w:eastAsia="MS Gothic"/>
               </w:rPr>
-              <w:lastRenderedPageBreak/>
               <w:t>El usuario final</w:t>
             </w:r>
           </w:p>
@@ -3495,7 +3689,6 @@
                 <w:sz w:val="26"/>
                 <w:szCs w:val="26"/>
               </w:rPr>
-              <w:lastRenderedPageBreak/>
               <w:t>Precondiciones:</w:t>
             </w:r>
           </w:p>
@@ -3539,7 +3732,7 @@
               <w:pStyle w:val="Prrafodelista"/>
               <w:numPr>
                 <w:ilvl w:val="0"/>
-                <w:numId w:val="11"/>
+                <w:numId w:val="4"/>
               </w:numPr>
               <w:rPr>
                 <w:rFonts w:ascii="Verdana" w:eastAsia="MS Gothic" w:hAnsi="Verdana"/>
@@ -3563,13 +3756,14 @@
               <w:pStyle w:val="Prrafodelista"/>
               <w:numPr>
                 <w:ilvl w:val="0"/>
-                <w:numId w:val="11"/>
+                <w:numId w:val="4"/>
               </w:numPr>
               <w:rPr>
                 <w:rFonts w:ascii="Verdana" w:eastAsia="MS Gothic" w:hAnsi="Verdana"/>
               </w:rPr>
             </w:pPr>
             <w:r>
+              <w:lastRenderedPageBreak/>
               <w:t>El usuario pulsa el botón de añadir.</w:t>
             </w:r>
           </w:p>
@@ -3578,7 +3772,7 @@
               <w:pStyle w:val="Prrafodelista"/>
               <w:numPr>
                 <w:ilvl w:val="0"/>
-                <w:numId w:val="11"/>
+                <w:numId w:val="4"/>
               </w:numPr>
               <w:rPr>
                 <w:rFonts w:ascii="Verdana" w:eastAsia="MS Gothic" w:hAnsi="Verdana"/>
@@ -3593,7 +3787,7 @@
               <w:pStyle w:val="Prrafodelista"/>
               <w:numPr>
                 <w:ilvl w:val="0"/>
-                <w:numId w:val="11"/>
+                <w:numId w:val="4"/>
               </w:numPr>
               <w:rPr>
                 <w:rFonts w:ascii="Verdana" w:eastAsia="MS Gothic" w:hAnsi="Verdana"/>
@@ -3625,6 +3819,7 @@
                 <w:sz w:val="26"/>
                 <w:szCs w:val="26"/>
               </w:rPr>
+              <w:lastRenderedPageBreak/>
               <w:t>Flujo Alternativo:</w:t>
             </w:r>
           </w:p>
@@ -3633,7 +3828,7 @@
               <w:pStyle w:val="Prrafodelista"/>
               <w:numPr>
                 <w:ilvl w:val="0"/>
-                <w:numId w:val="13"/>
+                <w:numId w:val="5"/>
               </w:numPr>
               <w:rPr>
                 <w:rFonts w:eastAsia="MS Gothic"/>
@@ -3944,7 +4139,6 @@
                 <w:sz w:val="26"/>
                 <w:szCs w:val="26"/>
               </w:rPr>
-              <w:lastRenderedPageBreak/>
               <w:t>Flujo Normal:</w:t>
             </w:r>
           </w:p>
@@ -3999,6 +4193,7 @@
               </w:rPr>
             </w:pPr>
             <w:r>
+              <w:lastRenderedPageBreak/>
               <w:t>No aplica</w:t>
             </w:r>
           </w:p>
@@ -4024,6 +4219,7 @@
                 <w:sz w:val="26"/>
                 <w:szCs w:val="26"/>
               </w:rPr>
+              <w:lastRenderedPageBreak/>
               <w:t>Post condiciones:</w:t>
             </w:r>
           </w:p>
@@ -4461,6 +4657,7 @@
                 <w:sz w:val="26"/>
                 <w:szCs w:val="26"/>
               </w:rPr>
+              <w:lastRenderedPageBreak/>
               <w:t>Descripción:</w:t>
             </w:r>
           </w:p>
@@ -4869,7 +5066,7 @@
               <w:pStyle w:val="Prrafodelista"/>
               <w:numPr>
                 <w:ilvl w:val="0"/>
-                <w:numId w:val="17"/>
+                <w:numId w:val="7"/>
               </w:numPr>
             </w:pPr>
             <w:r>
@@ -4881,7 +5078,7 @@
               <w:pStyle w:val="Prrafodelista"/>
               <w:numPr>
                 <w:ilvl w:val="0"/>
-                <w:numId w:val="17"/>
+                <w:numId w:val="7"/>
               </w:numPr>
             </w:pPr>
             <w:r>
@@ -4902,7 +5099,7 @@
               <w:pStyle w:val="Prrafodelista"/>
               <w:numPr>
                 <w:ilvl w:val="0"/>
-                <w:numId w:val="17"/>
+                <w:numId w:val="7"/>
               </w:numPr>
               <w:rPr>
                 <w:rFonts w:ascii="Verdana" w:eastAsia="MS Gothic" w:hAnsi="Verdana"/>
@@ -4917,7 +5114,7 @@
               <w:pStyle w:val="Prrafodelista"/>
               <w:numPr>
                 <w:ilvl w:val="1"/>
-                <w:numId w:val="14"/>
+                <w:numId w:val="6"/>
               </w:numPr>
               <w:rPr>
                 <w:rFonts w:eastAsia="MS Gothic"/>
@@ -4935,7 +5132,7 @@
               <w:pStyle w:val="Prrafodelista"/>
               <w:numPr>
                 <w:ilvl w:val="1"/>
-                <w:numId w:val="14"/>
+                <w:numId w:val="6"/>
               </w:numPr>
               <w:rPr>
                 <w:rFonts w:eastAsia="MS Gothic"/>
@@ -4953,7 +5150,7 @@
               <w:pStyle w:val="Prrafodelista"/>
               <w:numPr>
                 <w:ilvl w:val="1"/>
-                <w:numId w:val="14"/>
+                <w:numId w:val="6"/>
               </w:numPr>
               <w:rPr>
                 <w:rFonts w:eastAsia="MS Gothic"/>
@@ -4971,7 +5168,7 @@
               <w:pStyle w:val="Prrafodelista"/>
               <w:numPr>
                 <w:ilvl w:val="1"/>
-                <w:numId w:val="14"/>
+                <w:numId w:val="6"/>
               </w:numPr>
               <w:rPr>
                 <w:rFonts w:eastAsia="MS Gothic"/>
@@ -4989,7 +5186,7 @@
               <w:pStyle w:val="Prrafodelista"/>
               <w:numPr>
                 <w:ilvl w:val="1"/>
-                <w:numId w:val="14"/>
+                <w:numId w:val="6"/>
               </w:numPr>
               <w:rPr>
                 <w:rFonts w:eastAsia="MS Gothic"/>
@@ -5007,7 +5204,7 @@
               <w:pStyle w:val="Prrafodelista"/>
               <w:numPr>
                 <w:ilvl w:val="1"/>
-                <w:numId w:val="14"/>
+                <w:numId w:val="6"/>
               </w:numPr>
               <w:rPr>
                 <w:rFonts w:eastAsia="MS Gothic"/>
@@ -5025,7 +5222,7 @@
               <w:pStyle w:val="Prrafodelista"/>
               <w:numPr>
                 <w:ilvl w:val="1"/>
-                <w:numId w:val="14"/>
+                <w:numId w:val="6"/>
               </w:numPr>
               <w:rPr>
                 <w:rFonts w:eastAsia="MS Gothic"/>
@@ -5241,6 +5438,7 @@
                 <w:sz w:val="26"/>
                 <w:szCs w:val="26"/>
               </w:rPr>
+              <w:lastRenderedPageBreak/>
               <w:t>Actores:</w:t>
             </w:r>
           </w:p>
@@ -5274,7 +5472,6 @@
                 <w:sz w:val="26"/>
                 <w:szCs w:val="26"/>
               </w:rPr>
-              <w:lastRenderedPageBreak/>
               <w:t>Precondiciones:</w:t>
             </w:r>
           </w:p>
@@ -5321,7 +5518,7 @@
               <w:pStyle w:val="Prrafodelista"/>
               <w:numPr>
                 <w:ilvl w:val="0"/>
-                <w:numId w:val="18"/>
+                <w:numId w:val="8"/>
               </w:numPr>
             </w:pPr>
             <w:r>
@@ -5339,7 +5536,7 @@
               <w:pStyle w:val="Prrafodelista"/>
               <w:numPr>
                 <w:ilvl w:val="0"/>
-                <w:numId w:val="18"/>
+                <w:numId w:val="8"/>
               </w:numPr>
             </w:pPr>
             <w:r>
@@ -5369,7 +5566,7 @@
               <w:pStyle w:val="Prrafodelista"/>
               <w:numPr>
                 <w:ilvl w:val="0"/>
-                <w:numId w:val="18"/>
+                <w:numId w:val="8"/>
               </w:numPr>
               <w:rPr>
                 <w:rFonts w:ascii="Verdana" w:eastAsia="MS Gothic" w:hAnsi="Verdana"/>
@@ -5393,7 +5590,7 @@
               <w:pStyle w:val="Prrafodelista"/>
               <w:numPr>
                 <w:ilvl w:val="1"/>
-                <w:numId w:val="18"/>
+                <w:numId w:val="8"/>
               </w:numPr>
               <w:rPr>
                 <w:rFonts w:eastAsia="MS Gothic"/>
@@ -5411,7 +5608,7 @@
               <w:pStyle w:val="Prrafodelista"/>
               <w:numPr>
                 <w:ilvl w:val="1"/>
-                <w:numId w:val="18"/>
+                <w:numId w:val="8"/>
               </w:numPr>
               <w:rPr>
                 <w:rFonts w:eastAsia="MS Gothic"/>
@@ -5429,7 +5626,7 @@
               <w:pStyle w:val="Prrafodelista"/>
               <w:numPr>
                 <w:ilvl w:val="1"/>
-                <w:numId w:val="18"/>
+                <w:numId w:val="8"/>
               </w:numPr>
               <w:rPr>
                 <w:rFonts w:eastAsia="MS Gothic"/>
@@ -5447,7 +5644,7 @@
               <w:pStyle w:val="Prrafodelista"/>
               <w:numPr>
                 <w:ilvl w:val="1"/>
-                <w:numId w:val="18"/>
+                <w:numId w:val="8"/>
               </w:numPr>
               <w:rPr>
                 <w:rFonts w:eastAsia="MS Gothic"/>
@@ -5465,7 +5662,7 @@
               <w:pStyle w:val="Prrafodelista"/>
               <w:numPr>
                 <w:ilvl w:val="1"/>
-                <w:numId w:val="18"/>
+                <w:numId w:val="8"/>
               </w:numPr>
               <w:rPr>
                 <w:rFonts w:eastAsia="MS Gothic"/>
@@ -5483,7 +5680,7 @@
               <w:pStyle w:val="Prrafodelista"/>
               <w:numPr>
                 <w:ilvl w:val="1"/>
-                <w:numId w:val="18"/>
+                <w:numId w:val="8"/>
               </w:numPr>
               <w:rPr>
                 <w:rFonts w:eastAsia="MS Gothic"/>
@@ -5501,7 +5698,7 @@
               <w:pStyle w:val="Prrafodelista"/>
               <w:numPr>
                 <w:ilvl w:val="1"/>
-                <w:numId w:val="18"/>
+                <w:numId w:val="8"/>
               </w:numPr>
               <w:rPr>
                 <w:rFonts w:eastAsia="MS Gothic"/>
@@ -5687,6 +5884,7 @@
                 <w:sz w:val="26"/>
                 <w:szCs w:val="26"/>
               </w:rPr>
+              <w:lastRenderedPageBreak/>
               <w:t>Descripción:</w:t>
             </w:r>
           </w:p>
@@ -5739,7 +5937,6 @@
               <w:rPr>
                 <w:rFonts w:eastAsia="MS Gothic"/>
               </w:rPr>
-              <w:lastRenderedPageBreak/>
               <w:t>El usuario final</w:t>
             </w:r>
           </w:p>
@@ -5765,7 +5962,6 @@
                 <w:sz w:val="26"/>
                 <w:szCs w:val="26"/>
               </w:rPr>
-              <w:lastRenderedPageBreak/>
               <w:t>Precondiciones:</w:t>
             </w:r>
           </w:p>
@@ -5809,7 +6005,7 @@
               <w:pStyle w:val="Prrafodelista"/>
               <w:numPr>
                 <w:ilvl w:val="0"/>
-                <w:numId w:val="19"/>
+                <w:numId w:val="9"/>
               </w:numPr>
             </w:pPr>
             <w:r>
@@ -5827,7 +6023,7 @@
               <w:pStyle w:val="Prrafodelista"/>
               <w:numPr>
                 <w:ilvl w:val="0"/>
-                <w:numId w:val="19"/>
+                <w:numId w:val="9"/>
               </w:numPr>
             </w:pPr>
             <w:r>
@@ -5839,7 +6035,7 @@
               <w:pStyle w:val="Prrafodelista"/>
               <w:numPr>
                 <w:ilvl w:val="0"/>
-                <w:numId w:val="19"/>
+                <w:numId w:val="9"/>
               </w:numPr>
             </w:pPr>
             <w:r>
@@ -5857,7 +6053,7 @@
               <w:pStyle w:val="Prrafodelista"/>
               <w:numPr>
                 <w:ilvl w:val="0"/>
-                <w:numId w:val="19"/>
+                <w:numId w:val="9"/>
               </w:numPr>
             </w:pPr>
             <w:r>
@@ -5872,7 +6068,7 @@
               <w:pStyle w:val="Prrafodelista"/>
               <w:numPr>
                 <w:ilvl w:val="0"/>
-                <w:numId w:val="19"/>
+                <w:numId w:val="9"/>
               </w:numPr>
             </w:pPr>
             <w:r>
@@ -5890,7 +6086,7 @@
               <w:pStyle w:val="Prrafodelista"/>
               <w:numPr>
                 <w:ilvl w:val="0"/>
-                <w:numId w:val="19"/>
+                <w:numId w:val="9"/>
               </w:numPr>
               <w:rPr>
                 <w:rFonts w:eastAsia="MS Gothic"/>
@@ -5930,7 +6126,7 @@
               <w:pStyle w:val="Prrafodelista"/>
               <w:numPr>
                 <w:ilvl w:val="0"/>
-                <w:numId w:val="20"/>
+                <w:numId w:val="10"/>
               </w:numPr>
               <w:rPr>
                 <w:rFonts w:eastAsia="MS Gothic"/>
@@ -5951,7 +6147,7 @@
               <w:pStyle w:val="Prrafodelista"/>
               <w:numPr>
                 <w:ilvl w:val="0"/>
-                <w:numId w:val="20"/>
+                <w:numId w:val="10"/>
               </w:numPr>
               <w:rPr>
                 <w:rFonts w:eastAsia="MS Gothic"/>
@@ -6048,6 +6244,7 @@
                 <w:sz w:val="26"/>
                 <w:szCs w:val="26"/>
               </w:rPr>
+              <w:lastRenderedPageBreak/>
               <w:t>CU10</w:t>
             </w:r>
           </w:p>
@@ -6163,7 +6360,6 @@
                 <w:sz w:val="26"/>
                 <w:szCs w:val="26"/>
               </w:rPr>
-              <w:lastRenderedPageBreak/>
               <w:t>Precondiciones:</w:t>
             </w:r>
           </w:p>
@@ -6207,7 +6403,7 @@
               <w:pStyle w:val="Prrafodelista"/>
               <w:numPr>
                 <w:ilvl w:val="0"/>
-                <w:numId w:val="21"/>
+                <w:numId w:val="11"/>
               </w:numPr>
             </w:pPr>
             <w:r>
@@ -6225,7 +6421,7 @@
               <w:pStyle w:val="Prrafodelista"/>
               <w:numPr>
                 <w:ilvl w:val="0"/>
-                <w:numId w:val="21"/>
+                <w:numId w:val="11"/>
               </w:numPr>
               <w:rPr>
                 <w:rFonts w:eastAsia="MS Gothic"/>
@@ -6314,38 +6510,436 @@
     <w:p>
       <w:pPr>
         <w:pStyle w:val="Ttulo2"/>
+      </w:pPr>
+      <w:r>
+        <w:t>Componentes del sistema</w:t>
+      </w:r>
+    </w:p>
+    <w:p>
+      <w:r>
+        <w:t>Los componentes que conforman el sistema, así como sus dependencias con componentes de terceros, se presentan en el siguiente diagrama.</w:t>
+      </w:r>
+    </w:p>
+    <w:p>
+      <w:r>
+        <w:rPr>
+          <w:noProof/>
+          <w:lang w:eastAsia="es-ES" w:bidi="ar-SA"/>
+        </w:rPr>
+        <w:lastRenderedPageBreak/>
+        <w:drawing>
+          <wp:inline distT="0" distB="0" distL="0" distR="0" wp14:anchorId="6650066A" wp14:editId="2712FD28">
+            <wp:extent cx="5400040" cy="3801745"/>
+            <wp:effectExtent l="0" t="0" r="0" b="0"/>
+            <wp:docPr id="4" name="0 Imagen"/>
+            <wp:cNvGraphicFramePr>
+              <a:graphicFrameLocks xmlns:a="http://schemas.openxmlformats.org/drawingml/2006/main" noChangeAspect="1"/>
+            </wp:cNvGraphicFramePr>
+            <a:graphic xmlns:a="http://schemas.openxmlformats.org/drawingml/2006/main">
+              <a:graphicData uri="http://schemas.openxmlformats.org/drawingml/2006/picture">
+                <pic:pic xmlns:pic="http://schemas.openxmlformats.org/drawingml/2006/picture">
+                  <pic:nvPicPr>
+                    <pic:cNvPr id="0" name="Diagrama componentes.jpg"/>
+                    <pic:cNvPicPr/>
+                  </pic:nvPicPr>
+                  <pic:blipFill>
+                    <a:blip r:embed="rId7">
+                      <a:extLst>
+                        <a:ext uri="{28A0092B-C50C-407E-A947-70E740481C1C}">
+                          <a14:useLocalDpi xmlns:a14="http://schemas.microsoft.com/office/drawing/2010/main" val="0"/>
+                        </a:ext>
+                      </a:extLst>
+                    </a:blip>
+                    <a:stretch>
+                      <a:fillRect/>
+                    </a:stretch>
+                  </pic:blipFill>
+                  <pic:spPr>
+                    <a:xfrm>
+                      <a:off x="0" y="0"/>
+                      <a:ext cx="5400040" cy="3801745"/>
+                    </a:xfrm>
+                    <a:prstGeom prst="rect">
+                      <a:avLst/>
+                    </a:prstGeom>
+                  </pic:spPr>
+                </pic:pic>
+              </a:graphicData>
+            </a:graphic>
+          </wp:inline>
+        </w:drawing>
+      </w:r>
+    </w:p>
+    <w:p>
+      <w:r>
+        <w:t>Como puede observarse, el sistema está formado por un único componente. Este componente está compuesto por varios módulos:</w:t>
+      </w:r>
+    </w:p>
+    <w:p>
+      <w:pPr>
+        <w:pStyle w:val="Prrafodelista"/>
+        <w:numPr>
+          <w:ilvl w:val="0"/>
+          <w:numId w:val="39"/>
+        </w:numPr>
+      </w:pPr>
+      <w:r>
+        <w:rPr>
+          <w:b/>
+        </w:rPr>
+        <w:t>Interfaz de usuario:</w:t>
+      </w:r>
+      <w:r>
+        <w:t xml:space="preserve"> es el módulo encargado de la interacción con el usuario.</w:t>
+      </w:r>
+    </w:p>
+    <w:p>
+      <w:pPr>
+        <w:pStyle w:val="Prrafodelista"/>
+        <w:numPr>
+          <w:ilvl w:val="0"/>
+          <w:numId w:val="39"/>
+        </w:numPr>
+      </w:pPr>
+      <w:r>
+        <w:rPr>
+          <w:b/>
+        </w:rPr>
+        <w:t>Módulo de ejecución:</w:t>
+      </w:r>
+      <w:r>
+        <w:t xml:space="preserve"> este módulo se encarga de gestionar la ejecución del algoritmo.</w:t>
+      </w:r>
+    </w:p>
+    <w:p>
+      <w:pPr>
+        <w:pStyle w:val="Prrafodelista"/>
+        <w:numPr>
+          <w:ilvl w:val="0"/>
+          <w:numId w:val="39"/>
+        </w:numPr>
+      </w:pPr>
+      <w:r>
+        <w:rPr>
+          <w:b/>
+        </w:rPr>
+        <w:t>Módulo de datos:</w:t>
+      </w:r>
+      <w:r>
+        <w:t xml:space="preserve"> este módulo se encarga de gestionar el modelo de datos con los que trabaja la aplicación.</w:t>
+      </w:r>
+    </w:p>
+    <w:p>
+      <w:pPr>
+        <w:pStyle w:val="Prrafodelista"/>
+        <w:numPr>
+          <w:ilvl w:val="0"/>
+          <w:numId w:val="39"/>
+        </w:numPr>
+      </w:pPr>
+      <w:r>
+        <w:rPr>
+          <w:b/>
+        </w:rPr>
+        <w:t>Módulo de resultados:</w:t>
+      </w:r>
+      <w:r>
+        <w:t xml:space="preserve"> este módulo está encargado de mostrar los resultados al usuario.</w:t>
+      </w:r>
+    </w:p>
+    <w:p>
+      <w:pPr>
+        <w:pStyle w:val="Prrafodelista"/>
+        <w:numPr>
+          <w:ilvl w:val="0"/>
+          <w:numId w:val="39"/>
+        </w:numPr>
+      </w:pPr>
+      <w:r>
+        <w:rPr>
+          <w:b/>
+        </w:rPr>
+        <w:t>Módulo de guardado de datos:</w:t>
+      </w:r>
+      <w:r>
+        <w:t xml:space="preserve"> este módulo se encarga de almacenar los resultados y la configuración de la ejecución.</w:t>
+      </w:r>
+    </w:p>
+    <w:p>
+      <w:r>
+        <w:t>Además, la herramienta realiza uso de determinadas librerías externas:</w:t>
+      </w:r>
+    </w:p>
+    <w:p>
+      <w:pPr>
+        <w:pStyle w:val="Prrafodelista"/>
+        <w:numPr>
+          <w:ilvl w:val="0"/>
+          <w:numId w:val="40"/>
+        </w:numPr>
+      </w:pPr>
+      <w:r>
+        <w:rPr>
+          <w:b/>
+        </w:rPr>
+        <w:t>Swing:</w:t>
+      </w:r>
+      <w:r>
+        <w:t xml:space="preserve"> librería estándar de java empleada para la construcción de interfaces gráficos de usuario.</w:t>
+      </w:r>
+    </w:p>
+    <w:p>
+      <w:pPr>
+        <w:pStyle w:val="Prrafodelista"/>
+        <w:numPr>
+          <w:ilvl w:val="0"/>
+          <w:numId w:val="40"/>
+        </w:numPr>
+      </w:pPr>
+      <w:r>
+        <w:rPr>
+          <w:b/>
+        </w:rPr>
+        <w:lastRenderedPageBreak/>
+        <w:t>JFreeChart:</w:t>
+      </w:r>
+      <w:r>
+        <w:t xml:space="preserve"> librería </w:t>
+      </w:r>
+      <w:r>
+        <w:t>destinada</w:t>
+      </w:r>
+      <w:r>
+        <w:t xml:space="preserve"> a la visualización de gráficas.</w:t>
+      </w:r>
+      <w:r>
+        <w:t xml:space="preserve"> Se utiliza para mostrar los resultados de la ejecución de forma gráfica.</w:t>
+      </w:r>
+      <w:r>
+        <w:t xml:space="preserve"> Dispone de licencia LGPL, que permite su uso de forma libre.</w:t>
+      </w:r>
+      <w:r>
+        <w:t xml:space="preserve"> </w:t>
+      </w:r>
+      <w:r>
+        <w:t>http://www.jfree.org/jfreechart/</w:t>
+      </w:r>
+    </w:p>
+    <w:p>
+      <w:pPr>
+        <w:pStyle w:val="Prrafodelista"/>
+        <w:numPr>
+          <w:ilvl w:val="0"/>
+          <w:numId w:val="40"/>
+        </w:numPr>
+      </w:pPr>
+      <w:r>
+        <w:rPr>
+          <w:b/>
+        </w:rPr>
+        <w:t>Jackson:</w:t>
+      </w:r>
+      <w:r>
+        <w:t xml:space="preserve"> librería destinada al manejo de datos en formato JSON. Se utiliza para el almacenamiento de resultados y configuración en ficheros. </w:t>
+      </w:r>
+      <w:r>
+        <w:t>Dispone de licencia Apache 2.0, que permite su uso de forma libre.</w:t>
+      </w:r>
+      <w:r>
+        <w:t xml:space="preserve"> </w:t>
+      </w:r>
+      <w:r>
+        <w:t>http://wiki.fasterxml.com/JacksonHome</w:t>
+      </w:r>
+    </w:p>
+    <w:p>
+      <w:pPr>
+        <w:pStyle w:val="Prrafodelista"/>
+        <w:numPr>
+          <w:ilvl w:val="0"/>
+          <w:numId w:val="40"/>
+        </w:numPr>
+      </w:pPr>
+      <w:bookmarkStart w:id="1" w:name="_GoBack"/>
+      <w:r>
+        <w:rPr>
+          <w:b/>
+        </w:rPr>
+        <w:t>Exp4j</w:t>
+      </w:r>
+      <w:r>
+        <w:rPr>
+          <w:b/>
+        </w:rPr>
+        <w:t>:</w:t>
+      </w:r>
+      <w:bookmarkEnd w:id="1"/>
+      <w:r>
+        <w:t xml:space="preserve"> librería destinada a la evaluación de expresiones matemáticas. Emplea el algoritmo shunting yard desarrollado por Edsger Dijkstra. Se utiliza para la evaluación de la función de coste. Dispone de licencia Apache 2.0, que permite su uso de forma libre. </w:t>
+      </w:r>
+      <w:r>
+        <w:t>http://www.objecthunter.net/exp4j</w:t>
+      </w:r>
+    </w:p>
+    <w:p>
+      <w:pPr>
+        <w:pStyle w:val="Ttulo2"/>
+      </w:pPr>
+      <w:r>
+        <w:t>Diagrama de clases</w:t>
+      </w:r>
+    </w:p>
+    <w:p>
+      <w:r>
+        <w:t xml:space="preserve">A continuación se presenta el diagrama de las clases </w:t>
+      </w:r>
+      <w:r>
+        <w:t>diseñado:</w:t>
+      </w:r>
+    </w:p>
+    <w:p>
+      <w:r>
+        <w:rPr>
+          <w:noProof/>
+          <w:lang w:eastAsia="es-ES" w:bidi="ar-SA"/>
+        </w:rPr>
+        <w:lastRenderedPageBreak/>
+        <w:drawing>
+          <wp:inline distT="0" distB="0" distL="0" distR="0" wp14:anchorId="1E86A98C" wp14:editId="2F23144F">
+            <wp:extent cx="5400040" cy="5529580"/>
+            <wp:effectExtent l="0" t="0" r="0" b="0"/>
+            <wp:docPr id="1" name="0 Imagen"/>
+            <wp:cNvGraphicFramePr>
+              <a:graphicFrameLocks xmlns:a="http://schemas.openxmlformats.org/drawingml/2006/main" noChangeAspect="1"/>
+            </wp:cNvGraphicFramePr>
+            <a:graphic xmlns:a="http://schemas.openxmlformats.org/drawingml/2006/main">
+              <a:graphicData uri="http://schemas.openxmlformats.org/drawingml/2006/picture">
+                <pic:pic xmlns:pic="http://schemas.openxmlformats.org/drawingml/2006/picture">
+                  <pic:nvPicPr>
+                    <pic:cNvPr id="0" name="clases_analisis.jpg"/>
+                    <pic:cNvPicPr/>
+                  </pic:nvPicPr>
+                  <pic:blipFill>
+                    <a:blip r:embed="rId8">
+                      <a:extLst>
+                        <a:ext uri="{28A0092B-C50C-407E-A947-70E740481C1C}">
+                          <a14:useLocalDpi xmlns:a14="http://schemas.microsoft.com/office/drawing/2010/main" val="0"/>
+                        </a:ext>
+                      </a:extLst>
+                    </a:blip>
+                    <a:stretch>
+                      <a:fillRect/>
+                    </a:stretch>
+                  </pic:blipFill>
+                  <pic:spPr>
+                    <a:xfrm>
+                      <a:off x="0" y="0"/>
+                      <a:ext cx="5400040" cy="5529580"/>
+                    </a:xfrm>
+                    <a:prstGeom prst="rect">
+                      <a:avLst/>
+                    </a:prstGeom>
+                  </pic:spPr>
+                </pic:pic>
+              </a:graphicData>
+            </a:graphic>
+          </wp:inline>
+        </w:drawing>
+      </w:r>
+    </w:p>
+    <w:p>
+      <w:pPr>
+        <w:pStyle w:val="Prrafodelista"/>
+        <w:keepNext/>
         <w:numPr>
           <w:ilvl w:val="1"/>
-          <w:numId w:val="3"/>
+          <w:numId w:val="38"/>
         </w:numPr>
-      </w:pPr>
-      <w:r>
-        <w:t>Componentes del sistema</w:t>
-      </w:r>
-    </w:p>
-    <w:p>
-      <w:pPr>
-        <w:pStyle w:val="Ttulo2"/>
+        <w:spacing w:before="480" w:after="60"/>
+        <w:outlineLvl w:val="2"/>
+        <w:rPr>
+          <w:rFonts w:asciiTheme="majorHAnsi" w:eastAsiaTheme="majorEastAsia" w:hAnsiTheme="majorHAnsi" w:cstheme="majorBidi"/>
+          <w:b/>
+          <w:bCs/>
+          <w:vanish/>
+          <w:sz w:val="26"/>
+          <w:szCs w:val="26"/>
+          <w:lang w:eastAsia="es-ES" w:bidi="ar-SA"/>
+        </w:rPr>
+      </w:pPr>
+    </w:p>
+    <w:p>
+      <w:pPr>
+        <w:pStyle w:val="Prrafodelista"/>
+        <w:keepNext/>
         <w:numPr>
           <w:ilvl w:val="1"/>
-          <w:numId w:val="3"/>
+          <w:numId w:val="38"/>
         </w:numPr>
-      </w:pPr>
-      <w:r>
-        <w:t>Diagrama de clases</w:t>
-      </w:r>
-    </w:p>
-    <w:p>
-      <w:r>
-        <w:t>Por motivos de claridad, se muestran los diagramas de clases separados por componentes.</w:t>
-      </w:r>
+        <w:spacing w:before="480" w:after="60"/>
+        <w:outlineLvl w:val="2"/>
+        <w:rPr>
+          <w:rFonts w:asciiTheme="majorHAnsi" w:eastAsiaTheme="majorEastAsia" w:hAnsiTheme="majorHAnsi" w:cstheme="majorBidi"/>
+          <w:b/>
+          <w:bCs/>
+          <w:vanish/>
+          <w:sz w:val="26"/>
+          <w:szCs w:val="26"/>
+          <w:lang w:eastAsia="es-ES" w:bidi="ar-SA"/>
+        </w:rPr>
+      </w:pPr>
+    </w:p>
+    <w:p>
+      <w:pPr>
+        <w:pStyle w:val="Prrafodelista"/>
+        <w:keepNext/>
+        <w:numPr>
+          <w:ilvl w:val="1"/>
+          <w:numId w:val="38"/>
+        </w:numPr>
+        <w:spacing w:before="480" w:after="60"/>
+        <w:outlineLvl w:val="2"/>
+        <w:rPr>
+          <w:rFonts w:asciiTheme="majorHAnsi" w:eastAsiaTheme="majorEastAsia" w:hAnsiTheme="majorHAnsi" w:cstheme="majorBidi"/>
+          <w:b/>
+          <w:bCs/>
+          <w:vanish/>
+          <w:sz w:val="26"/>
+          <w:szCs w:val="26"/>
+          <w:lang w:eastAsia="es-ES" w:bidi="ar-SA"/>
+        </w:rPr>
+      </w:pPr>
+    </w:p>
+    <w:p>
+      <w:pPr>
+        <w:pStyle w:val="Prrafodelista"/>
+        <w:keepNext/>
+        <w:numPr>
+          <w:ilvl w:val="1"/>
+          <w:numId w:val="38"/>
+        </w:numPr>
+        <w:spacing w:before="480" w:after="60"/>
+        <w:outlineLvl w:val="2"/>
+        <w:rPr>
+          <w:rFonts w:asciiTheme="majorHAnsi" w:eastAsiaTheme="majorEastAsia" w:hAnsiTheme="majorHAnsi" w:cstheme="majorBidi"/>
+          <w:b/>
+          <w:bCs/>
+          <w:vanish/>
+          <w:sz w:val="26"/>
+          <w:szCs w:val="26"/>
+          <w:lang w:eastAsia="es-ES" w:bidi="ar-SA"/>
+        </w:rPr>
+      </w:pPr>
     </w:p>
     <w:p>
       <w:pPr>
         <w:pStyle w:val="Ttulo3"/>
-      </w:pPr>
-      <w:r>
-        <w:lastRenderedPageBreak/>
+        <w:numPr>
+          <w:ilvl w:val="2"/>
+          <w:numId w:val="38"/>
+        </w:numPr>
+      </w:pPr>
+      <w:r>
         <w:t>Modelo de datos</w:t>
       </w:r>
     </w:p>
@@ -6361,7 +6955,7 @@
           <w:lang w:eastAsia="es-ES" w:bidi="ar-SA"/>
         </w:rPr>
         <w:drawing>
-          <wp:inline distT="0" distB="0" distL="0" distR="0">
+          <wp:inline distT="0" distB="0" distL="0" distR="0" wp14:anchorId="6FCEFA3B" wp14:editId="726299F9">
             <wp:extent cx="5400040" cy="6273800"/>
             <wp:effectExtent l="19050" t="0" r="0" b="0"/>
             <wp:docPr id="5" name="4 Imagen" descr="modelo_datos.jpg"/>
@@ -6376,7 +6970,7 @@
                     <pic:cNvPicPr/>
                   </pic:nvPicPr>
                   <pic:blipFill>
-                    <a:blip r:embed="rId7" cstate="print"/>
+                    <a:blip r:embed="rId9" cstate="print"/>
                     <a:stretch>
                       <a:fillRect/>
                     </a:stretch>
@@ -6427,6 +7021,7 @@
         <w:rPr>
           <w:lang w:eastAsia="es-ES" w:bidi="ar-SA"/>
         </w:rPr>
+        <w:lastRenderedPageBreak/>
         <w:t>TipoGen</w:t>
       </w:r>
     </w:p>
@@ -6462,7 +7057,7 @@
         <w:pStyle w:val="Prrafodelista"/>
         <w:numPr>
           <w:ilvl w:val="0"/>
-          <w:numId w:val="33"/>
+          <w:numId w:val="19"/>
         </w:numPr>
         <w:rPr>
           <w:lang w:eastAsia="es-ES" w:bidi="ar-SA"/>
@@ -6473,7 +7068,6 @@
           <w:b/>
           <w:lang w:eastAsia="es-ES" w:bidi="ar-SA"/>
         </w:rPr>
-        <w:lastRenderedPageBreak/>
         <w:t>Nombre</w:t>
       </w:r>
       <w:r>
@@ -6494,7 +7088,7 @@
         <w:pStyle w:val="Prrafodelista"/>
         <w:numPr>
           <w:ilvl w:val="0"/>
-          <w:numId w:val="33"/>
+          <w:numId w:val="19"/>
         </w:numPr>
         <w:rPr>
           <w:lang w:eastAsia="es-ES" w:bidi="ar-SA"/>
@@ -6525,7 +7119,7 @@
         <w:pStyle w:val="Prrafodelista"/>
         <w:numPr>
           <w:ilvl w:val="0"/>
-          <w:numId w:val="33"/>
+          <w:numId w:val="19"/>
         </w:numPr>
         <w:rPr>
           <w:lang w:eastAsia="es-ES" w:bidi="ar-SA"/>
@@ -6550,7 +7144,7 @@
         <w:pStyle w:val="Prrafodelista"/>
         <w:numPr>
           <w:ilvl w:val="0"/>
-          <w:numId w:val="33"/>
+          <w:numId w:val="19"/>
         </w:numPr>
         <w:rPr>
           <w:lang w:eastAsia="es-ES" w:bidi="ar-SA"/>
@@ -6653,7 +7247,7 @@
         <w:pStyle w:val="Prrafodelista"/>
         <w:numPr>
           <w:ilvl w:val="0"/>
-          <w:numId w:val="34"/>
+          <w:numId w:val="20"/>
         </w:numPr>
         <w:rPr>
           <w:lang w:eastAsia="es-ES" w:bidi="ar-SA"/>
@@ -6677,7 +7271,7 @@
         <w:pStyle w:val="Prrafodelista"/>
         <w:numPr>
           <w:ilvl w:val="0"/>
-          <w:numId w:val="34"/>
+          <w:numId w:val="20"/>
         </w:numPr>
         <w:rPr>
           <w:lang w:eastAsia="es-ES" w:bidi="ar-SA"/>
@@ -6760,7 +7354,7 @@
         <w:pStyle w:val="Prrafodelista"/>
         <w:numPr>
           <w:ilvl w:val="0"/>
-          <w:numId w:val="35"/>
+          <w:numId w:val="21"/>
         </w:numPr>
         <w:rPr>
           <w:lang w:eastAsia="es-ES" w:bidi="ar-SA"/>
@@ -6791,7 +7385,7 @@
         <w:pStyle w:val="Prrafodelista"/>
         <w:numPr>
           <w:ilvl w:val="0"/>
-          <w:numId w:val="35"/>
+          <w:numId w:val="21"/>
         </w:numPr>
         <w:rPr>
           <w:lang w:eastAsia="es-ES" w:bidi="ar-SA"/>
@@ -6874,7 +7468,7 @@
         <w:pStyle w:val="Prrafodelista"/>
         <w:numPr>
           <w:ilvl w:val="0"/>
-          <w:numId w:val="36"/>
+          <w:numId w:val="22"/>
         </w:numPr>
         <w:rPr>
           <w:lang w:eastAsia="es-ES" w:bidi="ar-SA"/>
@@ -6891,7 +7485,14 @@
         <w:rPr>
           <w:lang w:eastAsia="es-ES" w:bidi="ar-SA"/>
         </w:rPr>
-        <w:t>: Método que inicializa un gen con un valor aleatorio que cumpla con las restricciones especificadas por su tipología. Este método se emplea tanto en la generación de la población inicial como en el operador de mutación.</w:t>
+        <w:t xml:space="preserve">: Método que inicializa un gen con un valor aleatorio que cumpla con las restricciones especificadas por su tipología. Este método se </w:t>
+      </w:r>
+      <w:r>
+        <w:rPr>
+          <w:lang w:eastAsia="es-ES" w:bidi="ar-SA"/>
+        </w:rPr>
+        <w:lastRenderedPageBreak/>
+        <w:t>emplea tanto en la generación de la población inicial como en el operador de mutación.</w:t>
       </w:r>
     </w:p>
     <w:p>
@@ -6913,7 +7514,7 @@
         <w:pStyle w:val="Prrafodelista"/>
         <w:numPr>
           <w:ilvl w:val="0"/>
-          <w:numId w:val="36"/>
+          <w:numId w:val="22"/>
         </w:numPr>
         <w:rPr>
           <w:lang w:eastAsia="es-ES" w:bidi="ar-SA"/>
@@ -6931,7 +7532,7 @@
         <w:pStyle w:val="Prrafodelista"/>
         <w:numPr>
           <w:ilvl w:val="0"/>
-          <w:numId w:val="36"/>
+          <w:numId w:val="22"/>
         </w:numPr>
         <w:rPr>
           <w:lang w:eastAsia="es-ES" w:bidi="ar-SA"/>
@@ -6993,7 +7594,7 @@
         <w:pStyle w:val="Prrafodelista"/>
         <w:numPr>
           <w:ilvl w:val="0"/>
-          <w:numId w:val="37"/>
+          <w:numId w:val="23"/>
         </w:numPr>
         <w:rPr>
           <w:lang w:eastAsia="es-ES" w:bidi="ar-SA"/>
@@ -7011,7 +7612,7 @@
         <w:pStyle w:val="Prrafodelista"/>
         <w:numPr>
           <w:ilvl w:val="0"/>
-          <w:numId w:val="37"/>
+          <w:numId w:val="23"/>
         </w:numPr>
         <w:rPr>
           <w:lang w:eastAsia="es-ES" w:bidi="ar-SA"/>
@@ -7021,7 +7622,6 @@
         <w:rPr>
           <w:lang w:eastAsia="es-ES" w:bidi="ar-SA"/>
         </w:rPr>
-        <w:lastRenderedPageBreak/>
         <w:t>Con la clase Cromosoma en una relación de agregación.</w:t>
       </w:r>
     </w:p>
@@ -7063,7 +7663,7 @@
         <w:pStyle w:val="Prrafodelista"/>
         <w:numPr>
           <w:ilvl w:val="0"/>
-          <w:numId w:val="38"/>
+          <w:numId w:val="24"/>
         </w:numPr>
       </w:pPr>
       <w:r>
@@ -7081,7 +7681,7 @@
         <w:pStyle w:val="Prrafodelista"/>
         <w:numPr>
           <w:ilvl w:val="0"/>
-          <w:numId w:val="38"/>
+          <w:numId w:val="24"/>
         </w:numPr>
       </w:pPr>
       <w:r>
@@ -7107,7 +7707,7 @@
         <w:pStyle w:val="Prrafodelista"/>
         <w:numPr>
           <w:ilvl w:val="0"/>
-          <w:numId w:val="39"/>
+          <w:numId w:val="25"/>
         </w:numPr>
       </w:pPr>
       <w:r>
@@ -7133,7 +7733,7 @@
         <w:pStyle w:val="Prrafodelista"/>
         <w:numPr>
           <w:ilvl w:val="0"/>
-          <w:numId w:val="39"/>
+          <w:numId w:val="25"/>
         </w:numPr>
       </w:pPr>
       <w:r>
@@ -7145,7 +7745,7 @@
         <w:pStyle w:val="Prrafodelista"/>
         <w:numPr>
           <w:ilvl w:val="0"/>
-          <w:numId w:val="39"/>
+          <w:numId w:val="25"/>
         </w:numPr>
       </w:pPr>
       <w:r>
@@ -7180,7 +7780,7 @@
         <w:pStyle w:val="Prrafodelista"/>
         <w:numPr>
           <w:ilvl w:val="0"/>
-          <w:numId w:val="40"/>
+          <w:numId w:val="26"/>
         </w:numPr>
       </w:pPr>
       <w:r>
@@ -7195,10 +7795,11 @@
         <w:pStyle w:val="Prrafodelista"/>
         <w:numPr>
           <w:ilvl w:val="0"/>
-          <w:numId w:val="40"/>
+          <w:numId w:val="26"/>
         </w:numPr>
       </w:pPr>
       <w:r>
+        <w:lastRenderedPageBreak/>
         <w:t>De agregación con la clase Población para representar los cromosomas que conforman una población.</w:t>
       </w:r>
     </w:p>
@@ -7207,7 +7808,7 @@
         <w:pStyle w:val="Prrafodelista"/>
         <w:numPr>
           <w:ilvl w:val="0"/>
-          <w:numId w:val="40"/>
+          <w:numId w:val="26"/>
         </w:numPr>
       </w:pPr>
       <w:r>
@@ -7260,7 +7861,7 @@
         <w:pStyle w:val="Prrafodelista"/>
         <w:numPr>
           <w:ilvl w:val="0"/>
-          <w:numId w:val="41"/>
+          <w:numId w:val="27"/>
         </w:numPr>
         <w:rPr>
           <w:lang w:eastAsia="es-ES" w:bidi="ar-SA"/>
@@ -7285,7 +7886,7 @@
         <w:pStyle w:val="Prrafodelista"/>
         <w:numPr>
           <w:ilvl w:val="0"/>
-          <w:numId w:val="41"/>
+          <w:numId w:val="27"/>
         </w:numPr>
         <w:rPr>
           <w:lang w:eastAsia="es-ES" w:bidi="ar-SA"/>
@@ -7322,7 +7923,7 @@
         <w:pStyle w:val="Prrafodelista"/>
         <w:numPr>
           <w:ilvl w:val="0"/>
-          <w:numId w:val="41"/>
+          <w:numId w:val="27"/>
         </w:numPr>
         <w:rPr>
           <w:lang w:eastAsia="es-ES" w:bidi="ar-SA"/>
@@ -7347,7 +7948,7 @@
         <w:pStyle w:val="Prrafodelista"/>
         <w:numPr>
           <w:ilvl w:val="0"/>
-          <w:numId w:val="41"/>
+          <w:numId w:val="27"/>
         </w:numPr>
         <w:rPr>
           <w:lang w:eastAsia="es-ES" w:bidi="ar-SA"/>
@@ -7378,7 +7979,6 @@
         <w:rPr>
           <w:lang w:eastAsia="es-ES" w:bidi="ar-SA"/>
         </w:rPr>
-        <w:lastRenderedPageBreak/>
         <w:t>Métodos</w:t>
       </w:r>
     </w:p>
@@ -7387,13 +7987,12 @@
         <w:pStyle w:val="Prrafodelista"/>
         <w:numPr>
           <w:ilvl w:val="0"/>
-          <w:numId w:val="42"/>
+          <w:numId w:val="28"/>
         </w:numPr>
         <w:rPr>
           <w:lang w:eastAsia="es-ES" w:bidi="ar-SA"/>
         </w:rPr>
       </w:pPr>
-      <w:proofErr w:type="spellStart"/>
       <w:r>
         <w:rPr>
           <w:b/>
@@ -7401,7 +8000,6 @@
         </w:rPr>
         <w:t>calcularCostesPoblacion</w:t>
       </w:r>
-      <w:proofErr w:type="spellEnd"/>
       <w:r>
         <w:rPr>
           <w:lang w:eastAsia="es-ES" w:bidi="ar-SA"/>
@@ -7414,13 +8012,12 @@
         <w:pStyle w:val="Prrafodelista"/>
         <w:numPr>
           <w:ilvl w:val="0"/>
-          <w:numId w:val="42"/>
+          <w:numId w:val="28"/>
         </w:numPr>
         <w:rPr>
           <w:lang w:eastAsia="es-ES" w:bidi="ar-SA"/>
         </w:rPr>
       </w:pPr>
-      <w:proofErr w:type="spellStart"/>
       <w:r>
         <w:rPr>
           <w:b/>
@@ -7428,7 +8025,6 @@
         </w:rPr>
         <w:t>obtenerMejor</w:t>
       </w:r>
-      <w:proofErr w:type="spellEnd"/>
       <w:r>
         <w:rPr>
           <w:lang w:eastAsia="es-ES" w:bidi="ar-SA"/>
@@ -7441,13 +8037,12 @@
         <w:pStyle w:val="Prrafodelista"/>
         <w:numPr>
           <w:ilvl w:val="0"/>
-          <w:numId w:val="42"/>
+          <w:numId w:val="28"/>
         </w:numPr>
         <w:rPr>
           <w:lang w:eastAsia="es-ES" w:bidi="ar-SA"/>
         </w:rPr>
       </w:pPr>
-      <w:proofErr w:type="spellStart"/>
       <w:r>
         <w:rPr>
           <w:b/>
@@ -7455,7 +8050,6 @@
         </w:rPr>
         <w:t>obtenerPeor</w:t>
       </w:r>
-      <w:proofErr w:type="spellEnd"/>
       <w:r>
         <w:rPr>
           <w:lang w:eastAsia="es-ES" w:bidi="ar-SA"/>
@@ -7468,13 +8062,12 @@
         <w:pStyle w:val="Prrafodelista"/>
         <w:numPr>
           <w:ilvl w:val="0"/>
-          <w:numId w:val="42"/>
+          <w:numId w:val="28"/>
         </w:numPr>
         <w:rPr>
           <w:lang w:eastAsia="es-ES" w:bidi="ar-SA"/>
         </w:rPr>
       </w:pPr>
-      <w:proofErr w:type="spellStart"/>
       <w:r>
         <w:rPr>
           <w:b/>
@@ -7482,7 +8075,6 @@
         </w:rPr>
         <w:t>calcularMediaCoste</w:t>
       </w:r>
-      <w:proofErr w:type="spellEnd"/>
       <w:r>
         <w:rPr>
           <w:lang w:eastAsia="es-ES" w:bidi="ar-SA"/>
@@ -7495,13 +8087,12 @@
         <w:pStyle w:val="Prrafodelista"/>
         <w:numPr>
           <w:ilvl w:val="0"/>
-          <w:numId w:val="42"/>
+          <w:numId w:val="28"/>
         </w:numPr>
         <w:rPr>
           <w:lang w:eastAsia="es-ES" w:bidi="ar-SA"/>
         </w:rPr>
       </w:pPr>
-      <w:proofErr w:type="spellStart"/>
       <w:r>
         <w:rPr>
           <w:b/>
@@ -7509,7 +8100,6 @@
         </w:rPr>
         <w:t>calcularDesviaciónTipica</w:t>
       </w:r>
-      <w:proofErr w:type="spellEnd"/>
       <w:r>
         <w:rPr>
           <w:lang w:eastAsia="es-ES" w:bidi="ar-SA"/>
@@ -7522,13 +8112,12 @@
         <w:pStyle w:val="Prrafodelista"/>
         <w:numPr>
           <w:ilvl w:val="0"/>
-          <w:numId w:val="42"/>
+          <w:numId w:val="28"/>
         </w:numPr>
         <w:rPr>
           <w:lang w:eastAsia="es-ES" w:bidi="ar-SA"/>
         </w:rPr>
       </w:pPr>
-      <w:proofErr w:type="spellStart"/>
       <w:r>
         <w:rPr>
           <w:b/>
@@ -7536,7 +8125,6 @@
         </w:rPr>
         <w:t>sustituirCromosoma</w:t>
       </w:r>
-      <w:proofErr w:type="spellEnd"/>
       <w:r>
         <w:rPr>
           <w:lang w:eastAsia="es-ES" w:bidi="ar-SA"/>
@@ -7563,13 +8151,12 @@
         <w:pStyle w:val="Prrafodelista"/>
         <w:numPr>
           <w:ilvl w:val="0"/>
-          <w:numId w:val="43"/>
+          <w:numId w:val="29"/>
         </w:numPr>
         <w:rPr>
           <w:lang w:eastAsia="es-ES" w:bidi="ar-SA"/>
         </w:rPr>
       </w:pPr>
-      <w:proofErr w:type="spellStart"/>
       <w:r>
         <w:rPr>
           <w:b/>
@@ -7577,7 +8164,6 @@
         </w:rPr>
         <w:t>Poblacion</w:t>
       </w:r>
-      <w:proofErr w:type="spellEnd"/>
       <w:r>
         <w:rPr>
           <w:lang w:eastAsia="es-ES" w:bidi="ar-SA"/>
@@ -7590,13 +8176,12 @@
         <w:pStyle w:val="Prrafodelista"/>
         <w:numPr>
           <w:ilvl w:val="0"/>
-          <w:numId w:val="43"/>
+          <w:numId w:val="29"/>
         </w:numPr>
         <w:rPr>
           <w:lang w:eastAsia="es-ES" w:bidi="ar-SA"/>
         </w:rPr>
       </w:pPr>
-      <w:proofErr w:type="spellStart"/>
       <w:r>
         <w:rPr>
           <w:b/>
@@ -7604,7 +8189,6 @@
         </w:rPr>
         <w:t>copiarPoblacionVacia</w:t>
       </w:r>
-      <w:proofErr w:type="spellEnd"/>
       <w:r>
         <w:rPr>
           <w:lang w:eastAsia="es-ES" w:bidi="ar-SA"/>
@@ -7623,21 +8207,20 @@
         <w:pStyle w:val="Prrafodelista"/>
         <w:numPr>
           <w:ilvl w:val="0"/>
-          <w:numId w:val="43"/>
+          <w:numId w:val="29"/>
         </w:numPr>
         <w:rPr>
           <w:lang w:eastAsia="es-ES" w:bidi="ar-SA"/>
         </w:rPr>
       </w:pPr>
-      <w:proofErr w:type="spellStart"/>
       <w:r>
         <w:rPr>
           <w:b/>
           <w:lang w:eastAsia="es-ES" w:bidi="ar-SA"/>
         </w:rPr>
+        <w:lastRenderedPageBreak/>
         <w:t>generarPoblacionInicializada</w:t>
       </w:r>
-      <w:proofErr w:type="spellEnd"/>
       <w:r>
         <w:rPr>
           <w:lang w:eastAsia="es-ES" w:bidi="ar-SA"/>
@@ -7670,7 +8253,7 @@
         <w:pStyle w:val="Prrafodelista"/>
         <w:numPr>
           <w:ilvl w:val="0"/>
-          <w:numId w:val="44"/>
+          <w:numId w:val="30"/>
         </w:numPr>
         <w:rPr>
           <w:lang w:eastAsia="es-ES" w:bidi="ar-SA"/>
@@ -7694,7 +8277,7 @@
         <w:pStyle w:val="Prrafodelista"/>
         <w:numPr>
           <w:ilvl w:val="0"/>
-          <w:numId w:val="44"/>
+          <w:numId w:val="30"/>
         </w:numPr>
         <w:rPr>
           <w:lang w:eastAsia="es-ES" w:bidi="ar-SA"/>
@@ -7704,16 +8287,8 @@
         <w:rPr>
           <w:lang w:eastAsia="es-ES" w:bidi="ar-SA"/>
         </w:rPr>
-        <w:t xml:space="preserve">Con la clase Cromosoma, una relación de asociación, a través del atributo </w:t>
-      </w:r>
-      <w:proofErr w:type="spellStart"/>
-      <w:r>
-        <w:rPr>
-          <w:lang w:eastAsia="es-ES" w:bidi="ar-SA"/>
-        </w:rPr>
-        <w:t>mejorCromosoma</w:t>
-      </w:r>
-      <w:proofErr w:type="spellEnd"/>
+        <w:t>Con la clase Cromosoma, una relación de asociación, a través del atributo mejorCromosoma</w:t>
+      </w:r>
       <w:r>
         <w:rPr>
           <w:lang w:eastAsia="es-ES" w:bidi="ar-SA"/>
@@ -7726,7 +8301,7 @@
         <w:pStyle w:val="Prrafodelista"/>
         <w:numPr>
           <w:ilvl w:val="0"/>
-          <w:numId w:val="44"/>
+          <w:numId w:val="30"/>
         </w:numPr>
         <w:rPr>
           <w:lang w:eastAsia="es-ES" w:bidi="ar-SA"/>
@@ -7736,21 +8311,7 @@
         <w:rPr>
           <w:lang w:eastAsia="es-ES" w:bidi="ar-SA"/>
         </w:rPr>
-        <w:t xml:space="preserve">Con la clase </w:t>
-      </w:r>
-      <w:proofErr w:type="spellStart"/>
-      <w:r>
-        <w:rPr>
-          <w:lang w:eastAsia="es-ES" w:bidi="ar-SA"/>
-        </w:rPr>
-        <w:t>Funcion</w:t>
-      </w:r>
-      <w:proofErr w:type="spellEnd"/>
-      <w:r>
-        <w:rPr>
-          <w:lang w:eastAsia="es-ES" w:bidi="ar-SA"/>
-        </w:rPr>
-        <w:t>, una relación de asociación, a través del atributo función.</w:t>
+        <w:t>Con la clase Funcion, una relación de asociación, a través del atributo función.</w:t>
       </w:r>
     </w:p>
     <w:p>
@@ -7799,7 +8360,7 @@
         <w:pStyle w:val="Prrafodelista"/>
         <w:numPr>
           <w:ilvl w:val="0"/>
-          <w:numId w:val="45"/>
+          <w:numId w:val="31"/>
         </w:numPr>
         <w:rPr>
           <w:lang w:eastAsia="es-ES" w:bidi="ar-SA"/>
@@ -7838,22 +8399,19 @@
         <w:pStyle w:val="Prrafodelista"/>
         <w:numPr>
           <w:ilvl w:val="0"/>
-          <w:numId w:val="45"/>
+          <w:numId w:val="31"/>
         </w:numPr>
         <w:rPr>
           <w:lang w:eastAsia="es-ES" w:bidi="ar-SA"/>
         </w:rPr>
       </w:pPr>
-      <w:proofErr w:type="spellStart"/>
       <w:r>
         <w:rPr>
           <w:b/>
           <w:lang w:eastAsia="es-ES" w:bidi="ar-SA"/>
         </w:rPr>
-        <w:lastRenderedPageBreak/>
         <w:t>evaluate</w:t>
       </w:r>
-      <w:proofErr w:type="spellEnd"/>
       <w:r>
         <w:rPr>
           <w:lang w:eastAsia="es-ES" w:bidi="ar-SA"/>
@@ -7886,7 +8444,7 @@
         <w:pStyle w:val="Prrafodelista"/>
         <w:numPr>
           <w:ilvl w:val="0"/>
-          <w:numId w:val="45"/>
+          <w:numId w:val="31"/>
         </w:numPr>
         <w:rPr>
           <w:lang w:eastAsia="es-ES" w:bidi="ar-SA"/>
@@ -7910,6 +8468,7 @@
         <w:rPr>
           <w:lang w:eastAsia="es-ES" w:bidi="ar-SA"/>
         </w:rPr>
+        <w:lastRenderedPageBreak/>
         <w:t>Configuración</w:t>
       </w:r>
     </w:p>
@@ -7933,7 +8492,7 @@
           <w:lang w:eastAsia="es-ES" w:bidi="ar-SA"/>
         </w:rPr>
         <w:drawing>
-          <wp:inline distT="0" distB="0" distL="0" distR="0">
+          <wp:inline distT="0" distB="0" distL="0" distR="0" wp14:anchorId="4BB9DF11" wp14:editId="34AF6186">
             <wp:extent cx="5400040" cy="6273800"/>
             <wp:effectExtent l="19050" t="0" r="0" b="0"/>
             <wp:docPr id="2" name="1 Imagen" descr="ejecucion.jpg"/>
@@ -7948,7 +8507,7 @@
                     <pic:cNvPicPr/>
                   </pic:nvPicPr>
                   <pic:blipFill>
-                    <a:blip r:embed="rId7" cstate="print"/>
+                    <a:blip r:embed="rId9" cstate="print"/>
                     <a:stretch>
                       <a:fillRect/>
                     </a:stretch>
@@ -8014,10 +8573,6 @@
     <w:p>
       <w:pPr>
         <w:pStyle w:val="Ttulo2"/>
-        <w:numPr>
-          <w:ilvl w:val="1"/>
-          <w:numId w:val="3"/>
-        </w:numPr>
       </w:pPr>
       <w:r>
         <w:t>Interfaz gráfica</w:t>
@@ -8026,10 +8581,6 @@
     <w:p>
       <w:pPr>
         <w:pStyle w:val="Ttulo1"/>
-        <w:numPr>
-          <w:ilvl w:val="0"/>
-          <w:numId w:val="3"/>
-        </w:numPr>
       </w:pPr>
       <w:r>
         <w:lastRenderedPageBreak/>
@@ -8044,10 +8595,6 @@
     <w:p>
       <w:pPr>
         <w:pStyle w:val="Ttulo1"/>
-        <w:numPr>
-          <w:ilvl w:val="0"/>
-          <w:numId w:val="3"/>
-        </w:numPr>
       </w:pPr>
       <w:r>
         <w:lastRenderedPageBreak/>
@@ -8056,24 +8603,12 @@
     </w:p>
     <w:p>
       <w:r>
-        <w:t xml:space="preserve">Deberías probar la herramienta con </w:t>
-      </w:r>
-      <w:proofErr w:type="gramStart"/>
-      <w:r>
-        <w:t>todos</w:t>
-      </w:r>
-      <w:proofErr w:type="gramEnd"/>
-      <w:r>
-        <w:t xml:space="preserve"> las funciones propuestas en las directrices y comparar el óptimo teórico con el obtenido por el AG.</w:t>
+        <w:t>Deberías probar la herramienta con todos las funciones propuestas en las directrices y comparar el óptimo teórico con el obtenido por el AG.</w:t>
       </w:r>
     </w:p>
     <w:p>
       <w:pPr>
         <w:pStyle w:val="Ttulo1"/>
-        <w:numPr>
-          <w:ilvl w:val="0"/>
-          <w:numId w:val="3"/>
-        </w:numPr>
       </w:pPr>
       <w:r>
         <w:lastRenderedPageBreak/>
@@ -8082,24 +8617,12 @@
     </w:p>
     <w:p>
       <w:r>
-        <w:t xml:space="preserve">Describe cuanto has tardado, cómo has dividido el trabajo y cuanto costaría tu aplicación (un diagrama de </w:t>
-      </w:r>
-      <w:proofErr w:type="spellStart"/>
-      <w:r>
-        <w:t>gant</w:t>
-      </w:r>
-      <w:proofErr w:type="spellEnd"/>
-      <w:r>
-        <w:t xml:space="preserve"> con las partes del proyecto ayuda mucho en esta fase)</w:t>
+        <w:t>Describe cuanto has tardado, cómo has dividido el trabajo y cuanto costaría tu aplicación (un diagrama de gant con las partes del proyecto ayuda mucho en esta fase)</w:t>
       </w:r>
     </w:p>
     <w:p>
       <w:pPr>
         <w:pStyle w:val="Ttulo1"/>
-        <w:numPr>
-          <w:ilvl w:val="0"/>
-          <w:numId w:val="3"/>
-        </w:numPr>
       </w:pPr>
       <w:r>
         <w:lastRenderedPageBreak/>
@@ -8109,10 +8632,6 @@
     <w:p>
       <w:pPr>
         <w:pStyle w:val="Ttulo1"/>
-        <w:numPr>
-          <w:ilvl w:val="0"/>
-          <w:numId w:val="3"/>
-        </w:numPr>
       </w:pPr>
       <w:r>
         <w:lastRenderedPageBreak/>
@@ -8122,7 +8641,7 @@
     <w:p/>
     <w:sectPr>
       <w:pgSz w:w="11906" w:h="16838"/>
-      <w:pgMar w:top="1417" w:right="1701" w:bottom="1417" w:left="1701" w:header="708" w:footer="708" w:gutter="0"/>
+      <w:pgMar w:top="1985" w:right="1134" w:bottom="1985" w:left="2268" w:header="709" w:footer="709" w:gutter="0"/>
       <w:cols w:space="708"/>
       <w:docGrid w:linePitch="360"/>
     </w:sectPr>
@@ -8418,6 +8937,93 @@
     </w:lvl>
   </w:abstractNum>
   <w:abstractNum w:abstractNumId="2">
+    <w:nsid w:val="05D7450C"/>
+    <w:multiLevelType w:val="multilevel"/>
+    <w:tmpl w:val="2EE8DFC2"/>
+    <w:lvl w:ilvl="0">
+      <w:start w:val="1"/>
+      <w:numFmt w:val="decimal"/>
+      <w:pStyle w:val="Ttulo1"/>
+      <w:lvlText w:val="%1."/>
+      <w:lvlJc w:val="left"/>
+      <w:pPr>
+        <w:ind w:left="360" w:hanging="360"/>
+      </w:pPr>
+    </w:lvl>
+    <w:lvl w:ilvl="1">
+      <w:start w:val="1"/>
+      <w:numFmt w:val="decimal"/>
+      <w:lvlText w:val="%1.%2."/>
+      <w:lvlJc w:val="left"/>
+      <w:pPr>
+        <w:ind w:left="792" w:hanging="432"/>
+      </w:pPr>
+    </w:lvl>
+    <w:lvl w:ilvl="2">
+      <w:start w:val="1"/>
+      <w:numFmt w:val="decimal"/>
+      <w:lvlText w:val="%1.%2.%3."/>
+      <w:lvlJc w:val="left"/>
+      <w:pPr>
+        <w:ind w:left="1224" w:hanging="504"/>
+      </w:pPr>
+    </w:lvl>
+    <w:lvl w:ilvl="3">
+      <w:start w:val="1"/>
+      <w:numFmt w:val="decimal"/>
+      <w:lvlText w:val="%1.%2.%3.%4."/>
+      <w:lvlJc w:val="left"/>
+      <w:pPr>
+        <w:ind w:left="1728" w:hanging="648"/>
+      </w:pPr>
+    </w:lvl>
+    <w:lvl w:ilvl="4">
+      <w:start w:val="1"/>
+      <w:numFmt w:val="decimal"/>
+      <w:lvlText w:val="%1.%2.%3.%4.%5."/>
+      <w:lvlJc w:val="left"/>
+      <w:pPr>
+        <w:ind w:left="2232" w:hanging="792"/>
+      </w:pPr>
+    </w:lvl>
+    <w:lvl w:ilvl="5">
+      <w:start w:val="1"/>
+      <w:numFmt w:val="decimal"/>
+      <w:lvlText w:val="%1.%2.%3.%4.%5.%6."/>
+      <w:lvlJc w:val="left"/>
+      <w:pPr>
+        <w:ind w:left="2736" w:hanging="936"/>
+      </w:pPr>
+    </w:lvl>
+    <w:lvl w:ilvl="6">
+      <w:start w:val="1"/>
+      <w:numFmt w:val="decimal"/>
+      <w:lvlText w:val="%1.%2.%3.%4.%5.%6.%7."/>
+      <w:lvlJc w:val="left"/>
+      <w:pPr>
+        <w:ind w:left="3240" w:hanging="1080"/>
+      </w:pPr>
+    </w:lvl>
+    <w:lvl w:ilvl="7">
+      <w:start w:val="1"/>
+      <w:numFmt w:val="decimal"/>
+      <w:lvlText w:val="%1.%2.%3.%4.%5.%6.%7.%8."/>
+      <w:lvlJc w:val="left"/>
+      <w:pPr>
+        <w:ind w:left="3744" w:hanging="1224"/>
+      </w:pPr>
+    </w:lvl>
+    <w:lvl w:ilvl="8">
+      <w:start w:val="1"/>
+      <w:numFmt w:val="decimal"/>
+      <w:lvlText w:val="%1.%2.%3.%4.%5.%6.%7.%8.%9."/>
+      <w:lvlJc w:val="left"/>
+      <w:pPr>
+        <w:ind w:left="4320" w:hanging="1440"/>
+      </w:pPr>
+    </w:lvl>
+  </w:abstractNum>
+  <w:abstractNum w:abstractNumId="3">
     <w:nsid w:val="0BE27F90"/>
     <w:multiLevelType w:val="hybridMultilevel"/>
     <w:tmpl w:val="7F1CE818"/>
@@ -8530,7 +9136,7 @@
       </w:rPr>
     </w:lvl>
   </w:abstractNum>
-  <w:abstractNum w:abstractNumId="3">
+  <w:abstractNum w:abstractNumId="4">
     <w:nsid w:val="0DBF1525"/>
     <w:multiLevelType w:val="hybridMultilevel"/>
     <w:tmpl w:val="645ED4A6"/>
@@ -8643,7 +9249,7 @@
       </w:rPr>
     </w:lvl>
   </w:abstractNum>
-  <w:abstractNum w:abstractNumId="4">
+  <w:abstractNum w:abstractNumId="5">
     <w:nsid w:val="17CA6169"/>
     <w:multiLevelType w:val="hybridMultilevel"/>
     <w:tmpl w:val="7B9ED3D0"/>
@@ -8756,14 +9362,13 @@
       </w:rPr>
     </w:lvl>
   </w:abstractNum>
-  <w:abstractNum w:abstractNumId="5">
+  <w:abstractNum w:abstractNumId="6">
     <w:nsid w:val="1931263B"/>
     <w:multiLevelType w:val="multilevel"/>
-    <w:tmpl w:val="DA50C5C2"/>
+    <w:tmpl w:val="A042A14A"/>
     <w:lvl w:ilvl="0">
       <w:start w:val="1"/>
       <w:numFmt w:val="decimal"/>
-      <w:pStyle w:val="Ttulo1"/>
       <w:lvlText w:val="%1"/>
       <w:lvlJc w:val="left"/>
       <w:pPr>
@@ -8776,7 +9381,6 @@
     <w:lvl w:ilvl="1">
       <w:start w:val="1"/>
       <w:numFmt w:val="decimal"/>
-      <w:pStyle w:val="Ttulo2"/>
       <w:lvlText w:val="%1.%2"/>
       <w:lvlJc w:val="left"/>
       <w:pPr>
@@ -8871,7 +9475,7 @@
       </w:rPr>
     </w:lvl>
   </w:abstractNum>
-  <w:abstractNum w:abstractNumId="6">
+  <w:abstractNum w:abstractNumId="7">
     <w:nsid w:val="19644B35"/>
     <w:multiLevelType w:val="hybridMultilevel"/>
     <w:tmpl w:val="EDF8068C"/>
@@ -8984,7 +9588,7 @@
       </w:rPr>
     </w:lvl>
   </w:abstractNum>
-  <w:abstractNum w:abstractNumId="7">
+  <w:abstractNum w:abstractNumId="8">
     <w:nsid w:val="1B8F6F9B"/>
     <w:multiLevelType w:val="hybridMultilevel"/>
     <w:tmpl w:val="A8729C5E"/>
@@ -9097,10 +9701,10 @@
       </w:rPr>
     </w:lvl>
   </w:abstractNum>
-  <w:abstractNum w:abstractNumId="8">
+  <w:abstractNum w:abstractNumId="9">
     <w:nsid w:val="1D0A36B5"/>
     <w:multiLevelType w:val="multilevel"/>
-    <w:tmpl w:val="0C0A001F"/>
+    <w:tmpl w:val="9202CAAC"/>
     <w:lvl w:ilvl="0">
       <w:start w:val="1"/>
       <w:numFmt w:val="decimal"/>
@@ -9113,6 +9717,7 @@
     <w:lvl w:ilvl="1">
       <w:start w:val="1"/>
       <w:numFmt w:val="decimal"/>
+      <w:pStyle w:val="Ttulo2"/>
       <w:lvlText w:val="%1.%2."/>
       <w:lvlJc w:val="left"/>
       <w:pPr>
@@ -9183,7 +9788,7 @@
       </w:pPr>
     </w:lvl>
   </w:abstractNum>
-  <w:abstractNum w:abstractNumId="9">
+  <w:abstractNum w:abstractNumId="10">
     <w:nsid w:val="1E1F403F"/>
     <w:multiLevelType w:val="hybridMultilevel"/>
     <w:tmpl w:val="F2C40A2E"/>
@@ -9272,7 +9877,7 @@
       </w:pPr>
     </w:lvl>
   </w:abstractNum>
-  <w:abstractNum w:abstractNumId="10">
+  <w:abstractNum w:abstractNumId="11">
     <w:nsid w:val="1F857468"/>
     <w:multiLevelType w:val="hybridMultilevel"/>
     <w:tmpl w:val="1C706A62"/>
@@ -9385,7 +9990,7 @@
       </w:rPr>
     </w:lvl>
   </w:abstractNum>
-  <w:abstractNum w:abstractNumId="11">
+  <w:abstractNum w:abstractNumId="12">
     <w:nsid w:val="276C21C6"/>
     <w:multiLevelType w:val="hybridMultilevel"/>
     <w:tmpl w:val="68E46676"/>
@@ -9498,7 +10103,7 @@
       </w:rPr>
     </w:lvl>
   </w:abstractNum>
-  <w:abstractNum w:abstractNumId="12">
+  <w:abstractNum w:abstractNumId="13">
     <w:nsid w:val="27B17E79"/>
     <w:multiLevelType w:val="hybridMultilevel"/>
     <w:tmpl w:val="8A1245D0"/>
@@ -9527,119 +10132,6 @@
       </w:rPr>
     </w:lvl>
     <w:lvl w:ilvl="2" w:tplc="0C0A0005" w:tentative="1">
-      <w:start w:val="1"/>
-      <w:numFmt w:val="bullet"/>
-      <w:lvlText w:val=""/>
-      <w:lvlJc w:val="left"/>
-      <w:pPr>
-        <w:ind w:left="2160" w:hanging="360"/>
-      </w:pPr>
-      <w:rPr>
-        <w:rFonts w:ascii="Wingdings" w:hAnsi="Wingdings" w:hint="default"/>
-      </w:rPr>
-    </w:lvl>
-    <w:lvl w:ilvl="3" w:tplc="0C0A0001" w:tentative="1">
-      <w:start w:val="1"/>
-      <w:numFmt w:val="bullet"/>
-      <w:lvlText w:val=""/>
-      <w:lvlJc w:val="left"/>
-      <w:pPr>
-        <w:ind w:left="2880" w:hanging="360"/>
-      </w:pPr>
-      <w:rPr>
-        <w:rFonts w:ascii="Symbol" w:hAnsi="Symbol" w:hint="default"/>
-      </w:rPr>
-    </w:lvl>
-    <w:lvl w:ilvl="4" w:tplc="0C0A0003" w:tentative="1">
-      <w:start w:val="1"/>
-      <w:numFmt w:val="bullet"/>
-      <w:lvlText w:val="o"/>
-      <w:lvlJc w:val="left"/>
-      <w:pPr>
-        <w:ind w:left="3600" w:hanging="360"/>
-      </w:pPr>
-      <w:rPr>
-        <w:rFonts w:ascii="Courier New" w:hAnsi="Courier New" w:cs="Courier New" w:hint="default"/>
-      </w:rPr>
-    </w:lvl>
-    <w:lvl w:ilvl="5" w:tplc="0C0A0005" w:tentative="1">
-      <w:start w:val="1"/>
-      <w:numFmt w:val="bullet"/>
-      <w:lvlText w:val=""/>
-      <w:lvlJc w:val="left"/>
-      <w:pPr>
-        <w:ind w:left="4320" w:hanging="360"/>
-      </w:pPr>
-      <w:rPr>
-        <w:rFonts w:ascii="Wingdings" w:hAnsi="Wingdings" w:hint="default"/>
-      </w:rPr>
-    </w:lvl>
-    <w:lvl w:ilvl="6" w:tplc="0C0A0001" w:tentative="1">
-      <w:start w:val="1"/>
-      <w:numFmt w:val="bullet"/>
-      <w:lvlText w:val=""/>
-      <w:lvlJc w:val="left"/>
-      <w:pPr>
-        <w:ind w:left="5040" w:hanging="360"/>
-      </w:pPr>
-      <w:rPr>
-        <w:rFonts w:ascii="Symbol" w:hAnsi="Symbol" w:hint="default"/>
-      </w:rPr>
-    </w:lvl>
-    <w:lvl w:ilvl="7" w:tplc="0C0A0003" w:tentative="1">
-      <w:start w:val="1"/>
-      <w:numFmt w:val="bullet"/>
-      <w:lvlText w:val="o"/>
-      <w:lvlJc w:val="left"/>
-      <w:pPr>
-        <w:ind w:left="5760" w:hanging="360"/>
-      </w:pPr>
-      <w:rPr>
-        <w:rFonts w:ascii="Courier New" w:hAnsi="Courier New" w:cs="Courier New" w:hint="default"/>
-      </w:rPr>
-    </w:lvl>
-    <w:lvl w:ilvl="8" w:tplc="0C0A0005" w:tentative="1">
-      <w:start w:val="1"/>
-      <w:numFmt w:val="bullet"/>
-      <w:lvlText w:val=""/>
-      <w:lvlJc w:val="left"/>
-      <w:pPr>
-        <w:ind w:left="6480" w:hanging="360"/>
-      </w:pPr>
-      <w:rPr>
-        <w:rFonts w:ascii="Wingdings" w:hAnsi="Wingdings" w:hint="default"/>
-      </w:rPr>
-    </w:lvl>
-  </w:abstractNum>
-  <w:abstractNum w:abstractNumId="13">
-    <w:nsid w:val="289504E9"/>
-    <w:multiLevelType w:val="hybridMultilevel"/>
-    <w:tmpl w:val="07E2D36E"/>
-    <w:lvl w:ilvl="0" w:tplc="F8FA24E6">
-      <w:start w:val="1"/>
-      <w:numFmt w:val="decimal"/>
-      <w:lvlText w:val="%1."/>
-      <w:lvlJc w:val="left"/>
-      <w:pPr>
-        <w:ind w:left="720" w:hanging="360"/>
-      </w:pPr>
-      <w:rPr>
-        <w:rFonts w:hint="default"/>
-      </w:rPr>
-    </w:lvl>
-    <w:lvl w:ilvl="1" w:tplc="0C0A0003">
-      <w:start w:val="1"/>
-      <w:numFmt w:val="bullet"/>
-      <w:lvlText w:val="o"/>
-      <w:lvlJc w:val="left"/>
-      <w:pPr>
-        <w:ind w:left="1440" w:hanging="360"/>
-      </w:pPr>
-      <w:rPr>
-        <w:rFonts w:ascii="Courier New" w:hAnsi="Courier New" w:cs="Courier New" w:hint="default"/>
-      </w:rPr>
-    </w:lvl>
-    <w:lvl w:ilvl="2" w:tplc="0C0A0005">
       <w:start w:val="1"/>
       <w:numFmt w:val="bullet"/>
       <w:lvlText w:val=""/>
@@ -9927,95 +10419,6 @@
     </w:lvl>
   </w:abstractNum>
   <w:abstractNum w:abstractNumId="16">
-    <w:nsid w:val="29846EF2"/>
-    <w:multiLevelType w:val="hybridMultilevel"/>
-    <w:tmpl w:val="5D70E85A"/>
-    <w:lvl w:ilvl="0" w:tplc="73AC12FA">
-      <w:start w:val="4"/>
-      <w:numFmt w:val="decimal"/>
-      <w:lvlText w:val="%1."/>
-      <w:lvlJc w:val="left"/>
-      <w:pPr>
-        <w:ind w:left="720" w:hanging="360"/>
-      </w:pPr>
-      <w:rPr>
-        <w:rFonts w:hint="default"/>
-      </w:rPr>
-    </w:lvl>
-    <w:lvl w:ilvl="1" w:tplc="0C0A0019">
-      <w:start w:val="1"/>
-      <w:numFmt w:val="lowerLetter"/>
-      <w:lvlText w:val="%2."/>
-      <w:lvlJc w:val="left"/>
-      <w:pPr>
-        <w:ind w:left="1440" w:hanging="360"/>
-      </w:pPr>
-    </w:lvl>
-    <w:lvl w:ilvl="2" w:tplc="0C0A001B" w:tentative="1">
-      <w:start w:val="1"/>
-      <w:numFmt w:val="lowerRoman"/>
-      <w:lvlText w:val="%3."/>
-      <w:lvlJc w:val="right"/>
-      <w:pPr>
-        <w:ind w:left="2160" w:hanging="180"/>
-      </w:pPr>
-    </w:lvl>
-    <w:lvl w:ilvl="3" w:tplc="0C0A000F" w:tentative="1">
-      <w:start w:val="1"/>
-      <w:numFmt w:val="decimal"/>
-      <w:lvlText w:val="%4."/>
-      <w:lvlJc w:val="left"/>
-      <w:pPr>
-        <w:ind w:left="2880" w:hanging="360"/>
-      </w:pPr>
-    </w:lvl>
-    <w:lvl w:ilvl="4" w:tplc="0C0A0019" w:tentative="1">
-      <w:start w:val="1"/>
-      <w:numFmt w:val="lowerLetter"/>
-      <w:lvlText w:val="%5."/>
-      <w:lvlJc w:val="left"/>
-      <w:pPr>
-        <w:ind w:left="3600" w:hanging="360"/>
-      </w:pPr>
-    </w:lvl>
-    <w:lvl w:ilvl="5" w:tplc="0C0A001B" w:tentative="1">
-      <w:start w:val="1"/>
-      <w:numFmt w:val="lowerRoman"/>
-      <w:lvlText w:val="%6."/>
-      <w:lvlJc w:val="right"/>
-      <w:pPr>
-        <w:ind w:left="4320" w:hanging="180"/>
-      </w:pPr>
-    </w:lvl>
-    <w:lvl w:ilvl="6" w:tplc="0C0A000F" w:tentative="1">
-      <w:start w:val="1"/>
-      <w:numFmt w:val="decimal"/>
-      <w:lvlText w:val="%7."/>
-      <w:lvlJc w:val="left"/>
-      <w:pPr>
-        <w:ind w:left="5040" w:hanging="360"/>
-      </w:pPr>
-    </w:lvl>
-    <w:lvl w:ilvl="7" w:tplc="0C0A0019" w:tentative="1">
-      <w:start w:val="1"/>
-      <w:numFmt w:val="lowerLetter"/>
-      <w:lvlText w:val="%8."/>
-      <w:lvlJc w:val="left"/>
-      <w:pPr>
-        <w:ind w:left="5760" w:hanging="360"/>
-      </w:pPr>
-    </w:lvl>
-    <w:lvl w:ilvl="8" w:tplc="0C0A001B" w:tentative="1">
-      <w:start w:val="1"/>
-      <w:numFmt w:val="lowerRoman"/>
-      <w:lvlText w:val="%9."/>
-      <w:lvlJc w:val="right"/>
-      <w:pPr>
-        <w:ind w:left="6480" w:hanging="180"/>
-      </w:pPr>
-    </w:lvl>
-  </w:abstractNum>
-  <w:abstractNum w:abstractNumId="17">
     <w:nsid w:val="2B7E31F6"/>
     <w:multiLevelType w:val="hybridMultilevel"/>
     <w:tmpl w:val="FF701350"/>
@@ -10104,7 +10507,7 @@
       </w:pPr>
     </w:lvl>
   </w:abstractNum>
-  <w:abstractNum w:abstractNumId="18">
+  <w:abstractNum w:abstractNumId="17">
     <w:nsid w:val="2EDD7F95"/>
     <w:multiLevelType w:val="hybridMultilevel"/>
     <w:tmpl w:val="7A7EB768"/>
@@ -10217,7 +10620,7 @@
       </w:rPr>
     </w:lvl>
   </w:abstractNum>
-  <w:abstractNum w:abstractNumId="19">
+  <w:abstractNum w:abstractNumId="18">
     <w:nsid w:val="301B3867"/>
     <w:multiLevelType w:val="hybridMultilevel"/>
     <w:tmpl w:val="22F220D4"/>
@@ -10330,7 +10733,7 @@
       </w:rPr>
     </w:lvl>
   </w:abstractNum>
-  <w:abstractNum w:abstractNumId="20">
+  <w:abstractNum w:abstractNumId="19">
     <w:nsid w:val="307E19FD"/>
     <w:multiLevelType w:val="hybridMultilevel"/>
     <w:tmpl w:val="7A824202"/>
@@ -10443,185 +10846,7 @@
       </w:rPr>
     </w:lvl>
   </w:abstractNum>
-  <w:abstractNum w:abstractNumId="21">
-    <w:nsid w:val="34F56847"/>
-    <w:multiLevelType w:val="hybridMultilevel"/>
-    <w:tmpl w:val="92E0010A"/>
-    <w:lvl w:ilvl="0" w:tplc="F8FA24E6">
-      <w:start w:val="1"/>
-      <w:numFmt w:val="decimal"/>
-      <w:lvlText w:val="%1."/>
-      <w:lvlJc w:val="left"/>
-      <w:pPr>
-        <w:ind w:left="720" w:hanging="360"/>
-      </w:pPr>
-      <w:rPr>
-        <w:rFonts w:hint="default"/>
-      </w:rPr>
-    </w:lvl>
-    <w:lvl w:ilvl="1" w:tplc="0C0A0019" w:tentative="1">
-      <w:start w:val="1"/>
-      <w:numFmt w:val="lowerLetter"/>
-      <w:lvlText w:val="%2."/>
-      <w:lvlJc w:val="left"/>
-      <w:pPr>
-        <w:ind w:left="1440" w:hanging="360"/>
-      </w:pPr>
-    </w:lvl>
-    <w:lvl w:ilvl="2" w:tplc="0C0A001B" w:tentative="1">
-      <w:start w:val="1"/>
-      <w:numFmt w:val="lowerRoman"/>
-      <w:lvlText w:val="%3."/>
-      <w:lvlJc w:val="right"/>
-      <w:pPr>
-        <w:ind w:left="2160" w:hanging="180"/>
-      </w:pPr>
-    </w:lvl>
-    <w:lvl w:ilvl="3" w:tplc="0C0A000F" w:tentative="1">
-      <w:start w:val="1"/>
-      <w:numFmt w:val="decimal"/>
-      <w:lvlText w:val="%4."/>
-      <w:lvlJc w:val="left"/>
-      <w:pPr>
-        <w:ind w:left="2880" w:hanging="360"/>
-      </w:pPr>
-    </w:lvl>
-    <w:lvl w:ilvl="4" w:tplc="0C0A0019" w:tentative="1">
-      <w:start w:val="1"/>
-      <w:numFmt w:val="lowerLetter"/>
-      <w:lvlText w:val="%5."/>
-      <w:lvlJc w:val="left"/>
-      <w:pPr>
-        <w:ind w:left="3600" w:hanging="360"/>
-      </w:pPr>
-    </w:lvl>
-    <w:lvl w:ilvl="5" w:tplc="0C0A001B" w:tentative="1">
-      <w:start w:val="1"/>
-      <w:numFmt w:val="lowerRoman"/>
-      <w:lvlText w:val="%6."/>
-      <w:lvlJc w:val="right"/>
-      <w:pPr>
-        <w:ind w:left="4320" w:hanging="180"/>
-      </w:pPr>
-    </w:lvl>
-    <w:lvl w:ilvl="6" w:tplc="0C0A000F" w:tentative="1">
-      <w:start w:val="1"/>
-      <w:numFmt w:val="decimal"/>
-      <w:lvlText w:val="%7."/>
-      <w:lvlJc w:val="left"/>
-      <w:pPr>
-        <w:ind w:left="5040" w:hanging="360"/>
-      </w:pPr>
-    </w:lvl>
-    <w:lvl w:ilvl="7" w:tplc="0C0A0019" w:tentative="1">
-      <w:start w:val="1"/>
-      <w:numFmt w:val="lowerLetter"/>
-      <w:lvlText w:val="%8."/>
-      <w:lvlJc w:val="left"/>
-      <w:pPr>
-        <w:ind w:left="5760" w:hanging="360"/>
-      </w:pPr>
-    </w:lvl>
-    <w:lvl w:ilvl="8" w:tplc="0C0A001B" w:tentative="1">
-      <w:start w:val="1"/>
-      <w:numFmt w:val="lowerRoman"/>
-      <w:lvlText w:val="%9."/>
-      <w:lvlJc w:val="right"/>
-      <w:pPr>
-        <w:ind w:left="6480" w:hanging="180"/>
-      </w:pPr>
-    </w:lvl>
-  </w:abstractNum>
-  <w:abstractNum w:abstractNumId="22">
-    <w:nsid w:val="35B11313"/>
-    <w:multiLevelType w:val="hybridMultilevel"/>
-    <w:tmpl w:val="5D70E85A"/>
-    <w:lvl w:ilvl="0" w:tplc="73AC12FA">
-      <w:start w:val="4"/>
-      <w:numFmt w:val="decimal"/>
-      <w:lvlText w:val="%1."/>
-      <w:lvlJc w:val="left"/>
-      <w:pPr>
-        <w:ind w:left="720" w:hanging="360"/>
-      </w:pPr>
-      <w:rPr>
-        <w:rFonts w:hint="default"/>
-      </w:rPr>
-    </w:lvl>
-    <w:lvl w:ilvl="1" w:tplc="0C0A0019">
-      <w:start w:val="1"/>
-      <w:numFmt w:val="lowerLetter"/>
-      <w:lvlText w:val="%2."/>
-      <w:lvlJc w:val="left"/>
-      <w:pPr>
-        <w:ind w:left="1440" w:hanging="360"/>
-      </w:pPr>
-    </w:lvl>
-    <w:lvl w:ilvl="2" w:tplc="0C0A001B" w:tentative="1">
-      <w:start w:val="1"/>
-      <w:numFmt w:val="lowerRoman"/>
-      <w:lvlText w:val="%3."/>
-      <w:lvlJc w:val="right"/>
-      <w:pPr>
-        <w:ind w:left="2160" w:hanging="180"/>
-      </w:pPr>
-    </w:lvl>
-    <w:lvl w:ilvl="3" w:tplc="0C0A000F" w:tentative="1">
-      <w:start w:val="1"/>
-      <w:numFmt w:val="decimal"/>
-      <w:lvlText w:val="%4."/>
-      <w:lvlJc w:val="left"/>
-      <w:pPr>
-        <w:ind w:left="2880" w:hanging="360"/>
-      </w:pPr>
-    </w:lvl>
-    <w:lvl w:ilvl="4" w:tplc="0C0A0019" w:tentative="1">
-      <w:start w:val="1"/>
-      <w:numFmt w:val="lowerLetter"/>
-      <w:lvlText w:val="%5."/>
-      <w:lvlJc w:val="left"/>
-      <w:pPr>
-        <w:ind w:left="3600" w:hanging="360"/>
-      </w:pPr>
-    </w:lvl>
-    <w:lvl w:ilvl="5" w:tplc="0C0A001B" w:tentative="1">
-      <w:start w:val="1"/>
-      <w:numFmt w:val="lowerRoman"/>
-      <w:lvlText w:val="%6."/>
-      <w:lvlJc w:val="right"/>
-      <w:pPr>
-        <w:ind w:left="4320" w:hanging="180"/>
-      </w:pPr>
-    </w:lvl>
-    <w:lvl w:ilvl="6" w:tplc="0C0A000F" w:tentative="1">
-      <w:start w:val="1"/>
-      <w:numFmt w:val="decimal"/>
-      <w:lvlText w:val="%7."/>
-      <w:lvlJc w:val="left"/>
-      <w:pPr>
-        <w:ind w:left="5040" w:hanging="360"/>
-      </w:pPr>
-    </w:lvl>
-    <w:lvl w:ilvl="7" w:tplc="0C0A0019" w:tentative="1">
-      <w:start w:val="1"/>
-      <w:numFmt w:val="lowerLetter"/>
-      <w:lvlText w:val="%8."/>
-      <w:lvlJc w:val="left"/>
-      <w:pPr>
-        <w:ind w:left="5760" w:hanging="360"/>
-      </w:pPr>
-    </w:lvl>
-    <w:lvl w:ilvl="8" w:tplc="0C0A001B" w:tentative="1">
-      <w:start w:val="1"/>
-      <w:numFmt w:val="lowerRoman"/>
-      <w:lvlText w:val="%9."/>
-      <w:lvlJc w:val="right"/>
-      <w:pPr>
-        <w:ind w:left="6480" w:hanging="180"/>
-      </w:pPr>
-    </w:lvl>
-  </w:abstractNum>
-  <w:abstractNum w:abstractNumId="23">
+  <w:abstractNum w:abstractNumId="20">
     <w:nsid w:val="364B21C3"/>
     <w:multiLevelType w:val="hybridMultilevel"/>
     <w:tmpl w:val="CA1E7B26"/>
@@ -10734,7 +10959,7 @@
       </w:rPr>
     </w:lvl>
   </w:abstractNum>
-  <w:abstractNum w:abstractNumId="24">
+  <w:abstractNum w:abstractNumId="21">
     <w:nsid w:val="37724F0F"/>
     <w:multiLevelType w:val="hybridMultilevel"/>
     <w:tmpl w:val="858E3410"/>
@@ -10823,7 +11048,7 @@
       </w:pPr>
     </w:lvl>
   </w:abstractNum>
-  <w:abstractNum w:abstractNumId="25">
+  <w:abstractNum w:abstractNumId="22">
     <w:nsid w:val="3F51539D"/>
     <w:multiLevelType w:val="hybridMultilevel"/>
     <w:tmpl w:val="F836C8DE"/>
@@ -10936,7 +11161,7 @@
       </w:rPr>
     </w:lvl>
   </w:abstractNum>
-  <w:abstractNum w:abstractNumId="26">
+  <w:abstractNum w:abstractNumId="23">
     <w:nsid w:val="407E57EC"/>
     <w:multiLevelType w:val="hybridMultilevel"/>
     <w:tmpl w:val="730404BA"/>
@@ -11049,7 +11274,7 @@
       </w:rPr>
     </w:lvl>
   </w:abstractNum>
-  <w:abstractNum w:abstractNumId="27">
+  <w:abstractNum w:abstractNumId="24">
     <w:nsid w:val="40F40F03"/>
     <w:multiLevelType w:val="hybridMultilevel"/>
     <w:tmpl w:val="3B4E6908"/>
@@ -11138,10 +11363,10 @@
       </w:pPr>
     </w:lvl>
   </w:abstractNum>
-  <w:abstractNum w:abstractNumId="28">
-    <w:nsid w:val="46B26FF6"/>
+  <w:abstractNum w:abstractNumId="25">
+    <w:nsid w:val="466F556F"/>
     <w:multiLevelType w:val="hybridMultilevel"/>
-    <w:tmpl w:val="DB2E272E"/>
+    <w:tmpl w:val="BB9E264C"/>
     <w:lvl w:ilvl="0" w:tplc="0C0A0001">
       <w:start w:val="1"/>
       <w:numFmt w:val="bullet"/>
@@ -11154,7 +11379,7 @@
         <w:rFonts w:ascii="Symbol" w:hAnsi="Symbol" w:hint="default"/>
       </w:rPr>
     </w:lvl>
-    <w:lvl w:ilvl="1" w:tplc="0C0A0003">
+    <w:lvl w:ilvl="1" w:tplc="0C0A0003" w:tentative="1">
       <w:start w:val="1"/>
       <w:numFmt w:val="bullet"/>
       <w:lvlText w:val="o"/>
@@ -11166,7 +11391,7 @@
         <w:rFonts w:ascii="Courier New" w:hAnsi="Courier New" w:cs="Courier New" w:hint="default"/>
       </w:rPr>
     </w:lvl>
-    <w:lvl w:ilvl="2" w:tplc="0C0A0005">
+    <w:lvl w:ilvl="2" w:tplc="0C0A0005" w:tentative="1">
       <w:start w:val="1"/>
       <w:numFmt w:val="bullet"/>
       <w:lvlText w:val=""/>
@@ -11251,7 +11476,7 @@
       </w:rPr>
     </w:lvl>
   </w:abstractNum>
-  <w:abstractNum w:abstractNumId="29">
+  <w:abstractNum w:abstractNumId="26">
     <w:nsid w:val="4AC35846"/>
     <w:multiLevelType w:val="hybridMultilevel"/>
     <w:tmpl w:val="A1B04D0E"/>
@@ -11364,7 +11589,7 @@
       </w:rPr>
     </w:lvl>
   </w:abstractNum>
-  <w:abstractNum w:abstractNumId="30">
+  <w:abstractNum w:abstractNumId="27">
     <w:nsid w:val="54C72FF3"/>
     <w:multiLevelType w:val="hybridMultilevel"/>
     <w:tmpl w:val="675A6904"/>
@@ -11453,93 +11678,120 @@
       </w:pPr>
     </w:lvl>
   </w:abstractNum>
-  <w:abstractNum w:abstractNumId="31">
-    <w:nsid w:val="583E7E3B"/>
+  <w:abstractNum w:abstractNumId="28">
+    <w:nsid w:val="556A0BE3"/>
     <w:multiLevelType w:val="hybridMultilevel"/>
-    <w:tmpl w:val="19A43246"/>
-    <w:lvl w:ilvl="0" w:tplc="0C0A000F">
-      <w:start w:val="1"/>
-      <w:numFmt w:val="decimal"/>
-      <w:lvlText w:val="%1."/>
+    <w:tmpl w:val="6102EE26"/>
+    <w:lvl w:ilvl="0" w:tplc="0C0A0001">
+      <w:start w:val="1"/>
+      <w:numFmt w:val="bullet"/>
+      <w:lvlText w:val=""/>
       <w:lvlJc w:val="left"/>
       <w:pPr>
         <w:ind w:left="720" w:hanging="360"/>
       </w:pPr>
-    </w:lvl>
-    <w:lvl w:ilvl="1" w:tplc="0C0A0019" w:tentative="1">
-      <w:start w:val="1"/>
-      <w:numFmt w:val="lowerLetter"/>
-      <w:lvlText w:val="%2."/>
+      <w:rPr>
+        <w:rFonts w:ascii="Symbol" w:hAnsi="Symbol" w:hint="default"/>
+      </w:rPr>
+    </w:lvl>
+    <w:lvl w:ilvl="1" w:tplc="0C0A0003" w:tentative="1">
+      <w:start w:val="1"/>
+      <w:numFmt w:val="bullet"/>
+      <w:lvlText w:val="o"/>
       <w:lvlJc w:val="left"/>
       <w:pPr>
         <w:ind w:left="1440" w:hanging="360"/>
       </w:pPr>
-    </w:lvl>
-    <w:lvl w:ilvl="2" w:tplc="0C0A001B" w:tentative="1">
-      <w:start w:val="1"/>
-      <w:numFmt w:val="lowerRoman"/>
-      <w:lvlText w:val="%3."/>
-      <w:lvlJc w:val="right"/>
-      <w:pPr>
-        <w:ind w:left="2160" w:hanging="180"/>
-      </w:pPr>
-    </w:lvl>
-    <w:lvl w:ilvl="3" w:tplc="0C0A000F" w:tentative="1">
-      <w:start w:val="1"/>
-      <w:numFmt w:val="decimal"/>
-      <w:lvlText w:val="%4."/>
+      <w:rPr>
+        <w:rFonts w:ascii="Courier New" w:hAnsi="Courier New" w:cs="Courier New" w:hint="default"/>
+      </w:rPr>
+    </w:lvl>
+    <w:lvl w:ilvl="2" w:tplc="0C0A0005" w:tentative="1">
+      <w:start w:val="1"/>
+      <w:numFmt w:val="bullet"/>
+      <w:lvlText w:val=""/>
+      <w:lvlJc w:val="left"/>
+      <w:pPr>
+        <w:ind w:left="2160" w:hanging="360"/>
+      </w:pPr>
+      <w:rPr>
+        <w:rFonts w:ascii="Wingdings" w:hAnsi="Wingdings" w:hint="default"/>
+      </w:rPr>
+    </w:lvl>
+    <w:lvl w:ilvl="3" w:tplc="0C0A0001" w:tentative="1">
+      <w:start w:val="1"/>
+      <w:numFmt w:val="bullet"/>
+      <w:lvlText w:val=""/>
       <w:lvlJc w:val="left"/>
       <w:pPr>
         <w:ind w:left="2880" w:hanging="360"/>
       </w:pPr>
-    </w:lvl>
-    <w:lvl w:ilvl="4" w:tplc="0C0A0019" w:tentative="1">
-      <w:start w:val="1"/>
-      <w:numFmt w:val="lowerLetter"/>
-      <w:lvlText w:val="%5."/>
+      <w:rPr>
+        <w:rFonts w:ascii="Symbol" w:hAnsi="Symbol" w:hint="default"/>
+      </w:rPr>
+    </w:lvl>
+    <w:lvl w:ilvl="4" w:tplc="0C0A0003" w:tentative="1">
+      <w:start w:val="1"/>
+      <w:numFmt w:val="bullet"/>
+      <w:lvlText w:val="o"/>
       <w:lvlJc w:val="left"/>
       <w:pPr>
         <w:ind w:left="3600" w:hanging="360"/>
       </w:pPr>
-    </w:lvl>
-    <w:lvl w:ilvl="5" w:tplc="0C0A001B" w:tentative="1">
-      <w:start w:val="1"/>
-      <w:numFmt w:val="lowerRoman"/>
-      <w:lvlText w:val="%6."/>
-      <w:lvlJc w:val="right"/>
-      <w:pPr>
-        <w:ind w:left="4320" w:hanging="180"/>
-      </w:pPr>
-    </w:lvl>
-    <w:lvl w:ilvl="6" w:tplc="0C0A000F" w:tentative="1">
-      <w:start w:val="1"/>
-      <w:numFmt w:val="decimal"/>
-      <w:lvlText w:val="%7."/>
+      <w:rPr>
+        <w:rFonts w:ascii="Courier New" w:hAnsi="Courier New" w:cs="Courier New" w:hint="default"/>
+      </w:rPr>
+    </w:lvl>
+    <w:lvl w:ilvl="5" w:tplc="0C0A0005" w:tentative="1">
+      <w:start w:val="1"/>
+      <w:numFmt w:val="bullet"/>
+      <w:lvlText w:val=""/>
+      <w:lvlJc w:val="left"/>
+      <w:pPr>
+        <w:ind w:left="4320" w:hanging="360"/>
+      </w:pPr>
+      <w:rPr>
+        <w:rFonts w:ascii="Wingdings" w:hAnsi="Wingdings" w:hint="default"/>
+      </w:rPr>
+    </w:lvl>
+    <w:lvl w:ilvl="6" w:tplc="0C0A0001" w:tentative="1">
+      <w:start w:val="1"/>
+      <w:numFmt w:val="bullet"/>
+      <w:lvlText w:val=""/>
       <w:lvlJc w:val="left"/>
       <w:pPr>
         <w:ind w:left="5040" w:hanging="360"/>
       </w:pPr>
-    </w:lvl>
-    <w:lvl w:ilvl="7" w:tplc="0C0A0019" w:tentative="1">
-      <w:start w:val="1"/>
-      <w:numFmt w:val="lowerLetter"/>
-      <w:lvlText w:val="%8."/>
+      <w:rPr>
+        <w:rFonts w:ascii="Symbol" w:hAnsi="Symbol" w:hint="default"/>
+      </w:rPr>
+    </w:lvl>
+    <w:lvl w:ilvl="7" w:tplc="0C0A0003" w:tentative="1">
+      <w:start w:val="1"/>
+      <w:numFmt w:val="bullet"/>
+      <w:lvlText w:val="o"/>
       <w:lvlJc w:val="left"/>
       <w:pPr>
         <w:ind w:left="5760" w:hanging="360"/>
       </w:pPr>
-    </w:lvl>
-    <w:lvl w:ilvl="8" w:tplc="0C0A001B" w:tentative="1">
-      <w:start w:val="1"/>
-      <w:numFmt w:val="lowerRoman"/>
-      <w:lvlText w:val="%9."/>
-      <w:lvlJc w:val="right"/>
-      <w:pPr>
-        <w:ind w:left="6480" w:hanging="180"/>
-      </w:pPr>
+      <w:rPr>
+        <w:rFonts w:ascii="Courier New" w:hAnsi="Courier New" w:cs="Courier New" w:hint="default"/>
+      </w:rPr>
+    </w:lvl>
+    <w:lvl w:ilvl="8" w:tplc="0C0A0005" w:tentative="1">
+      <w:start w:val="1"/>
+      <w:numFmt w:val="bullet"/>
+      <w:lvlText w:val=""/>
+      <w:lvlJc w:val="left"/>
+      <w:pPr>
+        <w:ind w:left="6480" w:hanging="360"/>
+      </w:pPr>
+      <w:rPr>
+        <w:rFonts w:ascii="Wingdings" w:hAnsi="Wingdings" w:hint="default"/>
+      </w:rPr>
     </w:lvl>
   </w:abstractNum>
-  <w:abstractNum w:abstractNumId="32">
+  <w:abstractNum w:abstractNumId="29">
     <w:nsid w:val="5A873616"/>
     <w:multiLevelType w:val="hybridMultilevel"/>
     <w:tmpl w:val="77162034"/>
@@ -11652,7 +11904,7 @@
       </w:rPr>
     </w:lvl>
   </w:abstractNum>
-  <w:abstractNum w:abstractNumId="33">
+  <w:abstractNum w:abstractNumId="30">
     <w:nsid w:val="5BCB46F6"/>
     <w:multiLevelType w:val="hybridMultilevel"/>
     <w:tmpl w:val="21262548"/>
@@ -11765,10 +12017,10 @@
       </w:rPr>
     </w:lvl>
   </w:abstractNum>
-  <w:abstractNum w:abstractNumId="34">
+  <w:abstractNum w:abstractNumId="31">
     <w:nsid w:val="60125D05"/>
     <w:multiLevelType w:val="multilevel"/>
-    <w:tmpl w:val="A1BE965C"/>
+    <w:tmpl w:val="A0E4BFD0"/>
     <w:lvl w:ilvl="0">
       <w:start w:val="1"/>
       <w:numFmt w:val="decimal"/>
@@ -11904,7 +12156,7 @@
       </w:rPr>
     </w:lvl>
   </w:abstractNum>
-  <w:abstractNum w:abstractNumId="35">
+  <w:abstractNum w:abstractNumId="32">
     <w:nsid w:val="64C35EB6"/>
     <w:multiLevelType w:val="hybridMultilevel"/>
     <w:tmpl w:val="3B6AC238"/>
@@ -12017,7 +12269,7 @@
       </w:rPr>
     </w:lvl>
   </w:abstractNum>
-  <w:abstractNum w:abstractNumId="36">
+  <w:abstractNum w:abstractNumId="33">
     <w:nsid w:val="67A567F3"/>
     <w:multiLevelType w:val="hybridMultilevel"/>
     <w:tmpl w:val="5E22B470"/>
@@ -12130,7 +12382,7 @@
       </w:rPr>
     </w:lvl>
   </w:abstractNum>
-  <w:abstractNum w:abstractNumId="37">
+  <w:abstractNum w:abstractNumId="34">
     <w:nsid w:val="6A1156B7"/>
     <w:multiLevelType w:val="hybridMultilevel"/>
     <w:tmpl w:val="F9AAA426"/>
@@ -12243,96 +12495,7 @@
       </w:rPr>
     </w:lvl>
   </w:abstractNum>
-  <w:abstractNum w:abstractNumId="38">
-    <w:nsid w:val="6DB34609"/>
-    <w:multiLevelType w:val="hybridMultilevel"/>
-    <w:tmpl w:val="65BAFC2A"/>
-    <w:lvl w:ilvl="0" w:tplc="5D40BBF0">
-      <w:start w:val="1"/>
-      <w:numFmt w:val="decimal"/>
-      <w:lvlText w:val="%1"/>
-      <w:lvlJc w:val="left"/>
-      <w:pPr>
-        <w:ind w:left="720" w:hanging="360"/>
-      </w:pPr>
-      <w:rPr>
-        <w:rFonts w:hint="default"/>
-      </w:rPr>
-    </w:lvl>
-    <w:lvl w:ilvl="1" w:tplc="0C0A0019" w:tentative="1">
-      <w:start w:val="1"/>
-      <w:numFmt w:val="lowerLetter"/>
-      <w:lvlText w:val="%2."/>
-      <w:lvlJc w:val="left"/>
-      <w:pPr>
-        <w:ind w:left="1440" w:hanging="360"/>
-      </w:pPr>
-    </w:lvl>
-    <w:lvl w:ilvl="2" w:tplc="0C0A001B" w:tentative="1">
-      <w:start w:val="1"/>
-      <w:numFmt w:val="lowerRoman"/>
-      <w:lvlText w:val="%3."/>
-      <w:lvlJc w:val="right"/>
-      <w:pPr>
-        <w:ind w:left="2160" w:hanging="180"/>
-      </w:pPr>
-    </w:lvl>
-    <w:lvl w:ilvl="3" w:tplc="0C0A000F" w:tentative="1">
-      <w:start w:val="1"/>
-      <w:numFmt w:val="decimal"/>
-      <w:lvlText w:val="%4."/>
-      <w:lvlJc w:val="left"/>
-      <w:pPr>
-        <w:ind w:left="2880" w:hanging="360"/>
-      </w:pPr>
-    </w:lvl>
-    <w:lvl w:ilvl="4" w:tplc="0C0A0019" w:tentative="1">
-      <w:start w:val="1"/>
-      <w:numFmt w:val="lowerLetter"/>
-      <w:lvlText w:val="%5."/>
-      <w:lvlJc w:val="left"/>
-      <w:pPr>
-        <w:ind w:left="3600" w:hanging="360"/>
-      </w:pPr>
-    </w:lvl>
-    <w:lvl w:ilvl="5" w:tplc="0C0A001B" w:tentative="1">
-      <w:start w:val="1"/>
-      <w:numFmt w:val="lowerRoman"/>
-      <w:lvlText w:val="%6."/>
-      <w:lvlJc w:val="right"/>
-      <w:pPr>
-        <w:ind w:left="4320" w:hanging="180"/>
-      </w:pPr>
-    </w:lvl>
-    <w:lvl w:ilvl="6" w:tplc="0C0A000F" w:tentative="1">
-      <w:start w:val="1"/>
-      <w:numFmt w:val="decimal"/>
-      <w:lvlText w:val="%7."/>
-      <w:lvlJc w:val="left"/>
-      <w:pPr>
-        <w:ind w:left="5040" w:hanging="360"/>
-      </w:pPr>
-    </w:lvl>
-    <w:lvl w:ilvl="7" w:tplc="0C0A0019" w:tentative="1">
-      <w:start w:val="1"/>
-      <w:numFmt w:val="lowerLetter"/>
-      <w:lvlText w:val="%8."/>
-      <w:lvlJc w:val="left"/>
-      <w:pPr>
-        <w:ind w:left="5760" w:hanging="360"/>
-      </w:pPr>
-    </w:lvl>
-    <w:lvl w:ilvl="8" w:tplc="0C0A001B" w:tentative="1">
-      <w:start w:val="1"/>
-      <w:numFmt w:val="lowerRoman"/>
-      <w:lvlText w:val="%9."/>
-      <w:lvlJc w:val="right"/>
-      <w:pPr>
-        <w:ind w:left="6480" w:hanging="180"/>
-      </w:pPr>
-    </w:lvl>
-  </w:abstractNum>
-  <w:abstractNum w:abstractNumId="39">
+  <w:abstractNum w:abstractNumId="35">
     <w:nsid w:val="6E7D7F27"/>
     <w:multiLevelType w:val="hybridMultilevel"/>
     <w:tmpl w:val="11A09698"/>
@@ -12445,7 +12608,7 @@
       </w:rPr>
     </w:lvl>
   </w:abstractNum>
-  <w:abstractNum w:abstractNumId="40">
+  <w:abstractNum w:abstractNumId="36">
     <w:nsid w:val="777D51BB"/>
     <w:multiLevelType w:val="hybridMultilevel"/>
     <w:tmpl w:val="74AC55A2"/>
@@ -12534,172 +12697,113 @@
       </w:pPr>
     </w:lvl>
   </w:abstractNum>
-  <w:abstractNum w:abstractNumId="41">
-    <w:nsid w:val="7A090973"/>
-    <w:multiLevelType w:val="hybridMultilevel"/>
-    <w:tmpl w:val="F39077F8"/>
-    <w:lvl w:ilvl="0" w:tplc="0C0A000F">
-      <w:start w:val="1"/>
-      <w:numFmt w:val="decimal"/>
-      <w:lvlText w:val="%1."/>
-      <w:lvlJc w:val="left"/>
-      <w:pPr>
-        <w:ind w:left="720" w:hanging="360"/>
-      </w:pPr>
-      <w:rPr>
-        <w:rFonts w:hint="default"/>
-      </w:rPr>
-    </w:lvl>
-    <w:lvl w:ilvl="1" w:tplc="0C0A0001">
-      <w:start w:val="1"/>
-      <w:numFmt w:val="bullet"/>
-      <w:lvlText w:val=""/>
-      <w:lvlJc w:val="left"/>
-      <w:pPr>
-        <w:ind w:left="1440" w:hanging="360"/>
-      </w:pPr>
-      <w:rPr>
-        <w:rFonts w:ascii="Symbol" w:hAnsi="Symbol" w:hint="default"/>
-      </w:rPr>
-    </w:lvl>
-    <w:lvl w:ilvl="2" w:tplc="0C0A001B" w:tentative="1">
-      <w:start w:val="1"/>
-      <w:numFmt w:val="lowerRoman"/>
-      <w:lvlText w:val="%3."/>
-      <w:lvlJc w:val="right"/>
-      <w:pPr>
-        <w:ind w:left="2160" w:hanging="180"/>
-      </w:pPr>
-    </w:lvl>
-    <w:lvl w:ilvl="3" w:tplc="0C0A000F" w:tentative="1">
-      <w:start w:val="1"/>
-      <w:numFmt w:val="decimal"/>
-      <w:lvlText w:val="%4."/>
-      <w:lvlJc w:val="left"/>
-      <w:pPr>
-        <w:ind w:left="2880" w:hanging="360"/>
-      </w:pPr>
-    </w:lvl>
-    <w:lvl w:ilvl="4" w:tplc="0C0A0019" w:tentative="1">
-      <w:start w:val="1"/>
-      <w:numFmt w:val="lowerLetter"/>
-      <w:lvlText w:val="%5."/>
-      <w:lvlJc w:val="left"/>
-      <w:pPr>
-        <w:ind w:left="3600" w:hanging="360"/>
-      </w:pPr>
-    </w:lvl>
-    <w:lvl w:ilvl="5" w:tplc="0C0A001B" w:tentative="1">
-      <w:start w:val="1"/>
-      <w:numFmt w:val="lowerRoman"/>
-      <w:lvlText w:val="%6."/>
-      <w:lvlJc w:val="right"/>
-      <w:pPr>
-        <w:ind w:left="4320" w:hanging="180"/>
-      </w:pPr>
-    </w:lvl>
-    <w:lvl w:ilvl="6" w:tplc="0C0A000F" w:tentative="1">
-      <w:start w:val="1"/>
-      <w:numFmt w:val="decimal"/>
-      <w:lvlText w:val="%7."/>
-      <w:lvlJc w:val="left"/>
-      <w:pPr>
-        <w:ind w:left="5040" w:hanging="360"/>
-      </w:pPr>
-    </w:lvl>
-    <w:lvl w:ilvl="7" w:tplc="0C0A0019" w:tentative="1">
-      <w:start w:val="1"/>
-      <w:numFmt w:val="lowerLetter"/>
-      <w:lvlText w:val="%8."/>
-      <w:lvlJc w:val="left"/>
-      <w:pPr>
-        <w:ind w:left="5760" w:hanging="360"/>
-      </w:pPr>
-    </w:lvl>
-    <w:lvl w:ilvl="8" w:tplc="0C0A001B" w:tentative="1">
-      <w:start w:val="1"/>
-      <w:numFmt w:val="lowerRoman"/>
-      <w:lvlText w:val="%9."/>
-      <w:lvlJc w:val="right"/>
-      <w:pPr>
-        <w:ind w:left="6480" w:hanging="180"/>
-      </w:pPr>
-    </w:lvl>
-  </w:abstractNum>
   <w:num w:numId="1">
+    <w:abstractNumId w:val="9"/>
+  </w:num>
+  <w:num w:numId="2">
+    <w:abstractNumId w:val="6"/>
+  </w:num>
+  <w:num w:numId="3">
+    <w:abstractNumId w:val="0"/>
+  </w:num>
+  <w:num w:numId="4">
+    <w:abstractNumId w:val="32"/>
+  </w:num>
+  <w:num w:numId="5">
+    <w:abstractNumId w:val="16"/>
+  </w:num>
+  <w:num w:numId="6">
+    <w:abstractNumId w:val="15"/>
+  </w:num>
+  <w:num w:numId="7">
+    <w:abstractNumId w:val="27"/>
+  </w:num>
+  <w:num w:numId="8">
+    <w:abstractNumId w:val="10"/>
+  </w:num>
+  <w:num w:numId="9">
+    <w:abstractNumId w:val="36"/>
+  </w:num>
+  <w:num w:numId="10">
+    <w:abstractNumId w:val="24"/>
+  </w:num>
+  <w:num w:numId="11">
+    <w:abstractNumId w:val="21"/>
+  </w:num>
+  <w:num w:numId="12">
     <w:abstractNumId w:val="31"/>
   </w:num>
-  <w:num w:numId="2">
-    <w:abstractNumId w:val="38"/>
+  <w:num w:numId="13">
+    <w:abstractNumId w:val="23"/>
   </w:num>
-  <w:num w:numId="3">
+  <w:num w:numId="14">
+    <w:abstractNumId w:val="22"/>
+  </w:num>
+  <w:num w:numId="15">
+    <w:abstractNumId w:val="19"/>
+  </w:num>
+  <w:num w:numId="16">
+    <w:abstractNumId w:val="13"/>
+  </w:num>
+  <w:num w:numId="17">
+    <w:abstractNumId w:val="29"/>
+  </w:num>
+  <w:num w:numId="18">
+    <w:abstractNumId w:val="3"/>
+  </w:num>
+  <w:num w:numId="19">
+    <w:abstractNumId w:val="11"/>
+  </w:num>
+  <w:num w:numId="20">
+    <w:abstractNumId w:val="26"/>
+  </w:num>
+  <w:num w:numId="21">
+    <w:abstractNumId w:val="30"/>
+  </w:num>
+  <w:num w:numId="22">
+    <w:abstractNumId w:val="12"/>
+  </w:num>
+  <w:num w:numId="23">
+    <w:abstractNumId w:val="17"/>
+  </w:num>
+  <w:num w:numId="24">
+    <w:abstractNumId w:val="20"/>
+  </w:num>
+  <w:num w:numId="25">
+    <w:abstractNumId w:val="5"/>
+  </w:num>
+  <w:num w:numId="26">
+    <w:abstractNumId w:val="34"/>
+  </w:num>
+  <w:num w:numId="27">
+    <w:abstractNumId w:val="18"/>
+  </w:num>
+  <w:num w:numId="28">
     <w:abstractNumId w:val="8"/>
   </w:num>
-  <w:num w:numId="4">
-    <w:abstractNumId w:val="28"/>
+  <w:num w:numId="29">
+    <w:abstractNumId w:val="7"/>
   </w:num>
-  <w:num w:numId="5">
-    <w:abstractNumId w:val="5"/>
+  <w:num w:numId="30">
+    <w:abstractNumId w:val="4"/>
   </w:num>
-  <w:num w:numId="6">
-    <w:abstractNumId w:val="5"/>
-  </w:num>
-  <w:num w:numId="7">
-    <w:abstractNumId w:val="5"/>
-  </w:num>
-  <w:num w:numId="8">
-    <w:abstractNumId w:val="13"/>
-  </w:num>
-  <w:num w:numId="9">
-    <w:abstractNumId w:val="0"/>
-  </w:num>
-  <w:num w:numId="10">
-    <w:abstractNumId w:val="41"/>
-  </w:num>
-  <w:num w:numId="11">
+  <w:num w:numId="31">
     <w:abstractNumId w:val="35"/>
   </w:num>
-  <w:num w:numId="12">
-    <w:abstractNumId w:val="21"/>
+  <w:num w:numId="32">
+    <w:abstractNumId w:val="14"/>
   </w:num>
-  <w:num w:numId="13">
-    <w:abstractNumId w:val="17"/>
+  <w:num w:numId="33">
+    <w:abstractNumId w:val="33"/>
   </w:num>
-  <w:num w:numId="14">
-    <w:abstractNumId w:val="15"/>
+  <w:num w:numId="34">
+    <w:abstractNumId w:val="1"/>
   </w:num>
-  <w:num w:numId="15">
-    <w:abstractNumId w:val="16"/>
+  <w:num w:numId="35">
+    <w:abstractNumId w:val="2"/>
   </w:num>
-  <w:num w:numId="16">
-    <w:abstractNumId w:val="22"/>
-  </w:num>
-  <w:num w:numId="17">
-    <w:abstractNumId w:val="30"/>
-  </w:num>
-  <w:num w:numId="18">
-    <w:abstractNumId w:val="9"/>
-  </w:num>
-  <w:num w:numId="19">
-    <w:abstractNumId w:val="40"/>
-  </w:num>
-  <w:num w:numId="20">
-    <w:abstractNumId w:val="27"/>
-  </w:num>
-  <w:num w:numId="21">
-    <w:abstractNumId w:val="24"/>
-  </w:num>
-  <w:num w:numId="22">
-    <w:abstractNumId w:val="34"/>
-  </w:num>
-  <w:num w:numId="23">
-    <w:abstractNumId w:val="26"/>
-  </w:num>
-  <w:num w:numId="24">
-    <w:abstractNumId w:val="25"/>
-  </w:num>
-  <w:num w:numId="25">
-    <w:abstractNumId w:val="34"/>
+  <w:num w:numId="36">
+    <w:abstractNumId w:val="31"/>
     <w:lvlOverride w:ilvl="0">
       <w:startOverride w:val="1"/>
     </w:lvlOverride>
@@ -12728,8 +12832,8 @@
       <w:startOverride w:val="1"/>
     </w:lvlOverride>
   </w:num>
-  <w:num w:numId="26">
-    <w:abstractNumId w:val="34"/>
+  <w:num w:numId="37">
+    <w:abstractNumId w:val="9"/>
     <w:lvlOverride w:ilvl="0">
       <w:startOverride w:val="1"/>
     </w:lvlOverride>
@@ -12758,8 +12862,8 @@
       <w:startOverride w:val="1"/>
     </w:lvlOverride>
   </w:num>
-  <w:num w:numId="27">
-    <w:abstractNumId w:val="34"/>
+  <w:num w:numId="38">
+    <w:abstractNumId w:val="31"/>
     <w:lvlOverride w:ilvl="0">
       <w:startOverride w:val="1"/>
     </w:lvlOverride>
@@ -12788,69 +12892,13 @@
       <w:startOverride w:val="1"/>
     </w:lvlOverride>
   </w:num>
-  <w:num w:numId="28">
-    <w:abstractNumId w:val="20"/>
-  </w:num>
-  <w:num w:numId="29">
-    <w:abstractNumId w:val="34"/>
-  </w:num>
-  <w:num w:numId="30">
-    <w:abstractNumId w:val="12"/>
-  </w:num>
-  <w:num w:numId="31">
-    <w:abstractNumId w:val="32"/>
-  </w:num>
-  <w:num w:numId="32">
-    <w:abstractNumId w:val="2"/>
-  </w:num>
-  <w:num w:numId="33">
-    <w:abstractNumId w:val="10"/>
-  </w:num>
-  <w:num w:numId="34">
-    <w:abstractNumId w:val="29"/>
-  </w:num>
-  <w:num w:numId="35">
-    <w:abstractNumId w:val="33"/>
-  </w:num>
-  <w:num w:numId="36">
-    <w:abstractNumId w:val="11"/>
-  </w:num>
-  <w:num w:numId="37">
-    <w:abstractNumId w:val="18"/>
-  </w:num>
-  <w:num w:numId="38">
-    <w:abstractNumId w:val="23"/>
-  </w:num>
   <w:num w:numId="39">
-    <w:abstractNumId w:val="4"/>
+    <w:abstractNumId w:val="25"/>
   </w:num>
   <w:num w:numId="40">
-    <w:abstractNumId w:val="37"/>
+    <w:abstractNumId w:val="28"/>
   </w:num>
-  <w:num w:numId="41">
-    <w:abstractNumId w:val="19"/>
-  </w:num>
-  <w:num w:numId="42">
-    <w:abstractNumId w:val="7"/>
-  </w:num>
-  <w:num w:numId="43">
-    <w:abstractNumId w:val="6"/>
-  </w:num>
-  <w:num w:numId="44">
-    <w:abstractNumId w:val="3"/>
-  </w:num>
-  <w:num w:numId="45">
-    <w:abstractNumId w:val="39"/>
-  </w:num>
-  <w:num w:numId="46">
-    <w:abstractNumId w:val="14"/>
-  </w:num>
-  <w:num w:numId="47">
-    <w:abstractNumId w:val="36"/>
-  </w:num>
-  <w:num w:numId="48">
-    <w:abstractNumId w:val="1"/>
-  </w:num>
+  <w:numIdMacAtCleanup w:val="40"/>
 </w:numbering>
 </file>
 
@@ -13031,12 +13079,12 @@
     <w:autoRedefine/>
     <w:uiPriority w:val="9"/>
     <w:qFormat/>
-    <w:rsid w:val="003B3BFD"/>
+    <w:rsid w:val="004450FD"/>
     <w:pPr>
       <w:keepNext/>
       <w:pageBreakBefore/>
       <w:numPr>
-        <w:numId w:val="7"/>
+        <w:numId w:val="35"/>
       </w:numPr>
       <w:spacing w:after="60"/>
       <w:outlineLvl w:val="0"/>
@@ -13059,12 +13107,12 @@
     <w:uiPriority w:val="9"/>
     <w:unhideWhenUsed/>
     <w:qFormat/>
-    <w:rsid w:val="003B3BFD"/>
+    <w:rsid w:val="00D80B48"/>
     <w:pPr>
       <w:keepNext/>
       <w:numPr>
         <w:ilvl w:val="1"/>
-        <w:numId w:val="7"/>
+        <w:numId w:val="1"/>
       </w:numPr>
       <w:spacing w:before="600" w:after="120"/>
       <w:outlineLvl w:val="1"/>
@@ -13088,12 +13136,12 @@
     <w:uiPriority w:val="9"/>
     <w:unhideWhenUsed/>
     <w:qFormat/>
-    <w:rsid w:val="00E0501C"/>
+    <w:rsid w:val="00D80B48"/>
     <w:pPr>
       <w:keepNext/>
       <w:numPr>
         <w:ilvl w:val="2"/>
-        <w:numId w:val="22"/>
+        <w:numId w:val="12"/>
       </w:numPr>
       <w:spacing w:before="480" w:after="60"/>
       <w:outlineLvl w:val="2"/>
@@ -13269,7 +13317,7 @@
     <w:basedOn w:val="Fuentedeprrafopredeter"/>
     <w:link w:val="Ttulo1"/>
     <w:uiPriority w:val="9"/>
-    <w:rsid w:val="003B3BFD"/>
+    <w:rsid w:val="004450FD"/>
     <w:rPr>
       <w:rFonts w:asciiTheme="majorHAnsi" w:eastAsiaTheme="majorEastAsia" w:hAnsiTheme="majorHAnsi" w:cstheme="majorBidi"/>
       <w:b/>
@@ -13285,7 +13333,7 @@
     <w:basedOn w:val="Fuentedeprrafopredeter"/>
     <w:link w:val="Ttulo2"/>
     <w:uiPriority w:val="9"/>
-    <w:rsid w:val="003B3BFD"/>
+    <w:rsid w:val="00D80B48"/>
     <w:rPr>
       <w:rFonts w:asciiTheme="majorHAnsi" w:eastAsiaTheme="majorEastAsia" w:hAnsiTheme="majorHAnsi" w:cstheme="majorBidi"/>
       <w:b/>
@@ -13302,7 +13350,7 @@
     <w:basedOn w:val="Fuentedeprrafopredeter"/>
     <w:link w:val="Ttulo3"/>
     <w:uiPriority w:val="9"/>
-    <w:rsid w:val="00E0501C"/>
+    <w:rsid w:val="00D80B48"/>
     <w:rPr>
       <w:rFonts w:asciiTheme="majorHAnsi" w:eastAsiaTheme="majorEastAsia" w:hAnsiTheme="majorHAnsi" w:cstheme="majorBidi"/>
       <w:b/>
@@ -13719,7 +13767,7 @@
     <w:pPr>
       <w:keepNext/>
       <w:numPr>
-        <w:numId w:val="9"/>
+        <w:numId w:val="3"/>
       </w:numPr>
       <w:spacing w:before="0" w:after="0"/>
       <w:contextualSpacing/>
@@ -13738,7 +13786,7 @@
       <w:keepNext/>
       <w:numPr>
         <w:ilvl w:val="1"/>
-        <w:numId w:val="9"/>
+        <w:numId w:val="3"/>
       </w:numPr>
       <w:spacing w:before="0" w:after="0"/>
       <w:contextualSpacing/>
@@ -13757,7 +13805,7 @@
       <w:keepNext/>
       <w:numPr>
         <w:ilvl w:val="2"/>
-        <w:numId w:val="9"/>
+        <w:numId w:val="3"/>
       </w:numPr>
       <w:spacing w:before="0" w:after="0"/>
       <w:contextualSpacing/>
@@ -13776,7 +13824,7 @@
       <w:keepNext/>
       <w:numPr>
         <w:ilvl w:val="3"/>
-        <w:numId w:val="9"/>
+        <w:numId w:val="3"/>
       </w:numPr>
       <w:spacing w:before="0" w:after="0"/>
       <w:contextualSpacing/>
@@ -13795,7 +13843,7 @@
       <w:keepNext/>
       <w:numPr>
         <w:ilvl w:val="4"/>
-        <w:numId w:val="9"/>
+        <w:numId w:val="3"/>
       </w:numPr>
       <w:spacing w:before="0" w:after="0"/>
       <w:contextualSpacing/>
@@ -13814,7 +13862,7 @@
       <w:keepNext/>
       <w:numPr>
         <w:ilvl w:val="5"/>
-        <w:numId w:val="9"/>
+        <w:numId w:val="3"/>
       </w:numPr>
       <w:spacing w:before="0" w:after="0"/>
       <w:contextualSpacing/>
@@ -13833,7 +13881,7 @@
       <w:keepNext/>
       <w:numPr>
         <w:ilvl w:val="6"/>
-        <w:numId w:val="9"/>
+        <w:numId w:val="3"/>
       </w:numPr>
       <w:spacing w:before="0" w:after="0"/>
       <w:contextualSpacing/>
@@ -13852,7 +13900,7 @@
       <w:keepNext/>
       <w:numPr>
         <w:ilvl w:val="7"/>
-        <w:numId w:val="9"/>
+        <w:numId w:val="3"/>
       </w:numPr>
       <w:spacing w:before="0" w:after="0"/>
       <w:contextualSpacing/>
@@ -13871,7 +13919,7 @@
       <w:keepNext/>
       <w:numPr>
         <w:ilvl w:val="8"/>
-        <w:numId w:val="9"/>
+        <w:numId w:val="3"/>
       </w:numPr>
       <w:spacing w:before="0" w:after="0"/>
       <w:contextualSpacing/>

</xml_diff>

<commit_message>
very tiny bug fix + ordered params
</commit_message>
<xml_diff>
--- a/docs/memoria.docx
+++ b/docs/memoria.docx
@@ -10165,6 +10165,9 @@
       <w:r>
         <w:t>, aumentando la probabilidad de mutación o mediante el uso de operadores de selección que mantengan la diversidad genética en la población.</w:t>
       </w:r>
+      <w:r>
+        <w:t xml:space="preserve"> Otra posible solución al problema es reiniciar el cálculo una vez se realice la evolución durante un número determinado de generaciones. Se denomina era a cada uno de los ciclo de generaciones.</w:t>
+      </w:r>
     </w:p>
     <w:p>
       <w:r>
@@ -16941,7 +16944,7 @@
                     <a:blip r:embed="rId9" cstate="print">
                       <a:extLst>
                         <a:ext uri="{28A0092B-C50C-407E-A947-70E740481C1C}">
-                          <a14:useLocalDpi xmlns:a14="http://schemas.microsoft.com/office/drawing/2010/main" xmlns:wps="http://schemas.microsoft.com/office/word/2010/wordprocessingShape" xmlns:wpi="http://schemas.microsoft.com/office/word/2010/wordprocessingInk" xmlns:wpg="http://schemas.microsoft.com/office/word/2010/wordprocessingGroup" xmlns:w14="http://schemas.microsoft.com/office/word/2010/wordml" xmlns:w="http://schemas.openxmlformats.org/wordprocessingml/2006/main" xmlns:w10="urn:schemas-microsoft-com:office:word" xmlns:wp14="http://schemas.microsoft.com/office/word/2010/wordprocessingDrawing" xmlns:v="urn:schemas-microsoft-com:vml" xmlns:o="urn:schemas-microsoft-com:office:office" xmlns:mc="http://schemas.openxmlformats.org/markup-compatibility/2006" xmlns:wpc="http://schemas.microsoft.com/office/word/2010/wordprocessingCanvas" xmlns="" val="0"/>
+                          <a14:useLocalDpi xmlns="" xmlns:wpc="http://schemas.microsoft.com/office/word/2010/wordprocessingCanvas" xmlns:mc="http://schemas.openxmlformats.org/markup-compatibility/2006" xmlns:o="urn:schemas-microsoft-com:office:office" xmlns:v="urn:schemas-microsoft-com:vml" xmlns:wp14="http://schemas.microsoft.com/office/word/2010/wordprocessingDrawing" xmlns:w10="urn:schemas-microsoft-com:office:word" xmlns:w="http://schemas.openxmlformats.org/wordprocessingml/2006/main" xmlns:w14="http://schemas.microsoft.com/office/word/2010/wordml" xmlns:wpg="http://schemas.microsoft.com/office/word/2010/wordprocessingGroup" xmlns:wpi="http://schemas.microsoft.com/office/word/2010/wordprocessingInk" xmlns:wps="http://schemas.microsoft.com/office/word/2010/wordprocessingShape" xmlns:a14="http://schemas.microsoft.com/office/drawing/2010/main" val="0"/>
                         </a:ext>
                       </a:extLst>
                     </a:blip>
@@ -17849,7 +17852,7 @@
                     <a:blip r:embed="rId11" cstate="print">
                       <a:extLst>
                         <a:ext uri="{28A0092B-C50C-407E-A947-70E740481C1C}">
-                          <a14:useLocalDpi xmlns:a14="http://schemas.microsoft.com/office/drawing/2010/main" xmlns:wps="http://schemas.microsoft.com/office/word/2010/wordprocessingShape" xmlns:wpi="http://schemas.microsoft.com/office/word/2010/wordprocessingInk" xmlns:wpg="http://schemas.microsoft.com/office/word/2010/wordprocessingGroup" xmlns:w14="http://schemas.microsoft.com/office/word/2010/wordml" xmlns:w="http://schemas.openxmlformats.org/wordprocessingml/2006/main" xmlns:w10="urn:schemas-microsoft-com:office:word" xmlns:wp14="http://schemas.microsoft.com/office/word/2010/wordprocessingDrawing" xmlns:v="urn:schemas-microsoft-com:vml" xmlns:o="urn:schemas-microsoft-com:office:office" xmlns:mc="http://schemas.openxmlformats.org/markup-compatibility/2006" xmlns:wpc="http://schemas.microsoft.com/office/word/2010/wordprocessingCanvas" xmlns="" val="0"/>
+                          <a14:useLocalDpi xmlns="" xmlns:wpc="http://schemas.microsoft.com/office/word/2010/wordprocessingCanvas" xmlns:mc="http://schemas.openxmlformats.org/markup-compatibility/2006" xmlns:o="urn:schemas-microsoft-com:office:office" xmlns:v="urn:schemas-microsoft-com:vml" xmlns:wp14="http://schemas.microsoft.com/office/word/2010/wordprocessingDrawing" xmlns:w10="urn:schemas-microsoft-com:office:word" xmlns:w="http://schemas.openxmlformats.org/wordprocessingml/2006/main" xmlns:w14="http://schemas.microsoft.com/office/word/2010/wordml" xmlns:wpg="http://schemas.microsoft.com/office/word/2010/wordprocessingGroup" xmlns:wpi="http://schemas.microsoft.com/office/word/2010/wordprocessingInk" xmlns:wps="http://schemas.microsoft.com/office/word/2010/wordprocessingShape" xmlns:a14="http://schemas.microsoft.com/office/drawing/2010/main" val="0"/>
                         </a:ext>
                       </a:extLst>
                     </a:blip>
@@ -18592,7 +18595,7 @@
                     <a:blip r:embed="rId13" cstate="print">
                       <a:extLst>
                         <a:ext uri="{28A0092B-C50C-407E-A947-70E740481C1C}">
-                          <a14:useLocalDpi xmlns:a14="http://schemas.microsoft.com/office/drawing/2010/main" xmlns:wps="http://schemas.microsoft.com/office/word/2010/wordprocessingShape" xmlns:wpi="http://schemas.microsoft.com/office/word/2010/wordprocessingInk" xmlns:wpg="http://schemas.microsoft.com/office/word/2010/wordprocessingGroup" xmlns:w14="http://schemas.microsoft.com/office/word/2010/wordml" xmlns:w="http://schemas.openxmlformats.org/wordprocessingml/2006/main" xmlns:w10="urn:schemas-microsoft-com:office:word" xmlns:wp14="http://schemas.microsoft.com/office/word/2010/wordprocessingDrawing" xmlns:v="urn:schemas-microsoft-com:vml" xmlns:o="urn:schemas-microsoft-com:office:office" xmlns:mc="http://schemas.openxmlformats.org/markup-compatibility/2006" xmlns:wpc="http://schemas.microsoft.com/office/word/2010/wordprocessingCanvas" xmlns="" val="0"/>
+                          <a14:useLocalDpi xmlns="" xmlns:wpc="http://schemas.microsoft.com/office/word/2010/wordprocessingCanvas" xmlns:mc="http://schemas.openxmlformats.org/markup-compatibility/2006" xmlns:o="urn:schemas-microsoft-com:office:office" xmlns:v="urn:schemas-microsoft-com:vml" xmlns:wp14="http://schemas.microsoft.com/office/word/2010/wordprocessingDrawing" xmlns:w10="urn:schemas-microsoft-com:office:word" xmlns:w="http://schemas.openxmlformats.org/wordprocessingml/2006/main" xmlns:w14="http://schemas.microsoft.com/office/word/2010/wordml" xmlns:wpg="http://schemas.microsoft.com/office/word/2010/wordprocessingGroup" xmlns:wpi="http://schemas.microsoft.com/office/word/2010/wordprocessingInk" xmlns:wps="http://schemas.microsoft.com/office/word/2010/wordprocessingShape" xmlns:a14="http://schemas.microsoft.com/office/drawing/2010/main" val="0"/>
                         </a:ext>
                       </a:extLst>
                     </a:blip>
@@ -23287,6 +23290,252 @@
     <w:p>
       <w:r>
         <w:t>Las pruebas han sido realizadas utilizando la configuración por defecto.</w:t>
+      </w:r>
+      <w:r>
+        <w:t xml:space="preserve"> Esto es:</w:t>
+      </w:r>
+    </w:p>
+    <w:tbl>
+      <w:tblPr>
+        <w:tblStyle w:val="Tablaconcuadrcula"/>
+        <w:tblW w:w="0" w:type="auto"/>
+        <w:tblLook w:val="04A0"/>
+      </w:tblPr>
+      <w:tblGrid>
+        <w:gridCol w:w="2884"/>
+        <w:gridCol w:w="2136"/>
+      </w:tblGrid>
+      <w:tr>
+        <w:tc>
+          <w:tcPr>
+            <w:tcW w:w="0" w:type="auto"/>
+          </w:tcPr>
+          <w:p>
+            <w:pPr>
+              <w:rPr>
+                <w:b/>
+              </w:rPr>
+            </w:pPr>
+            <w:r>
+              <w:rPr>
+                <w:b/>
+              </w:rPr>
+              <w:t>Número de eras</w:t>
+            </w:r>
+          </w:p>
+        </w:tc>
+        <w:tc>
+          <w:tcPr>
+            <w:tcW w:w="0" w:type="auto"/>
+          </w:tcPr>
+          <w:p>
+            <w:r>
+              <w:t>10</w:t>
+            </w:r>
+          </w:p>
+        </w:tc>
+      </w:tr>
+      <w:tr>
+        <w:tc>
+          <w:tcPr>
+            <w:tcW w:w="0" w:type="auto"/>
+          </w:tcPr>
+          <w:p>
+            <w:pPr>
+              <w:rPr>
+                <w:b/>
+              </w:rPr>
+            </w:pPr>
+            <w:r>
+              <w:rPr>
+                <w:b/>
+              </w:rPr>
+              <w:t>Número de generaciones</w:t>
+            </w:r>
+          </w:p>
+        </w:tc>
+        <w:tc>
+          <w:tcPr>
+            <w:tcW w:w="0" w:type="auto"/>
+          </w:tcPr>
+          <w:p>
+            <w:r>
+              <w:t>100</w:t>
+            </w:r>
+          </w:p>
+        </w:tc>
+      </w:tr>
+      <w:tr>
+        <w:tc>
+          <w:tcPr>
+            <w:tcW w:w="0" w:type="auto"/>
+          </w:tcPr>
+          <w:p>
+            <w:pPr>
+              <w:rPr>
+                <w:b/>
+              </w:rPr>
+            </w:pPr>
+            <w:r>
+              <w:rPr>
+                <w:b/>
+              </w:rPr>
+              <w:t>Tamaño de la población</w:t>
+            </w:r>
+          </w:p>
+        </w:tc>
+        <w:tc>
+          <w:tcPr>
+            <w:tcW w:w="0" w:type="auto"/>
+          </w:tcPr>
+          <w:p>
+            <w:r>
+              <w:t>100</w:t>
+            </w:r>
+          </w:p>
+        </w:tc>
+      </w:tr>
+      <w:tr>
+        <w:tc>
+          <w:tcPr>
+            <w:tcW w:w="0" w:type="auto"/>
+          </w:tcPr>
+          <w:p>
+            <w:pPr>
+              <w:rPr>
+                <w:b/>
+              </w:rPr>
+            </w:pPr>
+            <w:r>
+              <w:rPr>
+                <w:b/>
+              </w:rPr>
+              <w:t>Probabilidad de mutación</w:t>
+            </w:r>
+          </w:p>
+        </w:tc>
+        <w:tc>
+          <w:tcPr>
+            <w:tcW w:w="0" w:type="auto"/>
+          </w:tcPr>
+          <w:p>
+            <w:r>
+              <w:t>0.015</w:t>
+            </w:r>
+          </w:p>
+        </w:tc>
+      </w:tr>
+      <w:tr>
+        <w:tc>
+          <w:tcPr>
+            <w:tcW w:w="0" w:type="auto"/>
+          </w:tcPr>
+          <w:p>
+            <w:pPr>
+              <w:rPr>
+                <w:b/>
+              </w:rPr>
+            </w:pPr>
+            <w:r>
+              <w:rPr>
+                <w:b/>
+              </w:rPr>
+              <w:t>Probabilidad de cruce</w:t>
+            </w:r>
+          </w:p>
+        </w:tc>
+        <w:tc>
+          <w:tcPr>
+            <w:tcW w:w="0" w:type="auto"/>
+          </w:tcPr>
+          <w:p>
+            <w:r>
+              <w:t>0.2</w:t>
+            </w:r>
+          </w:p>
+        </w:tc>
+      </w:tr>
+      <w:tr>
+        <w:tc>
+          <w:tcPr>
+            <w:tcW w:w="0" w:type="auto"/>
+          </w:tcPr>
+          <w:p>
+            <w:pPr>
+              <w:rPr>
+                <w:b/>
+              </w:rPr>
+            </w:pPr>
+            <w:r>
+              <w:rPr>
+                <w:b/>
+              </w:rPr>
+              <w:t>Elitismo</w:t>
+            </w:r>
+          </w:p>
+        </w:tc>
+        <w:tc>
+          <w:tcPr>
+            <w:tcW w:w="0" w:type="auto"/>
+          </w:tcPr>
+          <w:p>
+            <w:r>
+              <w:t>Activado</w:t>
+            </w:r>
+          </w:p>
+        </w:tc>
+      </w:tr>
+      <w:tr>
+        <w:tc>
+          <w:tcPr>
+            <w:tcW w:w="0" w:type="auto"/>
+          </w:tcPr>
+          <w:p>
+            <w:pPr>
+              <w:rPr>
+                <w:b/>
+              </w:rPr>
+            </w:pPr>
+            <w:r>
+              <w:rPr>
+                <w:b/>
+              </w:rPr>
+              <w:t>Tipo de selección</w:t>
+            </w:r>
+          </w:p>
+        </w:tc>
+        <w:tc>
+          <w:tcPr>
+            <w:tcW w:w="0" w:type="auto"/>
+          </w:tcPr>
+          <w:p>
+            <w:pPr>
+              <w:keepNext/>
+            </w:pPr>
+            <w:r>
+              <w:t>Selección por ruleta</w:t>
+            </w:r>
+          </w:p>
+        </w:tc>
+      </w:tr>
+    </w:tbl>
+    <w:p>
+      <w:pPr>
+        <w:pStyle w:val="Epgrafe"/>
+      </w:pPr>
+      <w:r>
+        <w:t xml:space="preserve">Tabla </w:t>
+      </w:r>
+      <w:fldSimple w:instr=" SEQ Tabla \* ARABIC ">
+        <w:r>
+          <w:rPr>
+            <w:noProof/>
+          </w:rPr>
+          <w:t>4</w:t>
+        </w:r>
+      </w:fldSimple>
+      <w:r>
+        <w:t xml:space="preserve"> Configuración por defecto</w:t>
       </w:r>
     </w:p>
     <w:p>
@@ -23586,7 +23835,10 @@
         </m:r>
       </m:oMath>
       <w:r>
-        <w:t xml:space="preserve"> [-3.0, 5.1], x</w:t>
+        <w:t xml:space="preserve"> [-3.0, 12</w:t>
+      </w:r>
+      <w:r>
+        <w:t>.1], x</w:t>
       </w:r>
       <w:r>
         <w:rPr>
@@ -23610,11 +23862,53 @@
       </w:r>
     </w:p>
     <w:p>
+      <w:r>
+        <w:t>Como se puede observar, el valor máximo para la función está en el punto x</w:t>
+      </w:r>
+      <w:r>
+        <w:rPr>
+          <w:vertAlign w:val="subscript"/>
+        </w:rPr>
+        <w:t>1</w:t>
+      </w:r>
+      <w:r>
+        <w:t xml:space="preserve"> =</w:t>
+      </w:r>
+      <w:r>
+        <w:rPr>
+          <w:vertAlign w:val="subscript"/>
+        </w:rPr>
+        <w:t xml:space="preserve"> </w:t>
+      </w:r>
+      <w:r>
+        <w:t xml:space="preserve"> y x</w:t>
+      </w:r>
+      <w:r>
+        <w:rPr>
+          <w:vertAlign w:val="subscript"/>
+        </w:rPr>
+        <w:t>2</w:t>
+      </w:r>
+      <w:r>
+        <w:t>=</w:t>
+      </w:r>
+      <w:r>
+        <w:t xml:space="preserve">. El coste de este cromosoma es de </w:t>
+      </w:r>
+    </w:p>
+    <w:p>
+      <w:r>
+        <w:t>El mejor cromosoma obtenido por la herramienta con la configuración por defecto es el formado por x1=12,1 y x2=5,6 con un coste de 38,33.</w:t>
+      </w:r>
+    </w:p>
+    <w:p/>
+    <w:p>
       <w:pPr>
         <w:pStyle w:val="Ttulo2"/>
       </w:pPr>
       <w:bookmarkStart w:id="355" w:name="_Toc423980074"/>
       <w:r>
+        <w:lastRenderedPageBreak/>
         <w:t>Caso de prueba 2</w:t>
       </w:r>
       <w:bookmarkEnd w:id="355"/>
@@ -25778,7 +26072,6 @@
             <w:rPr>
               <w:rFonts w:ascii="Cambria Math" w:hAnsi="Cambria Math"/>
             </w:rPr>
-            <w:lastRenderedPageBreak/>
             <m:t>S={</m:t>
           </m:r>
           <m:sSub>
@@ -26520,6 +26813,7 @@
             <w:rPr>
               <w:rFonts w:ascii="Cambria Math" w:hAnsi="Cambria Math"/>
             </w:rPr>
+            <w:lastRenderedPageBreak/>
             <m:t>f</m:t>
           </m:r>
           <m:d>
@@ -32768,7 +33062,7 @@
 </file>
 
 <file path=customXml/itemProps1.xml><?xml version="1.0" encoding="utf-8"?>
-<ds:datastoreItem xmlns:ds="http://schemas.openxmlformats.org/officeDocument/2006/customXml" ds:itemID="{C5844921-E753-417C-928B-233EC5FAB77D}">
+<ds:datastoreItem xmlns:ds="http://schemas.openxmlformats.org/officeDocument/2006/customXml" ds:itemID="{0DFE08D5-BC31-4D3C-800C-911DDCF6E32C}">
   <ds:schemaRefs>
     <ds:schemaRef ds:uri="http://schemas.openxmlformats.org/officeDocument/2006/bibliography"/>
   </ds:schemaRefs>

</xml_diff>

<commit_message>
memoria escrito sobre seleccion
</commit_message>
<xml_diff>
--- a/docs/memoria.docx
+++ b/docs/memoria.docx
@@ -10951,6 +10951,11 @@
     </w:p>
     <w:p>
       <w:r>
+        <w:t>A mediados de la década de 1970, un investigador de la Universidad de Michigan llamado John Holland desarrolló las ideas que más tarde se convertirían en los algoritmos genéticos.</w:t>
+      </w:r>
+    </w:p>
+    <w:p>
+      <w:r>
         <w:t>Los componentes básicos de un algoritmo genético son los siguientes:</w:t>
       </w:r>
     </w:p>
@@ -11022,6 +11027,7 @@
     </w:p>
     <w:p>
       <w:r>
+        <w:lastRenderedPageBreak/>
         <w:t xml:space="preserve">En cada generación se crea un nuevo </w:t>
       </w:r>
       <w:r>
@@ -11451,6 +11457,7 @@
           <w:sz w:val="20"/>
           <w:szCs w:val="20"/>
         </w:rPr>
+        <w:lastRenderedPageBreak/>
         <w:t>Cruzar los padres con probabilidad p</w:t>
       </w:r>
       <w:r>
@@ -11505,7 +11512,6 @@
           <w:sz w:val="20"/>
           <w:szCs w:val="20"/>
         </w:rPr>
-        <w:lastRenderedPageBreak/>
         <w:t>Finalmente devolver como solución el individuo con mayor calidad de la población</w:t>
       </w:r>
     </w:p>
@@ -11916,9 +11922,15 @@
     <w:p>
       <w:pPr>
         <w:pStyle w:val="Ttulo3"/>
+        <w:rPr>
+          <w:color w:val="FF0000"/>
+        </w:rPr>
       </w:pPr>
       <w:bookmarkStart w:id="180" w:name="_Toc424237482"/>
       <w:r>
+        <w:rPr>
+          <w:color w:val="FF0000"/>
+        </w:rPr>
         <w:t>Método de la ruleta</w:t>
       </w:r>
       <w:bookmarkEnd w:id="180"/>
@@ -11950,15 +11962,1264 @@
     </w:p>
     <w:p>
       <w:pPr>
-        <w:rPr>
-          <w:lang w:eastAsia="es-ES" w:bidi="ar-SA"/>
-        </w:rPr>
-      </w:pPr>
-      <w:r>
-        <w:rPr>
-          <w:lang w:eastAsia="es-ES" w:bidi="ar-SA"/>
-        </w:rPr>
-        <w:tab/>
+        <w:pStyle w:val="Prrafodelista"/>
+        <w:numPr>
+          <w:ilvl w:val="0"/>
+          <w:numId w:val="47"/>
+        </w:numPr>
+        <w:rPr>
+          <w:lang w:eastAsia="es-ES" w:bidi="ar-SA"/>
+        </w:rPr>
+      </w:pPr>
+      <w:r>
+        <w:rPr>
+          <w:lang w:eastAsia="es-ES" w:bidi="ar-SA"/>
+        </w:rPr>
+        <w:t>En primer lugar se calcula la calidad de cada individuo de la población</w:t>
+      </w:r>
+      <w:r>
+        <w:rPr>
+          <w:lang w:eastAsia="es-ES" w:bidi="ar-SA"/>
+        </w:rPr>
+        <w:t>.</w:t>
+      </w:r>
+    </w:p>
+    <w:p>
+      <w:pPr>
+        <w:pStyle w:val="Prrafodelista"/>
+        <w:numPr>
+          <w:ilvl w:val="0"/>
+          <w:numId w:val="47"/>
+        </w:numPr>
+        <w:rPr>
+          <w:lang w:eastAsia="es-ES" w:bidi="ar-SA"/>
+        </w:rPr>
+      </w:pPr>
+      <w:r>
+        <w:rPr>
+          <w:lang w:eastAsia="es-ES" w:bidi="ar-SA"/>
+        </w:rPr>
+        <w:lastRenderedPageBreak/>
+        <w:t>Dividiendo cada calidad por la calidad total, obtenemos una serie de probabilidades (suman 1). Estas serán las probabilidades de selección de cada individuo. Se cumple que cuanto mayor es la calidad de un individuo, mayor es su probabilidad de selección.</w:t>
+      </w:r>
+    </w:p>
+    <w:p>
+      <w:pPr>
+        <w:rPr>
+          <w:lang w:eastAsia="es-ES" w:bidi="ar-SA"/>
+        </w:rPr>
+      </w:pPr>
+      <m:oMathPara>
+        <m:oMath>
+          <m:sSub>
+            <m:sSubPr>
+              <m:ctrlPr>
+                <w:rPr>
+                  <w:rFonts w:ascii="Cambria Math" w:hAnsi="Cambria Math"/>
+                  <w:i/>
+                  <w:lang w:eastAsia="es-ES" w:bidi="ar-SA"/>
+                </w:rPr>
+              </m:ctrlPr>
+            </m:sSubPr>
+            <m:e>
+              <m:r>
+                <w:rPr>
+                  <w:rFonts w:ascii="Cambria Math" w:hAnsi="Cambria Math"/>
+                  <w:lang w:eastAsia="es-ES" w:bidi="ar-SA"/>
+                </w:rPr>
+                <m:t>p</m:t>
+              </m:r>
+            </m:e>
+            <m:sub>
+              <m:r>
+                <w:rPr>
+                  <w:rFonts w:ascii="Cambria Math" w:hAnsi="Cambria Math"/>
+                  <w:lang w:eastAsia="es-ES" w:bidi="ar-SA"/>
+                </w:rPr>
+                <m:t xml:space="preserve">i </m:t>
+              </m:r>
+            </m:sub>
+          </m:sSub>
+          <m:r>
+            <w:rPr>
+              <w:rFonts w:ascii="Cambria Math" w:hAnsi="Cambria Math"/>
+              <w:lang w:eastAsia="es-ES" w:bidi="ar-SA"/>
+            </w:rPr>
+            <m:t xml:space="preserve">= </m:t>
+          </m:r>
+          <m:f>
+            <m:fPr>
+              <m:ctrlPr>
+                <w:rPr>
+                  <w:rFonts w:ascii="Cambria Math" w:hAnsi="Cambria Math"/>
+                  <w:i/>
+                  <w:lang w:eastAsia="es-ES" w:bidi="ar-SA"/>
+                </w:rPr>
+              </m:ctrlPr>
+            </m:fPr>
+            <m:num>
+              <m:sSub>
+                <m:sSubPr>
+                  <m:ctrlPr>
+                    <w:rPr>
+                      <w:rFonts w:ascii="Cambria Math" w:hAnsi="Cambria Math"/>
+                      <w:i/>
+                      <w:lang w:eastAsia="es-ES" w:bidi="ar-SA"/>
+                    </w:rPr>
+                  </m:ctrlPr>
+                </m:sSubPr>
+                <m:e>
+                  <m:r>
+                    <w:rPr>
+                      <w:rFonts w:ascii="Cambria Math" w:hAnsi="Cambria Math"/>
+                      <w:lang w:eastAsia="es-ES" w:bidi="ar-SA"/>
+                    </w:rPr>
+                    <m:t>c</m:t>
+                  </m:r>
+                </m:e>
+                <m:sub>
+                  <m:r>
+                    <w:rPr>
+                      <w:rFonts w:ascii="Cambria Math" w:hAnsi="Cambria Math"/>
+                      <w:lang w:eastAsia="es-ES" w:bidi="ar-SA"/>
+                    </w:rPr>
+                    <m:t>i</m:t>
+                  </m:r>
+                </m:sub>
+              </m:sSub>
+            </m:num>
+            <m:den>
+              <m:r>
+                <w:rPr>
+                  <w:rFonts w:ascii="Cambria Math" w:hAnsi="Cambria Math"/>
+                  <w:lang w:eastAsia="es-ES" w:bidi="ar-SA"/>
+                </w:rPr>
+                <m:t>sum(c)</m:t>
+              </m:r>
+            </m:den>
+          </m:f>
+        </m:oMath>
+      </m:oMathPara>
+    </w:p>
+    <w:p>
+      <w:pPr>
+        <w:pStyle w:val="Prrafodelista"/>
+        <w:numPr>
+          <w:ilvl w:val="0"/>
+          <w:numId w:val="47"/>
+        </w:numPr>
+        <w:rPr>
+          <w:lang w:eastAsia="es-ES" w:bidi="ar-SA"/>
+        </w:rPr>
+      </w:pPr>
+      <w:r>
+        <w:rPr>
+          <w:lang w:eastAsia="es-ES" w:bidi="ar-SA"/>
+        </w:rPr>
+        <w:t xml:space="preserve">A  continuación se calculan </w:t>
+      </w:r>
+      <w:r>
+        <w:rPr>
+          <w:lang w:eastAsia="es-ES" w:bidi="ar-SA"/>
+        </w:rPr>
+        <w:t xml:space="preserve"> </w:t>
+      </w:r>
+      <w:r>
+        <w:rPr>
+          <w:lang w:eastAsia="es-ES" w:bidi="ar-SA"/>
+        </w:rPr>
+        <w:t>las probabilidades acumuladas</w:t>
+      </w:r>
+      <w:r>
+        <w:rPr>
+          <w:lang w:eastAsia="es-ES" w:bidi="ar-SA"/>
+        </w:rPr>
+        <w:t>.</w:t>
+      </w:r>
+    </w:p>
+    <w:p>
+      <w:pPr>
+        <w:jc w:val="center"/>
+        <w:rPr>
+          <w:lang w:eastAsia="es-ES" w:bidi="ar-SA"/>
+        </w:rPr>
+      </w:pPr>
+      <m:oMath>
+        <m:sSub>
+          <m:sSubPr>
+            <m:ctrlPr>
+              <w:rPr>
+                <w:rFonts w:ascii="Cambria Math" w:hAnsi="Cambria Math"/>
+                <w:i/>
+                <w:lang w:eastAsia="es-ES" w:bidi="ar-SA"/>
+              </w:rPr>
+            </m:ctrlPr>
+          </m:sSubPr>
+          <m:e>
+            <m:r>
+              <w:rPr>
+                <w:rFonts w:ascii="Cambria Math" w:hAnsi="Cambria Math"/>
+                <w:lang w:eastAsia="es-ES" w:bidi="ar-SA"/>
+              </w:rPr>
+              <m:t>a</m:t>
+            </m:r>
+          </m:e>
+          <m:sub>
+            <m:r>
+              <w:rPr>
+                <w:rFonts w:ascii="Cambria Math" w:hAnsi="Cambria Math"/>
+                <w:lang w:eastAsia="es-ES" w:bidi="ar-SA"/>
+              </w:rPr>
+              <m:t>k</m:t>
+            </m:r>
+          </m:sub>
+        </m:sSub>
+        <m:r>
+          <w:rPr>
+            <w:rFonts w:ascii="Cambria Math" w:hAnsi="Cambria Math"/>
+            <w:lang w:eastAsia="es-ES" w:bidi="ar-SA"/>
+          </w:rPr>
+          <m:t xml:space="preserve">= </m:t>
+        </m:r>
+        <m:nary>
+          <m:naryPr>
+            <m:chr m:val="∑"/>
+            <m:limLoc m:val="undOvr"/>
+            <m:ctrlPr>
+              <w:rPr>
+                <w:rFonts w:ascii="Cambria Math" w:hAnsi="Cambria Math"/>
+                <w:i/>
+                <w:lang w:eastAsia="es-ES" w:bidi="ar-SA"/>
+              </w:rPr>
+            </m:ctrlPr>
+          </m:naryPr>
+          <m:sub>
+            <m:r>
+              <w:rPr>
+                <w:rFonts w:ascii="Cambria Math" w:hAnsi="Cambria Math"/>
+                <w:lang w:eastAsia="es-ES" w:bidi="ar-SA"/>
+              </w:rPr>
+              <m:t>i=1</m:t>
+            </m:r>
+          </m:sub>
+          <m:sup>
+            <m:r>
+              <w:rPr>
+                <w:rFonts w:ascii="Cambria Math" w:hAnsi="Cambria Math"/>
+                <w:lang w:eastAsia="es-ES" w:bidi="ar-SA"/>
+              </w:rPr>
+              <m:t>k</m:t>
+            </m:r>
+          </m:sup>
+          <m:e>
+            <m:sSub>
+              <m:sSubPr>
+                <m:ctrlPr>
+                  <w:rPr>
+                    <w:rFonts w:ascii="Cambria Math" w:hAnsi="Cambria Math"/>
+                    <w:i/>
+                    <w:lang w:eastAsia="es-ES" w:bidi="ar-SA"/>
+                  </w:rPr>
+                </m:ctrlPr>
+              </m:sSubPr>
+              <m:e>
+                <m:r>
+                  <w:rPr>
+                    <w:rFonts w:ascii="Cambria Math" w:hAnsi="Cambria Math"/>
+                    <w:lang w:eastAsia="es-ES" w:bidi="ar-SA"/>
+                  </w:rPr>
+                  <m:t>p</m:t>
+                </m:r>
+              </m:e>
+              <m:sub>
+                <m:r>
+                  <w:rPr>
+                    <w:rFonts w:ascii="Cambria Math" w:hAnsi="Cambria Math"/>
+                    <w:lang w:eastAsia="es-ES" w:bidi="ar-SA"/>
+                  </w:rPr>
+                  <m:t>i</m:t>
+                </m:r>
+              </m:sub>
+            </m:sSub>
+          </m:e>
+        </m:nary>
+      </m:oMath>
+      <w:r>
+        <w:rPr>
+          <w:noProof/>
+          <w:lang w:eastAsia="es-ES" w:bidi="ar-SA"/>
+        </w:rPr>
+        <w:pict>
+          <v:group id="_x0000_s1052" style="position:absolute;left:0;text-align:left;margin-left:48.1pt;margin-top:31.8pt;width:304pt;height:69pt;z-index:251666432;mso-position-horizontal-relative:text;mso-position-vertical-relative:text" coordorigin="3230,7019" coordsize="6080,1380">
+            <v:shapetype id="_x0000_t202" coordsize="21600,21600" o:spt="202" path="m,l,21600r21600,l21600,xe">
+              <v:stroke joinstyle="miter"/>
+              <v:path gradientshapeok="t" o:connecttype="rect"/>
+            </v:shapetype>
+            <v:shape id="_x0000_s1048" type="#_x0000_t202" style="position:absolute;left:7580;top:7019;width:510;height:750" strokecolor="white [3212]">
+              <v:textbox style="mso-next-textbox:#_x0000_s1048">
+                <w:txbxContent>
+                  <w:p>
+                    <w:pPr>
+                      <w:rPr>
+                        <w:vertAlign w:val="subscript"/>
+                      </w:rPr>
+                    </w:pPr>
+                    <w:r>
+                      <w:t>…</w:t>
+                    </w:r>
+                  </w:p>
+                </w:txbxContent>
+              </v:textbox>
+            </v:shape>
+            <v:shape id="_x0000_s1051" type="#_x0000_t202" style="position:absolute;left:5970;top:7049;width:660;height:750" strokecolor="white [3212]">
+              <v:textbox style="mso-next-textbox:#_x0000_s1051">
+                <w:txbxContent>
+                  <w:p>
+                    <w:r>
+                      <w:t>E3</w:t>
+                    </w:r>
+                  </w:p>
+                </w:txbxContent>
+              </v:textbox>
+            </v:shape>
+            <v:shape id="_x0000_s1050" type="#_x0000_t202" style="position:absolute;left:4920;top:7049;width:660;height:750" strokecolor="white [3212]">
+              <v:textbox style="mso-next-textbox:#_x0000_s1050">
+                <w:txbxContent>
+                  <w:p>
+                    <w:r>
+                      <w:t>E2</w:t>
+                    </w:r>
+                  </w:p>
+                </w:txbxContent>
+              </v:textbox>
+            </v:shape>
+            <v:shape id="_x0000_s1049" type="#_x0000_t202" style="position:absolute;left:3730;top:7045;width:660;height:750" strokecolor="white [3212]">
+              <v:textbox style="mso-next-textbox:#_x0000_s1049">
+                <w:txbxContent>
+                  <w:p>
+                    <w:r>
+                      <w:t>E1</w:t>
+                    </w:r>
+                  </w:p>
+                </w:txbxContent>
+              </v:textbox>
+            </v:shape>
+            <v:shape id="_x0000_s1047" type="#_x0000_t202" style="position:absolute;left:8900;top:7649;width:410;height:750" strokecolor="white [3212]">
+              <v:textbox style="mso-next-textbox:#_x0000_s1047">
+                <w:txbxContent>
+                  <w:p>
+                    <w:r>
+                      <w:t>0</w:t>
+                    </w:r>
+                  </w:p>
+                </w:txbxContent>
+              </v:textbox>
+            </v:shape>
+            <v:shape id="_x0000_s1046" type="#_x0000_t202" style="position:absolute;left:7580;top:7649;width:510;height:750" strokecolor="white [3212]">
+              <v:textbox style="mso-next-textbox:#_x0000_s1046">
+                <w:txbxContent>
+                  <w:p>
+                    <w:pPr>
+                      <w:rPr>
+                        <w:vertAlign w:val="subscript"/>
+                      </w:rPr>
+                    </w:pPr>
+                    <w:r>
+                      <w:t>…</w:t>
+                    </w:r>
+                  </w:p>
+                </w:txbxContent>
+              </v:textbox>
+            </v:shape>
+            <v:shape id="_x0000_s1045" type="#_x0000_t202" style="position:absolute;left:6430;top:7649;width:510;height:750" strokecolor="white [3212]">
+              <v:textbox>
+                <w:txbxContent>
+                  <w:p>
+                    <w:pPr>
+                      <w:rPr>
+                        <w:vertAlign w:val="subscript"/>
+                      </w:rPr>
+                    </w:pPr>
+                    <w:r>
+                      <w:t>a</w:t>
+                    </w:r>
+                    <w:r>
+                      <w:rPr>
+                        <w:vertAlign w:val="subscript"/>
+                      </w:rPr>
+                      <w:t>3</w:t>
+                    </w:r>
+                  </w:p>
+                  <w:p/>
+                </w:txbxContent>
+              </v:textbox>
+            </v:shape>
+            <v:shape id="_x0000_s1044" type="#_x0000_t202" style="position:absolute;left:5700;top:7649;width:530;height:750" strokecolor="white [3212]">
+              <v:textbox>
+                <w:txbxContent>
+                  <w:p>
+                    <w:pPr>
+                      <w:rPr>
+                        <w:vertAlign w:val="subscript"/>
+                      </w:rPr>
+                    </w:pPr>
+                    <w:r>
+                      <w:t>a</w:t>
+                    </w:r>
+                    <w:r>
+                      <w:rPr>
+                        <w:vertAlign w:val="subscript"/>
+                      </w:rPr>
+                      <w:t>2</w:t>
+                    </w:r>
+                  </w:p>
+                </w:txbxContent>
+              </v:textbox>
+            </v:shape>
+            <v:shape id="_x0000_s1043" type="#_x0000_t202" style="position:absolute;left:4280;top:7649;width:530;height:750" strokecolor="white [3212]">
+              <v:textbox>
+                <w:txbxContent>
+                  <w:p>
+                    <w:pPr>
+                      <w:rPr>
+                        <w:vertAlign w:val="subscript"/>
+                      </w:rPr>
+                    </w:pPr>
+                    <w:r>
+                      <w:t>a</w:t>
+                    </w:r>
+                    <w:r>
+                      <w:rPr>
+                        <w:vertAlign w:val="subscript"/>
+                      </w:rPr>
+                      <w:t>1</w:t>
+                    </w:r>
+                  </w:p>
+                </w:txbxContent>
+              </v:textbox>
+            </v:shape>
+            <v:shape id="_x0000_s1041" type="#_x0000_t202" style="position:absolute;left:3230;top:7649;width:410;height:750" strokecolor="white [3212]">
+              <v:textbox style="mso-next-textbox:#_x0000_s1041">
+                <w:txbxContent>
+                  <w:p>
+                    <w:r>
+                      <w:t>0</w:t>
+                    </w:r>
+                  </w:p>
+                </w:txbxContent>
+              </v:textbox>
+            </v:shape>
+            <v:group id="_x0000_s1040" style="position:absolute;left:3441;top:7652;width:5667;height:283" coordorigin="3441,6344" coordsize="5667,283">
+              <v:shapetype id="_x0000_t32" coordsize="21600,21600" o:spt="32" o:oned="t" path="m,l21600,21600e" filled="f">
+                <v:path arrowok="t" fillok="f" o:connecttype="none"/>
+                <o:lock v:ext="edit" shapetype="t"/>
+              </v:shapetype>
+              <v:shape id="_x0000_s1027" type="#_x0000_t32" style="position:absolute;left:3441;top:6489;width:5667;height:1" o:connectortype="straight"/>
+              <v:shape id="_x0000_s1030" type="#_x0000_t32" style="position:absolute;left:5942;top:6344;width:0;height:283;flip:y" o:connectortype="straight"/>
+              <v:shape id="_x0000_s1031" type="#_x0000_t32" style="position:absolute;left:3441;top:6344;width:0;height:283;flip:y" o:connectortype="straight"/>
+              <v:shape id="_x0000_s1032" type="#_x0000_t32" style="position:absolute;left:4480;top:6344;width:0;height:283;flip:y" o:connectortype="straight"/>
+              <v:shape id="_x0000_s1033" type="#_x0000_t32" style="position:absolute;left:6680;top:6344;width:0;height:283;flip:y" o:connectortype="straight"/>
+              <v:shape id="_x0000_s1034" type="#_x0000_t32" style="position:absolute;left:9102;top:6344;width:0;height:283;flip:y" o:connectortype="straight"/>
+            </v:group>
+          </v:group>
+        </w:pict>
+      </w:r>
+    </w:p>
+    <w:p>
+      <w:pPr>
+        <w:rPr>
+          <w:lang w:eastAsia="es-ES" w:bidi="ar-SA"/>
+        </w:rPr>
+      </w:pPr>
+    </w:p>
+    <w:p>
+      <w:pPr>
+        <w:rPr>
+          <w:lang w:eastAsia="es-ES" w:bidi="ar-SA"/>
+        </w:rPr>
+      </w:pPr>
+    </w:p>
+    <w:p>
+      <w:pPr>
+        <w:pStyle w:val="Prrafodelista"/>
+        <w:rPr>
+          <w:lang w:eastAsia="es-ES" w:bidi="ar-SA"/>
+        </w:rPr>
+      </w:pPr>
+    </w:p>
+    <w:p>
+      <w:pPr>
+        <w:pStyle w:val="Prrafodelista"/>
+        <w:numPr>
+          <w:ilvl w:val="0"/>
+          <w:numId w:val="47"/>
+        </w:numPr>
+        <w:rPr>
+          <w:lang w:eastAsia="es-ES" w:bidi="ar-SA"/>
+        </w:rPr>
+      </w:pPr>
+      <w:r>
+        <w:rPr>
+          <w:lang w:eastAsia="es-ES" w:bidi="ar-SA"/>
+        </w:rPr>
+        <w:t>Finalmente</w:t>
+      </w:r>
+      <w:r>
+        <w:rPr>
+          <w:lang w:eastAsia="es-ES" w:bidi="ar-SA"/>
+        </w:rPr>
+        <w:t xml:space="preserve"> se genera un valor aleatorio entre 0 y 1 y se selecciona el individuo correspondiente</w:t>
+      </w:r>
+      <w:r>
+        <w:rPr>
+          <w:lang w:eastAsia="es-ES" w:bidi="ar-SA"/>
+        </w:rPr>
+        <w:t>.</w:t>
+      </w:r>
+    </w:p>
+    <w:p>
+      <w:pPr>
+        <w:rPr>
+          <w:lang w:eastAsia="es-ES" w:bidi="ar-SA"/>
+        </w:rPr>
+      </w:pPr>
+      <w:r>
+        <w:rPr>
+          <w:lang w:eastAsia="es-ES" w:bidi="ar-SA"/>
+        </w:rPr>
+        <w:t>Este método presenta un inconveniente pues únicamente funciona cuando la función de calidad no devuelve números negativos. Para solventar este problema, se puede</w:t>
+      </w:r>
+      <w:r>
+        <w:rPr>
+          <w:lang w:eastAsia="es-ES" w:bidi="ar-SA"/>
+        </w:rPr>
+        <w:t xml:space="preserve"> normalizar el valor de calidad del individuo para lograr que siempre obtenga valores positivos. El método quedaría del siguiente modo.</w:t>
+      </w:r>
+    </w:p>
+    <w:p>
+      <w:pPr>
+        <w:pStyle w:val="Prrafodelista"/>
+        <w:numPr>
+          <w:ilvl w:val="0"/>
+          <w:numId w:val="49"/>
+        </w:numPr>
+        <w:rPr>
+          <w:lang w:eastAsia="es-ES" w:bidi="ar-SA"/>
+        </w:rPr>
+      </w:pPr>
+      <w:r>
+        <w:rPr>
+          <w:lang w:eastAsia="es-ES" w:bidi="ar-SA"/>
+        </w:rPr>
+        <w:t>En primer lugar se calcula la calidad de cada individuo de la población.</w:t>
+      </w:r>
+    </w:p>
+    <w:p>
+      <w:pPr>
+        <w:pStyle w:val="Prrafodelista"/>
+        <w:numPr>
+          <w:ilvl w:val="0"/>
+          <w:numId w:val="49"/>
+        </w:numPr>
+        <w:rPr>
+          <w:lang w:eastAsia="es-ES" w:bidi="ar-SA"/>
+        </w:rPr>
+      </w:pPr>
+      <w:r>
+        <w:rPr>
+          <w:lang w:eastAsia="es-ES" w:bidi="ar-SA"/>
+        </w:rPr>
+        <w:t>Se obtiene el menor valor de calidad del conjunto de la población.</w:t>
+      </w:r>
+    </w:p>
+    <w:p>
+      <w:pPr>
+        <w:pStyle w:val="Prrafodelista"/>
+        <w:numPr>
+          <w:ilvl w:val="0"/>
+          <w:numId w:val="49"/>
+        </w:numPr>
+        <w:rPr>
+          <w:lang w:eastAsia="es-ES" w:bidi="ar-SA"/>
+        </w:rPr>
+      </w:pPr>
+      <w:r>
+        <w:rPr>
+          <w:lang w:eastAsia="es-ES" w:bidi="ar-SA"/>
+        </w:rPr>
+        <w:t>En caso de que este valor de calidad sea inferior a 0 se obtiene el factor de normalización.</w:t>
+      </w:r>
+    </w:p>
+    <w:p>
+      <w:pPr>
+        <w:rPr>
+          <w:lang w:eastAsia="es-ES" w:bidi="ar-SA"/>
+        </w:rPr>
+      </w:pPr>
+      <m:oMathPara>
+        <m:oMath>
+          <m:r>
+            <w:rPr>
+              <w:rFonts w:ascii="Cambria Math" w:hAnsi="Cambria Math"/>
+              <w:lang w:eastAsia="es-ES" w:bidi="ar-SA"/>
+            </w:rPr>
+            <m:t>f=</m:t>
+          </m:r>
+          <m:func>
+            <m:funcPr>
+              <m:ctrlPr>
+                <w:rPr>
+                  <w:rFonts w:ascii="Cambria Math" w:hAnsi="Cambria Math"/>
+                  <w:i/>
+                  <w:lang w:eastAsia="es-ES" w:bidi="ar-SA"/>
+                </w:rPr>
+              </m:ctrlPr>
+            </m:funcPr>
+            <m:fName>
+              <m:r>
+                <m:rPr>
+                  <m:sty m:val="p"/>
+                </m:rPr>
+                <w:rPr>
+                  <w:rFonts w:ascii="Cambria Math" w:hAnsi="Cambria Math"/>
+                  <w:lang w:eastAsia="es-ES" w:bidi="ar-SA"/>
+                </w:rPr>
+                <m:t>min</m:t>
+              </m:r>
+            </m:fName>
+            <m:e>
+              <m:d>
+                <m:dPr>
+                  <m:ctrlPr>
+                    <w:rPr>
+                      <w:rFonts w:ascii="Cambria Math" w:hAnsi="Cambria Math"/>
+                      <w:i/>
+                      <w:lang w:eastAsia="es-ES" w:bidi="ar-SA"/>
+                    </w:rPr>
+                  </m:ctrlPr>
+                </m:dPr>
+                <m:e>
+                  <m:sSub>
+                    <m:sSubPr>
+                      <m:ctrlPr>
+                        <w:rPr>
+                          <w:rFonts w:ascii="Cambria Math" w:hAnsi="Cambria Math"/>
+                          <w:i/>
+                          <w:lang w:eastAsia="es-ES" w:bidi="ar-SA"/>
+                        </w:rPr>
+                      </m:ctrlPr>
+                    </m:sSubPr>
+                    <m:e>
+                      <m:r>
+                        <w:rPr>
+                          <w:rFonts w:ascii="Cambria Math" w:hAnsi="Cambria Math"/>
+                          <w:lang w:eastAsia="es-ES" w:bidi="ar-SA"/>
+                        </w:rPr>
+                        <m:t>c</m:t>
+                      </m:r>
+                    </m:e>
+                    <m:sub>
+                      <m:r>
+                        <w:rPr>
+                          <w:rFonts w:ascii="Cambria Math" w:hAnsi="Cambria Math"/>
+                          <w:lang w:eastAsia="es-ES" w:bidi="ar-SA"/>
+                        </w:rPr>
+                        <m:t>i</m:t>
+                      </m:r>
+                    </m:sub>
+                  </m:sSub>
+                </m:e>
+              </m:d>
+            </m:e>
+          </m:func>
+          <m:r>
+            <w:rPr>
+              <w:rFonts w:ascii="Cambria Math" w:hAnsi="Cambria Math"/>
+              <w:lang w:eastAsia="es-ES" w:bidi="ar-SA"/>
+            </w:rPr>
+            <m:t>+1</m:t>
+          </m:r>
+        </m:oMath>
+      </m:oMathPara>
+    </w:p>
+    <w:p>
+      <w:pPr>
+        <w:pStyle w:val="Prrafodelista"/>
+        <w:numPr>
+          <w:ilvl w:val="0"/>
+          <w:numId w:val="49"/>
+        </w:numPr>
+        <w:rPr>
+          <w:lang w:eastAsia="es-ES" w:bidi="ar-SA"/>
+        </w:rPr>
+      </w:pPr>
+      <w:r>
+        <w:rPr>
+          <w:lang w:eastAsia="es-ES" w:bidi="ar-SA"/>
+        </w:rPr>
+        <w:t>El algoritmo continú</w:t>
+      </w:r>
+      <w:r>
+        <w:rPr>
+          <w:lang w:eastAsia="es-ES" w:bidi="ar-SA"/>
+        </w:rPr>
+        <w:t>a del mismo modo, pero a partir de ahora, se utiliza la calidad normalizada.</w:t>
+      </w:r>
+    </w:p>
+    <w:p>
+      <w:pPr>
+        <w:pStyle w:val="Prrafodelista"/>
+        <w:rPr>
+          <w:lang w:eastAsia="es-ES" w:bidi="ar-SA"/>
+        </w:rPr>
+      </w:pPr>
+      <m:oMathPara>
+        <m:oMath>
+          <m:sSubSup>
+            <m:sSubSupPr>
+              <m:ctrlPr>
+                <w:rPr>
+                  <w:rFonts w:ascii="Cambria Math" w:hAnsi="Cambria Math"/>
+                  <w:i/>
+                  <w:lang w:eastAsia="es-ES" w:bidi="ar-SA"/>
+                </w:rPr>
+              </m:ctrlPr>
+            </m:sSubSupPr>
+            <m:e>
+              <m:r>
+                <w:rPr>
+                  <w:rFonts w:ascii="Cambria Math" w:hAnsi="Cambria Math"/>
+                  <w:lang w:eastAsia="es-ES" w:bidi="ar-SA"/>
+                </w:rPr>
+                <m:t>c</m:t>
+              </m:r>
+            </m:e>
+            <m:sub>
+              <m:r>
+                <w:rPr>
+                  <w:rFonts w:ascii="Cambria Math" w:hAnsi="Cambria Math"/>
+                  <w:lang w:eastAsia="es-ES" w:bidi="ar-SA"/>
+                </w:rPr>
+                <m:t>i</m:t>
+              </m:r>
+            </m:sub>
+            <m:sup>
+              <m:r>
+                <w:rPr>
+                  <w:rFonts w:ascii="Cambria Math" w:hAnsi="Cambria Math"/>
+                  <w:lang w:eastAsia="es-ES" w:bidi="ar-SA"/>
+                </w:rPr>
+                <m:t>'</m:t>
+              </m:r>
+            </m:sup>
+          </m:sSubSup>
+          <m:r>
+            <w:rPr>
+              <w:rFonts w:ascii="Cambria Math" w:hAnsi="Cambria Math"/>
+              <w:lang w:eastAsia="es-ES" w:bidi="ar-SA"/>
+            </w:rPr>
+            <m:t xml:space="preserve">= </m:t>
+          </m:r>
+          <m:sSub>
+            <m:sSubPr>
+              <m:ctrlPr>
+                <w:rPr>
+                  <w:rFonts w:ascii="Cambria Math" w:hAnsi="Cambria Math"/>
+                  <w:i/>
+                  <w:lang w:eastAsia="es-ES" w:bidi="ar-SA"/>
+                </w:rPr>
+              </m:ctrlPr>
+            </m:sSubPr>
+            <m:e>
+              <m:r>
+                <w:rPr>
+                  <w:rFonts w:ascii="Cambria Math" w:hAnsi="Cambria Math"/>
+                  <w:lang w:eastAsia="es-ES" w:bidi="ar-SA"/>
+                </w:rPr>
+                <m:t>c</m:t>
+              </m:r>
+            </m:e>
+            <m:sub>
+              <m:r>
+                <w:rPr>
+                  <w:rFonts w:ascii="Cambria Math" w:hAnsi="Cambria Math"/>
+                  <w:lang w:eastAsia="es-ES" w:bidi="ar-SA"/>
+                </w:rPr>
+                <m:t>i</m:t>
+              </m:r>
+            </m:sub>
+          </m:sSub>
+          <m:r>
+            <w:rPr>
+              <w:rFonts w:ascii="Cambria Math" w:hAnsi="Cambria Math"/>
+              <w:lang w:eastAsia="es-ES" w:bidi="ar-SA"/>
+            </w:rPr>
+            <m:t>+f</m:t>
+          </m:r>
+        </m:oMath>
+      </m:oMathPara>
+    </w:p>
+    <w:p>
+      <w:pPr>
+        <w:pStyle w:val="Prrafodelista"/>
+        <w:numPr>
+          <w:ilvl w:val="0"/>
+          <w:numId w:val="49"/>
+        </w:numPr>
+        <w:rPr>
+          <w:lang w:eastAsia="es-ES" w:bidi="ar-SA"/>
+        </w:rPr>
+      </w:pPr>
+      <w:r>
+        <w:rPr>
+          <w:lang w:eastAsia="es-ES" w:bidi="ar-SA"/>
+        </w:rPr>
+        <w:t>Dividiendo cada calidad por la calidad total, obtenemos una serie de probabilidades (suman 1). Estas serán las probabilidades de selección de cada individuo. Se cumple que cuanto mayor es la calidad de un individuo, mayor es su probabilidad de selección.</w:t>
+      </w:r>
+    </w:p>
+    <w:p>
+      <w:pPr>
+        <w:pStyle w:val="Prrafodelista"/>
+        <w:rPr>
+          <w:lang w:eastAsia="es-ES" w:bidi="ar-SA"/>
+        </w:rPr>
+      </w:pPr>
+      <m:oMathPara>
+        <m:oMath>
+          <m:sSub>
+            <m:sSubPr>
+              <m:ctrlPr>
+                <w:rPr>
+                  <w:rFonts w:ascii="Cambria Math" w:hAnsi="Cambria Math"/>
+                  <w:i/>
+                  <w:lang w:eastAsia="es-ES" w:bidi="ar-SA"/>
+                </w:rPr>
+              </m:ctrlPr>
+            </m:sSubPr>
+            <m:e>
+              <m:r>
+                <w:rPr>
+                  <w:rFonts w:ascii="Cambria Math" w:hAnsi="Cambria Math"/>
+                  <w:lang w:eastAsia="es-ES" w:bidi="ar-SA"/>
+                </w:rPr>
+                <m:t>p</m:t>
+              </m:r>
+            </m:e>
+            <m:sub>
+              <m:r>
+                <w:rPr>
+                  <w:rFonts w:ascii="Cambria Math" w:hAnsi="Cambria Math"/>
+                  <w:lang w:eastAsia="es-ES" w:bidi="ar-SA"/>
+                </w:rPr>
+                <m:t xml:space="preserve">i </m:t>
+              </m:r>
+            </m:sub>
+          </m:sSub>
+          <m:r>
+            <w:rPr>
+              <w:rFonts w:ascii="Cambria Math" w:hAnsi="Cambria Math"/>
+              <w:lang w:eastAsia="es-ES" w:bidi="ar-SA"/>
+            </w:rPr>
+            <m:t xml:space="preserve">= </m:t>
+          </m:r>
+          <m:f>
+            <m:fPr>
+              <m:ctrlPr>
+                <w:rPr>
+                  <w:rFonts w:ascii="Cambria Math" w:hAnsi="Cambria Math"/>
+                  <w:i/>
+                  <w:lang w:eastAsia="es-ES" w:bidi="ar-SA"/>
+                </w:rPr>
+              </m:ctrlPr>
+            </m:fPr>
+            <m:num>
+              <m:sSubSup>
+                <m:sSubSupPr>
+                  <m:ctrlPr>
+                    <w:rPr>
+                      <w:rFonts w:ascii="Cambria Math" w:hAnsi="Cambria Math"/>
+                      <w:i/>
+                      <w:lang w:eastAsia="es-ES" w:bidi="ar-SA"/>
+                    </w:rPr>
+                  </m:ctrlPr>
+                </m:sSubSupPr>
+                <m:e>
+                  <m:r>
+                    <w:rPr>
+                      <w:rFonts w:ascii="Cambria Math" w:hAnsi="Cambria Math"/>
+                      <w:lang w:eastAsia="es-ES" w:bidi="ar-SA"/>
+                    </w:rPr>
+                    <m:t>c</m:t>
+                  </m:r>
+                </m:e>
+                <m:sub>
+                  <m:r>
+                    <w:rPr>
+                      <w:rFonts w:ascii="Cambria Math" w:hAnsi="Cambria Math"/>
+                      <w:lang w:eastAsia="es-ES" w:bidi="ar-SA"/>
+                    </w:rPr>
+                    <m:t>i</m:t>
+                  </m:r>
+                </m:sub>
+                <m:sup>
+                  <m:r>
+                    <w:rPr>
+                      <w:rFonts w:ascii="Cambria Math" w:hAnsi="Cambria Math"/>
+                      <w:lang w:eastAsia="es-ES" w:bidi="ar-SA"/>
+                    </w:rPr>
+                    <m:t>'</m:t>
+                  </m:r>
+                </m:sup>
+              </m:sSubSup>
+            </m:num>
+            <m:den>
+              <m:r>
+                <w:rPr>
+                  <w:rFonts w:ascii="Cambria Math" w:hAnsi="Cambria Math"/>
+                  <w:lang w:eastAsia="es-ES" w:bidi="ar-SA"/>
+                </w:rPr>
+                <m:t>sum(c)</m:t>
+              </m:r>
+            </m:den>
+          </m:f>
+        </m:oMath>
+      </m:oMathPara>
+    </w:p>
+    <w:p>
+      <w:pPr>
+        <w:pStyle w:val="Prrafodelista"/>
+        <w:numPr>
+          <w:ilvl w:val="0"/>
+          <w:numId w:val="49"/>
+        </w:numPr>
+        <w:rPr>
+          <w:lang w:eastAsia="es-ES" w:bidi="ar-SA"/>
+        </w:rPr>
+      </w:pPr>
+      <w:r>
+        <w:rPr>
+          <w:lang w:eastAsia="es-ES" w:bidi="ar-SA"/>
+        </w:rPr>
+        <w:t>A  continuación se calculan  las probabilidades acumuladas.</w:t>
+      </w:r>
+    </w:p>
+    <w:p>
+      <w:pPr>
+        <w:jc w:val="center"/>
+        <w:rPr>
+          <w:lang w:eastAsia="es-ES" w:bidi="ar-SA"/>
+        </w:rPr>
+      </w:pPr>
+      <m:oMath>
+        <m:sSub>
+          <m:sSubPr>
+            <m:ctrlPr>
+              <w:rPr>
+                <w:rFonts w:ascii="Cambria Math" w:hAnsi="Cambria Math"/>
+                <w:i/>
+                <w:lang w:eastAsia="es-ES" w:bidi="ar-SA"/>
+              </w:rPr>
+            </m:ctrlPr>
+          </m:sSubPr>
+          <m:e>
+            <m:r>
+              <w:rPr>
+                <w:rFonts w:ascii="Cambria Math" w:hAnsi="Cambria Math"/>
+                <w:lang w:eastAsia="es-ES" w:bidi="ar-SA"/>
+              </w:rPr>
+              <m:t>a</m:t>
+            </m:r>
+          </m:e>
+          <m:sub>
+            <m:r>
+              <w:rPr>
+                <w:rFonts w:ascii="Cambria Math" w:hAnsi="Cambria Math"/>
+                <w:lang w:eastAsia="es-ES" w:bidi="ar-SA"/>
+              </w:rPr>
+              <m:t>k</m:t>
+            </m:r>
+          </m:sub>
+        </m:sSub>
+        <m:r>
+          <w:rPr>
+            <w:rFonts w:ascii="Cambria Math" w:hAnsi="Cambria Math"/>
+            <w:lang w:eastAsia="es-ES" w:bidi="ar-SA"/>
+          </w:rPr>
+          <m:t xml:space="preserve">= </m:t>
+        </m:r>
+        <m:nary>
+          <m:naryPr>
+            <m:chr m:val="∑"/>
+            <m:limLoc m:val="undOvr"/>
+            <m:ctrlPr>
+              <w:rPr>
+                <w:rFonts w:ascii="Cambria Math" w:hAnsi="Cambria Math"/>
+                <w:i/>
+                <w:lang w:eastAsia="es-ES" w:bidi="ar-SA"/>
+              </w:rPr>
+            </m:ctrlPr>
+          </m:naryPr>
+          <m:sub>
+            <m:r>
+              <w:rPr>
+                <w:rFonts w:ascii="Cambria Math" w:hAnsi="Cambria Math"/>
+                <w:lang w:eastAsia="es-ES" w:bidi="ar-SA"/>
+              </w:rPr>
+              <m:t>i=1</m:t>
+            </m:r>
+          </m:sub>
+          <m:sup>
+            <m:r>
+              <w:rPr>
+                <w:rFonts w:ascii="Cambria Math" w:hAnsi="Cambria Math"/>
+                <w:lang w:eastAsia="es-ES" w:bidi="ar-SA"/>
+              </w:rPr>
+              <m:t>k</m:t>
+            </m:r>
+          </m:sup>
+          <m:e>
+            <m:sSub>
+              <m:sSubPr>
+                <m:ctrlPr>
+                  <w:rPr>
+                    <w:rFonts w:ascii="Cambria Math" w:hAnsi="Cambria Math"/>
+                    <w:i/>
+                    <w:lang w:eastAsia="es-ES" w:bidi="ar-SA"/>
+                  </w:rPr>
+                </m:ctrlPr>
+              </m:sSubPr>
+              <m:e>
+                <m:r>
+                  <w:rPr>
+                    <w:rFonts w:ascii="Cambria Math" w:hAnsi="Cambria Math"/>
+                    <w:lang w:eastAsia="es-ES" w:bidi="ar-SA"/>
+                  </w:rPr>
+                  <m:t>p</m:t>
+                </m:r>
+              </m:e>
+              <m:sub>
+                <m:r>
+                  <w:rPr>
+                    <w:rFonts w:ascii="Cambria Math" w:hAnsi="Cambria Math"/>
+                    <w:lang w:eastAsia="es-ES" w:bidi="ar-SA"/>
+                  </w:rPr>
+                  <m:t>i</m:t>
+                </m:r>
+              </m:sub>
+            </m:sSub>
+          </m:e>
+        </m:nary>
+      </m:oMath>
+      <w:r>
+        <w:rPr>
+          <w:noProof/>
+          <w:lang w:eastAsia="es-ES" w:bidi="ar-SA"/>
+        </w:rPr>
+        <w:pict>
+          <v:group id="_x0000_s1053" style="position:absolute;left:0;text-align:left;margin-left:48.1pt;margin-top:31.8pt;width:304pt;height:69pt;z-index:251668480;mso-position-horizontal-relative:text;mso-position-vertical-relative:text" coordorigin="3230,7019" coordsize="6080,1380">
+            <v:shape id="_x0000_s1054" type="#_x0000_t202" style="position:absolute;left:7580;top:7019;width:510;height:750" strokecolor="white [3212]">
+              <v:textbox style="mso-next-textbox:#_x0000_s1054">
+                <w:txbxContent>
+                  <w:p>
+                    <w:pPr>
+                      <w:rPr>
+                        <w:vertAlign w:val="subscript"/>
+                      </w:rPr>
+                    </w:pPr>
+                    <w:r>
+                      <w:t>…</w:t>
+                    </w:r>
+                  </w:p>
+                </w:txbxContent>
+              </v:textbox>
+            </v:shape>
+            <v:shape id="_x0000_s1055" type="#_x0000_t202" style="position:absolute;left:5970;top:7049;width:660;height:750" strokecolor="white [3212]">
+              <v:textbox style="mso-next-textbox:#_x0000_s1055">
+                <w:txbxContent>
+                  <w:p>
+                    <w:r>
+                      <w:t>E3</w:t>
+                    </w:r>
+                  </w:p>
+                </w:txbxContent>
+              </v:textbox>
+            </v:shape>
+            <v:shape id="_x0000_s1056" type="#_x0000_t202" style="position:absolute;left:4920;top:7049;width:660;height:750" strokecolor="white [3212]">
+              <v:textbox style="mso-next-textbox:#_x0000_s1056">
+                <w:txbxContent>
+                  <w:p>
+                    <w:r>
+                      <w:t>E2</w:t>
+                    </w:r>
+                  </w:p>
+                </w:txbxContent>
+              </v:textbox>
+            </v:shape>
+            <v:shape id="_x0000_s1057" type="#_x0000_t202" style="position:absolute;left:3730;top:7045;width:660;height:750" strokecolor="white [3212]">
+              <v:textbox style="mso-next-textbox:#_x0000_s1057">
+                <w:txbxContent>
+                  <w:p>
+                    <w:r>
+                      <w:t>E1</w:t>
+                    </w:r>
+                  </w:p>
+                </w:txbxContent>
+              </v:textbox>
+            </v:shape>
+            <v:shape id="_x0000_s1058" type="#_x0000_t202" style="position:absolute;left:8900;top:7649;width:410;height:750" strokecolor="white [3212]">
+              <v:textbox style="mso-next-textbox:#_x0000_s1058">
+                <w:txbxContent>
+                  <w:p>
+                    <w:r>
+                      <w:t>0</w:t>
+                    </w:r>
+                  </w:p>
+                </w:txbxContent>
+              </v:textbox>
+            </v:shape>
+            <v:shape id="_x0000_s1059" type="#_x0000_t202" style="position:absolute;left:7580;top:7649;width:510;height:750" strokecolor="white [3212]">
+              <v:textbox style="mso-next-textbox:#_x0000_s1059">
+                <w:txbxContent>
+                  <w:p>
+                    <w:pPr>
+                      <w:rPr>
+                        <w:vertAlign w:val="subscript"/>
+                      </w:rPr>
+                    </w:pPr>
+                    <w:r>
+                      <w:t>…</w:t>
+                    </w:r>
+                  </w:p>
+                </w:txbxContent>
+              </v:textbox>
+            </v:shape>
+            <v:shape id="_x0000_s1060" type="#_x0000_t202" style="position:absolute;left:6430;top:7649;width:510;height:750" strokecolor="white [3212]">
+              <v:textbox style="mso-next-textbox:#_x0000_s1060">
+                <w:txbxContent>
+                  <w:p>
+                    <w:pPr>
+                      <w:rPr>
+                        <w:vertAlign w:val="subscript"/>
+                      </w:rPr>
+                    </w:pPr>
+                    <w:r>
+                      <w:t>a</w:t>
+                    </w:r>
+                    <w:r>
+                      <w:rPr>
+                        <w:vertAlign w:val="subscript"/>
+                      </w:rPr>
+                      <w:t>3</w:t>
+                    </w:r>
+                  </w:p>
+                </w:txbxContent>
+              </v:textbox>
+            </v:shape>
+            <v:shape id="_x0000_s1061" type="#_x0000_t202" style="position:absolute;left:5700;top:7649;width:530;height:750" strokecolor="white [3212]">
+              <v:textbox style="mso-next-textbox:#_x0000_s1061">
+                <w:txbxContent>
+                  <w:p>
+                    <w:pPr>
+                      <w:rPr>
+                        <w:vertAlign w:val="subscript"/>
+                      </w:rPr>
+                    </w:pPr>
+                    <w:r>
+                      <w:t>a</w:t>
+                    </w:r>
+                    <w:r>
+                      <w:rPr>
+                        <w:vertAlign w:val="subscript"/>
+                      </w:rPr>
+                      <w:t>1</w:t>
+                    </w:r>
+                  </w:p>
+                </w:txbxContent>
+              </v:textbox>
+            </v:shape>
+            <v:shape id="_x0000_s1062" type="#_x0000_t202" style="position:absolute;left:4280;top:7649;width:530;height:750" strokecolor="white [3212]">
+              <v:textbox style="mso-next-textbox:#_x0000_s1062">
+                <w:txbxContent>
+                  <w:p>
+                    <w:pPr>
+                      <w:rPr>
+                        <w:vertAlign w:val="subscript"/>
+                      </w:rPr>
+                    </w:pPr>
+                    <w:r>
+                      <w:t>a</w:t>
+                    </w:r>
+                    <w:r>
+                      <w:rPr>
+                        <w:vertAlign w:val="subscript"/>
+                      </w:rPr>
+                      <w:t>1</w:t>
+                    </w:r>
+                  </w:p>
+                </w:txbxContent>
+              </v:textbox>
+            </v:shape>
+            <v:shape id="_x0000_s1063" type="#_x0000_t202" style="position:absolute;left:3230;top:7649;width:410;height:750" strokecolor="white [3212]">
+              <v:textbox style="mso-next-textbox:#_x0000_s1063">
+                <w:txbxContent>
+                  <w:p>
+                    <w:r>
+                      <w:t>0</w:t>
+                    </w:r>
+                  </w:p>
+                </w:txbxContent>
+              </v:textbox>
+            </v:shape>
+            <v:group id="_x0000_s1064" style="position:absolute;left:3441;top:7652;width:5667;height:283" coordorigin="3441,6344" coordsize="5667,283">
+              <v:shape id="_x0000_s1065" type="#_x0000_t32" style="position:absolute;left:3441;top:6489;width:5667;height:1" o:connectortype="straight"/>
+              <v:shape id="_x0000_s1066" type="#_x0000_t32" style="position:absolute;left:5942;top:6344;width:0;height:283;flip:y" o:connectortype="straight"/>
+              <v:shape id="_x0000_s1067" type="#_x0000_t32" style="position:absolute;left:3441;top:6344;width:0;height:283;flip:y" o:connectortype="straight"/>
+              <v:shape id="_x0000_s1068" type="#_x0000_t32" style="position:absolute;left:4480;top:6344;width:0;height:283;flip:y" o:connectortype="straight"/>
+              <v:shape id="_x0000_s1069" type="#_x0000_t32" style="position:absolute;left:6680;top:6344;width:0;height:283;flip:y" o:connectortype="straight"/>
+              <v:shape id="_x0000_s1070" type="#_x0000_t32" style="position:absolute;left:9102;top:6344;width:0;height:283;flip:y" o:connectortype="straight"/>
+            </v:group>
+          </v:group>
+        </w:pict>
+      </w:r>
+    </w:p>
+    <w:p>
+      <w:pPr>
+        <w:rPr>
+          <w:lang w:eastAsia="es-ES" w:bidi="ar-SA"/>
+        </w:rPr>
+      </w:pPr>
+    </w:p>
+    <w:p>
+      <w:pPr>
+        <w:rPr>
+          <w:lang w:eastAsia="es-ES" w:bidi="ar-SA"/>
+        </w:rPr>
+      </w:pPr>
+    </w:p>
+    <w:p>
+      <w:pPr>
+        <w:pStyle w:val="Prrafodelista"/>
+        <w:rPr>
+          <w:lang w:eastAsia="es-ES" w:bidi="ar-SA"/>
+        </w:rPr>
+      </w:pPr>
+    </w:p>
+    <w:p>
+      <w:pPr>
+        <w:pStyle w:val="Prrafodelista"/>
+        <w:numPr>
+          <w:ilvl w:val="0"/>
+          <w:numId w:val="49"/>
+        </w:numPr>
+        <w:rPr>
+          <w:lang w:eastAsia="es-ES" w:bidi="ar-SA"/>
+        </w:rPr>
+      </w:pPr>
+      <w:r>
+        <w:rPr>
+          <w:lang w:eastAsia="es-ES" w:bidi="ar-SA"/>
+        </w:rPr>
+        <w:t>Finalmente se genera un valor aleatorio entre 0 y 1 y se selecciona el individuo correspondiente.</w:t>
       </w:r>
     </w:p>
     <w:p>
@@ -11967,47 +13228,53 @@
       </w:pPr>
       <w:bookmarkStart w:id="181" w:name="_Toc424237483"/>
       <w:r>
+        <w:t>Selección por torneo</w:t>
+      </w:r>
+      <w:bookmarkEnd w:id="181"/>
+    </w:p>
+    <w:p>
+      <w:pPr>
+        <w:rPr>
+          <w:lang w:eastAsia="es-ES" w:bidi="ar-SA"/>
+        </w:rPr>
+      </w:pPr>
+      <w:r>
+        <w:rPr>
+          <w:lang w:eastAsia="es-ES" w:bidi="ar-SA"/>
+        </w:rPr>
+        <w:t>En la selección por torneo, se elige un número de individuos de forma aleatoria de entre los individuos de la población. Los individuos seleccionados se comparan entre sí y se elige el que tiene mayor aptitud.</w:t>
+      </w:r>
+    </w:p>
+    <w:p>
+      <w:pPr>
+        <w:rPr>
+          <w:lang w:eastAsia="es-ES" w:bidi="ar-SA"/>
+        </w:rPr>
+      </w:pPr>
+      <w:r>
+        <w:rPr>
+          <w:lang w:eastAsia="es-ES" w:bidi="ar-SA"/>
+        </w:rPr>
+        <w:t xml:space="preserve">En función del número de individuos que participen en el torneo se modifica la presión de </w:t>
+      </w:r>
+      <w:r>
+        <w:rPr>
+          <w:lang w:eastAsia="es-ES" w:bidi="ar-SA"/>
+        </w:rPr>
+        <w:t>selección. Cuando</w:t>
+      </w:r>
+      <w:r>
+        <w:rPr>
+          <w:lang w:eastAsia="es-ES" w:bidi="ar-SA"/>
+        </w:rPr>
+        <w:t xml:space="preserve"> el número de individuos es elevado, la presión de selección es alta, los peores individuos apenas tienen posibilidades de ser seleccionados y la búsqueda de soluciones se centra en el espacio próximo a las mejores soluciones actuales. Por el contrario cuando el número de individuos es reducido, los peores tienen </w:t>
+      </w:r>
+      <w:r>
+        <w:rPr>
+          <w:lang w:eastAsia="es-ES" w:bidi="ar-SA"/>
+        </w:rPr>
         <w:lastRenderedPageBreak/>
-        <w:t>Selección por torneo</w:t>
-      </w:r>
-      <w:bookmarkEnd w:id="181"/>
-    </w:p>
-    <w:p>
-      <w:pPr>
-        <w:rPr>
-          <w:lang w:eastAsia="es-ES" w:bidi="ar-SA"/>
-        </w:rPr>
-      </w:pPr>
-      <w:r>
-        <w:rPr>
-          <w:lang w:eastAsia="es-ES" w:bidi="ar-SA"/>
-        </w:rPr>
-        <w:t>En la selección por torneo, se elige un número de individuos de forma aleatoria de entre los individuos de la población. Los individuos seleccionados se comparan entre sí y se elige el que tiene mayor aptitud.</w:t>
-      </w:r>
-    </w:p>
-    <w:p>
-      <w:pPr>
-        <w:rPr>
-          <w:lang w:eastAsia="es-ES" w:bidi="ar-SA"/>
-        </w:rPr>
-      </w:pPr>
-      <w:r>
-        <w:rPr>
-          <w:lang w:eastAsia="es-ES" w:bidi="ar-SA"/>
-        </w:rPr>
-        <w:t xml:space="preserve">En función del número de individuos que participen en el torneo se modifica la presión de </w:t>
-      </w:r>
-      <w:r>
-        <w:rPr>
-          <w:lang w:eastAsia="es-ES" w:bidi="ar-SA"/>
-        </w:rPr>
-        <w:t>selección. Cuando</w:t>
-      </w:r>
-      <w:r>
-        <w:rPr>
-          <w:lang w:eastAsia="es-ES" w:bidi="ar-SA"/>
-        </w:rPr>
-        <w:t xml:space="preserve"> el número de individuos es elevado, la presión de selección es alta, los peores individuos apenas tienen posibilidades de ser seleccionados y la búsqueda de soluciones se centra en el espacio próximo a las mejores soluciones actuales. Por el contrario cuando el número de individuos es reducido, los peores tienen más posibilidades de ser seleccionados y la búsqueda de soluciones puede explorar nuevas regiones del espacio de búsqueda.</w:t>
+        <w:t>más posibilidades de ser seleccionados y la búsqueda de soluciones puede explorar nuevas regiones del espacio de búsqueda.</w:t>
       </w:r>
     </w:p>
     <w:p>
@@ -12061,7 +13328,19 @@
         <w:rPr>
           <w:lang w:eastAsia="es-ES" w:bidi="ar-SA"/>
         </w:rPr>
-        <w:t>Existen diversos algoritmos de cruce.</w:t>
+        <w:t>Existen diversos algoritmos de cruce</w:t>
+      </w:r>
+      <w:r>
+        <w:rPr>
+          <w:lang w:eastAsia="es-ES" w:bidi="ar-SA"/>
+        </w:rPr>
+        <w:t xml:space="preserve"> que se exponen a continuación</w:t>
+      </w:r>
+      <w:r>
+        <w:rPr>
+          <w:lang w:eastAsia="es-ES" w:bidi="ar-SA"/>
+        </w:rPr>
+        <w:t>.</w:t>
       </w:r>
     </w:p>
     <w:p>
@@ -12123,53 +13402,53 @@
       </w:pPr>
       <w:bookmarkStart w:id="184" w:name="_Toc424237486"/>
       <w:r>
+        <w:t>Cruce en dos puntos</w:t>
+      </w:r>
+      <w:bookmarkEnd w:id="184"/>
+    </w:p>
+    <w:p>
+      <w:pPr>
+        <w:rPr>
+          <w:lang w:eastAsia="es-ES" w:bidi="ar-SA"/>
+        </w:rPr>
+      </w:pPr>
+      <w:r>
+        <w:rPr>
+          <w:lang w:eastAsia="es-ES" w:bidi="ar-SA"/>
+        </w:rPr>
+        <w:t>Se trata de una evolución del algoritmo de cruce en un punto. En este caso se seleccionan dos puntos en el vector de genes. Se intercambian entre ambos vectores los intervalos delimitados por los dos puntos.</w:t>
+      </w:r>
+    </w:p>
+    <w:p>
+      <w:pPr>
+        <w:pStyle w:val="Ttulo2"/>
+      </w:pPr>
+      <w:r>
+        <w:t xml:space="preserve"> </w:t>
+      </w:r>
+      <w:bookmarkStart w:id="185" w:name="_Toc424237487"/>
+      <w:r>
+        <w:t>Operador de mutación</w:t>
+      </w:r>
+      <w:bookmarkEnd w:id="185"/>
+    </w:p>
+    <w:p>
+      <w:r>
+        <w:t>Se trata de un operador que provoca que se modifique alguno de los genes del individuo</w:t>
+      </w:r>
+      <w:r>
+        <w:t xml:space="preserve"> con un valor aleatorio</w:t>
+      </w:r>
+      <w:r>
+        <w:t>.</w:t>
+      </w:r>
+      <w:r>
+        <w:t xml:space="preserve"> Esto suele hacerse con una probabilidad preestablecida generalmente muy baja. </w:t>
+      </w:r>
+    </w:p>
+    <w:p>
+      <w:r>
         <w:lastRenderedPageBreak/>
-        <w:t>Cruce en dos puntos</w:t>
-      </w:r>
-      <w:bookmarkEnd w:id="184"/>
-    </w:p>
-    <w:p>
-      <w:pPr>
-        <w:rPr>
-          <w:lang w:eastAsia="es-ES" w:bidi="ar-SA"/>
-        </w:rPr>
-      </w:pPr>
-      <w:r>
-        <w:rPr>
-          <w:lang w:eastAsia="es-ES" w:bidi="ar-SA"/>
-        </w:rPr>
-        <w:t>Se trata de una evolución del algoritmo de cruce en un punto. En este caso se seleccionan dos puntos en el vector de genes. Se intercambian entre ambos vectores los intervalos delimitados por los dos puntos.</w:t>
-      </w:r>
-    </w:p>
-    <w:p>
-      <w:pPr>
-        <w:pStyle w:val="Ttulo2"/>
-      </w:pPr>
-      <w:r>
-        <w:t xml:space="preserve"> </w:t>
-      </w:r>
-      <w:bookmarkStart w:id="185" w:name="_Toc424237487"/>
-      <w:r>
-        <w:t>Operador de mutación</w:t>
-      </w:r>
-      <w:bookmarkEnd w:id="185"/>
-    </w:p>
-    <w:p>
-      <w:r>
-        <w:t>Se trata de un operador que provoca que se modifique alguno de los genes del individuo</w:t>
-      </w:r>
-      <w:r>
-        <w:t xml:space="preserve"> con un valor aleatorio</w:t>
-      </w:r>
-      <w:r>
-        <w:t>.</w:t>
-      </w:r>
-      <w:r>
-        <w:t xml:space="preserve"> Esto suele hacerse con una probabilidad preestablecida generalmente muy baja. </w:t>
-      </w:r>
-    </w:p>
-    <w:p>
-      <w:r>
         <w:t>El efecto de este operador es el de mantener la diversidad genética de una población, escapar de los óptimos locales y desplazar a los individuos hacia zonas del espacio de búsqueda que no pueden alcanzarse mediante el resto de operadores.</w:t>
       </w:r>
     </w:p>
@@ -12335,7 +13614,6 @@
         </w:rPr>
         <w:t xml:space="preserve"> [x</w:t>
       </w:r>
-      <w:proofErr w:type="spellStart"/>
       <w:r>
         <w:rPr>
           <w:vertAlign w:val="subscript"/>
@@ -12350,7 +13628,6 @@
         </w:rPr>
         <w:t>min</w:t>
       </w:r>
-      <w:proofErr w:type="spellEnd"/>
       <w:r>
         <w:rPr>
           <w:lang w:eastAsia="es-ES" w:bidi="ar-SA"/>
@@ -13332,7 +14609,6 @@
         </w:rPr>
         <w:t xml:space="preserve"> [x</w:t>
       </w:r>
-      <w:proofErr w:type="spellStart"/>
       <w:r>
         <w:rPr>
           <w:vertAlign w:val="subscript"/>
@@ -13347,7 +14623,6 @@
         </w:rPr>
         <w:t>min</w:t>
       </w:r>
-      <w:proofErr w:type="spellEnd"/>
       <w:r>
         <w:rPr>
           <w:lang w:eastAsia="es-ES" w:bidi="ar-SA"/>
@@ -21174,7 +22449,7 @@
                     <a:blip r:embed="rId14" cstate="print">
                       <a:extLst>
                         <a:ext uri="{28A0092B-C50C-407E-A947-70E740481C1C}">
-                          <a14:useLocalDpi xmlns="" xmlns:wpc="http://schemas.microsoft.com/office/word/2010/wordprocessingCanvas" xmlns:mc="http://schemas.openxmlformats.org/markup-compatibility/2006" xmlns:o="urn:schemas-microsoft-com:office:office" xmlns:v="urn:schemas-microsoft-com:vml" xmlns:wp14="http://schemas.microsoft.com/office/word/2010/wordprocessingDrawing" xmlns:w10="urn:schemas-microsoft-com:office:word" xmlns:w="http://schemas.openxmlformats.org/wordprocessingml/2006/main" xmlns:w14="http://schemas.microsoft.com/office/word/2010/wordml" xmlns:wpg="http://schemas.microsoft.com/office/word/2010/wordprocessingGroup" xmlns:wpi="http://schemas.microsoft.com/office/word/2010/wordprocessingInk" xmlns:wps="http://schemas.microsoft.com/office/word/2010/wordprocessingShape" xmlns:a14="http://schemas.microsoft.com/office/drawing/2010/main" val="0"/>
+                          <a14:useLocalDpi xmlns:a14="http://schemas.microsoft.com/office/drawing/2010/main" xmlns:wps="http://schemas.microsoft.com/office/word/2010/wordprocessingShape" xmlns:wpi="http://schemas.microsoft.com/office/word/2010/wordprocessingInk" xmlns:wpg="http://schemas.microsoft.com/office/word/2010/wordprocessingGroup" xmlns:w14="http://schemas.microsoft.com/office/word/2010/wordml" xmlns:w="http://schemas.openxmlformats.org/wordprocessingml/2006/main" xmlns:w10="urn:schemas-microsoft-com:office:word" xmlns:wp14="http://schemas.microsoft.com/office/word/2010/wordprocessingDrawing" xmlns:v="urn:schemas-microsoft-com:vml" xmlns:o="urn:schemas-microsoft-com:office:office" xmlns:mc="http://schemas.openxmlformats.org/markup-compatibility/2006" xmlns:wpc="http://schemas.microsoft.com/office/word/2010/wordprocessingCanvas" xmlns="" val="0"/>
                         </a:ext>
                       </a:extLst>
                     </a:blip>
@@ -32112,6 +33387,92 @@
     </w:lvl>
   </w:abstractNum>
   <w:abstractNum w:abstractNumId="6">
+    <w:nsid w:val="101A5B8A"/>
+    <w:multiLevelType w:val="hybridMultilevel"/>
+    <w:tmpl w:val="5D98E8FC"/>
+    <w:lvl w:ilvl="0" w:tplc="0C0A000F">
+      <w:start w:val="1"/>
+      <w:numFmt w:val="decimal"/>
+      <w:lvlText w:val="%1."/>
+      <w:lvlJc w:val="left"/>
+      <w:pPr>
+        <w:ind w:left="720" w:hanging="360"/>
+      </w:pPr>
+    </w:lvl>
+    <w:lvl w:ilvl="1" w:tplc="0C0A0019" w:tentative="1">
+      <w:start w:val="1"/>
+      <w:numFmt w:val="lowerLetter"/>
+      <w:lvlText w:val="%2."/>
+      <w:lvlJc w:val="left"/>
+      <w:pPr>
+        <w:ind w:left="1440" w:hanging="360"/>
+      </w:pPr>
+    </w:lvl>
+    <w:lvl w:ilvl="2" w:tplc="0C0A001B" w:tentative="1">
+      <w:start w:val="1"/>
+      <w:numFmt w:val="lowerRoman"/>
+      <w:lvlText w:val="%3."/>
+      <w:lvlJc w:val="right"/>
+      <w:pPr>
+        <w:ind w:left="2160" w:hanging="180"/>
+      </w:pPr>
+    </w:lvl>
+    <w:lvl w:ilvl="3" w:tplc="0C0A000F" w:tentative="1">
+      <w:start w:val="1"/>
+      <w:numFmt w:val="decimal"/>
+      <w:lvlText w:val="%4."/>
+      <w:lvlJc w:val="left"/>
+      <w:pPr>
+        <w:ind w:left="2880" w:hanging="360"/>
+      </w:pPr>
+    </w:lvl>
+    <w:lvl w:ilvl="4" w:tplc="0C0A0019" w:tentative="1">
+      <w:start w:val="1"/>
+      <w:numFmt w:val="lowerLetter"/>
+      <w:lvlText w:val="%5."/>
+      <w:lvlJc w:val="left"/>
+      <w:pPr>
+        <w:ind w:left="3600" w:hanging="360"/>
+      </w:pPr>
+    </w:lvl>
+    <w:lvl w:ilvl="5" w:tplc="0C0A001B" w:tentative="1">
+      <w:start w:val="1"/>
+      <w:numFmt w:val="lowerRoman"/>
+      <w:lvlText w:val="%6."/>
+      <w:lvlJc w:val="right"/>
+      <w:pPr>
+        <w:ind w:left="4320" w:hanging="180"/>
+      </w:pPr>
+    </w:lvl>
+    <w:lvl w:ilvl="6" w:tplc="0C0A000F" w:tentative="1">
+      <w:start w:val="1"/>
+      <w:numFmt w:val="decimal"/>
+      <w:lvlText w:val="%7."/>
+      <w:lvlJc w:val="left"/>
+      <w:pPr>
+        <w:ind w:left="5040" w:hanging="360"/>
+      </w:pPr>
+    </w:lvl>
+    <w:lvl w:ilvl="7" w:tplc="0C0A0019" w:tentative="1">
+      <w:start w:val="1"/>
+      <w:numFmt w:val="lowerLetter"/>
+      <w:lvlText w:val="%8."/>
+      <w:lvlJc w:val="left"/>
+      <w:pPr>
+        <w:ind w:left="5760" w:hanging="360"/>
+      </w:pPr>
+    </w:lvl>
+    <w:lvl w:ilvl="8" w:tplc="0C0A001B" w:tentative="1">
+      <w:start w:val="1"/>
+      <w:numFmt w:val="lowerRoman"/>
+      <w:lvlText w:val="%9."/>
+      <w:lvlJc w:val="right"/>
+      <w:pPr>
+        <w:ind w:left="6480" w:hanging="180"/>
+      </w:pPr>
+    </w:lvl>
+  </w:abstractNum>
+  <w:abstractNum w:abstractNumId="7">
     <w:nsid w:val="14E43487"/>
     <w:multiLevelType w:val="hybridMultilevel"/>
     <w:tmpl w:val="E3245934"/>
@@ -32197,7 +33558,7 @@
       </w:pPr>
     </w:lvl>
   </w:abstractNum>
-  <w:abstractNum w:abstractNumId="7">
+  <w:abstractNum w:abstractNumId="8">
     <w:nsid w:val="15CD011B"/>
     <w:multiLevelType w:val="hybridMultilevel"/>
     <w:tmpl w:val="200E2972"/>
@@ -32310,7 +33671,7 @@
       </w:rPr>
     </w:lvl>
   </w:abstractNum>
-  <w:abstractNum w:abstractNumId="8">
+  <w:abstractNum w:abstractNumId="9">
     <w:nsid w:val="18954471"/>
     <w:multiLevelType w:val="hybridMultilevel"/>
     <w:tmpl w:val="F03CF046"/>
@@ -32396,7 +33757,7 @@
       </w:pPr>
     </w:lvl>
   </w:abstractNum>
-  <w:abstractNum w:abstractNumId="9">
+  <w:abstractNum w:abstractNumId="10">
     <w:nsid w:val="1931263B"/>
     <w:multiLevelType w:val="multilevel"/>
     <w:tmpl w:val="A042A14A"/>
@@ -32509,7 +33870,7 @@
       </w:rPr>
     </w:lvl>
   </w:abstractNum>
-  <w:abstractNum w:abstractNumId="10">
+  <w:abstractNum w:abstractNumId="11">
     <w:nsid w:val="1D0A36B5"/>
     <w:multiLevelType w:val="multilevel"/>
     <w:tmpl w:val="646606B4"/>
@@ -32595,7 +33956,7 @@
       </w:pPr>
     </w:lvl>
   </w:abstractNum>
-  <w:abstractNum w:abstractNumId="11">
+  <w:abstractNum w:abstractNumId="12">
     <w:nsid w:val="1E1F403F"/>
     <w:multiLevelType w:val="hybridMultilevel"/>
     <w:tmpl w:val="FAD6712A"/>
@@ -32685,7 +34046,7 @@
       </w:pPr>
     </w:lvl>
   </w:abstractNum>
-  <w:abstractNum w:abstractNumId="12">
+  <w:abstractNum w:abstractNumId="13">
     <w:nsid w:val="26E960C0"/>
     <w:multiLevelType w:val="hybridMultilevel"/>
     <w:tmpl w:val="E0A25F44"/>
@@ -32798,7 +34159,7 @@
       </w:rPr>
     </w:lvl>
   </w:abstractNum>
-  <w:abstractNum w:abstractNumId="13">
+  <w:abstractNum w:abstractNumId="14">
     <w:nsid w:val="27B17E79"/>
     <w:multiLevelType w:val="hybridMultilevel"/>
     <w:tmpl w:val="8A1245D0"/>
@@ -32911,7 +34272,7 @@
       </w:rPr>
     </w:lvl>
   </w:abstractNum>
-  <w:abstractNum w:abstractNumId="14">
+  <w:abstractNum w:abstractNumId="15">
     <w:nsid w:val="28EF11DA"/>
     <w:multiLevelType w:val="hybridMultilevel"/>
     <w:tmpl w:val="11B0DE1E"/>
@@ -33024,7 +34385,7 @@
       </w:rPr>
     </w:lvl>
   </w:abstractNum>
-  <w:abstractNum w:abstractNumId="15">
+  <w:abstractNum w:abstractNumId="16">
     <w:nsid w:val="29414C0C"/>
     <w:multiLevelType w:val="hybridMultilevel"/>
     <w:tmpl w:val="619ADDEC"/>
@@ -33113,7 +34474,7 @@
       </w:pPr>
     </w:lvl>
   </w:abstractNum>
-  <w:abstractNum w:abstractNumId="16">
+  <w:abstractNum w:abstractNumId="17">
     <w:nsid w:val="2B7E31F6"/>
     <w:multiLevelType w:val="hybridMultilevel"/>
     <w:tmpl w:val="FF701350"/>
@@ -33202,7 +34563,7 @@
       </w:pPr>
     </w:lvl>
   </w:abstractNum>
-  <w:abstractNum w:abstractNumId="17">
+  <w:abstractNum w:abstractNumId="18">
     <w:nsid w:val="307E19FD"/>
     <w:multiLevelType w:val="hybridMultilevel"/>
     <w:tmpl w:val="7A824202"/>
@@ -33315,7 +34676,7 @@
       </w:rPr>
     </w:lvl>
   </w:abstractNum>
-  <w:abstractNum w:abstractNumId="18">
+  <w:abstractNum w:abstractNumId="19">
     <w:nsid w:val="30D93561"/>
     <w:multiLevelType w:val="hybridMultilevel"/>
     <w:tmpl w:val="2250AE8C"/>
@@ -33428,7 +34789,93 @@
       </w:rPr>
     </w:lvl>
   </w:abstractNum>
-  <w:abstractNum w:abstractNumId="19">
+  <w:abstractNum w:abstractNumId="20">
+    <w:nsid w:val="33F21A7B"/>
+    <w:multiLevelType w:val="hybridMultilevel"/>
+    <w:tmpl w:val="5D98E8FC"/>
+    <w:lvl w:ilvl="0" w:tplc="0C0A000F">
+      <w:start w:val="1"/>
+      <w:numFmt w:val="decimal"/>
+      <w:lvlText w:val="%1."/>
+      <w:lvlJc w:val="left"/>
+      <w:pPr>
+        <w:ind w:left="720" w:hanging="360"/>
+      </w:pPr>
+    </w:lvl>
+    <w:lvl w:ilvl="1" w:tplc="0C0A0019" w:tentative="1">
+      <w:start w:val="1"/>
+      <w:numFmt w:val="lowerLetter"/>
+      <w:lvlText w:val="%2."/>
+      <w:lvlJc w:val="left"/>
+      <w:pPr>
+        <w:ind w:left="1440" w:hanging="360"/>
+      </w:pPr>
+    </w:lvl>
+    <w:lvl w:ilvl="2" w:tplc="0C0A001B" w:tentative="1">
+      <w:start w:val="1"/>
+      <w:numFmt w:val="lowerRoman"/>
+      <w:lvlText w:val="%3."/>
+      <w:lvlJc w:val="right"/>
+      <w:pPr>
+        <w:ind w:left="2160" w:hanging="180"/>
+      </w:pPr>
+    </w:lvl>
+    <w:lvl w:ilvl="3" w:tplc="0C0A000F" w:tentative="1">
+      <w:start w:val="1"/>
+      <w:numFmt w:val="decimal"/>
+      <w:lvlText w:val="%4."/>
+      <w:lvlJc w:val="left"/>
+      <w:pPr>
+        <w:ind w:left="2880" w:hanging="360"/>
+      </w:pPr>
+    </w:lvl>
+    <w:lvl w:ilvl="4" w:tplc="0C0A0019" w:tentative="1">
+      <w:start w:val="1"/>
+      <w:numFmt w:val="lowerLetter"/>
+      <w:lvlText w:val="%5."/>
+      <w:lvlJc w:val="left"/>
+      <w:pPr>
+        <w:ind w:left="3600" w:hanging="360"/>
+      </w:pPr>
+    </w:lvl>
+    <w:lvl w:ilvl="5" w:tplc="0C0A001B" w:tentative="1">
+      <w:start w:val="1"/>
+      <w:numFmt w:val="lowerRoman"/>
+      <w:lvlText w:val="%6."/>
+      <w:lvlJc w:val="right"/>
+      <w:pPr>
+        <w:ind w:left="4320" w:hanging="180"/>
+      </w:pPr>
+    </w:lvl>
+    <w:lvl w:ilvl="6" w:tplc="0C0A000F" w:tentative="1">
+      <w:start w:val="1"/>
+      <w:numFmt w:val="decimal"/>
+      <w:lvlText w:val="%7."/>
+      <w:lvlJc w:val="left"/>
+      <w:pPr>
+        <w:ind w:left="5040" w:hanging="360"/>
+      </w:pPr>
+    </w:lvl>
+    <w:lvl w:ilvl="7" w:tplc="0C0A0019" w:tentative="1">
+      <w:start w:val="1"/>
+      <w:numFmt w:val="lowerLetter"/>
+      <w:lvlText w:val="%8."/>
+      <w:lvlJc w:val="left"/>
+      <w:pPr>
+        <w:ind w:left="5760" w:hanging="360"/>
+      </w:pPr>
+    </w:lvl>
+    <w:lvl w:ilvl="8" w:tplc="0C0A001B" w:tentative="1">
+      <w:start w:val="1"/>
+      <w:numFmt w:val="lowerRoman"/>
+      <w:lvlText w:val="%9."/>
+      <w:lvlJc w:val="right"/>
+      <w:pPr>
+        <w:ind w:left="6480" w:hanging="180"/>
+      </w:pPr>
+    </w:lvl>
+  </w:abstractNum>
+  <w:abstractNum w:abstractNumId="21">
     <w:nsid w:val="37724F0F"/>
     <w:multiLevelType w:val="hybridMultilevel"/>
     <w:tmpl w:val="858E3410"/>
@@ -33517,7 +34964,7 @@
       </w:pPr>
     </w:lvl>
   </w:abstractNum>
-  <w:abstractNum w:abstractNumId="20">
+  <w:abstractNum w:abstractNumId="22">
     <w:nsid w:val="3F51539D"/>
     <w:multiLevelType w:val="hybridMultilevel"/>
     <w:tmpl w:val="F836C8DE"/>
@@ -33630,7 +35077,7 @@
       </w:rPr>
     </w:lvl>
   </w:abstractNum>
-  <w:abstractNum w:abstractNumId="21">
+  <w:abstractNum w:abstractNumId="23">
     <w:nsid w:val="407E57EC"/>
     <w:multiLevelType w:val="hybridMultilevel"/>
     <w:tmpl w:val="730404BA"/>
@@ -33743,7 +35190,7 @@
       </w:rPr>
     </w:lvl>
   </w:abstractNum>
-  <w:abstractNum w:abstractNumId="22">
+  <w:abstractNum w:abstractNumId="24">
     <w:nsid w:val="40F40F03"/>
     <w:multiLevelType w:val="hybridMultilevel"/>
     <w:tmpl w:val="3B4E6908"/>
@@ -33832,7 +35279,7 @@
       </w:pPr>
     </w:lvl>
   </w:abstractNum>
-  <w:abstractNum w:abstractNumId="23">
+  <w:abstractNum w:abstractNumId="25">
     <w:nsid w:val="45451D17"/>
     <w:multiLevelType w:val="hybridMultilevel"/>
     <w:tmpl w:val="70109556"/>
@@ -33945,7 +35392,7 @@
       </w:rPr>
     </w:lvl>
   </w:abstractNum>
-  <w:abstractNum w:abstractNumId="24">
+  <w:abstractNum w:abstractNumId="26">
     <w:nsid w:val="45EB104B"/>
     <w:multiLevelType w:val="hybridMultilevel"/>
     <w:tmpl w:val="607A8E2A"/>
@@ -34034,7 +35481,7 @@
       </w:pPr>
     </w:lvl>
   </w:abstractNum>
-  <w:abstractNum w:abstractNumId="25">
+  <w:abstractNum w:abstractNumId="27">
     <w:nsid w:val="466F556F"/>
     <w:multiLevelType w:val="hybridMultilevel"/>
     <w:tmpl w:val="BB9E264C"/>
@@ -34147,7 +35594,7 @@
       </w:rPr>
     </w:lvl>
   </w:abstractNum>
-  <w:abstractNum w:abstractNumId="26">
+  <w:abstractNum w:abstractNumId="28">
     <w:nsid w:val="4752528C"/>
     <w:multiLevelType w:val="multilevel"/>
     <w:tmpl w:val="8C285F2E"/>
@@ -34264,7 +35711,7 @@
       </w:rPr>
     </w:lvl>
   </w:abstractNum>
-  <w:abstractNum w:abstractNumId="27">
+  <w:abstractNum w:abstractNumId="29">
     <w:nsid w:val="4F7F7968"/>
     <w:multiLevelType w:val="hybridMultilevel"/>
     <w:tmpl w:val="96A47F7A"/>
@@ -34377,7 +35824,7 @@
       </w:rPr>
     </w:lvl>
   </w:abstractNum>
-  <w:abstractNum w:abstractNumId="28">
+  <w:abstractNum w:abstractNumId="30">
     <w:nsid w:val="506F76A5"/>
     <w:multiLevelType w:val="hybridMultilevel"/>
     <w:tmpl w:val="E46EED10"/>
@@ -34463,7 +35910,7 @@
       </w:pPr>
     </w:lvl>
   </w:abstractNum>
-  <w:abstractNum w:abstractNumId="29">
+  <w:abstractNum w:abstractNumId="31">
     <w:nsid w:val="54C72FF3"/>
     <w:multiLevelType w:val="hybridMultilevel"/>
     <w:tmpl w:val="675A6904"/>
@@ -34552,7 +35999,7 @@
       </w:pPr>
     </w:lvl>
   </w:abstractNum>
-  <w:abstractNum w:abstractNumId="30">
+  <w:abstractNum w:abstractNumId="32">
     <w:nsid w:val="556A0BE3"/>
     <w:multiLevelType w:val="hybridMultilevel"/>
     <w:tmpl w:val="6102EE26"/>
@@ -34665,7 +36112,7 @@
       </w:rPr>
     </w:lvl>
   </w:abstractNum>
-  <w:abstractNum w:abstractNumId="31">
+  <w:abstractNum w:abstractNumId="33">
     <w:nsid w:val="58FC1628"/>
     <w:multiLevelType w:val="hybridMultilevel"/>
     <w:tmpl w:val="812E38DE"/>
@@ -34778,7 +36225,7 @@
       </w:rPr>
     </w:lvl>
   </w:abstractNum>
-  <w:abstractNum w:abstractNumId="32">
+  <w:abstractNum w:abstractNumId="34">
     <w:nsid w:val="5A873616"/>
     <w:multiLevelType w:val="hybridMultilevel"/>
     <w:tmpl w:val="77162034"/>
@@ -34891,7 +36338,7 @@
       </w:rPr>
     </w:lvl>
   </w:abstractNum>
-  <w:abstractNum w:abstractNumId="33">
+  <w:abstractNum w:abstractNumId="35">
     <w:nsid w:val="60125D05"/>
     <w:multiLevelType w:val="multilevel"/>
     <w:tmpl w:val="EBC8DCD8"/>
@@ -35029,7 +36476,7 @@
       </w:rPr>
     </w:lvl>
   </w:abstractNum>
-  <w:abstractNum w:abstractNumId="34">
+  <w:abstractNum w:abstractNumId="36">
     <w:nsid w:val="64670A72"/>
     <w:multiLevelType w:val="hybridMultilevel"/>
     <w:tmpl w:val="D17AAD0A"/>
@@ -35142,7 +36589,7 @@
       </w:rPr>
     </w:lvl>
   </w:abstractNum>
-  <w:abstractNum w:abstractNumId="35">
+  <w:abstractNum w:abstractNumId="37">
     <w:nsid w:val="64C35EB6"/>
     <w:multiLevelType w:val="hybridMultilevel"/>
     <w:tmpl w:val="3B6AC238"/>
@@ -35255,7 +36702,7 @@
       </w:rPr>
     </w:lvl>
   </w:abstractNum>
-  <w:abstractNum w:abstractNumId="36">
+  <w:abstractNum w:abstractNumId="38">
     <w:nsid w:val="676315FF"/>
     <w:multiLevelType w:val="hybridMultilevel"/>
     <w:tmpl w:val="FCB685FA"/>
@@ -35344,7 +36791,7 @@
       </w:pPr>
     </w:lvl>
   </w:abstractNum>
-  <w:abstractNum w:abstractNumId="37">
+  <w:abstractNum w:abstractNumId="39">
     <w:nsid w:val="67A567F3"/>
     <w:multiLevelType w:val="hybridMultilevel"/>
     <w:tmpl w:val="5E22B470"/>
@@ -35457,7 +36904,7 @@
       </w:rPr>
     </w:lvl>
   </w:abstractNum>
-  <w:abstractNum w:abstractNumId="38">
+  <w:abstractNum w:abstractNumId="40">
     <w:nsid w:val="731F4F88"/>
     <w:multiLevelType w:val="hybridMultilevel"/>
     <w:tmpl w:val="B776CCE2"/>
@@ -35570,7 +37017,7 @@
       </w:rPr>
     </w:lvl>
   </w:abstractNum>
-  <w:abstractNum w:abstractNumId="39">
+  <w:abstractNum w:abstractNumId="41">
     <w:nsid w:val="75BB57FD"/>
     <w:multiLevelType w:val="hybridMultilevel"/>
     <w:tmpl w:val="93B2B0D0"/>
@@ -35659,7 +37106,7 @@
       </w:pPr>
     </w:lvl>
   </w:abstractNum>
-  <w:abstractNum w:abstractNumId="40">
+  <w:abstractNum w:abstractNumId="42">
     <w:nsid w:val="777D51BB"/>
     <w:multiLevelType w:val="hybridMultilevel"/>
     <w:tmpl w:val="74AC55A2"/>
@@ -35748,71 +37195,157 @@
       </w:pPr>
     </w:lvl>
   </w:abstractNum>
+  <w:abstractNum w:abstractNumId="43">
+    <w:nsid w:val="7D340AB9"/>
+    <w:multiLevelType w:val="hybridMultilevel"/>
+    <w:tmpl w:val="5D98E8FC"/>
+    <w:lvl w:ilvl="0" w:tplc="0C0A000F">
+      <w:start w:val="1"/>
+      <w:numFmt w:val="decimal"/>
+      <w:lvlText w:val="%1."/>
+      <w:lvlJc w:val="left"/>
+      <w:pPr>
+        <w:ind w:left="720" w:hanging="360"/>
+      </w:pPr>
+    </w:lvl>
+    <w:lvl w:ilvl="1" w:tplc="0C0A0019" w:tentative="1">
+      <w:start w:val="1"/>
+      <w:numFmt w:val="lowerLetter"/>
+      <w:lvlText w:val="%2."/>
+      <w:lvlJc w:val="left"/>
+      <w:pPr>
+        <w:ind w:left="1440" w:hanging="360"/>
+      </w:pPr>
+    </w:lvl>
+    <w:lvl w:ilvl="2" w:tplc="0C0A001B" w:tentative="1">
+      <w:start w:val="1"/>
+      <w:numFmt w:val="lowerRoman"/>
+      <w:lvlText w:val="%3."/>
+      <w:lvlJc w:val="right"/>
+      <w:pPr>
+        <w:ind w:left="2160" w:hanging="180"/>
+      </w:pPr>
+    </w:lvl>
+    <w:lvl w:ilvl="3" w:tplc="0C0A000F" w:tentative="1">
+      <w:start w:val="1"/>
+      <w:numFmt w:val="decimal"/>
+      <w:lvlText w:val="%4."/>
+      <w:lvlJc w:val="left"/>
+      <w:pPr>
+        <w:ind w:left="2880" w:hanging="360"/>
+      </w:pPr>
+    </w:lvl>
+    <w:lvl w:ilvl="4" w:tplc="0C0A0019" w:tentative="1">
+      <w:start w:val="1"/>
+      <w:numFmt w:val="lowerLetter"/>
+      <w:lvlText w:val="%5."/>
+      <w:lvlJc w:val="left"/>
+      <w:pPr>
+        <w:ind w:left="3600" w:hanging="360"/>
+      </w:pPr>
+    </w:lvl>
+    <w:lvl w:ilvl="5" w:tplc="0C0A001B" w:tentative="1">
+      <w:start w:val="1"/>
+      <w:numFmt w:val="lowerRoman"/>
+      <w:lvlText w:val="%6."/>
+      <w:lvlJc w:val="right"/>
+      <w:pPr>
+        <w:ind w:left="4320" w:hanging="180"/>
+      </w:pPr>
+    </w:lvl>
+    <w:lvl w:ilvl="6" w:tplc="0C0A000F" w:tentative="1">
+      <w:start w:val="1"/>
+      <w:numFmt w:val="decimal"/>
+      <w:lvlText w:val="%7."/>
+      <w:lvlJc w:val="left"/>
+      <w:pPr>
+        <w:ind w:left="5040" w:hanging="360"/>
+      </w:pPr>
+    </w:lvl>
+    <w:lvl w:ilvl="7" w:tplc="0C0A0019" w:tentative="1">
+      <w:start w:val="1"/>
+      <w:numFmt w:val="lowerLetter"/>
+      <w:lvlText w:val="%8."/>
+      <w:lvlJc w:val="left"/>
+      <w:pPr>
+        <w:ind w:left="5760" w:hanging="360"/>
+      </w:pPr>
+    </w:lvl>
+    <w:lvl w:ilvl="8" w:tplc="0C0A001B" w:tentative="1">
+      <w:start w:val="1"/>
+      <w:numFmt w:val="lowerRoman"/>
+      <w:lvlText w:val="%9."/>
+      <w:lvlJc w:val="right"/>
+      <w:pPr>
+        <w:ind w:left="6480" w:hanging="180"/>
+      </w:pPr>
+    </w:lvl>
+  </w:abstractNum>
   <w:num w:numId="1">
-    <w:abstractNumId w:val="10"/>
+    <w:abstractNumId w:val="11"/>
   </w:num>
   <w:num w:numId="2">
-    <w:abstractNumId w:val="9"/>
+    <w:abstractNumId w:val="10"/>
   </w:num>
   <w:num w:numId="3">
     <w:abstractNumId w:val="0"/>
   </w:num>
   <w:num w:numId="4">
+    <w:abstractNumId w:val="37"/>
+  </w:num>
+  <w:num w:numId="5">
+    <w:abstractNumId w:val="17"/>
+  </w:num>
+  <w:num w:numId="6">
+    <w:abstractNumId w:val="16"/>
+  </w:num>
+  <w:num w:numId="7">
+    <w:abstractNumId w:val="31"/>
+  </w:num>
+  <w:num w:numId="8">
+    <w:abstractNumId w:val="12"/>
+  </w:num>
+  <w:num w:numId="9">
+    <w:abstractNumId w:val="42"/>
+  </w:num>
+  <w:num w:numId="10">
+    <w:abstractNumId w:val="24"/>
+  </w:num>
+  <w:num w:numId="11">
+    <w:abstractNumId w:val="21"/>
+  </w:num>
+  <w:num w:numId="12">
     <w:abstractNumId w:val="35"/>
   </w:num>
-  <w:num w:numId="5">
-    <w:abstractNumId w:val="16"/>
+  <w:num w:numId="13">
+    <w:abstractNumId w:val="23"/>
   </w:num>
-  <w:num w:numId="6">
-    <w:abstractNumId w:val="15"/>
-  </w:num>
-  <w:num w:numId="7">
-    <w:abstractNumId w:val="29"/>
-  </w:num>
-  <w:num w:numId="8">
-    <w:abstractNumId w:val="11"/>
-  </w:num>
-  <w:num w:numId="9">
-    <w:abstractNumId w:val="40"/>
-  </w:num>
-  <w:num w:numId="10">
+  <w:num w:numId="14">
     <w:abstractNumId w:val="22"/>
   </w:num>
-  <w:num w:numId="11">
-    <w:abstractNumId w:val="19"/>
-  </w:num>
-  <w:num w:numId="12">
-    <w:abstractNumId w:val="33"/>
-  </w:num>
-  <w:num w:numId="13">
-    <w:abstractNumId w:val="21"/>
-  </w:num>
-  <w:num w:numId="14">
-    <w:abstractNumId w:val="20"/>
-  </w:num>
   <w:num w:numId="15">
-    <w:abstractNumId w:val="17"/>
+    <w:abstractNumId w:val="18"/>
   </w:num>
   <w:num w:numId="16">
-    <w:abstractNumId w:val="13"/>
+    <w:abstractNumId w:val="14"/>
   </w:num>
   <w:num w:numId="17">
-    <w:abstractNumId w:val="32"/>
+    <w:abstractNumId w:val="34"/>
   </w:num>
   <w:num w:numId="18">
     <w:abstractNumId w:val="4"/>
   </w:num>
   <w:num w:numId="19">
-    <w:abstractNumId w:val="14"/>
+    <w:abstractNumId w:val="15"/>
   </w:num>
   <w:num w:numId="20">
-    <w:abstractNumId w:val="37"/>
+    <w:abstractNumId w:val="39"/>
   </w:num>
   <w:num w:numId="21">
     <w:abstractNumId w:val="2"/>
   </w:num>
   <w:num w:numId="22">
-    <w:abstractNumId w:val="33"/>
+    <w:abstractNumId w:val="35"/>
     <w:lvlOverride w:ilvl="0">
       <w:startOverride w:val="1"/>
     </w:lvlOverride>
@@ -35842,10 +37375,10 @@
     </w:lvlOverride>
   </w:num>
   <w:num w:numId="23">
-    <w:abstractNumId w:val="10"/>
+    <w:abstractNumId w:val="11"/>
   </w:num>
   <w:num w:numId="24">
-    <w:abstractNumId w:val="33"/>
+    <w:abstractNumId w:val="35"/>
     <w:lvlOverride w:ilvl="0">
       <w:startOverride w:val="1"/>
     </w:lvlOverride>
@@ -35875,22 +37408,22 @@
     </w:lvlOverride>
   </w:num>
   <w:num w:numId="25">
-    <w:abstractNumId w:val="25"/>
+    <w:abstractNumId w:val="27"/>
   </w:num>
   <w:num w:numId="26">
-    <w:abstractNumId w:val="30"/>
+    <w:abstractNumId w:val="32"/>
   </w:num>
   <w:num w:numId="27">
-    <w:abstractNumId w:val="38"/>
+    <w:abstractNumId w:val="40"/>
   </w:num>
   <w:num w:numId="28">
-    <w:abstractNumId w:val="31"/>
+    <w:abstractNumId w:val="33"/>
   </w:num>
   <w:num w:numId="29">
-    <w:abstractNumId w:val="8"/>
+    <w:abstractNumId w:val="9"/>
   </w:num>
   <w:num w:numId="30">
-    <w:abstractNumId w:val="27"/>
+    <w:abstractNumId w:val="29"/>
   </w:num>
   <w:num w:numId="31">
     <w:abstractNumId w:val="3"/>
@@ -35899,13 +37432,13 @@
     <w:abstractNumId w:val="1"/>
   </w:num>
   <w:num w:numId="33">
-    <w:abstractNumId w:val="26"/>
+    <w:abstractNumId w:val="28"/>
   </w:num>
   <w:num w:numId="34">
-    <w:abstractNumId w:val="23"/>
+    <w:abstractNumId w:val="25"/>
   </w:num>
   <w:num w:numId="35">
-    <w:abstractNumId w:val="10"/>
+    <w:abstractNumId w:val="11"/>
     <w:lvlOverride w:ilvl="0">
       <w:startOverride w:val="1"/>
     </w:lvlOverride>
@@ -35935,16 +37468,16 @@
     </w:lvlOverride>
   </w:num>
   <w:num w:numId="36">
-    <w:abstractNumId w:val="12"/>
+    <w:abstractNumId w:val="13"/>
   </w:num>
   <w:num w:numId="37">
-    <w:abstractNumId w:val="7"/>
+    <w:abstractNumId w:val="8"/>
   </w:num>
   <w:num w:numId="38">
-    <w:abstractNumId w:val="34"/>
+    <w:abstractNumId w:val="36"/>
   </w:num>
   <w:num w:numId="39">
-    <w:abstractNumId w:val="26"/>
+    <w:abstractNumId w:val="28"/>
     <w:lvlOverride w:ilvl="0">
       <w:startOverride w:val="1"/>
     </w:lvlOverride>
@@ -35974,25 +37507,34 @@
     </w:lvlOverride>
   </w:num>
   <w:num w:numId="40">
-    <w:abstractNumId w:val="18"/>
+    <w:abstractNumId w:val="19"/>
   </w:num>
   <w:num w:numId="41">
     <w:abstractNumId w:val="5"/>
   </w:num>
   <w:num w:numId="42">
+    <w:abstractNumId w:val="7"/>
+  </w:num>
+  <w:num w:numId="43">
+    <w:abstractNumId w:val="30"/>
+  </w:num>
+  <w:num w:numId="44">
+    <w:abstractNumId w:val="38"/>
+  </w:num>
+  <w:num w:numId="45">
+    <w:abstractNumId w:val="26"/>
+  </w:num>
+  <w:num w:numId="46">
+    <w:abstractNumId w:val="41"/>
+  </w:num>
+  <w:num w:numId="47">
+    <w:abstractNumId w:val="20"/>
+  </w:num>
+  <w:num w:numId="48">
     <w:abstractNumId w:val="6"/>
   </w:num>
-  <w:num w:numId="43">
-    <w:abstractNumId w:val="28"/>
-  </w:num>
-  <w:num w:numId="44">
-    <w:abstractNumId w:val="36"/>
-  </w:num>
-  <w:num w:numId="45">
-    <w:abstractNumId w:val="24"/>
-  </w:num>
-  <w:num w:numId="46">
-    <w:abstractNumId w:val="39"/>
+  <w:num w:numId="49">
+    <w:abstractNumId w:val="43"/>
   </w:num>
   <w:numIdMacAtCleanup w:val="33"/>
 </w:numbering>
@@ -37492,6 +39034,340 @@
 </w:styles>
 </file>
 
+<file path=word/glossary/document.xml><?xml version="1.0" encoding="utf-8"?>
+<w:glossaryDocument xmlns:ve="http://schemas.openxmlformats.org/markup-compatibility/2006" xmlns:o="urn:schemas-microsoft-com:office:office" xmlns:r="http://schemas.openxmlformats.org/officeDocument/2006/relationships" xmlns:m="http://schemas.openxmlformats.org/officeDocument/2006/math" xmlns:v="urn:schemas-microsoft-com:vml" xmlns:wp="http://schemas.openxmlformats.org/drawingml/2006/wordprocessingDrawing" xmlns:w10="urn:schemas-microsoft-com:office:word" xmlns:w="http://schemas.openxmlformats.org/wordprocessingml/2006/main" xmlns:wne="http://schemas.microsoft.com/office/word/2006/wordml">
+  <w:docParts/>
+</w:glossaryDocument>
+</file>
+
+<file path=word/glossary/fontTable.xml><?xml version="1.0" encoding="utf-8"?>
+<w:fonts xmlns:r="http://schemas.openxmlformats.org/officeDocument/2006/relationships" xmlns:w="http://schemas.openxmlformats.org/wordprocessingml/2006/main">
+  <w:font w:name="Symbol">
+    <w:panose1 w:val="05050102010706020507"/>
+    <w:charset w:val="02"/>
+    <w:family w:val="roman"/>
+    <w:pitch w:val="variable"/>
+    <w:sig w:usb0="00000000" w:usb1="10000000" w:usb2="00000000" w:usb3="00000000" w:csb0="80000000" w:csb1="00000000"/>
+  </w:font>
+  <w:font w:name="Times New Roman">
+    <w:panose1 w:val="02020603050405020304"/>
+    <w:charset w:val="00"/>
+    <w:family w:val="roman"/>
+    <w:pitch w:val="variable"/>
+    <w:sig w:usb0="E0002AFF" w:usb1="C0007841" w:usb2="00000009" w:usb3="00000000" w:csb0="000001FF" w:csb1="00000000"/>
+  </w:font>
+  <w:font w:name="Courier New">
+    <w:panose1 w:val="02070309020205020404"/>
+    <w:charset w:val="00"/>
+    <w:family w:val="modern"/>
+    <w:pitch w:val="fixed"/>
+    <w:sig w:usb0="E0002AFF" w:usb1="C0007843" w:usb2="00000009" w:usb3="00000000" w:csb0="000001FF" w:csb1="00000000"/>
+  </w:font>
+  <w:font w:name="Wingdings">
+    <w:panose1 w:val="05000000000000000000"/>
+    <w:charset w:val="02"/>
+    <w:family w:val="auto"/>
+    <w:pitch w:val="variable"/>
+    <w:sig w:usb0="00000000" w:usb1="10000000" w:usb2="00000000" w:usb3="00000000" w:csb0="80000000" w:csb1="00000000"/>
+  </w:font>
+  <w:font w:name="Verdana">
+    <w:panose1 w:val="020B0604030504040204"/>
+    <w:charset w:val="00"/>
+    <w:family w:val="swiss"/>
+    <w:pitch w:val="variable"/>
+    <w:sig w:usb0="A10006FF" w:usb1="4000205B" w:usb2="00000010" w:usb3="00000000" w:csb0="0000019F" w:csb1="00000000"/>
+  </w:font>
+  <w:font w:name="MS Gothic">
+    <w:altName w:val="ＭＳ ゴシック"/>
+    <w:panose1 w:val="020B0609070205080204"/>
+    <w:charset w:val="80"/>
+    <w:family w:val="modern"/>
+    <w:pitch w:val="fixed"/>
+    <w:sig w:usb0="E00002FF" w:usb1="6AC7FDFB" w:usb2="00000012" w:usb3="00000000" w:csb0="0002009F" w:csb1="00000000"/>
+  </w:font>
+  <w:font w:name="Tahoma">
+    <w:panose1 w:val="020B0604030504040204"/>
+    <w:charset w:val="00"/>
+    <w:family w:val="swiss"/>
+    <w:pitch w:val="variable"/>
+    <w:sig w:usb0="E1002EFF" w:usb1="C000605B" w:usb2="00000029" w:usb3="00000000" w:csb0="000101FF" w:csb1="00000000"/>
+  </w:font>
+  <w:font w:name="Arial">
+    <w:panose1 w:val="020B0604020202020204"/>
+    <w:charset w:val="00"/>
+    <w:family w:val="swiss"/>
+    <w:pitch w:val="variable"/>
+    <w:sig w:usb0="E0002AFF" w:usb1="C0007843" w:usb2="00000009" w:usb3="00000000" w:csb0="000001FF" w:csb1="00000000"/>
+  </w:font>
+  <w:font w:name="Cambria Math">
+    <w:panose1 w:val="02040503050406030204"/>
+    <w:charset w:val="00"/>
+    <w:family w:val="roman"/>
+    <w:pitch w:val="variable"/>
+    <w:sig w:usb0="E00002FF" w:usb1="420024FF" w:usb2="00000000" w:usb3="00000000" w:csb0="0000019F" w:csb1="00000000"/>
+  </w:font>
+  <w:font w:name="Calibri">
+    <w:panose1 w:val="020F0502020204030204"/>
+    <w:charset w:val="00"/>
+    <w:family w:val="swiss"/>
+    <w:pitch w:val="variable"/>
+    <w:sig w:usb0="E00002FF" w:usb1="4000ACFF" w:usb2="00000001" w:usb3="00000000" w:csb0="0000019F" w:csb1="00000000"/>
+  </w:font>
+  <w:font w:name="Cambria">
+    <w:panose1 w:val="02040503050406030204"/>
+    <w:charset w:val="00"/>
+    <w:family w:val="roman"/>
+    <w:pitch w:val="variable"/>
+    <w:sig w:usb0="E00002FF" w:usb1="400004FF" w:usb2="00000000" w:usb3="00000000" w:csb0="0000019F" w:csb1="00000000"/>
+  </w:font>
+</w:fonts>
+</file>
+
+<file path=word/glossary/settings.xml><?xml version="1.0" encoding="utf-8"?>
+<w:settings xmlns:o="urn:schemas-microsoft-com:office:office" xmlns:r="http://schemas.openxmlformats.org/officeDocument/2006/relationships" xmlns:m="http://schemas.openxmlformats.org/officeDocument/2006/math" xmlns:v="urn:schemas-microsoft-com:vml" xmlns:w10="urn:schemas-microsoft-com:office:word" xmlns:w="http://schemas.openxmlformats.org/wordprocessingml/2006/main" xmlns:sl="http://schemas.openxmlformats.org/schemaLibrary/2006/main">
+  <w:view w:val="normal"/>
+  <w:defaultTabStop w:val="708"/>
+  <w:hyphenationZone w:val="425"/>
+  <w:characterSpacingControl w:val="doNotCompress"/>
+  <w:compat>
+    <w:useFELayout/>
+  </w:compat>
+  <w:rsids>
+    <w:rsidRoot w:val="00BD56C8"/>
+    <w:rsid w:val="003C312D"/>
+    <w:rsid w:val="00BD56C8"/>
+  </w:rsids>
+  <m:mathPr>
+    <m:mathFont m:val="Cambria Math"/>
+    <m:brkBin m:val="before"/>
+    <m:brkBinSub m:val="--"/>
+    <m:smallFrac m:val="off"/>
+    <m:dispDef/>
+    <m:lMargin m:val="0"/>
+    <m:rMargin m:val="0"/>
+    <m:defJc m:val="centerGroup"/>
+    <m:wrapIndent m:val="1440"/>
+    <m:intLim m:val="subSup"/>
+    <m:naryLim m:val="undOvr"/>
+  </m:mathPr>
+  <w:themeFontLang w:val="es-ES"/>
+  <w:clrSchemeMapping w:bg1="light1" w:t1="dark1" w:bg2="light2" w:t2="dark2" w:accent1="accent1" w:accent2="accent2" w:accent3="accent3" w:accent4="accent4" w:accent5="accent5" w:accent6="accent6" w:hyperlink="hyperlink" w:followedHyperlink="followedHyperlink"/>
+  <w:decimalSymbol w:val=","/>
+  <w:listSeparator w:val=";"/>
+</w:settings>
+</file>
+
+<file path=word/glossary/styles.xml><?xml version="1.0" encoding="utf-8"?>
+<w:styles xmlns:r="http://schemas.openxmlformats.org/officeDocument/2006/relationships" xmlns:w="http://schemas.openxmlformats.org/wordprocessingml/2006/main">
+  <w:docDefaults>
+    <w:rPrDefault>
+      <w:rPr>
+        <w:rFonts w:asciiTheme="minorHAnsi" w:eastAsiaTheme="minorEastAsia" w:hAnsiTheme="minorHAnsi" w:cstheme="minorBidi"/>
+        <w:sz w:val="22"/>
+        <w:szCs w:val="22"/>
+        <w:lang w:val="es-ES" w:eastAsia="es-ES" w:bidi="ar-SA"/>
+      </w:rPr>
+    </w:rPrDefault>
+    <w:pPrDefault>
+      <w:pPr>
+        <w:spacing w:after="200" w:line="276" w:lineRule="auto"/>
+      </w:pPr>
+    </w:pPrDefault>
+  </w:docDefaults>
+  <w:latentStyles w:defLockedState="0" w:defUIPriority="99" w:defSemiHidden="1" w:defUnhideWhenUsed="1" w:defQFormat="0" w:count="267">
+    <w:lsdException w:name="Normal" w:semiHidden="0" w:uiPriority="0" w:unhideWhenUsed="0" w:qFormat="1"/>
+    <w:lsdException w:name="heading 1" w:semiHidden="0" w:uiPriority="9" w:unhideWhenUsed="0" w:qFormat="1"/>
+    <w:lsdException w:name="heading 2" w:uiPriority="9" w:qFormat="1"/>
+    <w:lsdException w:name="heading 3" w:uiPriority="9" w:qFormat="1"/>
+    <w:lsdException w:name="heading 4" w:uiPriority="9" w:qFormat="1"/>
+    <w:lsdException w:name="heading 5" w:uiPriority="9" w:qFormat="1"/>
+    <w:lsdException w:name="heading 6" w:uiPriority="9" w:qFormat="1"/>
+    <w:lsdException w:name="heading 7" w:uiPriority="9" w:qFormat="1"/>
+    <w:lsdException w:name="heading 8" w:uiPriority="9" w:qFormat="1"/>
+    <w:lsdException w:name="heading 9" w:uiPriority="9" w:qFormat="1"/>
+    <w:lsdException w:name="toc 1" w:uiPriority="39"/>
+    <w:lsdException w:name="toc 2" w:uiPriority="39"/>
+    <w:lsdException w:name="toc 3" w:uiPriority="39"/>
+    <w:lsdException w:name="toc 4" w:uiPriority="39"/>
+    <w:lsdException w:name="toc 5" w:uiPriority="39"/>
+    <w:lsdException w:name="toc 6" w:uiPriority="39"/>
+    <w:lsdException w:name="toc 7" w:uiPriority="39"/>
+    <w:lsdException w:name="toc 8" w:uiPriority="39"/>
+    <w:lsdException w:name="toc 9" w:uiPriority="39"/>
+    <w:lsdException w:name="caption" w:uiPriority="35" w:qFormat="1"/>
+    <w:lsdException w:name="Title" w:semiHidden="0" w:uiPriority="10" w:unhideWhenUsed="0" w:qFormat="1"/>
+    <w:lsdException w:name="Default Paragraph Font" w:uiPriority="1"/>
+    <w:lsdException w:name="Subtitle" w:semiHidden="0" w:uiPriority="11" w:unhideWhenUsed="0" w:qFormat="1"/>
+    <w:lsdException w:name="Strong" w:semiHidden="0" w:uiPriority="22" w:unhideWhenUsed="0" w:qFormat="1"/>
+    <w:lsdException w:name="Emphasis" w:semiHidden="0" w:uiPriority="20" w:unhideWhenUsed="0" w:qFormat="1"/>
+    <w:lsdException w:name="Table Grid" w:semiHidden="0" w:uiPriority="59" w:unhideWhenUsed="0"/>
+    <w:lsdException w:name="Placeholder Text" w:unhideWhenUsed="0"/>
+    <w:lsdException w:name="No Spacing" w:semiHidden="0" w:uiPriority="1" w:unhideWhenUsed="0" w:qFormat="1"/>
+    <w:lsdException w:name="Light Shading" w:semiHidden="0" w:uiPriority="60" w:unhideWhenUsed="0"/>
+    <w:lsdException w:name="Light List" w:semiHidden="0" w:uiPriority="61" w:unhideWhenUsed="0"/>
+    <w:lsdException w:name="Light Grid" w:semiHidden="0" w:uiPriority="62" w:unhideWhenUsed="0"/>
+    <w:lsdException w:name="Medium Shading 1" w:semiHidden="0" w:uiPriority="63" w:unhideWhenUsed="0"/>
+    <w:lsdException w:name="Medium Shading 2" w:semiHidden="0" w:uiPriority="64" w:unhideWhenUsed="0"/>
+    <w:lsdException w:name="Medium List 1" w:semiHidden="0" w:uiPriority="65" w:unhideWhenUsed="0"/>
+    <w:lsdException w:name="Medium List 2" w:semiHidden="0" w:uiPriority="66" w:unhideWhenUsed="0"/>
+    <w:lsdException w:name="Medium Grid 1" w:semiHidden="0" w:uiPriority="67" w:unhideWhenUsed="0"/>
+    <w:lsdException w:name="Medium Grid 2" w:semiHidden="0" w:uiPriority="68" w:unhideWhenUsed="0"/>
+    <w:lsdException w:name="Medium Grid 3" w:semiHidden="0" w:uiPriority="69" w:unhideWhenUsed="0"/>
+    <w:lsdException w:name="Dark List" w:semiHidden="0" w:uiPriority="70" w:unhideWhenUsed="0"/>
+    <w:lsdException w:name="Colorful Shading" w:semiHidden="0" w:uiPriority="71" w:unhideWhenUsed="0"/>
+    <w:lsdException w:name="Colorful List" w:semiHidden="0" w:uiPriority="72" w:unhideWhenUsed="0"/>
+    <w:lsdException w:name="Colorful Grid" w:semiHidden="0" w:uiPriority="73" w:unhideWhenUsed="0"/>
+    <w:lsdException w:name="Light Shading Accent 1" w:semiHidden="0" w:uiPriority="60" w:unhideWhenUsed="0"/>
+    <w:lsdException w:name="Light List Accent 1" w:semiHidden="0" w:uiPriority="61" w:unhideWhenUsed="0"/>
+    <w:lsdException w:name="Light Grid Accent 1" w:semiHidden="0" w:uiPriority="62" w:unhideWhenUsed="0"/>
+    <w:lsdException w:name="Medium Shading 1 Accent 1" w:semiHidden="0" w:uiPriority="63" w:unhideWhenUsed="0"/>
+    <w:lsdException w:name="Medium Shading 2 Accent 1" w:semiHidden="0" w:uiPriority="64" w:unhideWhenUsed="0"/>
+    <w:lsdException w:name="Medium List 1 Accent 1" w:semiHidden="0" w:uiPriority="65" w:unhideWhenUsed="0"/>
+    <w:lsdException w:name="Revision" w:unhideWhenUsed="0"/>
+    <w:lsdException w:name="List Paragraph" w:semiHidden="0" w:uiPriority="34" w:unhideWhenUsed="0" w:qFormat="1"/>
+    <w:lsdException w:name="Quote" w:semiHidden="0" w:uiPriority="29" w:unhideWhenUsed="0" w:qFormat="1"/>
+    <w:lsdException w:name="Intense Quote" w:semiHidden="0" w:uiPriority="30" w:unhideWhenUsed="0" w:qFormat="1"/>
+    <w:lsdException w:name="Medium List 2 Accent 1" w:semiHidden="0" w:uiPriority="66" w:unhideWhenUsed="0"/>
+    <w:lsdException w:name="Medium Grid 1 Accent 1" w:semiHidden="0" w:uiPriority="67" w:unhideWhenUsed="0"/>
+    <w:lsdException w:name="Medium Grid 2 Accent 1" w:semiHidden="0" w:uiPriority="68" w:unhideWhenUsed="0"/>
+    <w:lsdException w:name="Medium Grid 3 Accent 1" w:semiHidden="0" w:uiPriority="69" w:unhideWhenUsed="0"/>
+    <w:lsdException w:name="Dark List Accent 1" w:semiHidden="0" w:uiPriority="70" w:unhideWhenUsed="0"/>
+    <w:lsdException w:name="Colorful Shading Accent 1" w:semiHidden="0" w:uiPriority="71" w:unhideWhenUsed="0"/>
+    <w:lsdException w:name="Colorful List Accent 1" w:semiHidden="0" w:uiPriority="72" w:unhideWhenUsed="0"/>
+    <w:lsdException w:name="Colorful Grid Accent 1" w:semiHidden="0" w:uiPriority="73" w:unhideWhenUsed="0"/>
+    <w:lsdException w:name="Light Shading Accent 2" w:semiHidden="0" w:uiPriority="60" w:unhideWhenUsed="0"/>
+    <w:lsdException w:name="Light List Accent 2" w:semiHidden="0" w:uiPriority="61" w:unhideWhenUsed="0"/>
+    <w:lsdException w:name="Light Grid Accent 2" w:semiHidden="0" w:uiPriority="62" w:unhideWhenUsed="0"/>
+    <w:lsdException w:name="Medium Shading 1 Accent 2" w:semiHidden="0" w:uiPriority="63" w:unhideWhenUsed="0"/>
+    <w:lsdException w:name="Medium Shading 2 Accent 2" w:semiHidden="0" w:uiPriority="64" w:unhideWhenUsed="0"/>
+    <w:lsdException w:name="Medium List 1 Accent 2" w:semiHidden="0" w:uiPriority="65" w:unhideWhenUsed="0"/>
+    <w:lsdException w:name="Medium List 2 Accent 2" w:semiHidden="0" w:uiPriority="66" w:unhideWhenUsed="0"/>
+    <w:lsdException w:name="Medium Grid 1 Accent 2" w:semiHidden="0" w:uiPriority="67" w:unhideWhenUsed="0"/>
+    <w:lsdException w:name="Medium Grid 2 Accent 2" w:semiHidden="0" w:uiPriority="68" w:unhideWhenUsed="0"/>
+    <w:lsdException w:name="Medium Grid 3 Accent 2" w:semiHidden="0" w:uiPriority="69" w:unhideWhenUsed="0"/>
+    <w:lsdException w:name="Dark List Accent 2" w:semiHidden="0" w:uiPriority="70" w:unhideWhenUsed="0"/>
+    <w:lsdException w:name="Colorful Shading Accent 2" w:semiHidden="0" w:uiPriority="71" w:unhideWhenUsed="0"/>
+    <w:lsdException w:name="Colorful List Accent 2" w:semiHidden="0" w:uiPriority="72" w:unhideWhenUsed="0"/>
+    <w:lsdException w:name="Colorful Grid Accent 2" w:semiHidden="0" w:uiPriority="73" w:unhideWhenUsed="0"/>
+    <w:lsdException w:name="Light Shading Accent 3" w:semiHidden="0" w:uiPriority="60" w:unhideWhenUsed="0"/>
+    <w:lsdException w:name="Light List Accent 3" w:semiHidden="0" w:uiPriority="61" w:unhideWhenUsed="0"/>
+    <w:lsdException w:name="Light Grid Accent 3" w:semiHidden="0" w:uiPriority="62" w:unhideWhenUsed="0"/>
+    <w:lsdException w:name="Medium Shading 1 Accent 3" w:semiHidden="0" w:uiPriority="63" w:unhideWhenUsed="0"/>
+    <w:lsdException w:name="Medium Shading 2 Accent 3" w:semiHidden="0" w:uiPriority="64" w:unhideWhenUsed="0"/>
+    <w:lsdException w:name="Medium List 1 Accent 3" w:semiHidden="0" w:uiPriority="65" w:unhideWhenUsed="0"/>
+    <w:lsdException w:name="Medium List 2 Accent 3" w:semiHidden="0" w:uiPriority="66" w:unhideWhenUsed="0"/>
+    <w:lsdException w:name="Medium Grid 1 Accent 3" w:semiHidden="0" w:uiPriority="67" w:unhideWhenUsed="0"/>
+    <w:lsdException w:name="Medium Grid 2 Accent 3" w:semiHidden="0" w:uiPriority="68" w:unhideWhenUsed="0"/>
+    <w:lsdException w:name="Medium Grid 3 Accent 3" w:semiHidden="0" w:uiPriority="69" w:unhideWhenUsed="0"/>
+    <w:lsdException w:name="Dark List Accent 3" w:semiHidden="0" w:uiPriority="70" w:unhideWhenUsed="0"/>
+    <w:lsdException w:name="Colorful Shading Accent 3" w:semiHidden="0" w:uiPriority="71" w:unhideWhenUsed="0"/>
+    <w:lsdException w:name="Colorful List Accent 3" w:semiHidden="0" w:uiPriority="72" w:unhideWhenUsed="0"/>
+    <w:lsdException w:name="Colorful Grid Accent 3" w:semiHidden="0" w:uiPriority="73" w:unhideWhenUsed="0"/>
+    <w:lsdException w:name="Light Shading Accent 4" w:semiHidden="0" w:uiPriority="60" w:unhideWhenUsed="0"/>
+    <w:lsdException w:name="Light List Accent 4" w:semiHidden="0" w:uiPriority="61" w:unhideWhenUsed="0"/>
+    <w:lsdException w:name="Light Grid Accent 4" w:semiHidden="0" w:uiPriority="62" w:unhideWhenUsed="0"/>
+    <w:lsdException w:name="Medium Shading 1 Accent 4" w:semiHidden="0" w:uiPriority="63" w:unhideWhenUsed="0"/>
+    <w:lsdException w:name="Medium Shading 2 Accent 4" w:semiHidden="0" w:uiPriority="64" w:unhideWhenUsed="0"/>
+    <w:lsdException w:name="Medium List 1 Accent 4" w:semiHidden="0" w:uiPriority="65" w:unhideWhenUsed="0"/>
+    <w:lsdException w:name="Medium List 2 Accent 4" w:semiHidden="0" w:uiPriority="66" w:unhideWhenUsed="0"/>
+    <w:lsdException w:name="Medium Grid 1 Accent 4" w:semiHidden="0" w:uiPriority="67" w:unhideWhenUsed="0"/>
+    <w:lsdException w:name="Medium Grid 2 Accent 4" w:semiHidden="0" w:uiPriority="68" w:unhideWhenUsed="0"/>
+    <w:lsdException w:name="Medium Grid 3 Accent 4" w:semiHidden="0" w:uiPriority="69" w:unhideWhenUsed="0"/>
+    <w:lsdException w:name="Dark List Accent 4" w:semiHidden="0" w:uiPriority="70" w:unhideWhenUsed="0"/>
+    <w:lsdException w:name="Colorful Shading Accent 4" w:semiHidden="0" w:uiPriority="71" w:unhideWhenUsed="0"/>
+    <w:lsdException w:name="Colorful List Accent 4" w:semiHidden="0" w:uiPriority="72" w:unhideWhenUsed="0"/>
+    <w:lsdException w:name="Colorful Grid Accent 4" w:semiHidden="0" w:uiPriority="73" w:unhideWhenUsed="0"/>
+    <w:lsdException w:name="Light Shading Accent 5" w:semiHidden="0" w:uiPriority="60" w:unhideWhenUsed="0"/>
+    <w:lsdException w:name="Light List Accent 5" w:semiHidden="0" w:uiPriority="61" w:unhideWhenUsed="0"/>
+    <w:lsdException w:name="Light Grid Accent 5" w:semiHidden="0" w:uiPriority="62" w:unhideWhenUsed="0"/>
+    <w:lsdException w:name="Medium Shading 1 Accent 5" w:semiHidden="0" w:uiPriority="63" w:unhideWhenUsed="0"/>
+    <w:lsdException w:name="Medium Shading 2 Accent 5" w:semiHidden="0" w:uiPriority="64" w:unhideWhenUsed="0"/>
+    <w:lsdException w:name="Medium List 1 Accent 5" w:semiHidden="0" w:uiPriority="65" w:unhideWhenUsed="0"/>
+    <w:lsdException w:name="Medium List 2 Accent 5" w:semiHidden="0" w:uiPriority="66" w:unhideWhenUsed="0"/>
+    <w:lsdException w:name="Medium Grid 1 Accent 5" w:semiHidden="0" w:uiPriority="67" w:unhideWhenUsed="0"/>
+    <w:lsdException w:name="Medium Grid 2 Accent 5" w:semiHidden="0" w:uiPriority="68" w:unhideWhenUsed="0"/>
+    <w:lsdException w:name="Medium Grid 3 Accent 5" w:semiHidden="0" w:uiPriority="69" w:unhideWhenUsed="0"/>
+    <w:lsdException w:name="Dark List Accent 5" w:semiHidden="0" w:uiPriority="70" w:unhideWhenUsed="0"/>
+    <w:lsdException w:name="Colorful Shading Accent 5" w:semiHidden="0" w:uiPriority="71" w:unhideWhenUsed="0"/>
+    <w:lsdException w:name="Colorful List Accent 5" w:semiHidden="0" w:uiPriority="72" w:unhideWhenUsed="0"/>
+    <w:lsdException w:name="Colorful Grid Accent 5" w:semiHidden="0" w:uiPriority="73" w:unhideWhenUsed="0"/>
+    <w:lsdException w:name="Light Shading Accent 6" w:semiHidden="0" w:uiPriority="60" w:unhideWhenUsed="0"/>
+    <w:lsdException w:name="Light List Accent 6" w:semiHidden="0" w:uiPriority="61" w:unhideWhenUsed="0"/>
+    <w:lsdException w:name="Light Grid Accent 6" w:semiHidden="0" w:uiPriority="62" w:unhideWhenUsed="0"/>
+    <w:lsdException w:name="Medium Shading 1 Accent 6" w:semiHidden="0" w:uiPriority="63" w:unhideWhenUsed="0"/>
+    <w:lsdException w:name="Medium Shading 2 Accent 6" w:semiHidden="0" w:uiPriority="64" w:unhideWhenUsed="0"/>
+    <w:lsdException w:name="Medium List 1 Accent 6" w:semiHidden="0" w:uiPriority="65" w:unhideWhenUsed="0"/>
+    <w:lsdException w:name="Medium List 2 Accent 6" w:semiHidden="0" w:uiPriority="66" w:unhideWhenUsed="0"/>
+    <w:lsdException w:name="Medium Grid 1 Accent 6" w:semiHidden="0" w:uiPriority="67" w:unhideWhenUsed="0"/>
+    <w:lsdException w:name="Medium Grid 2 Accent 6" w:semiHidden="0" w:uiPriority="68" w:unhideWhenUsed="0"/>
+    <w:lsdException w:name="Medium Grid 3 Accent 6" w:semiHidden="0" w:uiPriority="69" w:unhideWhenUsed="0"/>
+    <w:lsdException w:name="Dark List Accent 6" w:semiHidden="0" w:uiPriority="70" w:unhideWhenUsed="0"/>
+    <w:lsdException w:name="Colorful Shading Accent 6" w:semiHidden="0" w:uiPriority="71" w:unhideWhenUsed="0"/>
+    <w:lsdException w:name="Colorful List Accent 6" w:semiHidden="0" w:uiPriority="72" w:unhideWhenUsed="0"/>
+    <w:lsdException w:name="Colorful Grid Accent 6" w:semiHidden="0" w:uiPriority="73" w:unhideWhenUsed="0"/>
+    <w:lsdException w:name="Subtle Emphasis" w:semiHidden="0" w:uiPriority="19" w:unhideWhenUsed="0" w:qFormat="1"/>
+    <w:lsdException w:name="Intense Emphasis" w:semiHidden="0" w:uiPriority="21" w:unhideWhenUsed="0" w:qFormat="1"/>
+    <w:lsdException w:name="Subtle Reference" w:semiHidden="0" w:uiPriority="31" w:unhideWhenUsed="0" w:qFormat="1"/>
+    <w:lsdException w:name="Intense Reference" w:semiHidden="0" w:uiPriority="32" w:unhideWhenUsed="0" w:qFormat="1"/>
+    <w:lsdException w:name="Book Title" w:semiHidden="0" w:uiPriority="33" w:unhideWhenUsed="0" w:qFormat="1"/>
+    <w:lsdException w:name="Bibliography" w:uiPriority="37"/>
+    <w:lsdException w:name="TOC Heading" w:uiPriority="39" w:qFormat="1"/>
+  </w:latentStyles>
+  <w:style w:type="paragraph" w:default="1" w:styleId="Normal">
+    <w:name w:val="Normal"/>
+    <w:qFormat/>
+  </w:style>
+  <w:style w:type="character" w:default="1" w:styleId="Fuentedeprrafopredeter">
+    <w:name w:val="Default Paragraph Font"/>
+    <w:uiPriority w:val="1"/>
+    <w:semiHidden/>
+    <w:unhideWhenUsed/>
+  </w:style>
+  <w:style w:type="table" w:default="1" w:styleId="Tablanormal">
+    <w:name w:val="Normal Table"/>
+    <w:uiPriority w:val="99"/>
+    <w:semiHidden/>
+    <w:unhideWhenUsed/>
+    <w:qFormat/>
+    <w:tblPr>
+      <w:tblInd w:w="0" w:type="dxa"/>
+      <w:tblCellMar>
+        <w:top w:w="0" w:type="dxa"/>
+        <w:left w:w="108" w:type="dxa"/>
+        <w:bottom w:w="0" w:type="dxa"/>
+        <w:right w:w="108" w:type="dxa"/>
+      </w:tblCellMar>
+    </w:tblPr>
+  </w:style>
+  <w:style w:type="numbering" w:default="1" w:styleId="Sinlista">
+    <w:name w:val="No List"/>
+    <w:uiPriority w:val="99"/>
+    <w:semiHidden/>
+    <w:unhideWhenUsed/>
+  </w:style>
+  <w:style w:type="character" w:styleId="Textodelmarcadordeposicin">
+    <w:name w:val="Placeholder Text"/>
+    <w:basedOn w:val="Fuentedeprrafopredeter"/>
+    <w:uiPriority w:val="99"/>
+    <w:semiHidden/>
+    <w:rsid w:val="00BD56C8"/>
+    <w:rPr>
+      <w:color w:val="808080"/>
+    </w:rPr>
+  </w:style>
+  <w:style w:type="paragraph" w:customStyle="1" w:styleId="29948D118C6F48C998281AFC8932742F">
+    <w:name w:val="29948D118C6F48C998281AFC8932742F"/>
+    <w:rsid w:val="00BD56C8"/>
+  </w:style>
+</w:styles>
+</file>
+
+<file path=word/glossary/webSettings.xml><?xml version="1.0" encoding="utf-8"?>
+<w:webSettings xmlns:r="http://schemas.openxmlformats.org/officeDocument/2006/relationships" xmlns:w="http://schemas.openxmlformats.org/wordprocessingml/2006/main">
+  <w:optimizeForBrowser/>
+</w:webSettings>
+</file>
+
 <file path=word/theme/theme1.xml><?xml version="1.0" encoding="utf-8"?>
 <a:theme xmlns:a="http://schemas.openxmlformats.org/drawingml/2006/main" name="Tema de Office">
   <a:themeElements>
@@ -37722,7 +39598,7 @@
 </file>
 
 <file path=customXml/itemProps1.xml><?xml version="1.0" encoding="utf-8"?>
-<ds:datastoreItem xmlns:ds="http://schemas.openxmlformats.org/officeDocument/2006/customXml" ds:itemID="{B4EEEF57-D630-4184-BE3F-D3432F996811}">
+<ds:datastoreItem xmlns:ds="http://schemas.openxmlformats.org/officeDocument/2006/customXml" ds:itemID="{C33179F5-FC53-4929-B1A6-75EB463F93A7}">
   <ds:schemaRefs>
     <ds:schemaRef ds:uri="http://schemas.openxmlformats.org/officeDocument/2006/bibliography"/>
   </ds:schemaRefs>

</xml_diff>

<commit_message>
memoria + diagram gant
</commit_message>
<xml_diff>
--- a/docs/memoria.docx
+++ b/docs/memoria.docx
@@ -1,6 +1,6 @@
 
 <file path=word/document.xml><?xml version="1.0" encoding="utf-8"?>
-<w:document xmlns:wpc="http://schemas.microsoft.com/office/word/2010/wordprocessingCanvas" xmlns:mc="http://schemas.openxmlformats.org/markup-compatibility/2006" xmlns:o="urn:schemas-microsoft-com:office:office" xmlns:r="http://schemas.openxmlformats.org/officeDocument/2006/relationships" xmlns:m="http://schemas.openxmlformats.org/officeDocument/2006/math" xmlns:v="urn:schemas-microsoft-com:vml" xmlns:wp14="http://schemas.microsoft.com/office/word/2010/wordprocessingDrawing" xmlns:wp="http://schemas.openxmlformats.org/drawingml/2006/wordprocessingDrawing" xmlns:w10="urn:schemas-microsoft-com:office:word" xmlns:w="http://schemas.openxmlformats.org/wordprocessingml/2006/main" xmlns:w14="http://schemas.microsoft.com/office/word/2010/wordml" xmlns:wpg="http://schemas.microsoft.com/office/word/2010/wordprocessingGroup" xmlns:wpi="http://schemas.microsoft.com/office/word/2010/wordprocessingInk" xmlns:wne="http://schemas.microsoft.com/office/word/2006/wordml" xmlns:wps="http://schemas.microsoft.com/office/word/2010/wordprocessingShape" mc:Ignorable="w14 wp14">
+<w:document xmlns:ve="http://schemas.openxmlformats.org/markup-compatibility/2006" xmlns:o="urn:schemas-microsoft-com:office:office" xmlns:r="http://schemas.openxmlformats.org/officeDocument/2006/relationships" xmlns:m="http://schemas.openxmlformats.org/officeDocument/2006/math" xmlns:v="urn:schemas-microsoft-com:vml" xmlns:wp="http://schemas.openxmlformats.org/drawingml/2006/wordprocessingDrawing" xmlns:w10="urn:schemas-microsoft-com:office:word" xmlns:w="http://schemas.openxmlformats.org/wordprocessingml/2006/main" xmlns:wne="http://schemas.microsoft.com/office/word/2006/wordml">
   <w:body>
     <w:p>
       <w:pPr>
@@ -34,7 +34,7 @@
           <w:lang w:eastAsia="es-ES" w:bidi="ar-SA"/>
         </w:rPr>
         <w:drawing>
-          <wp:inline distT="0" distB="0" distL="0" distR="0" wp14:anchorId="49807511" wp14:editId="6017E7EA">
+          <wp:inline distT="0" distB="0" distL="0" distR="0">
             <wp:extent cx="819150" cy="819150"/>
             <wp:effectExtent l="19050" t="0" r="0" b="0"/>
             <wp:docPr id="45" name="Imagen 6" descr="~pd1064_Pic1"/>
@@ -51,7 +51,7 @@
                     </pic:cNvPicPr>
                   </pic:nvPicPr>
                   <pic:blipFill>
-                    <a:blip r:embed="rId9" cstate="print"/>
+                    <a:blip r:embed="rId8" cstate="print"/>
                     <a:srcRect/>
                     <a:stretch>
                       <a:fillRect/>
@@ -8600,7 +8600,7 @@
       <w:r>
         <w:fldChar w:fldCharType="separate"/>
       </w:r>
-      <w:hyperlink r:id="rId10" w:anchor="_Toc424903855" w:history="1">
+      <w:hyperlink r:id="rId9" w:anchor="_Toc424903855" w:history="1">
         <w:r>
           <w:rPr>
             <w:rStyle w:val="Hipervnculo"/>
@@ -11528,13 +11528,8 @@
       </w:r>
       <w:proofErr w:type="spellEnd"/>
       <w:r>
-        <w:t xml:space="preserve"> </w:t>
-      </w:r>
-      <w:proofErr w:type="spellStart"/>
-      <w:r>
-        <w:t>framework</w:t>
-      </w:r>
-      <w:proofErr w:type="spellEnd"/>
+        <w:t xml:space="preserve"> framework</w:t>
+      </w:r>
       <w:r>
         <w:t xml:space="preserve"> (</w:t>
       </w:r>
@@ -13158,14 +13153,14 @@
           <w:lang w:eastAsia="es-ES" w:bidi="ar-SA"/>
         </w:rPr>
         <w:drawing>
-          <wp:inline distT="0" distB="0" distL="0" distR="0" wp14:anchorId="7B94FCF8" wp14:editId="1DB99FAC">
+          <wp:inline distT="0" distB="0" distL="0" distR="0">
             <wp:extent cx="5400040" cy="3150235"/>
             <wp:effectExtent l="19050" t="0" r="10160" b="0"/>
             <wp:docPr id="32" name="Gráfico 32"/>
             <wp:cNvGraphicFramePr/>
             <a:graphic xmlns:a="http://schemas.openxmlformats.org/drawingml/2006/main">
               <a:graphicData uri="http://schemas.openxmlformats.org/drawingml/2006/chart">
-                <c:chart xmlns:c="http://schemas.openxmlformats.org/drawingml/2006/chart" xmlns:r="http://schemas.openxmlformats.org/officeDocument/2006/relationships" r:id="rId12"/>
+                <c:chart xmlns:c="http://schemas.openxmlformats.org/drawingml/2006/chart" xmlns:r="http://schemas.openxmlformats.org/officeDocument/2006/relationships" r:id="rId11"/>
               </a:graphicData>
             </a:graphic>
           </wp:inline>
@@ -13829,14 +13824,14 @@
         </w:rPr>
         <w:lastRenderedPageBreak/>
         <w:drawing>
-          <wp:inline distT="0" distB="0" distL="0" distR="0" wp14:anchorId="752F3A69" wp14:editId="2FE0BF70">
+          <wp:inline distT="0" distB="0" distL="0" distR="0">
             <wp:extent cx="5400040" cy="3150235"/>
             <wp:effectExtent l="19050" t="0" r="10160" b="0"/>
             <wp:docPr id="37" name="Gráfico 32"/>
             <wp:cNvGraphicFramePr/>
             <a:graphic xmlns:a="http://schemas.openxmlformats.org/drawingml/2006/main">
               <a:graphicData uri="http://schemas.openxmlformats.org/drawingml/2006/chart">
-                <c:chart xmlns:c="http://schemas.openxmlformats.org/drawingml/2006/chart" xmlns:r="http://schemas.openxmlformats.org/officeDocument/2006/relationships" r:id="rId13"/>
+                <c:chart xmlns:c="http://schemas.openxmlformats.org/drawingml/2006/chart" xmlns:r="http://schemas.openxmlformats.org/officeDocument/2006/relationships" r:id="rId12"/>
               </a:graphicData>
             </a:graphic>
           </wp:inline>
@@ -13970,27 +13965,14 @@
                   <w:r>
                     <w:t xml:space="preserve">Figura </w:t>
                   </w:r>
-                  <w:r>
-                    <w:fldChar w:fldCharType="begin"/>
-                  </w:r>
-                  <w:r>
-                    <w:instrText xml:space="preserve"> SEQ Figura \* ARABIC </w:instrText>
-                  </w:r>
-                  <w:r>
-                    <w:fldChar w:fldCharType="separate"/>
-                  </w:r>
-                  <w:r>
-                    <w:rPr>
-                      <w:noProof/>
-                    </w:rPr>
-                    <w:t>1</w:t>
-                  </w:r>
-                  <w:r>
-                    <w:rPr>
-                      <w:noProof/>
-                    </w:rPr>
-                    <w:fldChar w:fldCharType="end"/>
-                  </w:r>
+                  <w:fldSimple w:instr=" SEQ Figura \* ARABIC ">
+                    <w:r>
+                      <w:rPr>
+                        <w:noProof/>
+                      </w:rPr>
+                      <w:t>1</w:t>
+                    </w:r>
+                  </w:fldSimple>
                   <w:r>
                     <w:t>Selección por torneo</w:t>
                   </w:r>
@@ -14034,7 +14016,7 @@
               <o:lock v:ext="edit" text="t"/>
             </v:shape>
             <v:shape id="_x0000_s1093" type="#_x0000_t75" style="position:absolute;left:3883;top:11052;width:6707;height:3379">
-              <v:imagedata r:id="rId14" o:title=""/>
+              <v:imagedata r:id="rId13" o:title=""/>
             </v:shape>
           </v:group>
         </w:pict>
@@ -14226,7 +14208,7 @@
         <w:tblStyle w:val="Tablaconcuadrcula"/>
         <w:tblW w:w="0" w:type="auto"/>
         <w:jc w:val="center"/>
-        <w:tblLook w:val="0480" w:firstRow="0" w:lastRow="0" w:firstColumn="1" w:lastColumn="0" w:noHBand="0" w:noVBand="1"/>
+        <w:tblLook w:val="0480"/>
       </w:tblPr>
       <w:tblGrid>
         <w:gridCol w:w="381"/>
@@ -16343,7 +16325,7 @@
         <w:tblStyle w:val="Tablaconcuadrcula"/>
         <w:tblW w:w="0" w:type="auto"/>
         <w:jc w:val="center"/>
-        <w:tblLook w:val="0480" w:firstRow="0" w:lastRow="0" w:firstColumn="1" w:lastColumn="0" w:noHBand="0" w:noVBand="1"/>
+        <w:tblLook w:val="0480"/>
       </w:tblPr>
       <w:tblGrid>
         <w:gridCol w:w="381"/>
@@ -18973,8 +18955,8 @@
         </w:rPr>
         <w:t>i</w:t>
       </w:r>
-      <w:proofErr w:type="gramEnd"/>
       <m:oMath>
+        <w:proofErr w:type="gramEnd"/>
         <m:r>
           <w:rPr>
             <w:rFonts w:ascii="Cambria Math" w:hAnsi="Cambria Math"/>
@@ -19009,14 +18991,7 @@
         <w:rPr>
           <w:lang w:eastAsia="es-ES" w:bidi="ar-SA"/>
         </w:rPr>
-        <w:t xml:space="preserve">, </w:t>
-      </w:r>
-      <w:proofErr w:type="spellStart"/>
-      <w:r>
-        <w:rPr>
-          <w:lang w:eastAsia="es-ES" w:bidi="ar-SA"/>
-        </w:rPr>
-        <w:t>x</w:t>
+        <w:t>, x</w:t>
       </w:r>
       <w:r>
         <w:rPr>
@@ -19032,7 +19007,6 @@
         </w:rPr>
         <w:t>max</w:t>
       </w:r>
-      <w:proofErr w:type="spellEnd"/>
       <w:r>
         <w:rPr>
           <w:lang w:eastAsia="es-ES" w:bidi="ar-SA"/>
@@ -19977,8 +19951,8 @@
         </w:rPr>
         <w:t>i</w:t>
       </w:r>
-      <w:proofErr w:type="gramEnd"/>
       <m:oMath>
+        <w:proofErr w:type="gramEnd"/>
         <m:r>
           <w:rPr>
             <w:rFonts w:ascii="Cambria Math" w:hAnsi="Cambria Math"/>
@@ -20013,14 +19987,7 @@
         <w:rPr>
           <w:lang w:eastAsia="es-ES" w:bidi="ar-SA"/>
         </w:rPr>
-        <w:t xml:space="preserve">, </w:t>
-      </w:r>
-      <w:proofErr w:type="spellStart"/>
-      <w:r>
-        <w:rPr>
-          <w:lang w:eastAsia="es-ES" w:bidi="ar-SA"/>
-        </w:rPr>
-        <w:t>x</w:t>
+        <w:t>, x</w:t>
       </w:r>
       <w:r>
         <w:rPr>
@@ -20036,7 +20003,6 @@
         </w:rPr>
         <w:t>max</w:t>
       </w:r>
-      <w:proofErr w:type="spellEnd"/>
       <w:r>
         <w:rPr>
           <w:lang w:eastAsia="es-ES" w:bidi="ar-SA"/>
@@ -21315,7 +21281,7 @@
         <w:tblStyle w:val="Tablaconcuadrcula"/>
         <w:tblW w:w="5000" w:type="pct"/>
         <w:jc w:val="center"/>
-        <w:tblLook w:val="01E0" w:firstRow="1" w:lastRow="1" w:firstColumn="1" w:lastColumn="1" w:noHBand="0" w:noVBand="0"/>
+        <w:tblLook w:val="01E0"/>
       </w:tblPr>
       <w:tblGrid>
         <w:gridCol w:w="2196"/>
@@ -21670,7 +21636,7 @@
         <w:tblStyle w:val="Tablaconcuadrcula"/>
         <w:tblW w:w="5000" w:type="pct"/>
         <w:jc w:val="center"/>
-        <w:tblLook w:val="01E0" w:firstRow="1" w:lastRow="1" w:firstColumn="1" w:lastColumn="1" w:noHBand="0" w:noVBand="0"/>
+        <w:tblLook w:val="01E0"/>
       </w:tblPr>
       <w:tblGrid>
         <w:gridCol w:w="2196"/>
@@ -22035,7 +22001,7 @@
         <w:tblStyle w:val="Tablaconcuadrcula"/>
         <w:tblW w:w="5000" w:type="pct"/>
         <w:jc w:val="center"/>
-        <w:tblLook w:val="01E0" w:firstRow="1" w:lastRow="1" w:firstColumn="1" w:lastColumn="1" w:noHBand="0" w:noVBand="0"/>
+        <w:tblLook w:val="01E0"/>
       </w:tblPr>
       <w:tblGrid>
         <w:gridCol w:w="2196"/>
@@ -22387,7 +22353,7 @@
         <w:tblStyle w:val="Tablaconcuadrcula"/>
         <w:tblW w:w="5000" w:type="pct"/>
         <w:jc w:val="center"/>
-        <w:tblLook w:val="01E0" w:firstRow="1" w:lastRow="1" w:firstColumn="1" w:lastColumn="1" w:noHBand="0" w:noVBand="0"/>
+        <w:tblLook w:val="01E0"/>
       </w:tblPr>
       <w:tblGrid>
         <w:gridCol w:w="2196"/>
@@ -22884,7 +22850,7 @@
         <w:tblStyle w:val="Tablaconcuadrcula"/>
         <w:tblW w:w="5000" w:type="pct"/>
         <w:jc w:val="center"/>
-        <w:tblLook w:val="01E0" w:firstRow="1" w:lastRow="1" w:firstColumn="1" w:lastColumn="1" w:noHBand="0" w:noVBand="0"/>
+        <w:tblLook w:val="01E0"/>
       </w:tblPr>
       <w:tblGrid>
         <w:gridCol w:w="2196"/>
@@ -23284,7 +23250,7 @@
         <w:tblStyle w:val="Tablaconcuadrcula"/>
         <w:tblW w:w="5000" w:type="pct"/>
         <w:jc w:val="center"/>
-        <w:tblLook w:val="01E0" w:firstRow="1" w:lastRow="1" w:firstColumn="1" w:lastColumn="1" w:noHBand="0" w:noVBand="0"/>
+        <w:tblLook w:val="01E0"/>
       </w:tblPr>
       <w:tblGrid>
         <w:gridCol w:w="2196"/>
@@ -23660,7 +23626,7 @@
         <w:tblStyle w:val="Tablaconcuadrcula"/>
         <w:tblW w:w="5000" w:type="pct"/>
         <w:jc w:val="center"/>
-        <w:tblLook w:val="01E0" w:firstRow="1" w:lastRow="1" w:firstColumn="1" w:lastColumn="1" w:noHBand="0" w:noVBand="0"/>
+        <w:tblLook w:val="01E0"/>
       </w:tblPr>
       <w:tblGrid>
         <w:gridCol w:w="2196"/>
@@ -24038,7 +24004,7 @@
         <w:tblStyle w:val="Tablaconcuadrcula"/>
         <w:tblW w:w="5000" w:type="pct"/>
         <w:jc w:val="center"/>
-        <w:tblLook w:val="01E0" w:firstRow="1" w:lastRow="1" w:firstColumn="1" w:lastColumn="1" w:noHBand="0" w:noVBand="0"/>
+        <w:tblLook w:val="01E0"/>
       </w:tblPr>
       <w:tblGrid>
         <w:gridCol w:w="2196"/>
@@ -24631,7 +24597,7 @@
         <w:tblStyle w:val="Tablaconcuadrcula"/>
         <w:tblW w:w="5000" w:type="pct"/>
         <w:jc w:val="center"/>
-        <w:tblLook w:val="01E0" w:firstRow="1" w:lastRow="1" w:firstColumn="1" w:lastColumn="1" w:noHBand="0" w:noVBand="0"/>
+        <w:tblLook w:val="01E0"/>
       </w:tblPr>
       <w:tblGrid>
         <w:gridCol w:w="2196"/>
@@ -25249,7 +25215,7 @@
         <w:tblStyle w:val="Tablaconcuadrcula"/>
         <w:tblW w:w="5000" w:type="pct"/>
         <w:jc w:val="center"/>
-        <w:tblLook w:val="01E0" w:firstRow="1" w:lastRow="1" w:firstColumn="1" w:lastColumn="1" w:noHBand="0" w:noVBand="0"/>
+        <w:tblLook w:val="01E0"/>
       </w:tblPr>
       <w:tblGrid>
         <w:gridCol w:w="2196"/>
@@ -25734,7 +25700,7 @@
         <w:tblStyle w:val="Tablaconcuadrcula"/>
         <w:tblW w:w="5000" w:type="pct"/>
         <w:jc w:val="center"/>
-        <w:tblLook w:val="01E0" w:firstRow="1" w:lastRow="1" w:firstColumn="1" w:lastColumn="1" w:noHBand="0" w:noVBand="0"/>
+        <w:tblLook w:val="01E0"/>
       </w:tblPr>
       <w:tblGrid>
         <w:gridCol w:w="2196"/>
@@ -26127,7 +26093,7 @@
         </w:rPr>
         <w:lastRenderedPageBreak/>
         <w:drawing>
-          <wp:inline distT="0" distB="0" distL="0" distR="0" wp14:anchorId="7CDF4BF4" wp14:editId="1D71BCBD">
+          <wp:inline distT="0" distB="0" distL="0" distR="0">
             <wp:extent cx="5399823" cy="3801745"/>
             <wp:effectExtent l="19050" t="0" r="0" b="0"/>
             <wp:docPr id="4" name="0 Imagen"/>
@@ -26142,7 +26108,7 @@
                     <pic:cNvPicPr/>
                   </pic:nvPicPr>
                   <pic:blipFill>
-                    <a:blip r:embed="rId15" cstate="print"/>
+                    <a:blip r:embed="rId14" cstate="print"/>
                     <a:stretch>
                       <a:fillRect/>
                     </a:stretch>
@@ -26448,7 +26414,7 @@
         </w:rPr>
         <w:lastRenderedPageBreak/>
         <w:drawing>
-          <wp:inline distT="0" distB="0" distL="0" distR="0" wp14:anchorId="2F62641F" wp14:editId="6CA7BB59">
+          <wp:inline distT="0" distB="0" distL="0" distR="0">
             <wp:extent cx="3773266" cy="7650520"/>
             <wp:effectExtent l="19050" t="0" r="0" b="0"/>
             <wp:docPr id="6" name="5 Imagen" descr="clases_analisis.jpg"/>
@@ -26463,7 +26429,7 @@
                     <pic:cNvPicPr/>
                   </pic:nvPicPr>
                   <pic:blipFill>
-                    <a:blip r:embed="rId16" cstate="print"/>
+                    <a:blip r:embed="rId15" cstate="print"/>
                     <a:stretch>
                       <a:fillRect/>
                     </a:stretch>
@@ -27078,7 +27044,7 @@
         </w:rPr>
         <w:lastRenderedPageBreak/>
         <w:drawing>
-          <wp:inline distT="0" distB="0" distL="0" distR="0" wp14:anchorId="79CB271C" wp14:editId="01A85F07">
+          <wp:inline distT="0" distB="0" distL="0" distR="0">
             <wp:extent cx="5164616" cy="4972050"/>
             <wp:effectExtent l="19050" t="0" r="0" b="0"/>
             <wp:docPr id="3" name="0 Imagen"/>
@@ -27093,10 +27059,10 @@
                     <pic:cNvPicPr/>
                   </pic:nvPicPr>
                   <pic:blipFill>
-                    <a:blip r:embed="rId17" cstate="print">
+                    <a:blip r:embed="rId16" cstate="print">
                       <a:extLst>
                         <a:ext uri="{28A0092B-C50C-407E-A947-70E740481C1C}">
-                          <a14:useLocalDpi xmlns:a14="http://schemas.microsoft.com/office/drawing/2010/main" val="0"/>
+                          <a14:useLocalDpi xmlns:a14="http://schemas.microsoft.com/office/drawing/2010/main" xmlns:wps="http://schemas.microsoft.com/office/word/2010/wordprocessingShape" xmlns:wpi="http://schemas.microsoft.com/office/word/2010/wordprocessingInk" xmlns:wpg="http://schemas.microsoft.com/office/word/2010/wordprocessingGroup" xmlns:w14="http://schemas.microsoft.com/office/word/2010/wordml" xmlns:w="http://schemas.openxmlformats.org/wordprocessingml/2006/main" xmlns:w10="urn:schemas-microsoft-com:office:word" xmlns:wp14="http://schemas.microsoft.com/office/word/2010/wordprocessingDrawing" xmlns:v="urn:schemas-microsoft-com:vml" xmlns:o="urn:schemas-microsoft-com:office:office" xmlns:mc="http://schemas.openxmlformats.org/markup-compatibility/2006" xmlns:wpc="http://schemas.microsoft.com/office/word/2010/wordprocessingCanvas" xmlns="" val="0"/>
                         </a:ext>
                       </a:extLst>
                     </a:blip>
@@ -27335,7 +27301,7 @@
           <w:lang w:eastAsia="es-ES" w:bidi="ar-SA"/>
         </w:rPr>
         <w:drawing>
-          <wp:inline distT="0" distB="0" distL="0" distR="0" wp14:anchorId="33523AC7" wp14:editId="74A5B6B6">
+          <wp:inline distT="0" distB="0" distL="0" distR="0">
             <wp:extent cx="5392922" cy="5268850"/>
             <wp:effectExtent l="19050" t="0" r="0" b="0"/>
             <wp:docPr id="9" name="8 Imagen"/>
@@ -27350,10 +27316,10 @@
                     <pic:cNvPicPr/>
                   </pic:nvPicPr>
                   <pic:blipFill>
-                    <a:blip r:embed="rId18" cstate="print">
+                    <a:blip r:embed="rId17" cstate="print">
                       <a:extLst>
                         <a:ext uri="{28A0092B-C50C-407E-A947-70E740481C1C}">
-                          <a14:useLocalDpi xmlns:a14="http://schemas.microsoft.com/office/drawing/2010/main" val="0"/>
+                          <a14:useLocalDpi xmlns:a14="http://schemas.microsoft.com/office/drawing/2010/main" xmlns:wps="http://schemas.microsoft.com/office/word/2010/wordprocessingShape" xmlns:wpi="http://schemas.microsoft.com/office/word/2010/wordprocessingInk" xmlns:wpg="http://schemas.microsoft.com/office/word/2010/wordprocessingGroup" xmlns:w14="http://schemas.microsoft.com/office/word/2010/wordml" xmlns:w="http://schemas.openxmlformats.org/wordprocessingml/2006/main" xmlns:w10="urn:schemas-microsoft-com:office:word" xmlns:wp14="http://schemas.microsoft.com/office/word/2010/wordprocessingDrawing" xmlns:v="urn:schemas-microsoft-com:vml" xmlns:o="urn:schemas-microsoft-com:office:office" xmlns:mc="http://schemas.openxmlformats.org/markup-compatibility/2006" xmlns:wpc="http://schemas.microsoft.com/office/word/2010/wordprocessingCanvas" xmlns="" val="0"/>
                         </a:ext>
                       </a:extLst>
                     </a:blip>
@@ -27931,7 +27897,7 @@
         </w:rPr>
         <w:lastRenderedPageBreak/>
         <w:drawing>
-          <wp:inline distT="0" distB="0" distL="0" distR="0" wp14:anchorId="145F6855" wp14:editId="2B3238A8">
+          <wp:inline distT="0" distB="0" distL="0" distR="0">
             <wp:extent cx="5423259" cy="3285461"/>
             <wp:effectExtent l="19050" t="0" r="5991" b="0"/>
             <wp:docPr id="31" name="30 Imagen" descr="observer.jpg"/>
@@ -27946,7 +27912,7 @@
                     <pic:cNvPicPr/>
                   </pic:nvPicPr>
                   <pic:blipFill>
-                    <a:blip r:embed="rId19" cstate="print"/>
+                    <a:blip r:embed="rId18" cstate="print"/>
                     <a:stretch>
                       <a:fillRect/>
                     </a:stretch>
@@ -28055,7 +28021,7 @@
         </w:rPr>
         <w:lastRenderedPageBreak/>
         <w:drawing>
-          <wp:inline distT="0" distB="0" distL="0" distR="0" wp14:anchorId="40B44C37" wp14:editId="5FDCA2E2">
+          <wp:inline distT="0" distB="0" distL="0" distR="0">
             <wp:extent cx="5400040" cy="6969125"/>
             <wp:effectExtent l="19050" t="0" r="0" b="0"/>
             <wp:docPr id="5" name="4 Imagen" descr="presentacionresultados.jpg"/>
@@ -28070,7 +28036,7 @@
                     <pic:cNvPicPr/>
                   </pic:nvPicPr>
                   <pic:blipFill>
-                    <a:blip r:embed="rId20" cstate="print"/>
+                    <a:blip r:embed="rId19" cstate="print"/>
                     <a:stretch>
                       <a:fillRect/>
                     </a:stretch>
@@ -28756,7 +28722,7 @@
         </w:rPr>
         <w:lastRenderedPageBreak/>
         <w:drawing>
-          <wp:inline distT="0" distB="0" distL="0" distR="0" wp14:anchorId="2E61AE31" wp14:editId="74644B77">
+          <wp:inline distT="0" distB="0" distL="0" distR="0">
             <wp:extent cx="5400040" cy="2983230"/>
             <wp:effectExtent l="19050" t="0" r="0" b="0"/>
             <wp:docPr id="7" name="6 Imagen" descr="gui.jpg"/>
@@ -28771,7 +28737,7 @@
                     <pic:cNvPicPr/>
                   </pic:nvPicPr>
                   <pic:blipFill>
-                    <a:blip r:embed="rId21" cstate="print"/>
+                    <a:blip r:embed="rId20" cstate="print"/>
                     <a:stretch>
                       <a:fillRect/>
                     </a:stretch>
@@ -28989,7 +28955,7 @@
           <w:lang w:eastAsia="es-ES" w:bidi="ar-SA"/>
         </w:rPr>
         <w:drawing>
-          <wp:inline distT="0" distB="0" distL="0" distR="0" wp14:anchorId="46B000E0" wp14:editId="691E79E6">
+          <wp:inline distT="0" distB="0" distL="0" distR="0">
             <wp:extent cx="5400040" cy="2523490"/>
             <wp:effectExtent l="19050" t="0" r="0" b="0"/>
             <wp:docPr id="11" name="10 Imagen" descr="moduloguardado.jpg"/>
@@ -29004,7 +28970,7 @@
                     <pic:cNvPicPr/>
                   </pic:nvPicPr>
                   <pic:blipFill>
-                    <a:blip r:embed="rId22" cstate="print"/>
+                    <a:blip r:embed="rId21" cstate="print"/>
                     <a:stretch>
                       <a:fillRect/>
                     </a:stretch>
@@ -29366,7 +29332,7 @@
         </w:rPr>
         <w:lastRenderedPageBreak/>
         <w:drawing>
-          <wp:inline distT="0" distB="0" distL="0" distR="0" wp14:anchorId="5137554E" wp14:editId="52D068A0">
+          <wp:inline distT="0" distB="0" distL="0" distR="0">
             <wp:extent cx="5400040" cy="4015740"/>
             <wp:effectExtent l="19050" t="0" r="0" b="0"/>
             <wp:docPr id="12" name="11 Imagen" descr="secuenciaejecucion.jpg"/>
@@ -29381,7 +29347,7 @@
                     <pic:cNvPicPr/>
                   </pic:nvPicPr>
                   <pic:blipFill>
-                    <a:blip r:embed="rId23" cstate="print"/>
+                    <a:blip r:embed="rId22" cstate="print"/>
                     <a:stretch>
                       <a:fillRect/>
                     </a:stretch>
@@ -29488,7 +29454,7 @@
         </w:rPr>
         <w:lastRenderedPageBreak/>
         <w:drawing>
-          <wp:inline distT="0" distB="0" distL="0" distR="0" wp14:anchorId="204AB36B" wp14:editId="6CD1DBEC">
+          <wp:inline distT="0" distB="0" distL="0" distR="0">
             <wp:extent cx="5400040" cy="4019550"/>
             <wp:effectExtent l="19050" t="0" r="0" b="0"/>
             <wp:docPr id="8" name="7 Imagen" descr="secuenciaalgoritmo.jpg"/>
@@ -29503,7 +29469,7 @@
                     <pic:cNvPicPr/>
                   </pic:nvPicPr>
                   <pic:blipFill>
-                    <a:blip r:embed="rId24" cstate="print"/>
+                    <a:blip r:embed="rId23" cstate="print"/>
                     <a:stretch>
                       <a:fillRect/>
                     </a:stretch>
@@ -29603,7 +29569,7 @@
         </w:rPr>
         <w:lastRenderedPageBreak/>
         <w:drawing>
-          <wp:inline distT="0" distB="0" distL="0" distR="0" wp14:anchorId="49EED496" wp14:editId="6A5E4F0A">
+          <wp:inline distT="0" distB="0" distL="0" distR="0">
             <wp:extent cx="5400040" cy="4344670"/>
             <wp:effectExtent l="19050" t="0" r="0" b="0"/>
             <wp:docPr id="18" name="17 Imagen" descr="seccancelacion.jpg"/>
@@ -29618,7 +29584,7 @@
                     <pic:cNvPicPr/>
                   </pic:nvPicPr>
                   <pic:blipFill>
-                    <a:blip r:embed="rId25" cstate="print"/>
+                    <a:blip r:embed="rId24" cstate="print"/>
                     <a:stretch>
                       <a:fillRect/>
                     </a:stretch>
@@ -29718,7 +29684,7 @@
         </w:rPr>
         <w:lastRenderedPageBreak/>
         <w:drawing>
-          <wp:inline distT="0" distB="0" distL="0" distR="0" wp14:anchorId="3F0B1696" wp14:editId="276E5E2C">
+          <wp:inline distT="0" distB="0" distL="0" distR="0">
             <wp:extent cx="5400040" cy="4262755"/>
             <wp:effectExtent l="19050" t="0" r="0" b="0"/>
             <wp:docPr id="19" name="18 Imagen" descr="secresultadosparciales.jpg"/>
@@ -29733,7 +29699,7 @@
                     <pic:cNvPicPr/>
                   </pic:nvPicPr>
                   <pic:blipFill>
-                    <a:blip r:embed="rId26" cstate="print"/>
+                    <a:blip r:embed="rId25" cstate="print"/>
                     <a:stretch>
                       <a:fillRect/>
                     </a:stretch>
@@ -29986,7 +29952,7 @@
         </w:rPr>
         <w:lastRenderedPageBreak/>
         <w:drawing>
-          <wp:inline distT="0" distB="0" distL="0" distR="0" wp14:anchorId="501F841E" wp14:editId="641C4D56">
+          <wp:inline distT="0" distB="0" distL="0" distR="0">
             <wp:extent cx="5400040" cy="4091305"/>
             <wp:effectExtent l="19050" t="0" r="0" b="0"/>
             <wp:docPr id="29" name="28 Imagen" descr="Sin título.png"/>
@@ -30001,7 +29967,7 @@
                     <pic:cNvPicPr/>
                   </pic:nvPicPr>
                   <pic:blipFill>
-                    <a:blip r:embed="rId27" cstate="print"/>
+                    <a:blip r:embed="rId26" cstate="print"/>
                     <a:stretch>
                       <a:fillRect/>
                     </a:stretch>
@@ -30164,7 +30130,7 @@
           <w:lang w:eastAsia="es-ES" w:bidi="ar-SA"/>
         </w:rPr>
         <w:drawing>
-          <wp:inline distT="0" distB="0" distL="0" distR="0" wp14:anchorId="2CCFBF4D" wp14:editId="38EAA565">
+          <wp:inline distT="0" distB="0" distL="0" distR="0">
             <wp:extent cx="5313680" cy="6150610"/>
             <wp:effectExtent l="19050" t="0" r="1270" b="0"/>
             <wp:docPr id="46" name="Imagen 2"/>
@@ -30181,7 +30147,7 @@
                     </pic:cNvPicPr>
                   </pic:nvPicPr>
                   <pic:blipFill>
-                    <a:blip r:embed="rId28" cstate="print"/>
+                    <a:blip r:embed="rId27" cstate="print"/>
                     <a:srcRect/>
                     <a:stretch>
                       <a:fillRect/>
@@ -30283,7 +30249,7 @@
           <w:lang w:eastAsia="es-ES" w:bidi="ar-SA"/>
         </w:rPr>
         <w:drawing>
-          <wp:inline distT="0" distB="0" distL="0" distR="0" wp14:anchorId="1CD7E4EB" wp14:editId="2175BAF4">
+          <wp:inline distT="0" distB="0" distL="0" distR="0">
             <wp:extent cx="5400040" cy="5434448"/>
             <wp:effectExtent l="19050" t="0" r="0" b="0"/>
             <wp:docPr id="35" name="Imagen 1"/>
@@ -30300,7 +30266,7 @@
                     </pic:cNvPicPr>
                   </pic:nvPicPr>
                   <pic:blipFill>
-                    <a:blip r:embed="rId29" cstate="print"/>
+                    <a:blip r:embed="rId28" cstate="print"/>
                     <a:srcRect/>
                     <a:stretch>
                       <a:fillRect/>
@@ -30486,7 +30452,7 @@
         </w:rPr>
         <w:lastRenderedPageBreak/>
         <w:drawing>
-          <wp:inline distT="0" distB="0" distL="0" distR="0" wp14:anchorId="2E744AA0" wp14:editId="3E5FB990">
+          <wp:inline distT="0" distB="0" distL="0" distR="0">
             <wp:extent cx="5400040" cy="3911367"/>
             <wp:effectExtent l="19050" t="0" r="0" b="0"/>
             <wp:docPr id="1" name="Imagen 1"/>
@@ -30503,7 +30469,7 @@
                     </pic:cNvPicPr>
                   </pic:nvPicPr>
                   <pic:blipFill>
-                    <a:blip r:embed="rId30" cstate="print"/>
+                    <a:blip r:embed="rId29" cstate="print"/>
                     <a:srcRect/>
                     <a:stretch>
                       <a:fillRect/>
@@ -30595,7 +30561,7 @@
         <w:tblStyle w:val="Tablaconcuadrcula"/>
         <w:tblW w:w="0" w:type="auto"/>
         <w:jc w:val="center"/>
-        <w:tblLook w:val="04A0" w:firstRow="1" w:lastRow="0" w:firstColumn="1" w:lastColumn="0" w:noHBand="0" w:noVBand="1"/>
+        <w:tblLook w:val="04A0"/>
       </w:tblPr>
       <w:tblGrid>
         <w:gridCol w:w="2236"/>
@@ -31103,7 +31069,7 @@
         <w:tblStyle w:val="Tablaconcuadrcula"/>
         <w:tblW w:w="0" w:type="auto"/>
         <w:jc w:val="center"/>
-        <w:tblLook w:val="04A0" w:firstRow="1" w:lastRow="0" w:firstColumn="1" w:lastColumn="0" w:noHBand="0" w:noVBand="1"/>
+        <w:tblLook w:val="04A0"/>
       </w:tblPr>
       <w:tblGrid>
         <w:gridCol w:w="1869"/>
@@ -31248,7 +31214,7 @@
           <w:lang w:eastAsia="es-ES" w:bidi="ar-SA"/>
         </w:rPr>
         <w:drawing>
-          <wp:inline distT="0" distB="0" distL="0" distR="0" wp14:anchorId="795E9031" wp14:editId="3BCEA18F">
+          <wp:inline distT="0" distB="0" distL="0" distR="0">
             <wp:extent cx="5400040" cy="1277097"/>
             <wp:effectExtent l="19050" t="0" r="0" b="0"/>
             <wp:docPr id="28" name="Imagen 28"/>
@@ -31265,7 +31231,7 @@
                     </pic:cNvPicPr>
                   </pic:nvPicPr>
                   <pic:blipFill>
-                    <a:blip r:embed="rId31" cstate="print"/>
+                    <a:blip r:embed="rId30" cstate="print"/>
                     <a:srcRect/>
                     <a:stretch>
                       <a:fillRect/>
@@ -31364,7 +31330,7 @@
           <w:lang w:eastAsia="es-ES" w:bidi="ar-SA"/>
         </w:rPr>
         <w:drawing>
-          <wp:inline distT="0" distB="0" distL="0" distR="0" wp14:anchorId="0118CB3C" wp14:editId="2F397FEF">
+          <wp:inline distT="0" distB="0" distL="0" distR="0">
             <wp:extent cx="5400040" cy="247505"/>
             <wp:effectExtent l="19050" t="0" r="0" b="0"/>
             <wp:docPr id="13" name="Imagen 7"/>
@@ -31381,7 +31347,7 @@
                     </pic:cNvPicPr>
                   </pic:nvPicPr>
                   <pic:blipFill>
-                    <a:blip r:embed="rId32" cstate="print"/>
+                    <a:blip r:embed="rId31" cstate="print"/>
                     <a:srcRect/>
                     <a:stretch>
                       <a:fillRect/>
@@ -31459,7 +31425,7 @@
           <w:lang w:eastAsia="es-ES" w:bidi="ar-SA"/>
         </w:rPr>
         <w:drawing>
-          <wp:inline distT="0" distB="0" distL="0" distR="0" wp14:anchorId="4BEDC413" wp14:editId="7B87E07B">
+          <wp:inline distT="0" distB="0" distL="0" distR="0">
             <wp:extent cx="531495" cy="276225"/>
             <wp:effectExtent l="19050" t="0" r="1905" b="0"/>
             <wp:docPr id="14" name="Imagen 10"/>
@@ -31476,7 +31442,7 @@
                     </pic:cNvPicPr>
                   </pic:nvPicPr>
                   <pic:blipFill>
-                    <a:blip r:embed="rId33" cstate="print"/>
+                    <a:blip r:embed="rId32" cstate="print"/>
                     <a:srcRect/>
                     <a:stretch>
                       <a:fillRect/>
@@ -31525,7 +31491,7 @@
           <w:lang w:eastAsia="es-ES" w:bidi="ar-SA"/>
         </w:rPr>
         <w:drawing>
-          <wp:inline distT="0" distB="0" distL="0" distR="0" wp14:anchorId="26BBD375" wp14:editId="0EAC0440">
+          <wp:inline distT="0" distB="0" distL="0" distR="0">
             <wp:extent cx="5400040" cy="1245990"/>
             <wp:effectExtent l="19050" t="0" r="0" b="0"/>
             <wp:docPr id="15" name="Imagen 13"/>
@@ -31542,7 +31508,7 @@
                     </pic:cNvPicPr>
                   </pic:nvPicPr>
                   <pic:blipFill>
-                    <a:blip r:embed="rId34" cstate="print"/>
+                    <a:blip r:embed="rId33" cstate="print"/>
                     <a:srcRect/>
                     <a:stretch>
                       <a:fillRect/>
@@ -31693,7 +31659,7 @@
           <w:lang w:eastAsia="es-ES" w:bidi="ar-SA"/>
         </w:rPr>
         <w:drawing>
-          <wp:inline distT="0" distB="0" distL="0" distR="0" wp14:anchorId="782BCF6F" wp14:editId="43C1BA67">
+          <wp:inline distT="0" distB="0" distL="0" distR="0">
             <wp:extent cx="553085" cy="318770"/>
             <wp:effectExtent l="19050" t="0" r="0" b="0"/>
             <wp:docPr id="16" name="Imagen 16"/>
@@ -31710,7 +31676,7 @@
                     </pic:cNvPicPr>
                   </pic:nvPicPr>
                   <pic:blipFill>
-                    <a:blip r:embed="rId35" cstate="print"/>
+                    <a:blip r:embed="rId34" cstate="print"/>
                     <a:srcRect/>
                     <a:stretch>
                       <a:fillRect/>
@@ -31752,7 +31718,7 @@
           <w:lang w:eastAsia="es-ES" w:bidi="ar-SA"/>
         </w:rPr>
         <w:drawing>
-          <wp:inline distT="0" distB="0" distL="0" distR="0" wp14:anchorId="7A18DC9A" wp14:editId="26D40253">
+          <wp:inline distT="0" distB="0" distL="0" distR="0">
             <wp:extent cx="531495" cy="318770"/>
             <wp:effectExtent l="19050" t="0" r="1905" b="0"/>
             <wp:docPr id="25" name="Imagen 25"/>
@@ -31769,7 +31735,7 @@
                     </pic:cNvPicPr>
                   </pic:nvPicPr>
                   <pic:blipFill>
-                    <a:blip r:embed="rId36" cstate="print"/>
+                    <a:blip r:embed="rId35" cstate="print"/>
                     <a:srcRect/>
                     <a:stretch>
                       <a:fillRect/>
@@ -31825,7 +31791,7 @@
         <w:tblStyle w:val="Tablaconcuadrcula"/>
         <w:tblW w:w="0" w:type="auto"/>
         <w:jc w:val="center"/>
-        <w:tblLook w:val="04A0" w:firstRow="1" w:lastRow="0" w:firstColumn="1" w:lastColumn="0" w:noHBand="0" w:noVBand="1"/>
+        <w:tblLook w:val="04A0"/>
       </w:tblPr>
       <w:tblGrid>
         <w:gridCol w:w="2884"/>
@@ -32115,7 +32081,7 @@
           <w:lang w:eastAsia="es-ES" w:bidi="ar-SA"/>
         </w:rPr>
         <w:drawing>
-          <wp:inline distT="0" distB="0" distL="0" distR="0" wp14:anchorId="2E69DFBA" wp14:editId="2EB8B78A">
+          <wp:inline distT="0" distB="0" distL="0" distR="0">
             <wp:extent cx="5400040" cy="875386"/>
             <wp:effectExtent l="19050" t="0" r="0" b="0"/>
             <wp:docPr id="10" name="Imagen 4"/>
@@ -32132,7 +32098,7 @@
                     </pic:cNvPicPr>
                   </pic:nvPicPr>
                   <pic:blipFill>
-                    <a:blip r:embed="rId37" cstate="print"/>
+                    <a:blip r:embed="rId36" cstate="print"/>
                     <a:srcRect/>
                     <a:stretch>
                       <a:fillRect/>
@@ -32220,7 +32186,7 @@
           <w:lang w:eastAsia="es-ES" w:bidi="ar-SA"/>
         </w:rPr>
         <w:drawing>
-          <wp:inline distT="0" distB="0" distL="0" distR="0" wp14:anchorId="7F660238" wp14:editId="07701D6D">
+          <wp:inline distT="0" distB="0" distL="0" distR="0">
             <wp:extent cx="795655" cy="285115"/>
             <wp:effectExtent l="19050" t="0" r="4445" b="0"/>
             <wp:docPr id="33" name="Imagen 1"/>
@@ -32237,7 +32203,7 @@
                     </pic:cNvPicPr>
                   </pic:nvPicPr>
                   <pic:blipFill>
-                    <a:blip r:embed="rId38" cstate="print"/>
+                    <a:blip r:embed="rId37" cstate="print"/>
                     <a:srcRect/>
                     <a:stretch>
                       <a:fillRect/>
@@ -32348,7 +32314,7 @@
         </w:rPr>
         <w:lastRenderedPageBreak/>
         <w:drawing>
-          <wp:inline distT="0" distB="0" distL="0" distR="0" wp14:anchorId="73259478" wp14:editId="03BDB071">
+          <wp:inline distT="0" distB="0" distL="0" distR="0">
             <wp:extent cx="5380575" cy="6232177"/>
             <wp:effectExtent l="19050" t="0" r="0" b="0"/>
             <wp:docPr id="34" name="Imagen 34"/>
@@ -32365,7 +32331,7 @@
                     </pic:cNvPicPr>
                   </pic:nvPicPr>
                   <pic:blipFill>
-                    <a:blip r:embed="rId39" cstate="print"/>
+                    <a:blip r:embed="rId38" cstate="print"/>
                     <a:stretch>
                       <a:fillRect/>
                     </a:stretch>
@@ -32654,7 +32620,7 @@
           <w:lang w:eastAsia="es-ES" w:bidi="ar-SA"/>
         </w:rPr>
         <w:drawing>
-          <wp:inline distT="0" distB="0" distL="0" distR="0" wp14:anchorId="1F268172" wp14:editId="2340B434">
+          <wp:inline distT="0" distB="0" distL="0" distR="0">
             <wp:extent cx="733425" cy="222287"/>
             <wp:effectExtent l="0" t="0" r="0" b="0"/>
             <wp:docPr id="36" name="Imagen 2"/>
@@ -32671,7 +32637,7 @@
                     </pic:cNvPicPr>
                   </pic:nvPicPr>
                   <pic:blipFill>
-                    <a:blip r:embed="rId40" cstate="print"/>
+                    <a:blip r:embed="rId39" cstate="print"/>
                     <a:srcRect/>
                     <a:stretch>
                       <a:fillRect/>
@@ -32757,7 +32723,7 @@
         </w:rPr>
         <w:lastRenderedPageBreak/>
         <w:drawing>
-          <wp:inline distT="0" distB="0" distL="0" distR="0" wp14:anchorId="044DF4CD" wp14:editId="3DB52202">
+          <wp:inline distT="0" distB="0" distL="0" distR="0">
             <wp:extent cx="5400040" cy="5042697"/>
             <wp:effectExtent l="19050" t="0" r="0" b="0"/>
             <wp:docPr id="20" name="Imagen 1"/>
@@ -32774,7 +32740,7 @@
                     </pic:cNvPicPr>
                   </pic:nvPicPr>
                   <pic:blipFill>
-                    <a:blip r:embed="rId41" cstate="print"/>
+                    <a:blip r:embed="rId40" cstate="print"/>
                     <a:srcRect/>
                     <a:stretch>
                       <a:fillRect/>
@@ -32850,7 +32816,7 @@
         </w:rPr>
         <w:lastRenderedPageBreak/>
         <w:drawing>
-          <wp:inline distT="0" distB="0" distL="0" distR="0" wp14:anchorId="68E66FC8" wp14:editId="6B5B2950">
+          <wp:inline distT="0" distB="0" distL="0" distR="0">
             <wp:extent cx="5400040" cy="4958637"/>
             <wp:effectExtent l="19050" t="0" r="0" b="0"/>
             <wp:docPr id="21" name="Imagen 4"/>
@@ -32867,7 +32833,7 @@
                     </pic:cNvPicPr>
                   </pic:nvPicPr>
                   <pic:blipFill>
-                    <a:blip r:embed="rId42" cstate="print"/>
+                    <a:blip r:embed="rId41" cstate="print"/>
                     <a:srcRect/>
                     <a:stretch>
                       <a:fillRect/>
@@ -32984,7 +32950,7 @@
         </w:rPr>
         <w:lastRenderedPageBreak/>
         <w:drawing>
-          <wp:inline distT="0" distB="0" distL="0" distR="0" wp14:anchorId="234CE437" wp14:editId="57DBD916">
+          <wp:inline distT="0" distB="0" distL="0" distR="0">
             <wp:extent cx="5307330" cy="5218430"/>
             <wp:effectExtent l="0" t="0" r="0" b="0"/>
             <wp:docPr id="68" name="Imagen 68"/>
@@ -33001,10 +32967,10 @@
                     </pic:cNvPicPr>
                   </pic:nvPicPr>
                   <pic:blipFill>
-                    <a:blip r:embed="rId43" cstate="print">
+                    <a:blip r:embed="rId42" cstate="print">
                       <a:extLst>
                         <a:ext uri="{28A0092B-C50C-407E-A947-70E740481C1C}">
-                          <a14:useLocalDpi xmlns:a14="http://schemas.microsoft.com/office/drawing/2010/main" val="0"/>
+                          <a14:useLocalDpi xmlns:a14="http://schemas.microsoft.com/office/drawing/2010/main" xmlns:wps="http://schemas.microsoft.com/office/word/2010/wordprocessingShape" xmlns:wpi="http://schemas.microsoft.com/office/word/2010/wordprocessingInk" xmlns:wpg="http://schemas.microsoft.com/office/word/2010/wordprocessingGroup" xmlns:w14="http://schemas.microsoft.com/office/word/2010/wordml" xmlns:w="http://schemas.openxmlformats.org/wordprocessingml/2006/main" xmlns:w10="urn:schemas-microsoft-com:office:word" xmlns:wp14="http://schemas.microsoft.com/office/word/2010/wordprocessingDrawing" xmlns:v="urn:schemas-microsoft-com:vml" xmlns:o="urn:schemas-microsoft-com:office:office" xmlns:mc="http://schemas.openxmlformats.org/markup-compatibility/2006" xmlns:wpc="http://schemas.microsoft.com/office/word/2010/wordprocessingCanvas" xmlns="" val="0"/>
                         </a:ext>
                       </a:extLst>
                     </a:blip>
@@ -33097,7 +33063,7 @@
           <w:lang w:eastAsia="es-ES" w:bidi="ar-SA"/>
         </w:rPr>
         <w:drawing>
-          <wp:inline distT="0" distB="0" distL="0" distR="0" wp14:anchorId="2824094B" wp14:editId="09855618">
+          <wp:inline distT="0" distB="0" distL="0" distR="0">
             <wp:extent cx="356235" cy="344170"/>
             <wp:effectExtent l="19050" t="0" r="5715" b="0"/>
             <wp:docPr id="44" name="Imagen 3"/>
@@ -33114,7 +33080,7 @@
                     </pic:cNvPicPr>
                   </pic:nvPicPr>
                   <pic:blipFill>
-                    <a:blip r:embed="rId44" cstate="print"/>
+                    <a:blip r:embed="rId43" cstate="print"/>
                     <a:srcRect/>
                     <a:stretch>
                       <a:fillRect/>
@@ -33158,7 +33124,7 @@
         </w:rPr>
         <w:lastRenderedPageBreak/>
         <w:drawing>
-          <wp:inline distT="0" distB="0" distL="0" distR="0" wp14:anchorId="5B449402" wp14:editId="70EF00E4">
+          <wp:inline distT="0" distB="0" distL="0" distR="0">
             <wp:extent cx="5257393" cy="3511325"/>
             <wp:effectExtent l="19050" t="0" r="407" b="0"/>
             <wp:docPr id="24" name="Imagen 13"/>
@@ -33175,7 +33141,7 @@
                     </pic:cNvPicPr>
                   </pic:nvPicPr>
                   <pic:blipFill>
-                    <a:blip r:embed="rId45" cstate="print"/>
+                    <a:blip r:embed="rId44" cstate="print"/>
                     <a:stretch>
                       <a:fillRect/>
                     </a:stretch>
@@ -33271,7 +33237,7 @@
           <w:lang w:eastAsia="es-ES" w:bidi="ar-SA"/>
         </w:rPr>
         <w:drawing>
-          <wp:inline distT="0" distB="0" distL="0" distR="0" wp14:anchorId="1C0227D0" wp14:editId="19BE0924">
+          <wp:inline distT="0" distB="0" distL="0" distR="0">
             <wp:extent cx="344170" cy="332740"/>
             <wp:effectExtent l="19050" t="0" r="0" b="0"/>
             <wp:docPr id="47" name="Imagen 4"/>
@@ -33288,7 +33254,7 @@
                     </pic:cNvPicPr>
                   </pic:nvPicPr>
                   <pic:blipFill>
-                    <a:blip r:embed="rId46" cstate="print"/>
+                    <a:blip r:embed="rId45" cstate="print"/>
                     <a:srcRect/>
                     <a:stretch>
                       <a:fillRect/>
@@ -33332,7 +33298,7 @@
         </w:rPr>
         <w:lastRenderedPageBreak/>
         <w:drawing>
-          <wp:inline distT="0" distB="0" distL="0" distR="0" wp14:anchorId="2A7174DC" wp14:editId="5D9CDA09">
+          <wp:inline distT="0" distB="0" distL="0" distR="0">
             <wp:extent cx="5335781" cy="3550720"/>
             <wp:effectExtent l="19050" t="0" r="0" b="0"/>
             <wp:docPr id="27" name="Imagen 19"/>
@@ -33349,7 +33315,7 @@
                     </pic:cNvPicPr>
                   </pic:nvPicPr>
                   <pic:blipFill>
-                    <a:blip r:embed="rId47" cstate="print"/>
+                    <a:blip r:embed="rId46" cstate="print"/>
                     <a:stretch>
                       <a:fillRect/>
                     </a:stretch>
@@ -33444,7 +33410,7 @@
         </w:rPr>
         <w:lastRenderedPageBreak/>
         <w:drawing>
-          <wp:inline distT="0" distB="0" distL="0" distR="0" wp14:anchorId="65657B5C" wp14:editId="013A6E70">
+          <wp:inline distT="0" distB="0" distL="0" distR="0">
             <wp:extent cx="5364700" cy="3839599"/>
             <wp:effectExtent l="19050" t="0" r="7400" b="0"/>
             <wp:docPr id="30" name="Imagen 23"/>
@@ -33461,7 +33427,7 @@
                     </pic:cNvPicPr>
                   </pic:nvPicPr>
                   <pic:blipFill>
-                    <a:blip r:embed="rId48" cstate="print"/>
+                    <a:blip r:embed="rId47" cstate="print"/>
                     <a:stretch>
                       <a:fillRect/>
                     </a:stretch>
@@ -33569,7 +33535,7 @@
         <w:tblStyle w:val="Tablaconcuadrcula"/>
         <w:tblW w:w="0" w:type="auto"/>
         <w:jc w:val="center"/>
-        <w:tblLook w:val="04A0" w:firstRow="1" w:lastRow="0" w:firstColumn="1" w:lastColumn="0" w:noHBand="0" w:noVBand="1"/>
+        <w:tblLook w:val="04A0"/>
       </w:tblPr>
       <w:tblGrid>
         <w:gridCol w:w="2884"/>
@@ -34178,7 +34144,7 @@
         </w:rPr>
         <w:lastRenderedPageBreak/>
         <w:drawing>
-          <wp:inline distT="0" distB="0" distL="0" distR="0" wp14:anchorId="58156E18" wp14:editId="492D7F8F">
+          <wp:inline distT="0" distB="0" distL="0" distR="0">
             <wp:extent cx="5400040" cy="3827663"/>
             <wp:effectExtent l="19050" t="0" r="0" b="0"/>
             <wp:docPr id="17" name="16 Imagen" descr="caso1.jpg"/>
@@ -34193,7 +34159,7 @@
                     <pic:cNvPicPr/>
                   </pic:nvPicPr>
                   <pic:blipFill>
-                    <a:blip r:embed="rId49" cstate="print"/>
+                    <a:blip r:embed="rId48" cstate="print"/>
                     <a:stretch>
                       <a:fillRect/>
                     </a:stretch>
@@ -35525,7 +35491,7 @@
                   </m:sSub>
                   <m:rad>
                     <m:radPr>
-                      <m:degHide m:val="1"/>
+                      <m:degHide m:val="on"/>
                       <m:ctrlPr>
                         <w:rPr>
                           <w:rFonts w:ascii="Cambria Math" w:hAnsi="Cambria Math"/>
@@ -36175,7 +36141,7 @@
         </w:rPr>
         <w:lastRenderedPageBreak/>
         <w:drawing>
-          <wp:inline distT="0" distB="0" distL="0" distR="0" wp14:anchorId="71837FEA" wp14:editId="5CCF3495">
+          <wp:inline distT="0" distB="0" distL="0" distR="0">
             <wp:extent cx="5400040" cy="3827663"/>
             <wp:effectExtent l="19050" t="0" r="0" b="0"/>
             <wp:docPr id="40" name="39 Imagen" descr="caso3.jpg"/>
@@ -36190,7 +36156,7 @@
                     <pic:cNvPicPr/>
                   </pic:nvPicPr>
                   <pic:blipFill>
-                    <a:blip r:embed="rId50" cstate="print"/>
+                    <a:blip r:embed="rId49" cstate="print"/>
                     <a:stretch>
                       <a:fillRect/>
                     </a:stretch>
@@ -36848,7 +36814,7 @@
           <w:lang w:eastAsia="es-ES" w:bidi="ar-SA"/>
         </w:rPr>
         <w:drawing>
-          <wp:inline distT="0" distB="0" distL="0" distR="0" wp14:anchorId="14212CA5" wp14:editId="57BA7AB9">
+          <wp:inline distT="0" distB="0" distL="0" distR="0">
             <wp:extent cx="5343523" cy="3787603"/>
             <wp:effectExtent l="19050" t="0" r="0" b="0"/>
             <wp:docPr id="41" name="40 Imagen" descr="caso4.jpg"/>
@@ -36863,7 +36829,7 @@
                     <pic:cNvPicPr/>
                   </pic:nvPicPr>
                   <pic:blipFill>
-                    <a:blip r:embed="rId51" cstate="print"/>
+                    <a:blip r:embed="rId50" cstate="print"/>
                     <a:stretch>
                       <a:fillRect/>
                     </a:stretch>
@@ -36973,7 +36939,7 @@
         </w:rPr>
         <w:lastRenderedPageBreak/>
         <w:drawing>
-          <wp:inline distT="0" distB="0" distL="0" distR="0" wp14:anchorId="280301AC" wp14:editId="1663DDA2">
+          <wp:inline distT="0" distB="0" distL="0" distR="0">
             <wp:extent cx="3943350" cy="2809875"/>
             <wp:effectExtent l="0" t="0" r="0" b="0"/>
             <wp:docPr id="22" name="Imagen 22"/>
@@ -36990,10 +36956,10 @@
                     </pic:cNvPicPr>
                   </pic:nvPicPr>
                   <pic:blipFill>
-                    <a:blip r:embed="rId52" cstate="print">
+                    <a:blip r:embed="rId51" cstate="print">
                       <a:extLst>
                         <a:ext uri="{28A0092B-C50C-407E-A947-70E740481C1C}">
-                          <a14:useLocalDpi xmlns:a14="http://schemas.microsoft.com/office/drawing/2010/main" val="0"/>
+                          <a14:useLocalDpi xmlns:a14="http://schemas.microsoft.com/office/drawing/2010/main" xmlns:wps="http://schemas.microsoft.com/office/word/2010/wordprocessingShape" xmlns:wpi="http://schemas.microsoft.com/office/word/2010/wordprocessingInk" xmlns:wpg="http://schemas.microsoft.com/office/word/2010/wordprocessingGroup" xmlns:w14="http://schemas.microsoft.com/office/word/2010/wordml" xmlns:w="http://schemas.openxmlformats.org/wordprocessingml/2006/main" xmlns:w10="urn:schemas-microsoft-com:office:word" xmlns:wp14="http://schemas.microsoft.com/office/word/2010/wordprocessingDrawing" xmlns:v="urn:schemas-microsoft-com:vml" xmlns:o="urn:schemas-microsoft-com:office:office" xmlns:mc="http://schemas.openxmlformats.org/markup-compatibility/2006" xmlns:wpc="http://schemas.microsoft.com/office/word/2010/wordprocessingCanvas" xmlns="" val="0"/>
                         </a:ext>
                       </a:extLst>
                     </a:blip>
@@ -37103,7 +37069,7 @@
         </w:rPr>
         <w:lastRenderedPageBreak/>
         <w:drawing>
-          <wp:inline distT="0" distB="0" distL="0" distR="0" wp14:anchorId="103A4188" wp14:editId="25F0C24B">
+          <wp:inline distT="0" distB="0" distL="0" distR="0">
             <wp:extent cx="5400675" cy="5410200"/>
             <wp:effectExtent l="0" t="0" r="0" b="0"/>
             <wp:docPr id="23" name="Imagen 23"/>
@@ -37120,10 +37086,10 @@
                     </pic:cNvPicPr>
                   </pic:nvPicPr>
                   <pic:blipFill>
-                    <a:blip r:embed="rId53" cstate="print">
+                    <a:blip r:embed="rId52" cstate="print">
                       <a:extLst>
                         <a:ext uri="{28A0092B-C50C-407E-A947-70E740481C1C}">
-                          <a14:useLocalDpi xmlns:a14="http://schemas.microsoft.com/office/drawing/2010/main" val="0"/>
+                          <a14:useLocalDpi xmlns:a14="http://schemas.microsoft.com/office/drawing/2010/main" xmlns:wps="http://schemas.microsoft.com/office/word/2010/wordprocessingShape" xmlns:wpi="http://schemas.microsoft.com/office/word/2010/wordprocessingInk" xmlns:wpg="http://schemas.microsoft.com/office/word/2010/wordprocessingGroup" xmlns:w14="http://schemas.microsoft.com/office/word/2010/wordml" xmlns:w="http://schemas.openxmlformats.org/wordprocessingml/2006/main" xmlns:w10="urn:schemas-microsoft-com:office:word" xmlns:wp14="http://schemas.microsoft.com/office/word/2010/wordprocessingDrawing" xmlns:v="urn:schemas-microsoft-com:vml" xmlns:o="urn:schemas-microsoft-com:office:office" xmlns:mc="http://schemas.openxmlformats.org/markup-compatibility/2006" xmlns:wpc="http://schemas.microsoft.com/office/word/2010/wordprocessingCanvas" xmlns="" val="0"/>
                         </a:ext>
                       </a:extLst>
                     </a:blip>
@@ -37201,7 +37167,7 @@
         </w:rPr>
         <w:lastRenderedPageBreak/>
         <w:drawing>
-          <wp:inline distT="0" distB="0" distL="0" distR="0" wp14:anchorId="205A8074" wp14:editId="4AFEA760">
+          <wp:inline distT="0" distB="0" distL="0" distR="0">
             <wp:extent cx="4057650" cy="2847975"/>
             <wp:effectExtent l="0" t="0" r="0" b="0"/>
             <wp:docPr id="26" name="Imagen 26"/>
@@ -37218,10 +37184,10 @@
                     </pic:cNvPicPr>
                   </pic:nvPicPr>
                   <pic:blipFill>
-                    <a:blip r:embed="rId54" cstate="print">
+                    <a:blip r:embed="rId53" cstate="print">
                       <a:extLst>
                         <a:ext uri="{28A0092B-C50C-407E-A947-70E740481C1C}">
-                          <a14:useLocalDpi xmlns:a14="http://schemas.microsoft.com/office/drawing/2010/main" val="0"/>
+                          <a14:useLocalDpi xmlns:a14="http://schemas.microsoft.com/office/drawing/2010/main" xmlns:wps="http://schemas.microsoft.com/office/word/2010/wordprocessingShape" xmlns:wpi="http://schemas.microsoft.com/office/word/2010/wordprocessingInk" xmlns:wpg="http://schemas.microsoft.com/office/word/2010/wordprocessingGroup" xmlns:w14="http://schemas.microsoft.com/office/word/2010/wordml" xmlns:w="http://schemas.openxmlformats.org/wordprocessingml/2006/main" xmlns:w10="urn:schemas-microsoft-com:office:word" xmlns:wp14="http://schemas.microsoft.com/office/word/2010/wordprocessingDrawing" xmlns:v="urn:schemas-microsoft-com:vml" xmlns:o="urn:schemas-microsoft-com:office:office" xmlns:mc="http://schemas.openxmlformats.org/markup-compatibility/2006" xmlns:wpc="http://schemas.microsoft.com/office/word/2010/wordprocessingCanvas" xmlns="" val="0"/>
                         </a:ext>
                       </a:extLst>
                     </a:blip>
@@ -37295,12 +37261,12 @@
           <w:numId w:val="48"/>
         </w:numPr>
       </w:pPr>
-      <w:bookmarkStart w:id="433" w:name="_Toc424903811"/>
-      <w:bookmarkStart w:id="434" w:name="_Toc424903810"/>
+      <w:bookmarkStart w:id="433" w:name="_Toc424903810"/>
+      <w:bookmarkStart w:id="434" w:name="_Toc424903811"/>
       <w:r>
         <w:t>Caso de prueba 5</w:t>
       </w:r>
-      <w:bookmarkEnd w:id="434"/>
+      <w:bookmarkEnd w:id="433"/>
     </w:p>
     <w:p>
       <w:pPr>
@@ -37894,7 +37860,7 @@
         </w:rPr>
         <w:lastRenderedPageBreak/>
         <w:drawing>
-          <wp:inline distT="0" distB="0" distL="0" distR="0" wp14:anchorId="2667E16C" wp14:editId="7A3FB403">
+          <wp:inline distT="0" distB="0" distL="0" distR="0">
             <wp:extent cx="5400040" cy="3827663"/>
             <wp:effectExtent l="19050" t="0" r="0" b="0"/>
             <wp:docPr id="42" name="41 Imagen" descr="caso5.jpg"/>
@@ -37909,7 +37875,7 @@
                     <pic:cNvPicPr/>
                   </pic:nvPicPr>
                   <pic:blipFill>
-                    <a:blip r:embed="rId55" cstate="print"/>
+                    <a:blip r:embed="rId54" cstate="print"/>
                     <a:stretch>
                       <a:fillRect/>
                     </a:stretch>
@@ -37991,7 +37957,7 @@
       <w:r>
         <w:t>Caso de prueba 6</w:t>
       </w:r>
-      <w:bookmarkEnd w:id="433"/>
+      <w:bookmarkEnd w:id="434"/>
     </w:p>
     <w:p>
       <w:pPr>
@@ -38077,7 +38043,7 @@
               </m:sSup>
               <m:rad>
                 <m:radPr>
-                  <m:degHide m:val="1"/>
+                  <m:degHide m:val="on"/>
                   <m:ctrlPr>
                     <w:rPr>
                       <w:rFonts w:ascii="Cambria Math" w:hAnsi="Cambria Math"/>
@@ -38332,7 +38298,7 @@
         </w:rPr>
         <w:lastRenderedPageBreak/>
         <w:drawing>
-          <wp:inline distT="0" distB="0" distL="0" distR="0" wp14:anchorId="78E9D7BD" wp14:editId="3E066938">
+          <wp:inline distT="0" distB="0" distL="0" distR="0">
             <wp:extent cx="5400040" cy="3827663"/>
             <wp:effectExtent l="19050" t="0" r="0" b="0"/>
             <wp:docPr id="43" name="42 Imagen" descr="caso6.jpg"/>
@@ -38347,7 +38313,7 @@
                     <pic:cNvPicPr/>
                   </pic:nvPicPr>
                   <pic:blipFill>
-                    <a:blip r:embed="rId56" cstate="print"/>
+                    <a:blip r:embed="rId55" cstate="print"/>
                     <a:stretch>
                       <a:fillRect/>
                     </a:stretch>
@@ -38445,7 +38411,87 @@
     </w:p>
     <w:p>
       <w:r>
-        <w:t>Describe cuanto has tardado, cómo has dividido el trabajo y cuanto costaría tu aplicación (un diagrama de gant con las partes del proyecto ayuda mucho en esta fase)</w:t>
+        <w:t>Desde el comienzo el trabajo se ha planteado en varias fases:</w:t>
+      </w:r>
+    </w:p>
+    <w:p>
+      <w:pPr>
+        <w:pStyle w:val="Prrafodelista"/>
+        <w:numPr>
+          <w:ilvl w:val="0"/>
+          <w:numId w:val="49"/>
+        </w:numPr>
+      </w:pPr>
+      <w:r>
+        <w:t>Fase de planificación y documentación. En esta fase se han consultado referencias bibliográficas, se han valorado diversas posibilidades técnicas y se ha planteado el resto del trabajo.</w:t>
+      </w:r>
+    </w:p>
+    <w:p>
+      <w:pPr>
+        <w:pStyle w:val="Prrafodelista"/>
+        <w:numPr>
+          <w:ilvl w:val="0"/>
+          <w:numId w:val="49"/>
+        </w:numPr>
+      </w:pPr>
+      <w:r>
+        <w:t>Fase de desarrollo de un motor de ejecución para el algoritmo genético. En esta fase se ha abordado el análisis, desarrollo y pruebas de los módulos encargados  de la ejecución del algoritmo. Al final de esta fase se ha obtenido el proceso que ejecuta el algoritmo genético.</w:t>
+      </w:r>
+    </w:p>
+    <w:p>
+      <w:pPr>
+        <w:pStyle w:val="Prrafodelista"/>
+        <w:numPr>
+          <w:ilvl w:val="0"/>
+          <w:numId w:val="49"/>
+        </w:numPr>
+      </w:pPr>
+      <w:r>
+        <w:t>Fase de desarrollo de una interfaz gráfica básica. En esta fase se ha diseñado e implementado una interfaz gráfica capaz de dar soporte a las funcionalidades básicas de la herramienta. A su vez se ha integrado esta interfaz con el motor que se ha creado anteriormente. Al final de esta fase se ha obtenido un</w:t>
+      </w:r>
+      <w:r>
+        <w:t xml:space="preserve"> ejecutable</w:t>
+      </w:r>
+      <w:r>
+        <w:t xml:space="preserve"> capaz de </w:t>
+      </w:r>
+      <w:r>
+        <w:t>introducir los parámetros, la función de evaluación, ejecutar el algoritmo genético y mostrar de forma básica los resultados de la ejecución</w:t>
+      </w:r>
+      <w:r>
+        <w:t>.</w:t>
+      </w:r>
+    </w:p>
+    <w:p>
+      <w:pPr>
+        <w:pStyle w:val="Prrafodelista"/>
+        <w:numPr>
+          <w:ilvl w:val="0"/>
+          <w:numId w:val="49"/>
+        </w:numPr>
+      </w:pPr>
+      <w:r>
+        <w:t xml:space="preserve">Fase de mejora de la interfaz gráfica. En esta fase se </w:t>
+      </w:r>
+      <w:r>
+        <w:t>han abordado las mejoras funcionales en el ejecutable anteriormente. En concreto, se han abordado los aspectos correspondientes al procesamiento de los resultados, el guardado en ficheros y la carga de ficheros. Al final de esta fase se ha obtenido el producto final.</w:t>
+      </w:r>
+    </w:p>
+    <w:p>
+      <w:pPr>
+        <w:pStyle w:val="Prrafodelista"/>
+        <w:numPr>
+          <w:ilvl w:val="0"/>
+          <w:numId w:val="49"/>
+        </w:numPr>
+      </w:pPr>
+      <w:r>
+        <w:t>Fase de documentación. En esta fase se han recopilado los datos correspondientes al desarrollo para redactar de forma definitiva esta memoria. Al finalizar esta fase se ha obtenido la memoria del proyecto.</w:t>
+      </w:r>
+    </w:p>
+    <w:p>
+      <w:r>
+        <w:t>A continuación se puede ver un diagrama de Gantt con la evolución de las diversas fases.</w:t>
       </w:r>
     </w:p>
     <w:p>
@@ -38498,7 +38544,7 @@
 </file>
 
 <file path=word/comments.xml><?xml version="1.0" encoding="utf-8"?>
-<w:comments xmlns:wpc="http://schemas.microsoft.com/office/word/2010/wordprocessingCanvas" xmlns:mc="http://schemas.openxmlformats.org/markup-compatibility/2006" xmlns:o="urn:schemas-microsoft-com:office:office" xmlns:r="http://schemas.openxmlformats.org/officeDocument/2006/relationships" xmlns:m="http://schemas.openxmlformats.org/officeDocument/2006/math" xmlns:v="urn:schemas-microsoft-com:vml" xmlns:wp14="http://schemas.microsoft.com/office/word/2010/wordprocessingDrawing" xmlns:wp="http://schemas.openxmlformats.org/drawingml/2006/wordprocessingDrawing" xmlns:w10="urn:schemas-microsoft-com:office:word" xmlns:w="http://schemas.openxmlformats.org/wordprocessingml/2006/main" xmlns:w14="http://schemas.microsoft.com/office/word/2010/wordml" xmlns:wpg="http://schemas.microsoft.com/office/word/2010/wordprocessingGroup" xmlns:wpi="http://schemas.microsoft.com/office/word/2010/wordprocessingInk" xmlns:wne="http://schemas.microsoft.com/office/word/2006/wordml" xmlns:wps="http://schemas.microsoft.com/office/word/2010/wordprocessingShape" mc:Ignorable="w14 wp14">
+<w:comments xmlns:ve="http://schemas.openxmlformats.org/markup-compatibility/2006" xmlns:o="urn:schemas-microsoft-com:office:office" xmlns:r="http://schemas.openxmlformats.org/officeDocument/2006/relationships" xmlns:m="http://schemas.openxmlformats.org/officeDocument/2006/math" xmlns:v="urn:schemas-microsoft-com:vml" xmlns:wp="http://schemas.openxmlformats.org/drawingml/2006/wordprocessingDrawing" xmlns:w10="urn:schemas-microsoft-com:office:word" xmlns:w="http://schemas.openxmlformats.org/wordprocessingml/2006/main" xmlns:wne="http://schemas.microsoft.com/office/word/2006/wordml">
   <w:comment w:id="19" w:author="fpb" w:date="2015-06-18T20:40:00Z" w:initials="f">
     <w:p>
       <w:r>
@@ -38573,7 +38619,7 @@
 </file>
 
 <file path=word/endnotes.xml><?xml version="1.0" encoding="utf-8"?>
-<w:endnotes xmlns:wpc="http://schemas.microsoft.com/office/word/2010/wordprocessingCanvas" xmlns:mc="http://schemas.openxmlformats.org/markup-compatibility/2006" xmlns:o="urn:schemas-microsoft-com:office:office" xmlns:r="http://schemas.openxmlformats.org/officeDocument/2006/relationships" xmlns:m="http://schemas.openxmlformats.org/officeDocument/2006/math" xmlns:v="urn:schemas-microsoft-com:vml" xmlns:wp14="http://schemas.microsoft.com/office/word/2010/wordprocessingDrawing" xmlns:wp="http://schemas.openxmlformats.org/drawingml/2006/wordprocessingDrawing" xmlns:w10="urn:schemas-microsoft-com:office:word" xmlns:w="http://schemas.openxmlformats.org/wordprocessingml/2006/main" xmlns:w14="http://schemas.microsoft.com/office/word/2010/wordml" xmlns:wpg="http://schemas.microsoft.com/office/word/2010/wordprocessingGroup" xmlns:wpi="http://schemas.microsoft.com/office/word/2010/wordprocessingInk" xmlns:wne="http://schemas.microsoft.com/office/word/2006/wordml" xmlns:wps="http://schemas.microsoft.com/office/word/2010/wordprocessingShape" mc:Ignorable="w14 wp14">
+<w:endnotes xmlns:ve="http://schemas.openxmlformats.org/markup-compatibility/2006" xmlns:o="urn:schemas-microsoft-com:office:office" xmlns:r="http://schemas.openxmlformats.org/officeDocument/2006/relationships" xmlns:m="http://schemas.openxmlformats.org/officeDocument/2006/math" xmlns:v="urn:schemas-microsoft-com:vml" xmlns:wp="http://schemas.openxmlformats.org/drawingml/2006/wordprocessingDrawing" xmlns:w10="urn:schemas-microsoft-com:office:word" xmlns:w="http://schemas.openxmlformats.org/wordprocessingml/2006/main" xmlns:wne="http://schemas.microsoft.com/office/word/2006/wordml">
   <w:endnote w:type="separator" w:id="-1">
     <w:p>
       <w:pPr>
@@ -38598,7 +38644,7 @@
 </file>
 
 <file path=word/footnotes.xml><?xml version="1.0" encoding="utf-8"?>
-<w:footnotes xmlns:wpc="http://schemas.microsoft.com/office/word/2010/wordprocessingCanvas" xmlns:mc="http://schemas.openxmlformats.org/markup-compatibility/2006" xmlns:o="urn:schemas-microsoft-com:office:office" xmlns:r="http://schemas.openxmlformats.org/officeDocument/2006/relationships" xmlns:m="http://schemas.openxmlformats.org/officeDocument/2006/math" xmlns:v="urn:schemas-microsoft-com:vml" xmlns:wp14="http://schemas.microsoft.com/office/word/2010/wordprocessingDrawing" xmlns:wp="http://schemas.openxmlformats.org/drawingml/2006/wordprocessingDrawing" xmlns:w10="urn:schemas-microsoft-com:office:word" xmlns:w="http://schemas.openxmlformats.org/wordprocessingml/2006/main" xmlns:w14="http://schemas.microsoft.com/office/word/2010/wordml" xmlns:wpg="http://schemas.microsoft.com/office/word/2010/wordprocessingGroup" xmlns:wpi="http://schemas.microsoft.com/office/word/2010/wordprocessingInk" xmlns:wne="http://schemas.microsoft.com/office/word/2006/wordml" xmlns:wps="http://schemas.microsoft.com/office/word/2010/wordprocessingShape" mc:Ignorable="w14 wp14">
+<w:footnotes xmlns:ve="http://schemas.openxmlformats.org/markup-compatibility/2006" xmlns:o="urn:schemas-microsoft-com:office:office" xmlns:r="http://schemas.openxmlformats.org/officeDocument/2006/relationships" xmlns:m="http://schemas.openxmlformats.org/officeDocument/2006/math" xmlns:v="urn:schemas-microsoft-com:vml" xmlns:wp="http://schemas.openxmlformats.org/drawingml/2006/wordprocessingDrawing" xmlns:w10="urn:schemas-microsoft-com:office:word" xmlns:w="http://schemas.openxmlformats.org/wordprocessingml/2006/main" xmlns:wne="http://schemas.microsoft.com/office/word/2006/wordml">
   <w:footnote w:type="separator" w:id="-1">
     <w:p>
       <w:pPr>
@@ -38623,7 +38669,7 @@
 </file>
 
 <file path=word/numbering.xml><?xml version="1.0" encoding="utf-8"?>
-<w:numbering xmlns:wpc="http://schemas.microsoft.com/office/word/2010/wordprocessingCanvas" xmlns:mc="http://schemas.openxmlformats.org/markup-compatibility/2006" xmlns:o="urn:schemas-microsoft-com:office:office" xmlns:r="http://schemas.openxmlformats.org/officeDocument/2006/relationships" xmlns:m="http://schemas.openxmlformats.org/officeDocument/2006/math" xmlns:v="urn:schemas-microsoft-com:vml" xmlns:wp14="http://schemas.microsoft.com/office/word/2010/wordprocessingDrawing" xmlns:wp="http://schemas.openxmlformats.org/drawingml/2006/wordprocessingDrawing" xmlns:w10="urn:schemas-microsoft-com:office:word" xmlns:w="http://schemas.openxmlformats.org/wordprocessingml/2006/main" xmlns:w14="http://schemas.microsoft.com/office/word/2010/wordml" xmlns:wpg="http://schemas.microsoft.com/office/word/2010/wordprocessingGroup" xmlns:wpi="http://schemas.microsoft.com/office/word/2010/wordprocessingInk" xmlns:wne="http://schemas.microsoft.com/office/word/2006/wordml" xmlns:wps="http://schemas.microsoft.com/office/word/2010/wordprocessingShape" mc:Ignorable="w14 wp14">
+<w:numbering xmlns:ve="http://schemas.openxmlformats.org/markup-compatibility/2006" xmlns:o="urn:schemas-microsoft-com:office:office" xmlns:r="http://schemas.openxmlformats.org/officeDocument/2006/relationships" xmlns:m="http://schemas.openxmlformats.org/officeDocument/2006/math" xmlns:v="urn:schemas-microsoft-com:vml" xmlns:wp="http://schemas.openxmlformats.org/drawingml/2006/wordprocessingDrawing" xmlns:w10="urn:schemas-microsoft-com:office:word" xmlns:w="http://schemas.openxmlformats.org/wordprocessingml/2006/main" xmlns:wne="http://schemas.microsoft.com/office/word/2006/wordml">
   <w:abstractNum w:abstractNumId="0">
     <w:nsid w:val="FFFFFF1D"/>
     <w:multiLevelType w:val="multilevel"/>
@@ -42772,6 +42818,92 @@
     </w:lvl>
   </w:abstractNum>
   <w:abstractNum w:abstractNumId="39">
+    <w:nsid w:val="65EB2215"/>
+    <w:multiLevelType w:val="hybridMultilevel"/>
+    <w:tmpl w:val="6344A9F8"/>
+    <w:lvl w:ilvl="0" w:tplc="0C0A000F">
+      <w:start w:val="1"/>
+      <w:numFmt w:val="decimal"/>
+      <w:lvlText w:val="%1."/>
+      <w:lvlJc w:val="left"/>
+      <w:pPr>
+        <w:ind w:left="720" w:hanging="360"/>
+      </w:pPr>
+    </w:lvl>
+    <w:lvl w:ilvl="1" w:tplc="0C0A0019" w:tentative="1">
+      <w:start w:val="1"/>
+      <w:numFmt w:val="lowerLetter"/>
+      <w:lvlText w:val="%2."/>
+      <w:lvlJc w:val="left"/>
+      <w:pPr>
+        <w:ind w:left="1440" w:hanging="360"/>
+      </w:pPr>
+    </w:lvl>
+    <w:lvl w:ilvl="2" w:tplc="0C0A001B" w:tentative="1">
+      <w:start w:val="1"/>
+      <w:numFmt w:val="lowerRoman"/>
+      <w:lvlText w:val="%3."/>
+      <w:lvlJc w:val="right"/>
+      <w:pPr>
+        <w:ind w:left="2160" w:hanging="180"/>
+      </w:pPr>
+    </w:lvl>
+    <w:lvl w:ilvl="3" w:tplc="0C0A000F" w:tentative="1">
+      <w:start w:val="1"/>
+      <w:numFmt w:val="decimal"/>
+      <w:lvlText w:val="%4."/>
+      <w:lvlJc w:val="left"/>
+      <w:pPr>
+        <w:ind w:left="2880" w:hanging="360"/>
+      </w:pPr>
+    </w:lvl>
+    <w:lvl w:ilvl="4" w:tplc="0C0A0019" w:tentative="1">
+      <w:start w:val="1"/>
+      <w:numFmt w:val="lowerLetter"/>
+      <w:lvlText w:val="%5."/>
+      <w:lvlJc w:val="left"/>
+      <w:pPr>
+        <w:ind w:left="3600" w:hanging="360"/>
+      </w:pPr>
+    </w:lvl>
+    <w:lvl w:ilvl="5" w:tplc="0C0A001B" w:tentative="1">
+      <w:start w:val="1"/>
+      <w:numFmt w:val="lowerRoman"/>
+      <w:lvlText w:val="%6."/>
+      <w:lvlJc w:val="right"/>
+      <w:pPr>
+        <w:ind w:left="4320" w:hanging="180"/>
+      </w:pPr>
+    </w:lvl>
+    <w:lvl w:ilvl="6" w:tplc="0C0A000F" w:tentative="1">
+      <w:start w:val="1"/>
+      <w:numFmt w:val="decimal"/>
+      <w:lvlText w:val="%7."/>
+      <w:lvlJc w:val="left"/>
+      <w:pPr>
+        <w:ind w:left="5040" w:hanging="360"/>
+      </w:pPr>
+    </w:lvl>
+    <w:lvl w:ilvl="7" w:tplc="0C0A0019" w:tentative="1">
+      <w:start w:val="1"/>
+      <w:numFmt w:val="lowerLetter"/>
+      <w:lvlText w:val="%8."/>
+      <w:lvlJc w:val="left"/>
+      <w:pPr>
+        <w:ind w:left="5760" w:hanging="360"/>
+      </w:pPr>
+    </w:lvl>
+    <w:lvl w:ilvl="8" w:tplc="0C0A001B" w:tentative="1">
+      <w:start w:val="1"/>
+      <w:numFmt w:val="lowerRoman"/>
+      <w:lvlText w:val="%9."/>
+      <w:lvlJc w:val="right"/>
+      <w:pPr>
+        <w:ind w:left="6480" w:hanging="180"/>
+      </w:pPr>
+    </w:lvl>
+  </w:abstractNum>
+  <w:abstractNum w:abstractNumId="40">
     <w:nsid w:val="676315FF"/>
     <w:multiLevelType w:val="hybridMultilevel"/>
     <w:tmpl w:val="FCB685FA"/>
@@ -42860,7 +42992,7 @@
       </w:pPr>
     </w:lvl>
   </w:abstractNum>
-  <w:abstractNum w:abstractNumId="40">
+  <w:abstractNum w:abstractNumId="41">
     <w:nsid w:val="67A567F3"/>
     <w:multiLevelType w:val="hybridMultilevel"/>
     <w:tmpl w:val="5E22B470"/>
@@ -42973,7 +43105,7 @@
       </w:rPr>
     </w:lvl>
   </w:abstractNum>
-  <w:abstractNum w:abstractNumId="41">
+  <w:abstractNum w:abstractNumId="42">
     <w:nsid w:val="731F4F88"/>
     <w:multiLevelType w:val="hybridMultilevel"/>
     <w:tmpl w:val="B776CCE2"/>
@@ -43086,7 +43218,7 @@
       </w:rPr>
     </w:lvl>
   </w:abstractNum>
-  <w:abstractNum w:abstractNumId="42">
+  <w:abstractNum w:abstractNumId="43">
     <w:nsid w:val="752F5BAD"/>
     <w:multiLevelType w:val="hybridMultilevel"/>
     <w:tmpl w:val="68BECB4E"/>
@@ -43199,7 +43331,7 @@
       </w:rPr>
     </w:lvl>
   </w:abstractNum>
-  <w:abstractNum w:abstractNumId="43">
+  <w:abstractNum w:abstractNumId="44">
     <w:nsid w:val="75BB57FD"/>
     <w:multiLevelType w:val="hybridMultilevel"/>
     <w:tmpl w:val="93B2B0D0"/>
@@ -43288,7 +43420,7 @@
       </w:pPr>
     </w:lvl>
   </w:abstractNum>
-  <w:abstractNum w:abstractNumId="44">
+  <w:abstractNum w:abstractNumId="45">
     <w:nsid w:val="777D51BB"/>
     <w:multiLevelType w:val="hybridMultilevel"/>
     <w:tmpl w:val="74AC55A2"/>
@@ -43377,7 +43509,7 @@
       </w:pPr>
     </w:lvl>
   </w:abstractNum>
-  <w:abstractNum w:abstractNumId="45">
+  <w:abstractNum w:abstractNumId="46">
     <w:nsid w:val="7D340AB9"/>
     <w:multiLevelType w:val="hybridMultilevel"/>
     <w:tmpl w:val="F46C8736"/>
@@ -43485,7 +43617,7 @@
     <w:abstractNumId w:val="11"/>
   </w:num>
   <w:num w:numId="8">
-    <w:abstractNumId w:val="44"/>
+    <w:abstractNumId w:val="45"/>
   </w:num>
   <w:num w:numId="9">
     <w:abstractNumId w:val="24"/>
@@ -43518,7 +43650,7 @@
     <w:abstractNumId w:val="14"/>
   </w:num>
   <w:num w:numId="19">
-    <w:abstractNumId w:val="40"/>
+    <w:abstractNumId w:val="41"/>
   </w:num>
   <w:num w:numId="20">
     <w:abstractNumId w:val="3"/>
@@ -43563,7 +43695,7 @@
     <w:abstractNumId w:val="32"/>
   </w:num>
   <w:num w:numId="25">
-    <w:abstractNumId w:val="41"/>
+    <w:abstractNumId w:val="42"/>
   </w:num>
   <w:num w:numId="26">
     <w:abstractNumId w:val="33"/>
@@ -43605,19 +43737,19 @@
     <w:abstractNumId w:val="30"/>
   </w:num>
   <w:num w:numId="39">
-    <w:abstractNumId w:val="39"/>
+    <w:abstractNumId w:val="40"/>
   </w:num>
   <w:num w:numId="40">
     <w:abstractNumId w:val="26"/>
   </w:num>
   <w:num w:numId="41">
-    <w:abstractNumId w:val="43"/>
+    <w:abstractNumId w:val="44"/>
   </w:num>
   <w:num w:numId="42">
     <w:abstractNumId w:val="20"/>
   </w:num>
   <w:num w:numId="43">
-    <w:abstractNumId w:val="45"/>
+    <w:abstractNumId w:val="46"/>
   </w:num>
   <w:num w:numId="44">
     <w:abstractNumId w:val="2"/>
@@ -43626,7 +43758,7 @@
     <w:abstractNumId w:val="17"/>
   </w:num>
   <w:num w:numId="46">
-    <w:abstractNumId w:val="42"/>
+    <w:abstractNumId w:val="43"/>
   </w:num>
   <w:num w:numId="47">
     <w:abstractNumId w:val="36"/>
@@ -43661,12 +43793,15 @@
       <w:startOverride w:val="1"/>
     </w:lvlOverride>
   </w:num>
+  <w:num w:numId="49">
+    <w:abstractNumId w:val="39"/>
+  </w:num>
   <w:numIdMacAtCleanup w:val="46"/>
 </w:numbering>
 </file>
 
 <file path=word/styles.xml><?xml version="1.0" encoding="utf-8"?>
-<w:styles xmlns:mc="http://schemas.openxmlformats.org/markup-compatibility/2006" xmlns:r="http://schemas.openxmlformats.org/officeDocument/2006/relationships" xmlns:w="http://schemas.openxmlformats.org/wordprocessingml/2006/main" xmlns:w14="http://schemas.microsoft.com/office/word/2010/wordml" mc:Ignorable="w14">
+<w:styles xmlns:r="http://schemas.openxmlformats.org/officeDocument/2006/relationships" xmlns:w="http://schemas.openxmlformats.org/wordprocessingml/2006/main">
   <w:docDefaults>
     <w:rPrDefault>
       <w:rPr>
@@ -44060,6 +44195,7 @@
   <w:style w:type="character" w:default="1" w:styleId="Fuentedeprrafopredeter">
     <w:name w:val="Default Paragraph Font"/>
     <w:uiPriority w:val="1"/>
+    <w:semiHidden/>
     <w:unhideWhenUsed/>
   </w:style>
   <w:style w:type="table" w:default="1" w:styleId="Tablanormal">
@@ -44067,6 +44203,7 @@
     <w:uiPriority w:val="99"/>
     <w:semiHidden/>
     <w:unhideWhenUsed/>
+    <w:qFormat/>
     <w:tblPr>
       <w:tblInd w:w="0" w:type="dxa"/>
       <w:tblCellMar>
@@ -44515,6 +44652,7 @@
       <w:lang w:val="es-ES" w:eastAsia="es-ES" w:bidi="ar-SA"/>
     </w:rPr>
     <w:tblPr>
+      <w:tblInd w:w="0" w:type="dxa"/>
       <w:tblBorders>
         <w:top w:val="single" w:sz="4" w:space="0" w:color="auto"/>
         <w:left w:val="single" w:sz="4" w:space="0" w:color="auto"/>
@@ -44523,6 +44661,12 @@
         <w:insideH w:val="single" w:sz="4" w:space="0" w:color="auto"/>
         <w:insideV w:val="single" w:sz="4" w:space="0" w:color="auto"/>
       </w:tblBorders>
+      <w:tblCellMar>
+        <w:top w:w="0" w:type="dxa"/>
+        <w:left w:w="108" w:type="dxa"/>
+        <w:bottom w:w="0" w:type="dxa"/>
+        <w:right w:w="108" w:type="dxa"/>
+      </w:tblCellMar>
     </w:tblPr>
   </w:style>
   <w:style w:type="paragraph" w:customStyle="1" w:styleId="NoteLevel11">
@@ -45155,17 +45299,8 @@
 
 <file path=word/charts/chart1.xml><?xml version="1.0" encoding="utf-8"?>
 <c:chartSpace xmlns:c="http://schemas.openxmlformats.org/drawingml/2006/chart" xmlns:a="http://schemas.openxmlformats.org/drawingml/2006/main" xmlns:r="http://schemas.openxmlformats.org/officeDocument/2006/relationships">
-  <c:date1904 val="0"/>
+  <c:date1904 val="1"/>
   <c:lang val="es-ES"/>
-  <c:roundedCorners val="0"/>
-  <mc:AlternateContent xmlns:mc="http://schemas.openxmlformats.org/markup-compatibility/2006">
-    <mc:Choice xmlns:c14="http://schemas.microsoft.com/office/drawing/2007/8/2/chart" Requires="c14">
-      <c14:style val="102"/>
-    </mc:Choice>
-    <mc:Fallback>
-      <c:style val="2"/>
-    </mc:Fallback>
-  </mc:AlternateContent>
   <c:chart>
     <c:title>
       <c:tx>
@@ -45188,9 +45323,7 @@
           </a:p>
         </c:rich>
       </c:tx>
-      <c:overlay val="0"/>
     </c:title>
-    <c:autoTitleDeleted val="0"/>
     <c:plotArea>
       <c:layout/>
       <c:pieChart>
@@ -45210,12 +45343,7 @@
             </c:strRef>
           </c:tx>
           <c:dLbls>
-            <c:showLegendKey val="0"/>
-            <c:showVal val="0"/>
-            <c:showCatName val="0"/>
-            <c:showSerName val="0"/>
             <c:showPercent val="1"/>
-            <c:showBubbleSize val="0"/>
             <c:showLeaderLines val="1"/>
           </c:dLbls>
           <c:cat>
@@ -45261,44 +45389,25 @@
           </c:val>
         </c:ser>
         <c:dLbls>
-          <c:showLegendKey val="0"/>
-          <c:showVal val="0"/>
-          <c:showCatName val="0"/>
-          <c:showSerName val="0"/>
           <c:showPercent val="1"/>
-          <c:showBubbleSize val="0"/>
-          <c:showLeaderLines val="1"/>
         </c:dLbls>
         <c:firstSliceAng val="0"/>
       </c:pieChart>
     </c:plotArea>
     <c:legend>
       <c:legendPos val="t"/>
-      <c:overlay val="0"/>
     </c:legend>
     <c:plotVisOnly val="1"/>
-    <c:dispBlanksAs val="gap"/>
-    <c:showDLblsOverMax val="0"/>
+    <c:dispBlanksAs val="zero"/>
   </c:chart>
-  <c:externalData r:id="rId1">
-    <c:autoUpdate val="0"/>
-  </c:externalData>
+  <c:externalData r:id="rId1"/>
 </c:chartSpace>
 </file>
 
 <file path=word/charts/chart2.xml><?xml version="1.0" encoding="utf-8"?>
 <c:chartSpace xmlns:c="http://schemas.openxmlformats.org/drawingml/2006/chart" xmlns:a="http://schemas.openxmlformats.org/drawingml/2006/main" xmlns:r="http://schemas.openxmlformats.org/officeDocument/2006/relationships">
-  <c:date1904 val="0"/>
+  <c:date1904 val="1"/>
   <c:lang val="es-ES"/>
-  <c:roundedCorners val="0"/>
-  <mc:AlternateContent xmlns:mc="http://schemas.openxmlformats.org/markup-compatibility/2006">
-    <mc:Choice xmlns:c14="http://schemas.microsoft.com/office/drawing/2007/8/2/chart" Requires="c14">
-      <c14:style val="102"/>
-    </mc:Choice>
-    <mc:Fallback>
-      <c:style val="2"/>
-    </mc:Fallback>
-  </mc:AlternateContent>
   <c:chart>
     <c:title>
       <c:tx>
@@ -45321,9 +45430,7 @@
           </a:p>
         </c:rich>
       </c:tx>
-      <c:overlay val="0"/>
     </c:title>
-    <c:autoTitleDeleted val="0"/>
     <c:plotArea>
       <c:layout/>
       <c:pieChart>
@@ -45343,12 +45450,7 @@
             </c:strRef>
           </c:tx>
           <c:dLbls>
-            <c:showLegendKey val="0"/>
-            <c:showVal val="0"/>
-            <c:showCatName val="0"/>
-            <c:showSerName val="0"/>
             <c:showPercent val="1"/>
-            <c:showBubbleSize val="0"/>
             <c:showLeaderLines val="1"/>
           </c:dLbls>
           <c:cat>
@@ -45394,28 +45496,18 @@
           </c:val>
         </c:ser>
         <c:dLbls>
-          <c:showLegendKey val="0"/>
-          <c:showVal val="0"/>
-          <c:showCatName val="0"/>
-          <c:showSerName val="0"/>
           <c:showPercent val="1"/>
-          <c:showBubbleSize val="0"/>
-          <c:showLeaderLines val="1"/>
         </c:dLbls>
         <c:firstSliceAng val="0"/>
       </c:pieChart>
     </c:plotArea>
     <c:legend>
       <c:legendPos val="t"/>
-      <c:overlay val="0"/>
     </c:legend>
     <c:plotVisOnly val="1"/>
-    <c:dispBlanksAs val="gap"/>
-    <c:showDLblsOverMax val="0"/>
+    <c:dispBlanksAs val="zero"/>
   </c:chart>
-  <c:externalData r:id="rId1">
-    <c:autoUpdate val="0"/>
-  </c:externalData>
+  <c:externalData r:id="rId1"/>
 </c:chartSpace>
 </file>
 
@@ -45649,7 +45741,7 @@
 </file>
 
 <file path=customXml/itemProps1.xml><?xml version="1.0" encoding="utf-8"?>
-<ds:datastoreItem xmlns:ds="http://schemas.openxmlformats.org/officeDocument/2006/customXml" ds:itemID="{36949D01-ABFA-4EE6-A152-E4BFEE1C8F0C}">
+<ds:datastoreItem xmlns:ds="http://schemas.openxmlformats.org/officeDocument/2006/customXml" ds:itemID="{6AB21F9A-93C3-454E-A462-5C42D327CA35}">
   <ds:schemaRefs>
     <ds:schemaRef ds:uri="http://schemas.openxmlformats.org/officeDocument/2006/bibliography"/>
   </ds:schemaRefs>

</xml_diff>